<commit_message>
feat: enhance appointment report generation with treatment products
- Added inclusion of TreatmentProducts and their details in AppointmentController.
- Updated WordTemplateService to dynamically populate product data from TreatmentProducts.
- Improved handling of cases with no TreatmentProducts, ensuring robustness in report generation.
- Adjusted placeholder replacement logic to format product information more clearly in the generated document.
</commit_message>
<xml_diff>
--- a/backend/src/Templates/nuevos_informes/informe_01.docx
+++ b/backend/src/Templates/nuevos_informes/informe_01.docx
@@ -546,7 +546,7 @@
         <mc:AlternateContent>
           <mc:Choice Requires="wps">
             <w:drawing>
-              <wp:anchor behindDoc="1" distT="0" distB="0" distL="0" distR="1270" simplePos="0" locked="0" layoutInCell="1" allowOverlap="1" relativeHeight="24" wp14:anchorId="450E6816">
+              <wp:anchor behindDoc="1" distT="0" distB="0" distL="0" distR="0" simplePos="0" locked="0" layoutInCell="1" allowOverlap="1" relativeHeight="25" wp14:anchorId="450E6816">
                 <wp:simplePos x="0" y="0"/>
                 <wp:positionH relativeFrom="column">
                   <wp:posOffset>1813560</wp:posOffset>
@@ -1025,6 +1025,7 @@
             <w:pPr>
               <w:pStyle w:val="Normal"/>
               <w:widowControl/>
+              <w:suppressAutoHyphens w:val="true"/>
               <w:spacing w:before="0" w:after="0"/>
               <w:jc w:val="center"/>
               <w:rPr>
@@ -1056,6 +1057,7 @@
             <w:pPr>
               <w:pStyle w:val="Normal"/>
               <w:widowControl/>
+              <w:suppressAutoHyphens w:val="true"/>
               <w:spacing w:before="0" w:after="0"/>
               <w:jc w:val="center"/>
               <w:rPr>
@@ -1087,6 +1089,7 @@
             <w:pPr>
               <w:pStyle w:val="Normal"/>
               <w:widowControl/>
+              <w:suppressAutoHyphens w:val="true"/>
               <w:spacing w:before="0" w:after="0"/>
               <w:jc w:val="center"/>
               <w:rPr>
@@ -1118,6 +1121,7 @@
             <w:pPr>
               <w:pStyle w:val="Normal"/>
               <w:widowControl/>
+              <w:suppressAutoHyphens w:val="true"/>
               <w:spacing w:before="0" w:after="0"/>
               <w:jc w:val="center"/>
               <w:rPr>
@@ -1149,6 +1153,7 @@
             <w:pPr>
               <w:pStyle w:val="Normal"/>
               <w:widowControl/>
+              <w:suppressAutoHyphens w:val="true"/>
               <w:spacing w:before="0" w:after="0"/>
               <w:jc w:val="center"/>
               <w:rPr>
@@ -1172,6 +1177,7 @@
             <w:pPr>
               <w:pStyle w:val="Normal"/>
               <w:widowControl/>
+              <w:suppressAutoHyphens w:val="true"/>
               <w:spacing w:before="0" w:after="0"/>
               <w:jc w:val="center"/>
               <w:rPr>
@@ -1203,6 +1209,7 @@
             <w:pPr>
               <w:pStyle w:val="Normal"/>
               <w:widowControl/>
+              <w:suppressAutoHyphens w:val="true"/>
               <w:spacing w:before="0" w:after="0"/>
               <w:jc w:val="center"/>
               <w:rPr>
@@ -1242,6 +1249,7 @@
                 <w:tab w:val="left" w:pos="709" w:leader="none"/>
                 <w:tab w:val="left" w:pos="851" w:leader="none"/>
               </w:tabs>
+              <w:suppressAutoHyphens w:val="true"/>
               <w:spacing w:before="0" w:after="120"/>
               <w:jc w:val="center"/>
               <w:rPr>
@@ -1255,8 +1263,6 @@
                 <w:rFonts w:ascii="GeoSlab703 MdCn BT" w:hAnsi="GeoSlab703 MdCn BT"/>
                 <w:smallCaps/>
                 <w:color w:themeColor="text1" w:themeTint="f2" w:val="0D0D0D"/>
-                <w:kern w:val="0"/>
-                <w:lang w:bidi="ar-SA"/>
               </w:rPr>
             </w:r>
           </w:p>
@@ -1269,6 +1275,7 @@
                 <w:tab w:val="left" w:pos="709" w:leader="none"/>
                 <w:tab w:val="left" w:pos="851" w:leader="none"/>
               </w:tabs>
+              <w:suppressAutoHyphens w:val="true"/>
               <w:spacing w:before="0" w:after="120"/>
               <w:jc w:val="center"/>
               <w:rPr>
@@ -1297,6 +1304,7 @@
                 <w:tab w:val="left" w:pos="709" w:leader="none"/>
                 <w:tab w:val="left" w:pos="851" w:leader="none"/>
               </w:tabs>
+              <w:suppressAutoHyphens w:val="true"/>
               <w:spacing w:before="0" w:after="120"/>
               <w:jc w:val="center"/>
               <w:rPr>
@@ -1325,6 +1333,7 @@
                 <w:tab w:val="left" w:pos="709" w:leader="none"/>
                 <w:tab w:val="left" w:pos="851" w:leader="none"/>
               </w:tabs>
+              <w:suppressAutoHyphens w:val="true"/>
               <w:spacing w:before="0" w:after="120"/>
               <w:jc w:val="center"/>
               <w:rPr>
@@ -1369,6 +1378,7 @@
                 <w:tab w:val="left" w:pos="709" w:leader="none"/>
                 <w:tab w:val="left" w:pos="851" w:leader="none"/>
               </w:tabs>
+              <w:suppressAutoHyphens w:val="true"/>
               <w:spacing w:before="0" w:after="120"/>
               <w:jc w:val="center"/>
               <w:rPr>
@@ -1380,8 +1390,6 @@
               <w:rPr>
                 <w:rFonts w:ascii="GeoSlab703 MdCn BT" w:hAnsi="GeoSlab703 MdCn BT"/>
                 <w:color w:themeColor="text1" w:themeTint="f2" w:val="0D0D0D"/>
-                <w:kern w:val="0"/>
-                <w:lang w:bidi="ar-SA"/>
               </w:rPr>
             </w:r>
           </w:p>
@@ -1394,6 +1402,7 @@
                 <w:tab w:val="left" w:pos="709" w:leader="none"/>
                 <w:tab w:val="left" w:pos="851" w:leader="none"/>
               </w:tabs>
+              <w:suppressAutoHyphens w:val="true"/>
               <w:spacing w:before="0" w:after="120"/>
               <w:jc w:val="center"/>
               <w:rPr>
@@ -1426,6 +1435,7 @@
                 <w:tab w:val="left" w:pos="709" w:leader="none"/>
                 <w:tab w:val="left" w:pos="851" w:leader="none"/>
               </w:tabs>
+              <w:suppressAutoHyphens w:val="true"/>
               <w:spacing w:before="0" w:after="120"/>
               <w:jc w:val="center"/>
               <w:rPr>
@@ -1458,6 +1468,7 @@
                 <w:tab w:val="left" w:pos="709" w:leader="none"/>
                 <w:tab w:val="left" w:pos="851" w:leader="none"/>
               </w:tabs>
+              <w:suppressAutoHyphens w:val="true"/>
               <w:spacing w:before="0" w:after="120"/>
               <w:jc w:val="left"/>
               <w:rPr>
@@ -1469,8 +1480,6 @@
               <w:rPr>
                 <w:rFonts w:ascii="GeoSlab703 MdCn BT" w:hAnsi="GeoSlab703 MdCn BT"/>
                 <w:color w:themeColor="text1" w:themeTint="f2" w:val="0D0D0D"/>
-                <w:kern w:val="0"/>
-                <w:lang w:bidi="ar-SA"/>
               </w:rPr>
             </w:r>
           </w:p>
@@ -1483,6 +1492,7 @@
                 <w:tab w:val="left" w:pos="709" w:leader="none"/>
                 <w:tab w:val="left" w:pos="851" w:leader="none"/>
               </w:tabs>
+              <w:suppressAutoHyphens w:val="true"/>
               <w:spacing w:before="0" w:after="120"/>
               <w:jc w:val="left"/>
               <w:rPr>
@@ -1509,6 +1519,7 @@
                 <w:tab w:val="left" w:pos="709" w:leader="none"/>
                 <w:tab w:val="left" w:pos="851" w:leader="none"/>
               </w:tabs>
+              <w:suppressAutoHyphens w:val="true"/>
               <w:spacing w:before="0" w:after="120"/>
               <w:jc w:val="left"/>
               <w:rPr>
@@ -1549,6 +1560,7 @@
                 <w:tab w:val="left" w:pos="709" w:leader="none"/>
                 <w:tab w:val="left" w:pos="851" w:leader="none"/>
               </w:tabs>
+              <w:suppressAutoHyphens w:val="true"/>
               <w:spacing w:before="0" w:after="120"/>
               <w:jc w:val="left"/>
               <w:rPr>
@@ -1561,8 +1573,7 @@
               <w:rPr>
                 <w:rFonts w:ascii="GeoSlab703 MdCn BT" w:hAnsi="GeoSlab703 MdCn BT"/>
                 <w:color w:themeColor="text1" w:themeTint="f2" w:val="0D0D0D"/>
-                <w:kern w:val="0"/>
-                <w:lang w:val="pt-BR" w:bidi="ar-SA"/>
+                <w:lang w:val="pt-BR"/>
               </w:rPr>
             </w:r>
           </w:p>
@@ -1575,6 +1586,7 @@
                 <w:tab w:val="left" w:pos="709" w:leader="none"/>
                 <w:tab w:val="left" w:pos="851" w:leader="none"/>
               </w:tabs>
+              <w:suppressAutoHyphens w:val="true"/>
               <w:spacing w:before="0" w:after="120"/>
               <w:jc w:val="left"/>
               <w:rPr>
@@ -1602,6 +1614,7 @@
                 <w:tab w:val="left" w:pos="709" w:leader="none"/>
                 <w:tab w:val="left" w:pos="851" w:leader="none"/>
               </w:tabs>
+              <w:suppressAutoHyphens w:val="true"/>
               <w:spacing w:before="0" w:after="120"/>
               <w:jc w:val="center"/>
               <w:rPr>
@@ -1614,8 +1627,7 @@
               <w:rPr>
                 <w:rFonts w:ascii="GeoSlab703 MdCn BT" w:hAnsi="GeoSlab703 MdCn BT"/>
                 <w:color w:themeColor="text1" w:themeTint="d9" w:val="262626"/>
-                <w:kern w:val="0"/>
-                <w:lang w:val="pt-BR" w:bidi="ar-SA"/>
+                <w:lang w:val="pt-BR"/>
               </w:rPr>
             </w:r>
           </w:p>
@@ -1629,6 +1641,7 @@
             <w:pPr>
               <w:pStyle w:val="Normal"/>
               <w:widowControl/>
+              <w:suppressAutoHyphens w:val="true"/>
               <w:spacing w:before="0" w:after="0"/>
               <w:jc w:val="center"/>
               <w:rPr>
@@ -1638,8 +1651,6 @@
             <w:r>
               <w:rPr>
                 <w:rFonts w:ascii="GeoSlab703 MdCn BT" w:hAnsi="GeoSlab703 MdCn BT"/>
-                <w:kern w:val="0"/>
-                <w:lang w:bidi="ar-SA"/>
               </w:rPr>
             </w:r>
           </w:p>
@@ -1652,6 +1663,7 @@
                 <w:tab w:val="left" w:pos="709" w:leader="none"/>
                 <w:tab w:val="left" w:pos="851" w:leader="none"/>
               </w:tabs>
+              <w:suppressAutoHyphens w:val="true"/>
               <w:spacing w:before="0" w:after="120"/>
               <w:jc w:val="center"/>
               <w:rPr>
@@ -1666,7 +1678,7 @@
                 <w:kern w:val="0"/>
                 <w:lang w:bidi="ar-SA"/>
               </w:rPr>
-              <w:t xml:space="preserve">Ing. Marcela Durand </w:t>
+              <w:t>Ing. Marcela Durand</w:t>
             </w:r>
           </w:p>
         </w:tc>
@@ -1728,8 +1740,8 @@
         <w:tblLook w:val="04a0" w:noHBand="0" w:noVBand="1" w:firstColumn="1" w:lastRow="0" w:lastColumn="0" w:firstRow="1"/>
       </w:tblPr>
       <w:tblGrid>
-        <w:gridCol w:w="3196"/>
-        <w:gridCol w:w="2614"/>
+        <w:gridCol w:w="3195"/>
+        <w:gridCol w:w="2615"/>
         <w:gridCol w:w="3546"/>
       </w:tblGrid>
       <w:tr>
@@ -1738,7 +1750,7 @@
         </w:trPr>
         <w:tc>
           <w:tcPr>
-            <w:tcW w:w="3196" w:type="dxa"/>
+            <w:tcW w:w="3195" w:type="dxa"/>
             <w:tcBorders>
               <w:top w:val="single" w:sz="8" w:space="0" w:color="595959"/>
               <w:left w:val="single" w:sz="8" w:space="0" w:color="595959"/>
@@ -1771,7 +1783,7 @@
         </w:tc>
         <w:tc>
           <w:tcPr>
-            <w:tcW w:w="2614" w:type="dxa"/>
+            <w:tcW w:w="2615" w:type="dxa"/>
             <w:tcBorders>
               <w:top w:val="single" w:sz="8" w:space="0" w:color="595959"/>
               <w:left w:val="single" w:sz="8" w:space="0" w:color="595959"/>
@@ -1831,7 +1843,7 @@
                 <w:bCs/>
                 <w:lang w:val="pt-BR"/>
               </w:rPr>
-              <w:t xml:space="preserve">GRADO DE INFESTACIÓN </w:t>
+              <w:t>GRADO DE INFESTACIÓN</w:t>
             </w:r>
           </w:p>
         </w:tc>
@@ -1842,7 +1854,7 @@
         </w:trPr>
         <w:tc>
           <w:tcPr>
-            <w:tcW w:w="3196" w:type="dxa"/>
+            <w:tcW w:w="3195" w:type="dxa"/>
             <w:tcBorders>
               <w:top w:val="single" w:sz="8" w:space="0" w:color="595959"/>
               <w:left w:val="single" w:sz="8" w:space="0" w:color="595959"/>
@@ -1886,7 +1898,7 @@
         </w:tc>
         <w:tc>
           <w:tcPr>
-            <w:tcW w:w="2614" w:type="dxa"/>
+            <w:tcW w:w="2615" w:type="dxa"/>
             <w:tcBorders>
               <w:top w:val="single" w:sz="8" w:space="0" w:color="595959"/>
               <w:left w:val="single" w:sz="8" w:space="0" w:color="595959"/>
@@ -2220,6 +2232,7 @@
             <w:pPr>
               <w:pStyle w:val="Normal"/>
               <w:widowControl/>
+              <w:suppressAutoHyphens w:val="true"/>
               <w:spacing w:before="0" w:after="0"/>
               <w:jc w:val="center"/>
               <w:rPr>
@@ -2235,10 +2248,8 @@
                 <w:rFonts w:ascii="GeoSlab703 MdCn BT" w:hAnsi="GeoSlab703 MdCn BT"/>
                 <w:b/>
                 <w:color w:themeColor="text1" w:themeTint="f2" w:val="0D0D0D"/>
-                <w:kern w:val="0"/>
                 <w:sz w:val="26"/>
                 <w:szCs w:val="26"/>
-                <w:lang w:bidi="ar-SA"/>
               </w:rPr>
             </w:r>
           </w:p>
@@ -2246,6 +2257,7 @@
             <w:pPr>
               <w:pStyle w:val="Normal"/>
               <w:widowControl/>
+              <w:suppressAutoHyphens w:val="true"/>
               <w:spacing w:before="0" w:after="0"/>
               <w:jc w:val="center"/>
               <w:rPr>
@@ -2273,6 +2285,7 @@
             <w:pPr>
               <w:pStyle w:val="Normal"/>
               <w:widowControl/>
+              <w:suppressAutoHyphens w:val="true"/>
               <w:spacing w:before="0" w:after="0"/>
               <w:jc w:val="center"/>
               <w:rPr>
@@ -2288,10 +2301,8 @@
                 <w:rFonts w:ascii="GeoSlab703 MdCn BT" w:hAnsi="GeoSlab703 MdCn BT"/>
                 <w:b/>
                 <w:color w:themeColor="text1" w:themeTint="f2" w:val="0D0D0D"/>
-                <w:kern w:val="0"/>
                 <w:sz w:val="26"/>
                 <w:szCs w:val="26"/>
-                <w:lang w:bidi="ar-SA"/>
               </w:rPr>
             </w:r>
           </w:p>
@@ -2307,6 +2318,7 @@
             <w:pPr>
               <w:pStyle w:val="Normal"/>
               <w:widowControl/>
+              <w:suppressAutoHyphens w:val="true"/>
               <w:spacing w:before="0" w:after="0"/>
               <w:ind w:firstLine="212" w:left="-212"/>
               <w:jc w:val="center"/>
@@ -2343,6 +2355,7 @@
             <w:pPr>
               <w:pStyle w:val="Normal"/>
               <w:widowControl/>
+              <w:suppressAutoHyphens w:val="true"/>
               <w:spacing w:before="0" w:after="0"/>
               <w:jc w:val="center"/>
               <w:rPr>
@@ -2378,6 +2391,7 @@
             <w:pPr>
               <w:pStyle w:val="Normal"/>
               <w:widowControl/>
+              <w:suppressAutoHyphens w:val="true"/>
               <w:spacing w:before="0" w:after="0"/>
               <w:jc w:val="center"/>
               <w:rPr>
@@ -2415,6 +2429,7 @@
             <w:pPr>
               <w:pStyle w:val="Normal"/>
               <w:widowControl/>
+              <w:suppressAutoHyphens w:val="true"/>
               <w:spacing w:before="0" w:after="0"/>
               <w:jc w:val="center"/>
               <w:rPr>
@@ -2426,8 +2441,6 @@
               <w:rPr>
                 <w:rFonts w:ascii="GeoSlab703 MdCn BT" w:hAnsi="GeoSlab703 MdCn BT"/>
                 <w:color w:themeColor="text1" w:themeTint="f2" w:val="0D0D0D"/>
-                <w:kern w:val="0"/>
-                <w:lang w:bidi="ar-SA"/>
               </w:rPr>
             </w:r>
           </w:p>
@@ -2435,6 +2448,7 @@
             <w:pPr>
               <w:pStyle w:val="Normal"/>
               <w:widowControl/>
+              <w:suppressAutoHyphens w:val="true"/>
               <w:spacing w:before="0" w:after="0"/>
               <w:jc w:val="center"/>
               <w:rPr>
@@ -2463,6 +2477,7 @@
             <w:pPr>
               <w:pStyle w:val="Normal"/>
               <w:widowControl/>
+              <w:suppressAutoHyphens w:val="true"/>
               <w:spacing w:before="0" w:after="0"/>
               <w:jc w:val="center"/>
               <w:rPr>
@@ -2474,8 +2489,6 @@
               <w:rPr>
                 <w:rFonts w:ascii="GeoSlab703 MdCn BT" w:hAnsi="GeoSlab703 MdCn BT"/>
                 <w:color w:themeColor="text1" w:themeTint="f2" w:val="0D0D0D"/>
-                <w:kern w:val="0"/>
-                <w:lang w:bidi="ar-SA"/>
               </w:rPr>
             </w:r>
           </w:p>
@@ -2483,6 +2496,7 @@
             <w:pPr>
               <w:pStyle w:val="Normal"/>
               <w:widowControl/>
+              <w:suppressAutoHyphens w:val="true"/>
               <w:spacing w:before="0" w:after="0"/>
               <w:jc w:val="center"/>
               <w:rPr>
@@ -2511,6 +2525,7 @@
             <w:pPr>
               <w:pStyle w:val="Normal"/>
               <w:widowControl/>
+              <w:suppressAutoHyphens w:val="true"/>
               <w:spacing w:before="0" w:after="0"/>
               <w:jc w:val="center"/>
               <w:rPr>
@@ -2522,8 +2537,6 @@
               <w:rPr>
                 <w:rFonts w:ascii="GeoSlab703 MdCn BT" w:hAnsi="GeoSlab703 MdCn BT"/>
                 <w:color w:themeColor="text1" w:themeTint="f2" w:val="0D0D0D"/>
-                <w:kern w:val="0"/>
-                <w:lang w:bidi="ar-SA"/>
               </w:rPr>
             </w:r>
           </w:p>
@@ -2531,6 +2544,7 @@
             <w:pPr>
               <w:pStyle w:val="Normal"/>
               <w:widowControl/>
+              <w:suppressAutoHyphens w:val="true"/>
               <w:spacing w:before="0" w:after="0"/>
               <w:jc w:val="center"/>
               <w:rPr>
@@ -2559,6 +2573,7 @@
             <w:pPr>
               <w:pStyle w:val="Normal"/>
               <w:widowControl/>
+              <w:suppressAutoHyphens w:val="true"/>
               <w:spacing w:before="0" w:after="0"/>
               <w:jc w:val="center"/>
               <w:rPr>
@@ -2571,8 +2586,7 @@
               <w:rPr>
                 <w:rFonts w:ascii="GeoSlab703 MdCn BT" w:hAnsi="GeoSlab703 MdCn BT"/>
                 <w:color w:themeColor="text1" w:themeTint="f2" w:val="0D0D0D"/>
-                <w:kern w:val="0"/>
-                <w:lang w:val="en-US" w:bidi="ar-SA"/>
+                <w:lang w:val="en-US"/>
               </w:rPr>
             </w:r>
           </w:p>
@@ -2580,6 +2594,7 @@
             <w:pPr>
               <w:pStyle w:val="Normal"/>
               <w:widowControl/>
+              <w:suppressAutoHyphens w:val="true"/>
               <w:spacing w:before="0" w:after="0"/>
               <w:jc w:val="center"/>
               <w:rPr>
@@ -2602,6 +2617,7 @@
             <w:pPr>
               <w:pStyle w:val="Normal"/>
               <w:widowControl/>
+              <w:suppressAutoHyphens w:val="true"/>
               <w:spacing w:before="0" w:after="0"/>
               <w:jc w:val="center"/>
               <w:rPr>
@@ -2614,8 +2630,7 @@
               <w:rPr>
                 <w:rFonts w:ascii="GeoSlab703 MdCn BT" w:hAnsi="GeoSlab703 MdCn BT"/>
                 <w:color w:themeColor="text1" w:themeTint="f2" w:val="0D0D0D"/>
-                <w:kern w:val="0"/>
-                <w:lang w:val="en-US" w:bidi="ar-SA"/>
+                <w:lang w:val="en-US"/>
               </w:rPr>
             </w:r>
           </w:p>
@@ -2746,6 +2761,7 @@
                 <w:tab w:val="clear" w:pos="708"/>
                 <w:tab w:val="left" w:pos="709" w:leader="none"/>
               </w:tabs>
+              <w:suppressAutoHyphens w:val="true"/>
               <w:spacing w:before="0" w:after="0"/>
               <w:jc w:val="center"/>
               <w:rPr>
@@ -2787,6 +2803,7 @@
                 <w:tab w:val="clear" w:pos="708"/>
                 <w:tab w:val="left" w:pos="709" w:leader="none"/>
               </w:tabs>
+              <w:suppressAutoHyphens w:val="true"/>
               <w:spacing w:before="0" w:after="0"/>
               <w:jc w:val="center"/>
               <w:rPr>
@@ -2818,6 +2835,7 @@
                 <w:tab w:val="clear" w:pos="708"/>
                 <w:tab w:val="left" w:pos="709" w:leader="none"/>
               </w:tabs>
+              <w:suppressAutoHyphens w:val="true"/>
               <w:spacing w:before="0" w:after="0"/>
               <w:jc w:val="center"/>
               <w:rPr>
@@ -2859,6 +2877,7 @@
                 <w:tab w:val="clear" w:pos="708"/>
                 <w:tab w:val="left" w:pos="709" w:leader="none"/>
               </w:tabs>
+              <w:suppressAutoHyphens w:val="true"/>
               <w:spacing w:before="0" w:after="0"/>
               <w:jc w:val="center"/>
               <w:rPr>
@@ -2898,6 +2917,7 @@
                 <w:tab w:val="clear" w:pos="708"/>
                 <w:tab w:val="left" w:pos="709" w:leader="none"/>
               </w:tabs>
+              <w:suppressAutoHyphens w:val="true"/>
               <w:spacing w:before="0" w:after="0"/>
               <w:jc w:val="center"/>
               <w:rPr>
@@ -2936,6 +2956,7 @@
           <w:p>
             <w:pPr>
               <w:pStyle w:val="Normal"/>
+              <w:suppressAutoHyphens w:val="true"/>
               <w:jc w:val="center"/>
               <w:rPr>
                 <w:rFonts w:ascii="GeoSlab703 MdCn BT" w:hAnsi="GeoSlab703 MdCn BT"/>
@@ -2944,12 +2965,42 @@
               </w:rPr>
             </w:pPr>
             <w:r>
+              <w:rPr/>
+            </w:r>
+          </w:p>
+          <w:p>
+            <w:pPr>
+              <w:pStyle w:val="Normal"/>
+              <w:suppressAutoHyphens w:val="true"/>
+              <w:jc w:val="center"/>
               <w:rPr>
                 <w:rFonts w:ascii="GeoSlab703 MdCn BT" w:hAnsi="GeoSlab703 MdCn BT"/>
                 <w:sz w:val="20"/>
                 <w:szCs w:val="20"/>
               </w:rPr>
+            </w:pPr>
+            <w:r>
+              <w:rPr>
+                <w:rFonts w:ascii="GeoSlab703 MdCn BT" w:hAnsi="GeoSlab703 MdCn BT"/>
+                <w:sz w:val="20"/>
+                <w:szCs w:val="20"/>
+              </w:rPr>
               <w:t>{product.name}</w:t>
+            </w:r>
+          </w:p>
+          <w:p>
+            <w:pPr>
+              <w:pStyle w:val="Normal"/>
+              <w:suppressAutoHyphens w:val="true"/>
+              <w:jc w:val="center"/>
+              <w:rPr>
+                <w:rFonts w:ascii="GeoSlab703 MdCn BT" w:hAnsi="GeoSlab703 MdCn BT"/>
+                <w:sz w:val="20"/>
+                <w:szCs w:val="20"/>
+              </w:rPr>
+            </w:pPr>
+            <w:r>
+              <w:rPr/>
             </w:r>
           </w:p>
         </w:tc>
@@ -2969,6 +3020,7 @@
                 <w:ilvl w:val="0"/>
                 <w:numId w:val="0"/>
               </w:numPr>
+              <w:suppressAutoHyphens w:val="true"/>
               <w:bidi w:val="0"/>
               <w:spacing w:lineRule="auto" w:line="240" w:before="0" w:after="0"/>
               <w:ind w:hanging="0" w:left="89" w:right="0"/>
@@ -2980,20 +3032,58 @@
               </w:rPr>
             </w:pPr>
             <w:r>
+              <w:rPr/>
+            </w:r>
+          </w:p>
+          <w:p>
+            <w:pPr>
+              <w:pStyle w:val="Normal"/>
+              <w:widowControl/>
+              <w:numPr>
+                <w:ilvl w:val="0"/>
+                <w:numId w:val="0"/>
+              </w:numPr>
+              <w:suppressAutoHyphens w:val="true"/>
+              <w:bidi w:val="0"/>
+              <w:spacing w:lineRule="auto" w:line="240" w:before="0" w:after="0"/>
+              <w:ind w:hanging="0" w:left="89" w:right="0"/>
+              <w:jc w:val="center"/>
               <w:rPr>
                 <w:rFonts w:ascii="GeoSlab703 MdCn BT" w:hAnsi="GeoSlab703 MdCn BT"/>
                 <w:sz w:val="20"/>
                 <w:szCs w:val="20"/>
               </w:rPr>
-              <w:t>{produc</w:t>
-            </w:r>
+            </w:pPr>
             <w:r>
               <w:rPr>
                 <w:rFonts w:ascii="GeoSlab703 MdCn BT" w:hAnsi="GeoSlab703 MdCn BT"/>
                 <w:sz w:val="20"/>
                 <w:szCs w:val="20"/>
               </w:rPr>
-              <w:t>t.ingredient}</w:t>
+              <w:t>{product.ingredient}</w:t>
+            </w:r>
+          </w:p>
+          <w:p>
+            <w:pPr>
+              <w:pStyle w:val="Normal"/>
+              <w:widowControl/>
+              <w:numPr>
+                <w:ilvl w:val="0"/>
+                <w:numId w:val="0"/>
+              </w:numPr>
+              <w:suppressAutoHyphens w:val="true"/>
+              <w:bidi w:val="0"/>
+              <w:spacing w:lineRule="auto" w:line="240" w:before="0" w:after="0"/>
+              <w:ind w:hanging="0" w:left="89" w:right="0"/>
+              <w:jc w:val="center"/>
+              <w:rPr>
+                <w:rFonts w:ascii="GeoSlab703 MdCn BT" w:hAnsi="GeoSlab703 MdCn BT"/>
+                <w:sz w:val="20"/>
+                <w:szCs w:val="20"/>
+              </w:rPr>
+            </w:pPr>
+            <w:r>
+              <w:rPr/>
             </w:r>
           </w:p>
         </w:tc>
@@ -3008,6 +3098,7 @@
           <w:p>
             <w:pPr>
               <w:pStyle w:val="Normal"/>
+              <w:suppressAutoHyphens w:val="true"/>
               <w:jc w:val="center"/>
               <w:rPr>
                 <w:rFonts w:ascii="GeoSlab703 MdCn BT" w:hAnsi="GeoSlab703 MdCn BT"/>
@@ -3016,12 +3107,42 @@
               </w:rPr>
             </w:pPr>
             <w:r>
+              <w:rPr/>
+            </w:r>
+          </w:p>
+          <w:p>
+            <w:pPr>
+              <w:pStyle w:val="Normal"/>
+              <w:suppressAutoHyphens w:val="true"/>
+              <w:jc w:val="center"/>
               <w:rPr>
                 <w:rFonts w:ascii="GeoSlab703 MdCn BT" w:hAnsi="GeoSlab703 MdCn BT"/>
                 <w:sz w:val="20"/>
                 <w:szCs w:val="20"/>
               </w:rPr>
+            </w:pPr>
+            <w:r>
+              <w:rPr>
+                <w:rFonts w:ascii="GeoSlab703 MdCn BT" w:hAnsi="GeoSlab703 MdCn BT"/>
+                <w:sz w:val="20"/>
+                <w:szCs w:val="20"/>
+              </w:rPr>
               <w:t>{product.amount}</w:t>
+            </w:r>
+          </w:p>
+          <w:p>
+            <w:pPr>
+              <w:pStyle w:val="Normal"/>
+              <w:suppressAutoHyphens w:val="true"/>
+              <w:jc w:val="center"/>
+              <w:rPr>
+                <w:rFonts w:ascii="GeoSlab703 MdCn BT" w:hAnsi="GeoSlab703 MdCn BT"/>
+                <w:sz w:val="20"/>
+                <w:szCs w:val="20"/>
+              </w:rPr>
+            </w:pPr>
+            <w:r>
+              <w:rPr/>
             </w:r>
           </w:p>
         </w:tc>
@@ -3035,6 +3156,7 @@
           <w:p>
             <w:pPr>
               <w:pStyle w:val="Normal"/>
+              <w:suppressAutoHyphens w:val="true"/>
               <w:jc w:val="center"/>
               <w:rPr>
                 <w:rFonts w:ascii="GeoSlab703 MdCn BT" w:hAnsi="GeoSlab703 MdCn BT"/>
@@ -3043,12 +3165,42 @@
               </w:rPr>
             </w:pPr>
             <w:r>
+              <w:rPr/>
+            </w:r>
+          </w:p>
+          <w:p>
+            <w:pPr>
+              <w:pStyle w:val="Normal"/>
+              <w:suppressAutoHyphens w:val="true"/>
+              <w:jc w:val="center"/>
               <w:rPr>
                 <w:rFonts w:ascii="GeoSlab703 MdCn BT" w:hAnsi="GeoSlab703 MdCn BT"/>
                 <w:sz w:val="20"/>
                 <w:szCs w:val="20"/>
               </w:rPr>
+            </w:pPr>
+            <w:r>
+              <w:rPr>
+                <w:rFonts w:ascii="GeoSlab703 MdCn BT" w:hAnsi="GeoSlab703 MdCn BT"/>
+                <w:sz w:val="20"/>
+                <w:szCs w:val="20"/>
+              </w:rPr>
               <w:t>{product.equipment}</w:t>
+            </w:r>
+          </w:p>
+          <w:p>
+            <w:pPr>
+              <w:pStyle w:val="Normal"/>
+              <w:suppressAutoHyphens w:val="true"/>
+              <w:jc w:val="center"/>
+              <w:rPr>
+                <w:rFonts w:ascii="GeoSlab703 MdCn BT" w:hAnsi="GeoSlab703 MdCn BT"/>
+                <w:sz w:val="20"/>
+                <w:szCs w:val="20"/>
+              </w:rPr>
+            </w:pPr>
+            <w:r>
+              <w:rPr/>
             </w:r>
           </w:p>
         </w:tc>
@@ -5191,7 +5343,7 @@
         <mc:AlternateContent>
           <mc:Choice Requires="wps">
             <w:drawing>
-              <wp:anchor behindDoc="1" distT="0" distB="3175" distL="0" distR="0" simplePos="0" locked="0" layoutInCell="1" allowOverlap="1" relativeHeight="23" wp14:anchorId="60AFD325">
+              <wp:anchor behindDoc="1" distT="0" distB="3175" distL="0" distR="0" simplePos="0" locked="0" layoutInCell="1" allowOverlap="1" relativeHeight="24" wp14:anchorId="60AFD325">
                 <wp:simplePos x="0" y="0"/>
                 <wp:positionH relativeFrom="column">
                   <wp:posOffset>4671060</wp:posOffset>
@@ -5356,6 +5508,7 @@
           <w:tab w:val="clear" w:pos="708"/>
           <w:tab w:val="left" w:pos="851" w:leader="none"/>
         </w:tabs>
+        <w:spacing w:before="0" w:after="0"/>
         <w:jc w:val="center"/>
         <w:rPr>
           <w:rFonts w:ascii="GeoSlab703 MdCn BT" w:hAnsi="GeoSlab703 MdCn BT" w:cs="Helvetica"/>
@@ -5529,6 +5682,7 @@
           <w:tab w:val="clear" w:pos="708"/>
           <w:tab w:val="left" w:pos="851" w:leader="none"/>
         </w:tabs>
+        <w:spacing w:before="0" w:after="0"/>
         <w:jc w:val="center"/>
         <w:rPr>
           <w:rFonts w:ascii="GeoSlab703 MdCn BT" w:hAnsi="GeoSlab703 MdCn BT" w:cs="Helvetica"/>
@@ -5739,7 +5893,7 @@
         <mc:AlternateContent>
           <mc:Choice Requires="wps">
             <w:drawing>
-              <wp:anchor behindDoc="1" distT="0" distB="4445" distL="0" distR="0" simplePos="0" locked="0" layoutInCell="1" allowOverlap="1" relativeHeight="25" wp14:anchorId="6DEDD06B">
+              <wp:anchor behindDoc="1" distT="0" distB="4445" distL="0" distR="0" simplePos="0" locked="0" layoutInCell="1" allowOverlap="1" relativeHeight="26" wp14:anchorId="6DEDD06B">
                 <wp:simplePos x="0" y="0"/>
                 <wp:positionH relativeFrom="column">
                   <wp:posOffset>-37465</wp:posOffset>
@@ -5945,7 +6099,7 @@
       <mc:AlternateContent>
         <mc:Choice Requires="wps">
           <w:drawing>
-            <wp:anchor behindDoc="1" distT="0" distB="8890" distL="0" distR="8890" simplePos="0" locked="0" layoutInCell="1" allowOverlap="1" relativeHeight="21" wp14:anchorId="0EE25D9C">
+            <wp:anchor behindDoc="1" distT="635" distB="0" distL="635" distR="0" simplePos="0" locked="0" layoutInCell="1" allowOverlap="1" relativeHeight="21" wp14:anchorId="0EE25D9C">
               <wp:simplePos x="0" y="0"/>
               <wp:positionH relativeFrom="column">
                 <wp:posOffset>5067300</wp:posOffset>
@@ -5992,7 +6146,7 @@
                       <w:txbxContent>
                         <w:p>
                           <w:pPr>
-                            <w:pStyle w:val="FrameContents"/>
+                            <w:pStyle w:val="FrameContentsuser"/>
                             <w:rPr>
                               <w:rFonts w:ascii="GeoSlab703 MdCn BT" w:hAnsi="GeoSlab703 MdCn BT"/>
                               <w:sz w:val="20"/>
@@ -6011,7 +6165,7 @@
                         </w:p>
                         <w:p>
                           <w:pPr>
-                            <w:pStyle w:val="FrameContents"/>
+                            <w:pStyle w:val="FrameContentsuser"/>
                             <w:rPr>
                               <w:rFonts w:ascii="GeoSlab703 MdCn BT" w:hAnsi="GeoSlab703 MdCn BT"/>
                               <w:sz w:val="20"/>
@@ -6030,7 +6184,7 @@
                         </w:p>
                         <w:p>
                           <w:pPr>
-                            <w:pStyle w:val="FrameContents"/>
+                            <w:pStyle w:val="FrameContentsuser"/>
                             <w:rPr>
                               <w:rFonts w:ascii="GeoSlab703 MdCn BT" w:hAnsi="GeoSlab703 MdCn BT"/>
                               <w:sz w:val="20"/>
@@ -6068,7 +6222,7 @@
                 <w:txbxContent>
                   <w:p>
                     <w:pPr>
-                      <w:pStyle w:val="FrameContents"/>
+                      <w:pStyle w:val="FrameContentsuser"/>
                       <w:rPr>
                         <w:rFonts w:ascii="GeoSlab703 MdCn BT" w:hAnsi="GeoSlab703 MdCn BT"/>
                         <w:sz w:val="20"/>
@@ -6087,7 +6241,7 @@
                   </w:p>
                   <w:p>
                     <w:pPr>
-                      <w:pStyle w:val="FrameContents"/>
+                      <w:pStyle w:val="FrameContentsuser"/>
                       <w:rPr>
                         <w:rFonts w:ascii="GeoSlab703 MdCn BT" w:hAnsi="GeoSlab703 MdCn BT"/>
                         <w:sz w:val="20"/>
@@ -6106,7 +6260,7 @@
                   </w:p>
                   <w:p>
                     <w:pPr>
-                      <w:pStyle w:val="FrameContents"/>
+                      <w:pStyle w:val="FrameContentsuser"/>
                       <w:rPr>
                         <w:rFonts w:ascii="GeoSlab703 MdCn BT" w:hAnsi="GeoSlab703 MdCn BT"/>
                         <w:sz w:val="20"/>
@@ -6161,7 +6315,7 @@
       <mc:AlternateContent>
         <mc:Choice Requires="wps">
           <w:drawing>
-            <wp:anchor behindDoc="1" distT="0" distB="8890" distL="0" distR="8890" simplePos="0" locked="0" layoutInCell="1" allowOverlap="1" relativeHeight="21" wp14:anchorId="0EE25D9C">
+            <wp:anchor behindDoc="1" distT="635" distB="0" distL="635" distR="0" simplePos="0" locked="0" layoutInCell="1" allowOverlap="1" relativeHeight="21" wp14:anchorId="0EE25D9C">
               <wp:simplePos x="0" y="0"/>
               <wp:positionH relativeFrom="column">
                 <wp:posOffset>5067300</wp:posOffset>
@@ -6208,7 +6362,7 @@
                       <w:txbxContent>
                         <w:p>
                           <w:pPr>
-                            <w:pStyle w:val="FrameContents"/>
+                            <w:pStyle w:val="FrameContentsuser"/>
                             <w:rPr>
                               <w:rFonts w:ascii="GeoSlab703 MdCn BT" w:hAnsi="GeoSlab703 MdCn BT"/>
                               <w:sz w:val="20"/>
@@ -6227,7 +6381,7 @@
                         </w:p>
                         <w:p>
                           <w:pPr>
-                            <w:pStyle w:val="FrameContents"/>
+                            <w:pStyle w:val="FrameContentsuser"/>
                             <w:rPr>
                               <w:rFonts w:ascii="GeoSlab703 MdCn BT" w:hAnsi="GeoSlab703 MdCn BT"/>
                               <w:sz w:val="20"/>
@@ -6246,7 +6400,7 @@
                         </w:p>
                         <w:p>
                           <w:pPr>
-                            <w:pStyle w:val="FrameContents"/>
+                            <w:pStyle w:val="FrameContentsuser"/>
                             <w:rPr>
                               <w:rFonts w:ascii="GeoSlab703 MdCn BT" w:hAnsi="GeoSlab703 MdCn BT"/>
                               <w:sz w:val="20"/>
@@ -6284,7 +6438,7 @@
                 <w:txbxContent>
                   <w:p>
                     <w:pPr>
-                      <w:pStyle w:val="FrameContents"/>
+                      <w:pStyle w:val="FrameContentsuser"/>
                       <w:rPr>
                         <w:rFonts w:ascii="GeoSlab703 MdCn BT" w:hAnsi="GeoSlab703 MdCn BT"/>
                         <w:sz w:val="20"/>
@@ -6303,7 +6457,7 @@
                   </w:p>
                   <w:p>
                     <w:pPr>
-                      <w:pStyle w:val="FrameContents"/>
+                      <w:pStyle w:val="FrameContentsuser"/>
                       <w:rPr>
                         <w:rFonts w:ascii="GeoSlab703 MdCn BT" w:hAnsi="GeoSlab703 MdCn BT"/>
                         <w:sz w:val="20"/>
@@ -6322,7 +6476,7 @@
                   </w:p>
                   <w:p>
                     <w:pPr>
-                      <w:pStyle w:val="FrameContents"/>
+                      <w:pStyle w:val="FrameContentsuser"/>
                       <w:rPr>
                         <w:rFonts w:ascii="GeoSlab703 MdCn BT" w:hAnsi="GeoSlab703 MdCn BT"/>
                         <w:sz w:val="20"/>
@@ -8270,6 +8424,7 @@
     <w:rsid w:val="000837e1"/>
     <w:pPr>
       <w:widowControl/>
+      <w:suppressAutoHyphens w:val="true"/>
       <w:bidi w:val="0"/>
       <w:spacing w:lineRule="auto" w:line="240" w:before="0" w:after="0"/>
       <w:jc w:val="left"/>
@@ -8553,6 +8708,7 @@
     <w:rsid w:val="004904a1"/>
     <w:pPr>
       <w:widowControl/>
+      <w:suppressAutoHyphens w:val="true"/>
       <w:bidi w:val="0"/>
       <w:spacing w:lineRule="auto" w:line="240" w:before="0" w:after="0"/>
       <w:jc w:val="left"/>
@@ -8587,18 +8743,26 @@
     <w:rsid w:val="00de58a2"/>
     <w:pPr>
       <w:widowControl/>
+      <w:suppressAutoHyphens w:val="true"/>
       <w:bidi w:val="0"/>
       <w:spacing w:lineRule="auto" w:line="240" w:before="0" w:after="0"/>
       <w:jc w:val="left"/>
     </w:pPr>
     <w:rPr>
-      <w:rFonts w:ascii="Arial" w:hAnsi="Arial" w:cs="Arial" w:eastAsia="Calibri"/>
+      <w:rFonts w:ascii="Arial" w:hAnsi="Arial" w:eastAsia="Calibri" w:cs="Arial"/>
       <w:color w:val="000000"/>
       <w:kern w:val="0"/>
       <w:sz w:val="24"/>
       <w:szCs w:val="24"/>
       <w:lang w:val="es-PE" w:eastAsia="en-US" w:bidi="ar-SA"/>
     </w:rPr>
+  </w:style>
+  <w:style w:type="paragraph" w:styleId="FrameContentsuser">
+    <w:name w:val="Frame Contents (user)"/>
+    <w:basedOn w:val="Normal"/>
+    <w:qFormat/>
+    <w:pPr/>
+    <w:rPr/>
   </w:style>
   <w:style w:type="paragraph" w:styleId="FrameContents">
     <w:name w:val="Frame Contents"/>

</xml_diff>

<commit_message>
feat: enhance treatment area handling and report generation
- Included TreatmentAreas in AppointmentController for comprehensive appointment data retrieval.
- Refactored ProjectAppointment and TreatmentArea models to initialize lists with empty arrays for consistency.
- Introduced a new method in WordTemplateService to process table rows dynamically, improving report generation flexibility.
- Added mock data for testing table population in the report, ensuring robust handling of various data scenarios.
</commit_message>
<xml_diff>
--- a/backend/src/Templates/nuevos_informes/informe_01.docx
+++ b/backend/src/Templates/nuevos_informes/informe_01.docx
@@ -1029,9 +1029,8 @@
               <w:spacing w:before="0" w:after="0"/>
               <w:jc w:val="center"/>
               <w:rPr>
-                <w:rFonts w:ascii="GeoSlab703 MdCn BT" w:hAnsi="GeoSlab703 MdCn BT"/>
-                <w:b/>
-                <w:bCs/>
+                <w:sz w:val="24"/>
+                <w:szCs w:val="24"/>
               </w:rPr>
             </w:pPr>
             <w:r>
@@ -1040,6 +1039,8 @@
                 <w:b/>
                 <w:bCs/>
                 <w:kern w:val="0"/>
+                <w:sz w:val="24"/>
+                <w:szCs w:val="24"/>
                 <w:lang w:bidi="ar-SA"/>
               </w:rPr>
               <w:t>FECHA DE SERVICIO</w:t>
@@ -1061,9 +1062,8 @@
               <w:spacing w:before="0" w:after="0"/>
               <w:jc w:val="center"/>
               <w:rPr>
-                <w:rFonts w:ascii="GeoSlab703 MdCn BT" w:hAnsi="GeoSlab703 MdCn BT"/>
-                <w:b/>
-                <w:bCs/>
+                <w:sz w:val="24"/>
+                <w:szCs w:val="24"/>
               </w:rPr>
             </w:pPr>
             <w:r>
@@ -1072,6 +1072,8 @@
                 <w:b/>
                 <w:bCs/>
                 <w:kern w:val="0"/>
+                <w:sz w:val="24"/>
+                <w:szCs w:val="24"/>
                 <w:lang w:bidi="ar-SA"/>
               </w:rPr>
               <w:t>HORA DE SERVICIO</w:t>
@@ -1093,9 +1095,8 @@
               <w:spacing w:before="0" w:after="0"/>
               <w:jc w:val="center"/>
               <w:rPr>
-                <w:rFonts w:ascii="GeoSlab703 MdCn BT" w:hAnsi="GeoSlab703 MdCn BT"/>
-                <w:b/>
-                <w:bCs/>
+                <w:sz w:val="24"/>
+                <w:szCs w:val="24"/>
               </w:rPr>
             </w:pPr>
             <w:r>
@@ -1104,6 +1105,8 @@
                 <w:b/>
                 <w:bCs/>
                 <w:kern w:val="0"/>
+                <w:sz w:val="24"/>
+                <w:szCs w:val="24"/>
                 <w:lang w:bidi="ar-SA"/>
               </w:rPr>
               <w:t>TIPO DE TRATAMIENTO</w:t>
@@ -1125,9 +1128,8 @@
               <w:spacing w:before="0" w:after="0"/>
               <w:jc w:val="center"/>
               <w:rPr>
-                <w:rFonts w:ascii="GeoSlab703 MdCn BT" w:hAnsi="GeoSlab703 MdCn BT"/>
-                <w:b/>
-                <w:bCs/>
+                <w:sz w:val="24"/>
+                <w:szCs w:val="24"/>
               </w:rPr>
             </w:pPr>
             <w:r>
@@ -1136,6 +1138,8 @@
                 <w:b/>
                 <w:bCs/>
                 <w:kern w:val="0"/>
+                <w:sz w:val="24"/>
+                <w:szCs w:val="24"/>
                 <w:lang w:bidi="ar-SA"/>
               </w:rPr>
               <w:t>PRODUCTOS UTILIZADOS EN I.A.</w:t>
@@ -1157,9 +1161,8 @@
               <w:spacing w:before="0" w:after="0"/>
               <w:jc w:val="center"/>
               <w:rPr>
-                <w:rFonts w:ascii="GeoSlab703 MdCn BT" w:hAnsi="GeoSlab703 MdCn BT"/>
-                <w:b/>
-                <w:bCs/>
+                <w:sz w:val="24"/>
+                <w:szCs w:val="24"/>
               </w:rPr>
             </w:pPr>
             <w:r>
@@ -1168,6 +1171,8 @@
                 <w:b/>
                 <w:bCs/>
                 <w:kern w:val="0"/>
+                <w:sz w:val="24"/>
+                <w:szCs w:val="24"/>
                 <w:lang w:bidi="ar-SA"/>
               </w:rPr>
               <w:t>PERSONAL</w:t>
@@ -1181,9 +1186,8 @@
               <w:spacing w:before="0" w:after="0"/>
               <w:jc w:val="center"/>
               <w:rPr>
-                <w:rFonts w:ascii="GeoSlab703 MdCn BT" w:hAnsi="GeoSlab703 MdCn BT"/>
-                <w:b/>
-                <w:bCs/>
+                <w:sz w:val="24"/>
+                <w:szCs w:val="24"/>
               </w:rPr>
             </w:pPr>
             <w:r>
@@ -1192,6 +1196,8 @@
                 <w:b/>
                 <w:bCs/>
                 <w:kern w:val="0"/>
+                <w:sz w:val="24"/>
+                <w:szCs w:val="24"/>
                 <w:lang w:bidi="ar-SA"/>
               </w:rPr>
               <w:t>A CARGO</w:t>
@@ -1213,9 +1219,8 @@
               <w:spacing w:before="0" w:after="0"/>
               <w:jc w:val="center"/>
               <w:rPr>
-                <w:rFonts w:ascii="GeoSlab703 MdCn BT" w:hAnsi="GeoSlab703 MdCn BT"/>
-                <w:b/>
-                <w:bCs/>
+                <w:sz w:val="24"/>
+                <w:szCs w:val="24"/>
               </w:rPr>
             </w:pPr>
             <w:r>
@@ -1224,6 +1229,8 @@
                 <w:b/>
                 <w:bCs/>
                 <w:kern w:val="0"/>
+                <w:sz w:val="24"/>
+                <w:szCs w:val="24"/>
                 <w:lang w:bidi="ar-SA"/>
               </w:rPr>
               <w:t>TRABAJOS SUPERVISADOS POR</w:t>
@@ -1233,7 +1240,7 @@
       </w:tr>
       <w:tr>
         <w:trPr>
-          <w:trHeight w:val="1661" w:hRule="atLeast"/>
+          <w:trHeight w:val="638" w:hRule="atLeast"/>
         </w:trPr>
         <w:tc>
           <w:tcPr>
@@ -1243,124 +1250,53 @@
           <w:p>
             <w:pPr>
               <w:pStyle w:val="Normal"/>
-              <w:widowControl/>
-              <w:tabs>
-                <w:tab w:val="clear" w:pos="708"/>
-                <w:tab w:val="left" w:pos="709" w:leader="none"/>
-                <w:tab w:val="left" w:pos="851" w:leader="none"/>
-              </w:tabs>
-              <w:suppressAutoHyphens w:val="true"/>
-              <w:spacing w:before="0" w:after="120"/>
               <w:jc w:val="center"/>
               <w:rPr>
-                <w:rFonts w:ascii="GeoSlab703 MdCn BT" w:hAnsi="GeoSlab703 MdCn BT"/>
-                <w:smallCaps/>
-                <w:color w:themeColor="text1" w:themeTint="f2" w:val="0D0D0D"/>
+                <w:lang w:bidi="ar-SA"/>
               </w:rPr>
             </w:pPr>
             <w:r>
               <w:rPr>
                 <w:rFonts w:ascii="GeoSlab703 MdCn BT" w:hAnsi="GeoSlab703 MdCn BT"/>
-                <w:smallCaps/>
-                <w:color w:themeColor="text1" w:themeTint="f2" w:val="0D0D0D"/>
+                <w:sz w:val="22"/>
+                <w:szCs w:val="22"/>
               </w:rPr>
             </w:r>
           </w:p>
           <w:p>
             <w:pPr>
               <w:pStyle w:val="Normal"/>
-              <w:widowControl/>
-              <w:tabs>
-                <w:tab w:val="clear" w:pos="708"/>
-                <w:tab w:val="left" w:pos="709" w:leader="none"/>
-                <w:tab w:val="left" w:pos="851" w:leader="none"/>
-              </w:tabs>
-              <w:suppressAutoHyphens w:val="true"/>
-              <w:spacing w:before="0" w:after="120"/>
               <w:jc w:val="center"/>
               <w:rPr>
                 <w:rFonts w:ascii="GeoSlab703 MdCn BT" w:hAnsi="GeoSlab703 MdCn BT"/>
-                <w:smallCaps/>
-                <w:color w:themeColor="text1" w:themeTint="f2" w:val="0D0D0D"/>
+                <w:sz w:val="22"/>
+                <w:szCs w:val="22"/>
               </w:rPr>
             </w:pPr>
             <w:r>
               <w:rPr>
                 <w:rFonts w:ascii="GeoSlab703 MdCn BT" w:hAnsi="GeoSlab703 MdCn BT"/>
-                <w:smallCaps/>
-                <w:color w:themeColor="text1" w:themeTint="f2" w:val="0D0D0D"/>
-                <w:kern w:val="0"/>
+                <w:sz w:val="22"/>
+                <w:szCs w:val="22"/>
                 <w:lang w:bidi="ar-SA"/>
               </w:rPr>
-              <w:t>31 de enero</w:t>
+              <w:t>{service_date}</w:t>
             </w:r>
           </w:p>
           <w:p>
             <w:pPr>
               <w:pStyle w:val="Normal"/>
-              <w:widowControl/>
-              <w:tabs>
-                <w:tab w:val="clear" w:pos="708"/>
-                <w:tab w:val="left" w:pos="709" w:leader="none"/>
-                <w:tab w:val="left" w:pos="851" w:leader="none"/>
-              </w:tabs>
-              <w:suppressAutoHyphens w:val="true"/>
-              <w:spacing w:before="0" w:after="120"/>
               <w:jc w:val="center"/>
               <w:rPr>
-                <w:rFonts w:ascii="GeoSlab703 MdCn BT" w:hAnsi="GeoSlab703 MdCn BT"/>
-                <w:smallCaps/>
-                <w:color w:themeColor="text1" w:themeTint="f2" w:val="0D0D0D"/>
+                <w:lang w:bidi="ar-SA"/>
               </w:rPr>
             </w:pPr>
             <w:r>
               <w:rPr>
                 <w:rFonts w:ascii="GeoSlab703 MdCn BT" w:hAnsi="GeoSlab703 MdCn BT"/>
-                <w:smallCaps/>
-                <w:color w:themeColor="text1" w:themeTint="f2" w:val="0D0D0D"/>
-                <w:kern w:val="0"/>
-                <w:lang w:bidi="ar-SA"/>
-              </w:rPr>
-              <w:t>del</w:t>
-            </w:r>
-          </w:p>
-          <w:p>
-            <w:pPr>
-              <w:pStyle w:val="Normal"/>
-              <w:widowControl/>
-              <w:tabs>
-                <w:tab w:val="clear" w:pos="708"/>
-                <w:tab w:val="left" w:pos="709" w:leader="none"/>
-                <w:tab w:val="left" w:pos="851" w:leader="none"/>
-              </w:tabs>
-              <w:suppressAutoHyphens w:val="true"/>
-              <w:spacing w:before="0" w:after="120"/>
-              <w:jc w:val="center"/>
-              <w:rPr>
-                <w:rFonts w:ascii="GeoSlab703 MdCn BT" w:hAnsi="GeoSlab703 MdCn BT"/>
-                <w:smallCaps/>
-                <w:color w:themeColor="text1" w:themeTint="d9" w:val="262626"/>
-              </w:rPr>
-            </w:pPr>
-            <w:r>
-              <w:rPr>
-                <w:rFonts w:ascii="GeoSlab703 MdCn BT" w:hAnsi="GeoSlab703 MdCn BT"/>
-                <w:smallCaps/>
-                <w:color w:themeColor="text1" w:themeTint="f2" w:val="0D0D0D"/>
-                <w:kern w:val="0"/>
-                <w:lang w:bidi="ar-SA"/>
-              </w:rPr>
-              <w:t xml:space="preserve"> </w:t>
-            </w:r>
-            <w:r>
-              <w:rPr>
-                <w:rFonts w:ascii="GeoSlab703 MdCn BT" w:hAnsi="GeoSlab703 MdCn BT"/>
-                <w:smallCaps/>
-                <w:color w:themeColor="text1" w:themeTint="f2" w:val="0D0D0D"/>
-                <w:kern w:val="0"/>
-                <w:lang w:bidi="ar-SA"/>
-              </w:rPr>
-              <w:t>2025</w:t>
+                <w:sz w:val="22"/>
+                <w:szCs w:val="22"/>
+              </w:rPr>
             </w:r>
           </w:p>
         </w:tc>
@@ -1372,52 +1308,53 @@
           <w:p>
             <w:pPr>
               <w:pStyle w:val="Normal"/>
-              <w:widowControl/>
-              <w:tabs>
-                <w:tab w:val="clear" w:pos="708"/>
-                <w:tab w:val="left" w:pos="709" w:leader="none"/>
-                <w:tab w:val="left" w:pos="851" w:leader="none"/>
-              </w:tabs>
-              <w:suppressAutoHyphens w:val="true"/>
-              <w:spacing w:before="0" w:after="120"/>
               <w:jc w:val="center"/>
               <w:rPr>
-                <w:rFonts w:ascii="GeoSlab703 MdCn BT" w:hAnsi="GeoSlab703 MdCn BT"/>
-                <w:color w:themeColor="text1" w:themeTint="f2" w:val="0D0D0D"/>
+                <w:lang w:bidi="ar-SA"/>
               </w:rPr>
             </w:pPr>
             <w:r>
               <w:rPr>
                 <w:rFonts w:ascii="GeoSlab703 MdCn BT" w:hAnsi="GeoSlab703 MdCn BT"/>
-                <w:color w:themeColor="text1" w:themeTint="f2" w:val="0D0D0D"/>
+                <w:sz w:val="22"/>
+                <w:szCs w:val="22"/>
               </w:rPr>
             </w:r>
           </w:p>
           <w:p>
             <w:pPr>
               <w:pStyle w:val="Normal"/>
-              <w:widowControl/>
-              <w:tabs>
-                <w:tab w:val="clear" w:pos="708"/>
-                <w:tab w:val="left" w:pos="709" w:leader="none"/>
-                <w:tab w:val="left" w:pos="851" w:leader="none"/>
-              </w:tabs>
-              <w:suppressAutoHyphens w:val="true"/>
-              <w:spacing w:before="0" w:after="120"/>
               <w:jc w:val="center"/>
               <w:rPr>
                 <w:rFonts w:ascii="GeoSlab703 MdCn BT" w:hAnsi="GeoSlab703 MdCn BT"/>
-                <w:color w:themeColor="text1" w:themeTint="d9" w:val="262626"/>
+                <w:sz w:val="22"/>
+                <w:szCs w:val="22"/>
               </w:rPr>
             </w:pPr>
             <w:r>
               <w:rPr>
                 <w:rFonts w:ascii="GeoSlab703 MdCn BT" w:hAnsi="GeoSlab703 MdCn BT"/>
-                <w:color w:themeColor="text1" w:themeTint="f2" w:val="0D0D0D"/>
-                <w:kern w:val="0"/>
+                <w:sz w:val="22"/>
+                <w:szCs w:val="22"/>
                 <w:lang w:bidi="ar-SA"/>
               </w:rPr>
-              <w:t>14:40</w:t>
+              <w:t>{service_hour}</w:t>
+            </w:r>
+          </w:p>
+          <w:p>
+            <w:pPr>
+              <w:pStyle w:val="Normal"/>
+              <w:jc w:val="center"/>
+              <w:rPr>
+                <w:lang w:bidi="ar-SA"/>
+              </w:rPr>
+            </w:pPr>
+            <w:r>
+              <w:rPr>
+                <w:rFonts w:ascii="GeoSlab703 MdCn BT" w:hAnsi="GeoSlab703 MdCn BT"/>
+                <w:sz w:val="22"/>
+                <w:szCs w:val="22"/>
+              </w:rPr>
             </w:r>
           </w:p>
         </w:tc>
@@ -1429,28 +1366,53 @@
           <w:p>
             <w:pPr>
               <w:pStyle w:val="Normal"/>
-              <w:widowControl/>
-              <w:tabs>
-                <w:tab w:val="clear" w:pos="708"/>
-                <w:tab w:val="left" w:pos="709" w:leader="none"/>
-                <w:tab w:val="left" w:pos="851" w:leader="none"/>
-              </w:tabs>
-              <w:suppressAutoHyphens w:val="true"/>
-              <w:spacing w:before="0" w:after="120"/>
               <w:jc w:val="center"/>
               <w:rPr>
-                <w:rFonts w:ascii="GeoSlab703 MdCn BT" w:hAnsi="GeoSlab703 MdCn BT"/>
-                <w:color w:themeColor="text1" w:themeTint="d9" w:val="262626"/>
+                <w:lang w:bidi="ar-SA"/>
               </w:rPr>
             </w:pPr>
             <w:r>
               <w:rPr>
                 <w:rFonts w:ascii="GeoSlab703 MdCn BT" w:hAnsi="GeoSlab703 MdCn BT"/>
-                <w:color w:themeColor="text1" w:themeTint="f2" w:val="0D0D0D"/>
-                <w:kern w:val="0"/>
+                <w:sz w:val="22"/>
+                <w:szCs w:val="22"/>
+              </w:rPr>
+            </w:r>
+          </w:p>
+          <w:p>
+            <w:pPr>
+              <w:pStyle w:val="Normal"/>
+              <w:jc w:val="center"/>
+              <w:rPr>
+                <w:rFonts w:ascii="GeoSlab703 MdCn BT" w:hAnsi="GeoSlab703 MdCn BT"/>
+                <w:sz w:val="22"/>
+                <w:szCs w:val="22"/>
+              </w:rPr>
+            </w:pPr>
+            <w:r>
+              <w:rPr>
+                <w:rFonts w:ascii="GeoSlab703 MdCn BT" w:hAnsi="GeoSlab703 MdCn BT"/>
+                <w:sz w:val="22"/>
+                <w:szCs w:val="22"/>
                 <w:lang w:bidi="ar-SA"/>
               </w:rPr>
-              <w:t>-Desinsectación       ( Pulverizadol)</w:t>
+              <w:t>{treatment_type}</w:t>
+            </w:r>
+          </w:p>
+          <w:p>
+            <w:pPr>
+              <w:pStyle w:val="Normal"/>
+              <w:jc w:val="center"/>
+              <w:rPr>
+                <w:lang w:bidi="ar-SA"/>
+              </w:rPr>
+            </w:pPr>
+            <w:r>
+              <w:rPr>
+                <w:rFonts w:ascii="GeoSlab703 MdCn BT" w:hAnsi="GeoSlab703 MdCn BT"/>
+                <w:sz w:val="22"/>
+                <w:szCs w:val="22"/>
+              </w:rPr>
             </w:r>
           </w:p>
         </w:tc>
@@ -1462,87 +1424,53 @@
           <w:p>
             <w:pPr>
               <w:pStyle w:val="Normal"/>
-              <w:widowControl/>
-              <w:tabs>
-                <w:tab w:val="clear" w:pos="708"/>
-                <w:tab w:val="left" w:pos="709" w:leader="none"/>
-                <w:tab w:val="left" w:pos="851" w:leader="none"/>
-              </w:tabs>
-              <w:suppressAutoHyphens w:val="true"/>
-              <w:spacing w:before="0" w:after="120"/>
-              <w:jc w:val="left"/>
-              <w:rPr>
-                <w:rFonts w:ascii="GeoSlab703 MdCn BT" w:hAnsi="GeoSlab703 MdCn BT"/>
-                <w:color w:themeColor="text1" w:themeTint="f2" w:val="0D0D0D"/>
+              <w:jc w:val="center"/>
+              <w:rPr>
+                <w:lang w:bidi="ar-SA"/>
               </w:rPr>
             </w:pPr>
             <w:r>
               <w:rPr>
                 <w:rFonts w:ascii="GeoSlab703 MdCn BT" w:hAnsi="GeoSlab703 MdCn BT"/>
-                <w:color w:themeColor="text1" w:themeTint="f2" w:val="0D0D0D"/>
+                <w:sz w:val="22"/>
+                <w:szCs w:val="22"/>
               </w:rPr>
             </w:r>
           </w:p>
           <w:p>
             <w:pPr>
               <w:pStyle w:val="Normal"/>
-              <w:widowControl/>
-              <w:tabs>
-                <w:tab w:val="clear" w:pos="708"/>
-                <w:tab w:val="left" w:pos="709" w:leader="none"/>
-                <w:tab w:val="left" w:pos="851" w:leader="none"/>
-              </w:tabs>
-              <w:suppressAutoHyphens w:val="true"/>
-              <w:spacing w:before="0" w:after="120"/>
-              <w:jc w:val="left"/>
-              <w:rPr>
-                <w:rFonts w:ascii="GeoSlab703 MdCn BT" w:hAnsi="GeoSlab703 MdCn BT"/>
-                <w:color w:themeColor="text1" w:themeTint="f2" w:val="0D0D0D"/>
+              <w:jc w:val="center"/>
+              <w:rPr>
+                <w:rFonts w:ascii="GeoSlab703 MdCn BT" w:hAnsi="GeoSlab703 MdCn BT"/>
+                <w:sz w:val="22"/>
+                <w:szCs w:val="22"/>
               </w:rPr>
             </w:pPr>
             <w:r>
               <w:rPr>
                 <w:rFonts w:ascii="GeoSlab703 MdCn BT" w:hAnsi="GeoSlab703 MdCn BT"/>
-                <w:color w:themeColor="text1" w:themeTint="f2" w:val="0D0D0D"/>
-                <w:kern w:val="0"/>
+                <w:sz w:val="22"/>
+                <w:szCs w:val="22"/>
                 <w:lang w:bidi="ar-SA"/>
               </w:rPr>
-              <w:t>S-DELTA 50 SC</w:t>
+              <w:t>{used_products}</w:t>
             </w:r>
           </w:p>
           <w:p>
             <w:pPr>
               <w:pStyle w:val="Normal"/>
-              <w:widowControl/>
-              <w:tabs>
-                <w:tab w:val="clear" w:pos="708"/>
-                <w:tab w:val="left" w:pos="709" w:leader="none"/>
-                <w:tab w:val="left" w:pos="851" w:leader="none"/>
-              </w:tabs>
-              <w:suppressAutoHyphens w:val="true"/>
-              <w:spacing w:before="0" w:after="120"/>
-              <w:jc w:val="left"/>
-              <w:rPr>
-                <w:rFonts w:ascii="GeoSlab703 MdCn BT" w:hAnsi="GeoSlab703 MdCn BT"/>
-                <w:color w:themeColor="text1" w:themeTint="d9" w:val="262626"/>
+              <w:jc w:val="center"/>
+              <w:rPr>
+                <w:lang w:bidi="ar-SA"/>
               </w:rPr>
             </w:pPr>
             <w:r>
               <w:rPr>
                 <w:rFonts w:ascii="GeoSlab703 MdCn BT" w:hAnsi="GeoSlab703 MdCn BT"/>
-                <w:color w:themeColor="text1" w:themeTint="f2" w:val="0D0D0D"/>
-                <w:kern w:val="0"/>
-                <w:lang w:bidi="ar-SA"/>
-              </w:rPr>
-              <w:t xml:space="preserve">I.A </w:t>
-            </w:r>
-            <w:r>
-              <w:rPr>
-                <w:rFonts w:ascii="GeoSlab703 MdCn BT" w:hAnsi="GeoSlab703 MdCn BT"/>
-                <w:kern w:val="0"/>
-                <w:lang w:bidi="ar-SA"/>
-              </w:rPr>
-              <w:t xml:space="preserve"> Deltametrina</w:t>
+                <w:sz w:val="22"/>
+                <w:szCs w:val="22"/>
+              </w:rPr>
             </w:r>
           </w:p>
         </w:tc>
@@ -1554,25 +1482,19 @@
           <w:p>
             <w:pPr>
               <w:pStyle w:val="Normal"/>
-              <w:widowControl/>
-              <w:tabs>
-                <w:tab w:val="clear" w:pos="708"/>
-                <w:tab w:val="left" w:pos="709" w:leader="none"/>
-                <w:tab w:val="left" w:pos="851" w:leader="none"/>
-              </w:tabs>
-              <w:suppressAutoHyphens w:val="true"/>
-              <w:spacing w:before="0" w:after="120"/>
-              <w:jc w:val="left"/>
-              <w:rPr>
-                <w:rFonts w:ascii="GeoSlab703 MdCn BT" w:hAnsi="GeoSlab703 MdCn BT"/>
-                <w:color w:themeColor="text1" w:themeTint="f2" w:val="0D0D0D"/>
+              <w:jc w:val="center"/>
+              <w:rPr>
+                <w:rFonts w:ascii="GeoSlab703 MdCn BT" w:hAnsi="GeoSlab703 MdCn BT"/>
+                <w:sz w:val="22"/>
+                <w:szCs w:val="22"/>
                 <w:lang w:val="pt-BR"/>
               </w:rPr>
             </w:pPr>
             <w:r>
               <w:rPr>
                 <w:rFonts w:ascii="GeoSlab703 MdCn BT" w:hAnsi="GeoSlab703 MdCn BT"/>
-                <w:color w:themeColor="text1" w:themeTint="f2" w:val="0D0D0D"/>
+                <w:sz w:val="22"/>
+                <w:szCs w:val="22"/>
                 <w:lang w:val="pt-BR"/>
               </w:rPr>
             </w:r>
@@ -1580,53 +1502,40 @@
           <w:p>
             <w:pPr>
               <w:pStyle w:val="Normal"/>
-              <w:widowControl/>
-              <w:tabs>
-                <w:tab w:val="clear" w:pos="708"/>
-                <w:tab w:val="left" w:pos="709" w:leader="none"/>
-                <w:tab w:val="left" w:pos="851" w:leader="none"/>
-              </w:tabs>
-              <w:suppressAutoHyphens w:val="true"/>
-              <w:spacing w:before="0" w:after="120"/>
-              <w:jc w:val="left"/>
-              <w:rPr>
-                <w:rFonts w:ascii="GeoSlab703 MdCn BT" w:hAnsi="GeoSlab703 MdCn BT"/>
-                <w:color w:themeColor="text1" w:themeTint="f2" w:val="0D0D0D"/>
+              <w:jc w:val="center"/>
+              <w:rPr>
+                <w:rFonts w:ascii="GeoSlab703 MdCn BT" w:hAnsi="GeoSlab703 MdCn BT"/>
+                <w:sz w:val="22"/>
+                <w:szCs w:val="22"/>
                 <w:lang w:val="pt-BR"/>
               </w:rPr>
             </w:pPr>
             <w:r>
               <w:rPr>
                 <w:rFonts w:ascii="GeoSlab703 MdCn BT" w:hAnsi="GeoSlab703 MdCn BT"/>
-                <w:color w:themeColor="text1" w:themeTint="f2" w:val="0D0D0D"/>
-                <w:kern w:val="0"/>
-                <w:lang w:val="pt-BR" w:bidi="ar-SA"/>
-              </w:rPr>
-              <w:t>Sr. William Moreyra Auris</w:t>
+                <w:sz w:val="22"/>
+                <w:szCs w:val="22"/>
+                <w:lang w:val="pt-BR"/>
+              </w:rPr>
+              <w:t>{performed_by}</w:t>
             </w:r>
           </w:p>
           <w:p>
             <w:pPr>
               <w:pStyle w:val="Normal"/>
-              <w:widowControl/>
-              <w:tabs>
-                <w:tab w:val="clear" w:pos="708"/>
-                <w:tab w:val="left" w:pos="709" w:leader="none"/>
-                <w:tab w:val="left" w:pos="851" w:leader="none"/>
-              </w:tabs>
-              <w:suppressAutoHyphens w:val="true"/>
-              <w:spacing w:before="0" w:after="120"/>
               <w:jc w:val="center"/>
               <w:rPr>
                 <w:rFonts w:ascii="GeoSlab703 MdCn BT" w:hAnsi="GeoSlab703 MdCn BT"/>
-                <w:color w:themeColor="text1" w:themeTint="d9" w:val="262626"/>
+                <w:sz w:val="22"/>
+                <w:szCs w:val="22"/>
                 <w:lang w:val="pt-BR"/>
               </w:rPr>
             </w:pPr>
             <w:r>
               <w:rPr>
                 <w:rFonts w:ascii="GeoSlab703 MdCn BT" w:hAnsi="GeoSlab703 MdCn BT"/>
-                <w:color w:themeColor="text1" w:themeTint="d9" w:val="262626"/>
+                <w:sz w:val="22"/>
+                <w:szCs w:val="22"/>
                 <w:lang w:val="pt-BR"/>
               </w:rPr>
             </w:r>
@@ -1640,45 +1549,53 @@
           <w:p>
             <w:pPr>
               <w:pStyle w:val="Normal"/>
-              <w:widowControl/>
-              <w:suppressAutoHyphens w:val="true"/>
-              <w:spacing w:before="0" w:after="0"/>
               <w:jc w:val="center"/>
               <w:rPr>
-                <w:rFonts w:ascii="GeoSlab703 MdCn BT" w:hAnsi="GeoSlab703 MdCn BT"/>
+                <w:lang w:bidi="ar-SA"/>
               </w:rPr>
             </w:pPr>
             <w:r>
               <w:rPr>
                 <w:rFonts w:ascii="GeoSlab703 MdCn BT" w:hAnsi="GeoSlab703 MdCn BT"/>
+                <w:sz w:val="22"/>
+                <w:szCs w:val="22"/>
               </w:rPr>
             </w:r>
           </w:p>
           <w:p>
             <w:pPr>
               <w:pStyle w:val="Normal"/>
-              <w:widowControl/>
-              <w:tabs>
-                <w:tab w:val="clear" w:pos="708"/>
-                <w:tab w:val="left" w:pos="709" w:leader="none"/>
-                <w:tab w:val="left" w:pos="851" w:leader="none"/>
-              </w:tabs>
-              <w:suppressAutoHyphens w:val="true"/>
-              <w:spacing w:before="0" w:after="120"/>
               <w:jc w:val="center"/>
               <w:rPr>
                 <w:rFonts w:ascii="GeoSlab703 MdCn BT" w:hAnsi="GeoSlab703 MdCn BT"/>
-                <w:color w:themeColor="text1" w:themeTint="d9" w:val="262626"/>
-                <w:lang w:val="pt-BR"/>
+                <w:sz w:val="22"/>
+                <w:szCs w:val="22"/>
               </w:rPr>
             </w:pPr>
             <w:r>
               <w:rPr>
                 <w:rFonts w:ascii="GeoSlab703 MdCn BT" w:hAnsi="GeoSlab703 MdCn BT"/>
-                <w:kern w:val="0"/>
+                <w:sz w:val="22"/>
+                <w:szCs w:val="22"/>
                 <w:lang w:bidi="ar-SA"/>
               </w:rPr>
-              <w:t>Ing. Marcela Durand</w:t>
+              <w:t>{supervisor}</w:t>
+            </w:r>
+          </w:p>
+          <w:p>
+            <w:pPr>
+              <w:pStyle w:val="Normal"/>
+              <w:jc w:val="center"/>
+              <w:rPr>
+                <w:lang w:bidi="ar-SA"/>
+              </w:rPr>
+            </w:pPr>
+            <w:r>
+              <w:rPr>
+                <w:rFonts w:ascii="GeoSlab703 MdCn BT" w:hAnsi="GeoSlab703 MdCn BT"/>
+                <w:sz w:val="22"/>
+                <w:szCs w:val="22"/>
+              </w:rPr>
             </w:r>
           </w:p>
         </w:tc>
@@ -1873,8 +1790,8 @@
             </w:pPr>
             <w:r>
               <w:rPr>
-                <w:rFonts w:ascii="GeoSlab703 MdCn BT" w:hAnsi="GeoSlab703 MdCn BT"/>
-                <w:color w:themeColor="text1" w:themeTint="f2" w:val="0D0D0D"/>
+                <w:sz w:val="22"/>
+                <w:szCs w:val="22"/>
               </w:rPr>
             </w:r>
           </w:p>
@@ -1883,16 +1800,34 @@
               <w:pStyle w:val="Normal"/>
               <w:jc w:val="center"/>
               <w:rPr>
-                <w:rFonts w:ascii="GeoSlab703 MdCn BT" w:hAnsi="GeoSlab703 MdCn BT" w:cs="Calibri"/>
-                <w:color w:themeColor="text1" w:themeTint="d9" w:val="262626"/>
+                <w:sz w:val="22"/>
+                <w:szCs w:val="22"/>
               </w:rPr>
             </w:pPr>
             <w:r>
               <w:rPr>
                 <w:rFonts w:ascii="GeoSlab703 MdCn BT" w:hAnsi="GeoSlab703 MdCn BT"/>
                 <w:color w:themeColor="text1" w:themeTint="f2" w:val="0D0D0D"/>
-              </w:rPr>
-              <w:t>Oficina Administrativa</w:t>
+                <w:sz w:val="22"/>
+                <w:szCs w:val="22"/>
+              </w:rPr>
+              <w:t>{area}</w:t>
+            </w:r>
+          </w:p>
+          <w:p>
+            <w:pPr>
+              <w:pStyle w:val="Normal"/>
+              <w:jc w:val="center"/>
+              <w:rPr>
+                <w:rFonts w:ascii="GeoSlab703 MdCn BT" w:hAnsi="GeoSlab703 MdCn BT"/>
+                <w:color w:themeColor="text1" w:themeTint="f2" w:val="0D0D0D"/>
+              </w:rPr>
+            </w:pPr>
+            <w:r>
+              <w:rPr>
+                <w:sz w:val="22"/>
+                <w:szCs w:val="22"/>
+              </w:rPr>
             </w:r>
           </w:p>
         </w:tc>
@@ -1918,8 +1853,8 @@
             </w:pPr>
             <w:r>
               <w:rPr>
-                <w:rFonts w:ascii="GeoSlab703 MdCn BT" w:hAnsi="GeoSlab703 MdCn BT"/>
-                <w:color w:themeColor="text1" w:themeTint="f2" w:val="0D0D0D"/>
+                <w:sz w:val="22"/>
+                <w:szCs w:val="22"/>
               </w:rPr>
             </w:r>
           </w:p>
@@ -1928,16 +1863,34 @@
               <w:pStyle w:val="Normal"/>
               <w:jc w:val="center"/>
               <w:rPr>
-                <w:rFonts w:ascii="GeoSlab703 MdCn BT" w:hAnsi="GeoSlab703 MdCn BT" w:cs="Calibri"/>
-                <w:color w:themeColor="text1" w:themeTint="d9" w:val="262626"/>
+                <w:sz w:val="22"/>
+                <w:szCs w:val="22"/>
               </w:rPr>
             </w:pPr>
             <w:r>
               <w:rPr>
                 <w:rFonts w:ascii="GeoSlab703 MdCn BT" w:hAnsi="GeoSlab703 MdCn BT"/>
                 <w:color w:themeColor="text1" w:themeTint="f2" w:val="0D0D0D"/>
-              </w:rPr>
-              <w:t>No registra</w:t>
+                <w:sz w:val="22"/>
+                <w:szCs w:val="22"/>
+              </w:rPr>
+              <w:t>{vector}</w:t>
+            </w:r>
+          </w:p>
+          <w:p>
+            <w:pPr>
+              <w:pStyle w:val="Normal"/>
+              <w:jc w:val="center"/>
+              <w:rPr>
+                <w:rFonts w:ascii="GeoSlab703 MdCn BT" w:hAnsi="GeoSlab703 MdCn BT"/>
+                <w:color w:themeColor="text1" w:themeTint="f2" w:val="0D0D0D"/>
+              </w:rPr>
+            </w:pPr>
+            <w:r>
+              <w:rPr>
+                <w:sz w:val="22"/>
+                <w:szCs w:val="22"/>
+              </w:rPr>
             </w:r>
           </w:p>
         </w:tc>
@@ -1956,16 +1909,50 @@
               <w:pStyle w:val="Normal"/>
               <w:jc w:val="center"/>
               <w:rPr>
-                <w:rFonts w:ascii="GeoSlab703 MdCn BT" w:hAnsi="GeoSlab703 MdCn BT" w:cs="Calibri"/>
-                <w:color w:themeColor="text1" w:themeTint="d9" w:val="262626"/>
+                <w:rFonts w:ascii="GeoSlab703 MdCn BT" w:hAnsi="GeoSlab703 MdCn BT"/>
+                <w:color w:themeColor="text1" w:themeTint="f2" w:val="0D0D0D"/>
               </w:rPr>
             </w:pPr>
             <w:r>
               <w:rPr>
+                <w:sz w:val="22"/>
+                <w:szCs w:val="22"/>
+              </w:rPr>
+            </w:r>
+          </w:p>
+          <w:p>
+            <w:pPr>
+              <w:pStyle w:val="Normal"/>
+              <w:jc w:val="center"/>
+              <w:rPr>
+                <w:sz w:val="22"/>
+                <w:szCs w:val="22"/>
+              </w:rPr>
+            </w:pPr>
+            <w:r>
+              <w:rPr>
                 <w:rFonts w:ascii="GeoSlab703 MdCn BT" w:hAnsi="GeoSlab703 MdCn BT"/>
                 <w:color w:themeColor="text1" w:themeTint="f2" w:val="0D0D0D"/>
-              </w:rPr>
-              <w:t>-------------</w:t>
+                <w:sz w:val="22"/>
+                <w:szCs w:val="22"/>
+              </w:rPr>
+              <w:t>{infestation}</w:t>
+            </w:r>
+          </w:p>
+          <w:p>
+            <w:pPr>
+              <w:pStyle w:val="Normal"/>
+              <w:jc w:val="center"/>
+              <w:rPr>
+                <w:rFonts w:ascii="GeoSlab703 MdCn BT" w:hAnsi="GeoSlab703 MdCn BT"/>
+                <w:color w:themeColor="text1" w:themeTint="f2" w:val="0D0D0D"/>
+              </w:rPr>
+            </w:pPr>
+            <w:r>
+              <w:rPr>
+                <w:sz w:val="22"/>
+                <w:szCs w:val="22"/>
+              </w:rPr>
             </w:r>
           </w:p>
         </w:tc>
@@ -2239,8 +2226,8 @@
                 <w:rFonts w:ascii="GeoSlab703 MdCn BT" w:hAnsi="GeoSlab703 MdCn BT"/>
                 <w:b/>
                 <w:color w:themeColor="text1" w:themeTint="f2" w:val="0D0D0D"/>
-                <w:sz w:val="26"/>
-                <w:szCs w:val="26"/>
+                <w:sz w:val="24"/>
+                <w:szCs w:val="24"/>
               </w:rPr>
             </w:pPr>
             <w:r>
@@ -2248,8 +2235,8 @@
                 <w:rFonts w:ascii="GeoSlab703 MdCn BT" w:hAnsi="GeoSlab703 MdCn BT"/>
                 <w:b/>
                 <w:color w:themeColor="text1" w:themeTint="f2" w:val="0D0D0D"/>
-                <w:sz w:val="26"/>
-                <w:szCs w:val="26"/>
+                <w:sz w:val="24"/>
+                <w:szCs w:val="24"/>
               </w:rPr>
             </w:r>
           </w:p>
@@ -2261,11 +2248,8 @@
               <w:spacing w:before="0" w:after="0"/>
               <w:jc w:val="center"/>
               <w:rPr>
-                <w:rFonts w:ascii="GeoSlab703 MdCn BT" w:hAnsi="GeoSlab703 MdCn BT"/>
-                <w:b/>
-                <w:color w:themeColor="text1" w:themeTint="f2" w:val="0D0D0D"/>
-                <w:sz w:val="26"/>
-                <w:szCs w:val="26"/>
+                <w:sz w:val="24"/>
+                <w:szCs w:val="24"/>
               </w:rPr>
             </w:pPr>
             <w:r>
@@ -2274,8 +2258,8 @@
                 <w:b/>
                 <w:color w:themeColor="text1" w:themeTint="f2" w:val="0D0D0D"/>
                 <w:kern w:val="0"/>
-                <w:sz w:val="26"/>
-                <w:szCs w:val="26"/>
+                <w:sz w:val="24"/>
+                <w:szCs w:val="24"/>
                 <w:lang w:bidi="ar-SA"/>
               </w:rPr>
               <w:t>ÁREA TRATADA</w:t>
@@ -2292,8 +2276,8 @@
                 <w:rFonts w:ascii="GeoSlab703 MdCn BT" w:hAnsi="GeoSlab703 MdCn BT"/>
                 <w:b/>
                 <w:color w:themeColor="text1" w:themeTint="f2" w:val="0D0D0D"/>
-                <w:sz w:val="26"/>
-                <w:szCs w:val="26"/>
+                <w:sz w:val="24"/>
+                <w:szCs w:val="24"/>
               </w:rPr>
             </w:pPr>
             <w:r>
@@ -2301,8 +2285,8 @@
                 <w:rFonts w:ascii="GeoSlab703 MdCn BT" w:hAnsi="GeoSlab703 MdCn BT"/>
                 <w:b/>
                 <w:color w:themeColor="text1" w:themeTint="f2" w:val="0D0D0D"/>
-                <w:sz w:val="26"/>
-                <w:szCs w:val="26"/>
+                <w:sz w:val="24"/>
+                <w:szCs w:val="24"/>
               </w:rPr>
             </w:r>
           </w:p>
@@ -2323,11 +2307,8 @@
               <w:ind w:firstLine="212" w:left="-212"/>
               <w:jc w:val="center"/>
               <w:rPr>
-                <w:rFonts w:ascii="GeoSlab703 MdCn BT" w:hAnsi="GeoSlab703 MdCn BT"/>
-                <w:b/>
-                <w:color w:themeColor="text1" w:themeTint="f2" w:val="0D0D0D"/>
-                <w:sz w:val="26"/>
-                <w:szCs w:val="26"/>
+                <w:sz w:val="24"/>
+                <w:szCs w:val="24"/>
               </w:rPr>
             </w:pPr>
             <w:r>
@@ -2336,8 +2317,8 @@
                 <w:b/>
                 <w:color w:themeColor="text1" w:themeTint="f2" w:val="0D0D0D"/>
                 <w:kern w:val="0"/>
-                <w:sz w:val="26"/>
-                <w:szCs w:val="26"/>
+                <w:sz w:val="24"/>
+                <w:szCs w:val="24"/>
                 <w:lang w:bidi="ar-SA"/>
               </w:rPr>
               <w:t>SERVICIO REALIZADO</w:t>
@@ -2359,11 +2340,8 @@
               <w:spacing w:before="0" w:after="0"/>
               <w:jc w:val="center"/>
               <w:rPr>
-                <w:rFonts w:ascii="GeoSlab703 MdCn BT" w:hAnsi="GeoSlab703 MdCn BT"/>
-                <w:b/>
-                <w:color w:themeColor="text1" w:themeTint="f2" w:val="0D0D0D"/>
-                <w:sz w:val="26"/>
-                <w:szCs w:val="26"/>
+                <w:sz w:val="24"/>
+                <w:szCs w:val="24"/>
               </w:rPr>
             </w:pPr>
             <w:r>
@@ -2372,8 +2350,8 @@
                 <w:b/>
                 <w:color w:themeColor="text1" w:themeTint="f2" w:val="0D0D0D"/>
                 <w:kern w:val="0"/>
-                <w:sz w:val="26"/>
-                <w:szCs w:val="26"/>
+                <w:sz w:val="24"/>
+                <w:szCs w:val="24"/>
                 <w:lang w:bidi="ar-SA"/>
               </w:rPr>
               <w:t>TÉCNICA APLICADA</w:t>
@@ -2395,11 +2373,8 @@
               <w:spacing w:before="0" w:after="0"/>
               <w:jc w:val="center"/>
               <w:rPr>
-                <w:rFonts w:ascii="GeoSlab703 MdCn BT" w:hAnsi="GeoSlab703 MdCn BT"/>
-                <w:b/>
-                <w:color w:themeColor="text1" w:themeTint="f2" w:val="0D0D0D"/>
-                <w:sz w:val="26"/>
-                <w:szCs w:val="26"/>
+                <w:sz w:val="24"/>
+                <w:szCs w:val="24"/>
               </w:rPr>
             </w:pPr>
             <w:r>
@@ -2408,8 +2383,8 @@
                 <w:b/>
                 <w:color w:themeColor="text1" w:themeTint="f2" w:val="0D0D0D"/>
                 <w:kern w:val="0"/>
-                <w:sz w:val="26"/>
-                <w:szCs w:val="26"/>
+                <w:sz w:val="24"/>
+                <w:szCs w:val="24"/>
                 <w:lang w:bidi="ar-SA"/>
               </w:rPr>
               <w:t>PRODUCTO APLICADO</w:t>
@@ -2433,14 +2408,14 @@
               <w:spacing w:before="0" w:after="0"/>
               <w:jc w:val="center"/>
               <w:rPr>
-                <w:rFonts w:ascii="GeoSlab703 MdCn BT" w:hAnsi="GeoSlab703 MdCn BT"/>
-                <w:color w:themeColor="text1" w:themeTint="f2" w:val="0D0D0D"/>
+                <w:sz w:val="22"/>
+                <w:szCs w:val="22"/>
               </w:rPr>
             </w:pPr>
             <w:r>
               <w:rPr>
-                <w:rFonts w:ascii="GeoSlab703 MdCn BT" w:hAnsi="GeoSlab703 MdCn BT"/>
-                <w:color w:themeColor="text1" w:themeTint="f2" w:val="0D0D0D"/>
+                <w:sz w:val="22"/>
+                <w:szCs w:val="22"/>
               </w:rPr>
             </w:r>
           </w:p>
@@ -2452,8 +2427,8 @@
               <w:spacing w:before="0" w:after="0"/>
               <w:jc w:val="center"/>
               <w:rPr>
-                <w:rFonts w:ascii="GeoSlab703 MdCn BT" w:hAnsi="GeoSlab703 MdCn BT"/>
-                <w:color w:themeColor="text1" w:themeTint="f2" w:val="0D0D0D"/>
+                <w:sz w:val="22"/>
+                <w:szCs w:val="22"/>
               </w:rPr>
             </w:pPr>
             <w:r>
@@ -2461,9 +2436,30 @@
                 <w:rFonts w:ascii="GeoSlab703 MdCn BT" w:hAnsi="GeoSlab703 MdCn BT"/>
                 <w:color w:themeColor="text1" w:themeTint="f2" w:val="0D0D0D"/>
                 <w:kern w:val="0"/>
+                <w:sz w:val="22"/>
+                <w:szCs w:val="22"/>
                 <w:lang w:bidi="ar-SA"/>
               </w:rPr>
-              <w:t>Oficina Administrativa</w:t>
+              <w:t>{treated_area}</w:t>
+            </w:r>
+          </w:p>
+          <w:p>
+            <w:pPr>
+              <w:pStyle w:val="Normal"/>
+              <w:widowControl/>
+              <w:suppressAutoHyphens w:val="true"/>
+              <w:spacing w:before="0" w:after="0"/>
+              <w:jc w:val="center"/>
+              <w:rPr>
+                <w:sz w:val="22"/>
+                <w:szCs w:val="22"/>
+              </w:rPr>
+            </w:pPr>
+            <w:r>
+              <w:rPr>
+                <w:sz w:val="22"/>
+                <w:szCs w:val="22"/>
+              </w:rPr>
             </w:r>
           </w:p>
         </w:tc>
@@ -2481,14 +2477,14 @@
               <w:spacing w:before="0" w:after="0"/>
               <w:jc w:val="center"/>
               <w:rPr>
-                <w:rFonts w:ascii="GeoSlab703 MdCn BT" w:hAnsi="GeoSlab703 MdCn BT"/>
-                <w:color w:themeColor="text1" w:themeTint="f2" w:val="0D0D0D"/>
+                <w:sz w:val="22"/>
+                <w:szCs w:val="22"/>
               </w:rPr>
             </w:pPr>
             <w:r>
               <w:rPr>
-                <w:rFonts w:ascii="GeoSlab703 MdCn BT" w:hAnsi="GeoSlab703 MdCn BT"/>
-                <w:color w:themeColor="text1" w:themeTint="f2" w:val="0D0D0D"/>
+                <w:sz w:val="22"/>
+                <w:szCs w:val="22"/>
               </w:rPr>
             </w:r>
           </w:p>
@@ -2500,8 +2496,8 @@
               <w:spacing w:before="0" w:after="0"/>
               <w:jc w:val="center"/>
               <w:rPr>
-                <w:rFonts w:ascii="GeoSlab703 MdCn BT" w:hAnsi="GeoSlab703 MdCn BT"/>
-                <w:color w:themeColor="text1" w:themeTint="f2" w:val="0D0D0D"/>
+                <w:sz w:val="22"/>
+                <w:szCs w:val="22"/>
               </w:rPr>
             </w:pPr>
             <w:r>
@@ -2509,9 +2505,30 @@
                 <w:rFonts w:ascii="GeoSlab703 MdCn BT" w:hAnsi="GeoSlab703 MdCn BT"/>
                 <w:color w:themeColor="text1" w:themeTint="f2" w:val="0D0D0D"/>
                 <w:kern w:val="0"/>
+                <w:sz w:val="22"/>
+                <w:szCs w:val="22"/>
                 <w:lang w:bidi="ar-SA"/>
               </w:rPr>
-              <w:t>Desinsectación</w:t>
+              <w:t>{performed_service}</w:t>
+            </w:r>
+          </w:p>
+          <w:p>
+            <w:pPr>
+              <w:pStyle w:val="Normal"/>
+              <w:widowControl/>
+              <w:suppressAutoHyphens w:val="true"/>
+              <w:spacing w:before="0" w:after="0"/>
+              <w:jc w:val="center"/>
+              <w:rPr>
+                <w:sz w:val="22"/>
+                <w:szCs w:val="22"/>
+              </w:rPr>
+            </w:pPr>
+            <w:r>
+              <w:rPr>
+                <w:sz w:val="22"/>
+                <w:szCs w:val="22"/>
+              </w:rPr>
             </w:r>
           </w:p>
         </w:tc>
@@ -2529,14 +2546,14 @@
               <w:spacing w:before="0" w:after="0"/>
               <w:jc w:val="center"/>
               <w:rPr>
-                <w:rFonts w:ascii="GeoSlab703 MdCn BT" w:hAnsi="GeoSlab703 MdCn BT"/>
-                <w:color w:themeColor="text1" w:themeTint="f2" w:val="0D0D0D"/>
+                <w:sz w:val="22"/>
+                <w:szCs w:val="22"/>
               </w:rPr>
             </w:pPr>
             <w:r>
               <w:rPr>
-                <w:rFonts w:ascii="GeoSlab703 MdCn BT" w:hAnsi="GeoSlab703 MdCn BT"/>
-                <w:color w:themeColor="text1" w:themeTint="f2" w:val="0D0D0D"/>
+                <w:sz w:val="22"/>
+                <w:szCs w:val="22"/>
               </w:rPr>
             </w:r>
           </w:p>
@@ -2548,8 +2565,8 @@
               <w:spacing w:before="0" w:after="0"/>
               <w:jc w:val="center"/>
               <w:rPr>
-                <w:rFonts w:ascii="GeoSlab703 MdCn BT" w:hAnsi="GeoSlab703 MdCn BT"/>
-                <w:color w:themeColor="text1" w:themeTint="f2" w:val="0D0D0D"/>
+                <w:sz w:val="22"/>
+                <w:szCs w:val="22"/>
               </w:rPr>
             </w:pPr>
             <w:r>
@@ -2557,9 +2574,30 @@
                 <w:rFonts w:ascii="GeoSlab703 MdCn BT" w:hAnsi="GeoSlab703 MdCn BT"/>
                 <w:color w:themeColor="text1" w:themeTint="f2" w:val="0D0D0D"/>
                 <w:kern w:val="0"/>
+                <w:sz w:val="22"/>
+                <w:szCs w:val="22"/>
                 <w:lang w:bidi="ar-SA"/>
               </w:rPr>
-              <w:t>Pulverizado</w:t>
+              <w:t>{applied_technique}</w:t>
+            </w:r>
+          </w:p>
+          <w:p>
+            <w:pPr>
+              <w:pStyle w:val="Normal"/>
+              <w:widowControl/>
+              <w:suppressAutoHyphens w:val="true"/>
+              <w:spacing w:before="0" w:after="0"/>
+              <w:jc w:val="center"/>
+              <w:rPr>
+                <w:sz w:val="22"/>
+                <w:szCs w:val="22"/>
+              </w:rPr>
+            </w:pPr>
+            <w:r>
+              <w:rPr>
+                <w:sz w:val="22"/>
+                <w:szCs w:val="22"/>
+              </w:rPr>
             </w:r>
           </w:p>
         </w:tc>
@@ -2579,6 +2617,8 @@
               <w:rPr>
                 <w:rFonts w:ascii="GeoSlab703 MdCn BT" w:hAnsi="GeoSlab703 MdCn BT"/>
                 <w:color w:themeColor="text1" w:themeTint="f2" w:val="0D0D0D"/>
+                <w:sz w:val="22"/>
+                <w:szCs w:val="22"/>
                 <w:lang w:val="en-US"/>
               </w:rPr>
             </w:pPr>
@@ -2586,6 +2626,8 @@
               <w:rPr>
                 <w:rFonts w:ascii="GeoSlab703 MdCn BT" w:hAnsi="GeoSlab703 MdCn BT"/>
                 <w:color w:themeColor="text1" w:themeTint="f2" w:val="0D0D0D"/>
+                <w:sz w:val="22"/>
+                <w:szCs w:val="22"/>
                 <w:lang w:val="en-US"/>
               </w:rPr>
             </w:r>
@@ -2600,6 +2642,8 @@
               <w:rPr>
                 <w:rFonts w:ascii="GeoSlab703 MdCn BT" w:hAnsi="GeoSlab703 MdCn BT"/>
                 <w:color w:themeColor="text1" w:themeTint="f2" w:val="0D0D0D"/>
+                <w:sz w:val="22"/>
+                <w:szCs w:val="22"/>
                 <w:lang w:val="en-US"/>
               </w:rPr>
             </w:pPr>
@@ -2607,10 +2651,11 @@
               <w:rPr>
                 <w:rFonts w:ascii="GeoSlab703 MdCn BT" w:hAnsi="GeoSlab703 MdCn BT"/>
                 <w:color w:themeColor="text1" w:themeTint="f2" w:val="0D0D0D"/>
-                <w:kern w:val="0"/>
-                <w:lang w:val="en-US" w:bidi="ar-SA"/>
-              </w:rPr>
-              <w:t>S-Delta 50 SC</w:t>
+                <w:sz w:val="22"/>
+                <w:szCs w:val="22"/>
+                <w:lang w:val="en-US"/>
+              </w:rPr>
+              <w:t>{applied_product}</w:t>
             </w:r>
           </w:p>
           <w:p>
@@ -2623,6 +2668,8 @@
               <w:rPr>
                 <w:rFonts w:ascii="GeoSlab703 MdCn BT" w:hAnsi="GeoSlab703 MdCn BT"/>
                 <w:color w:themeColor="text1" w:themeTint="f2" w:val="0D0D0D"/>
+                <w:sz w:val="22"/>
+                <w:szCs w:val="22"/>
                 <w:lang w:val="en-US"/>
               </w:rPr>
             </w:pPr>
@@ -2630,6 +2677,8 @@
               <w:rPr>
                 <w:rFonts w:ascii="GeoSlab703 MdCn BT" w:hAnsi="GeoSlab703 MdCn BT"/>
                 <w:color w:themeColor="text1" w:themeTint="f2" w:val="0D0D0D"/>
+                <w:sz w:val="22"/>
+                <w:szCs w:val="22"/>
                 <w:lang w:val="en-US"/>
               </w:rPr>
             </w:r>
@@ -2768,21 +2817,78 @@
                 <w:rFonts w:ascii="GeoSlab703 MdCn BT" w:hAnsi="GeoSlab703 MdCn BT"/>
                 <w:smallCaps/>
                 <w:color w:themeColor="text1" w:themeTint="f2" w:val="0D0D0D"/>
-                <w:sz w:val="26"/>
-                <w:szCs w:val="26"/>
+                <w:kern w:val="0"/>
+                <w:lang w:bidi="ar-SA"/>
               </w:rPr>
             </w:pPr>
             <w:r>
               <w:rPr>
-                <w:rFonts w:ascii="GeoSlab703 MdCn BT" w:hAnsi="GeoSlab703 MdCn BT"/>
+                <w:b/>
+                <w:bCs/>
+                <w:sz w:val="24"/>
+                <w:szCs w:val="24"/>
+              </w:rPr>
+            </w:r>
+          </w:p>
+          <w:p>
+            <w:pPr>
+              <w:pStyle w:val="Normal"/>
+              <w:widowControl/>
+              <w:tabs>
+                <w:tab w:val="clear" w:pos="708"/>
+                <w:tab w:val="left" w:pos="709" w:leader="none"/>
+              </w:tabs>
+              <w:suppressAutoHyphens w:val="true"/>
+              <w:spacing w:before="0" w:after="0"/>
+              <w:jc w:val="center"/>
+              <w:rPr>
+                <w:b/>
+                <w:bCs/>
+                <w:sz w:val="24"/>
+                <w:szCs w:val="24"/>
+              </w:rPr>
+            </w:pPr>
+            <w:r>
+              <w:rPr>
+                <w:rFonts w:ascii="GeoSlab703 MdCn BT" w:hAnsi="GeoSlab703 MdCn BT"/>
+                <w:b/>
+                <w:bCs/>
                 <w:smallCaps/>
                 <w:color w:themeColor="text1" w:themeTint="f2" w:val="0D0D0D"/>
                 <w:kern w:val="0"/>
-                <w:sz w:val="26"/>
-                <w:szCs w:val="26"/>
+                <w:sz w:val="24"/>
+                <w:szCs w:val="24"/>
                 <w:lang w:bidi="ar-SA"/>
               </w:rPr>
               <w:t>PROD. NOMBRE COMERCIAL</w:t>
+            </w:r>
+          </w:p>
+          <w:p>
+            <w:pPr>
+              <w:pStyle w:val="Normal"/>
+              <w:widowControl/>
+              <w:tabs>
+                <w:tab w:val="clear" w:pos="708"/>
+                <w:tab w:val="left" w:pos="709" w:leader="none"/>
+              </w:tabs>
+              <w:suppressAutoHyphens w:val="true"/>
+              <w:spacing w:before="0" w:after="0"/>
+              <w:jc w:val="center"/>
+              <w:rPr>
+                <w:rFonts w:ascii="GeoSlab703 MdCn BT" w:hAnsi="GeoSlab703 MdCn BT"/>
+                <w:smallCaps/>
+                <w:color w:themeColor="text1" w:themeTint="f2" w:val="0D0D0D"/>
+                <w:kern w:val="0"/>
+                <w:lang w:bidi="ar-SA"/>
+              </w:rPr>
+            </w:pPr>
+            <w:r>
+              <w:rPr>
+                <w:b/>
+                <w:bCs/>
+                <w:sz w:val="24"/>
+                <w:szCs w:val="24"/>
+              </w:rPr>
             </w:r>
           </w:p>
         </w:tc>
@@ -2810,18 +2916,47 @@
                 <w:rFonts w:ascii="GeoSlab703 MdCn BT" w:hAnsi="GeoSlab703 MdCn BT"/>
                 <w:smallCaps/>
                 <w:color w:themeColor="text1" w:themeTint="f2" w:val="0D0D0D"/>
-                <w:sz w:val="26"/>
-                <w:szCs w:val="26"/>
+                <w:kern w:val="0"/>
+                <w:lang w:bidi="ar-SA"/>
               </w:rPr>
             </w:pPr>
             <w:r>
               <w:rPr>
-                <w:rFonts w:ascii="GeoSlab703 MdCn BT" w:hAnsi="GeoSlab703 MdCn BT"/>
+                <w:b/>
+                <w:bCs/>
+                <w:sz w:val="24"/>
+                <w:szCs w:val="24"/>
+              </w:rPr>
+            </w:r>
+          </w:p>
+          <w:p>
+            <w:pPr>
+              <w:pStyle w:val="Normal"/>
+              <w:widowControl/>
+              <w:tabs>
+                <w:tab w:val="clear" w:pos="708"/>
+                <w:tab w:val="left" w:pos="709" w:leader="none"/>
+              </w:tabs>
+              <w:suppressAutoHyphens w:val="true"/>
+              <w:spacing w:before="0" w:after="0"/>
+              <w:jc w:val="center"/>
+              <w:rPr>
+                <w:b/>
+                <w:bCs/>
+                <w:sz w:val="24"/>
+                <w:szCs w:val="24"/>
+              </w:rPr>
+            </w:pPr>
+            <w:r>
+              <w:rPr>
+                <w:rFonts w:ascii="GeoSlab703 MdCn BT" w:hAnsi="GeoSlab703 MdCn BT"/>
+                <w:b/>
+                <w:bCs/>
                 <w:smallCaps/>
                 <w:color w:themeColor="text1" w:themeTint="f2" w:val="0D0D0D"/>
                 <w:kern w:val="0"/>
-                <w:sz w:val="26"/>
-                <w:szCs w:val="26"/>
+                <w:sz w:val="24"/>
+                <w:szCs w:val="24"/>
                 <w:lang w:bidi="ar-SA"/>
               </w:rPr>
               <w:t>INGREDIENTE</w:t>
@@ -2839,24 +2974,53 @@
               <w:spacing w:before="0" w:after="0"/>
               <w:jc w:val="center"/>
               <w:rPr>
-                <w:rFonts w:ascii="GeoSlab703 MdCn BT" w:hAnsi="GeoSlab703 MdCn BT"/>
-                <w:smallCaps/>
-                <w:color w:themeColor="text1" w:themeTint="f2" w:val="0D0D0D"/>
-                <w:sz w:val="26"/>
-                <w:szCs w:val="26"/>
+                <w:b/>
+                <w:bCs/>
+                <w:sz w:val="24"/>
+                <w:szCs w:val="24"/>
               </w:rPr>
             </w:pPr>
             <w:r>
               <w:rPr>
                 <w:rFonts w:ascii="GeoSlab703 MdCn BT" w:hAnsi="GeoSlab703 MdCn BT"/>
+                <w:b/>
+                <w:bCs/>
                 <w:smallCaps/>
                 <w:color w:themeColor="text1" w:themeTint="f2" w:val="0D0D0D"/>
                 <w:kern w:val="0"/>
-                <w:sz w:val="26"/>
-                <w:szCs w:val="26"/>
+                <w:sz w:val="24"/>
+                <w:szCs w:val="24"/>
                 <w:lang w:bidi="ar-SA"/>
               </w:rPr>
               <w:t>ACTIVO</w:t>
+            </w:r>
+          </w:p>
+          <w:p>
+            <w:pPr>
+              <w:pStyle w:val="Normal"/>
+              <w:widowControl/>
+              <w:tabs>
+                <w:tab w:val="clear" w:pos="708"/>
+                <w:tab w:val="left" w:pos="709" w:leader="none"/>
+              </w:tabs>
+              <w:suppressAutoHyphens w:val="true"/>
+              <w:spacing w:before="0" w:after="0"/>
+              <w:jc w:val="center"/>
+              <w:rPr>
+                <w:rFonts w:ascii="GeoSlab703 MdCn BT" w:hAnsi="GeoSlab703 MdCn BT"/>
+                <w:smallCaps/>
+                <w:color w:themeColor="text1" w:themeTint="f2" w:val="0D0D0D"/>
+                <w:kern w:val="0"/>
+                <w:lang w:bidi="ar-SA"/>
+              </w:rPr>
+            </w:pPr>
+            <w:r>
+              <w:rPr>
+                <w:b/>
+                <w:bCs/>
+                <w:sz w:val="24"/>
+                <w:szCs w:val="24"/>
+              </w:rPr>
             </w:r>
           </w:p>
         </w:tc>
@@ -2884,21 +3048,78 @@
                 <w:rFonts w:ascii="GeoSlab703 MdCn BT" w:hAnsi="GeoSlab703 MdCn BT"/>
                 <w:smallCaps/>
                 <w:color w:themeColor="text1" w:themeTint="f2" w:val="0D0D0D"/>
-                <w:sz w:val="26"/>
-                <w:szCs w:val="26"/>
+                <w:kern w:val="0"/>
+                <w:lang w:bidi="ar-SA"/>
               </w:rPr>
             </w:pPr>
             <w:r>
               <w:rPr>
-                <w:rFonts w:ascii="GeoSlab703 MdCn BT" w:hAnsi="GeoSlab703 MdCn BT"/>
+                <w:b/>
+                <w:bCs/>
+                <w:sz w:val="24"/>
+                <w:szCs w:val="24"/>
+              </w:rPr>
+            </w:r>
+          </w:p>
+          <w:p>
+            <w:pPr>
+              <w:pStyle w:val="Normal"/>
+              <w:widowControl/>
+              <w:tabs>
+                <w:tab w:val="clear" w:pos="708"/>
+                <w:tab w:val="left" w:pos="709" w:leader="none"/>
+              </w:tabs>
+              <w:suppressAutoHyphens w:val="true"/>
+              <w:spacing w:before="0" w:after="0"/>
+              <w:jc w:val="center"/>
+              <w:rPr>
+                <w:b/>
+                <w:bCs/>
+                <w:sz w:val="24"/>
+                <w:szCs w:val="24"/>
+              </w:rPr>
+            </w:pPr>
+            <w:r>
+              <w:rPr>
+                <w:rFonts w:ascii="GeoSlab703 MdCn BT" w:hAnsi="GeoSlab703 MdCn BT"/>
+                <w:b/>
+                <w:bCs/>
                 <w:smallCaps/>
                 <w:color w:themeColor="text1" w:themeTint="f2" w:val="0D0D0D"/>
                 <w:kern w:val="0"/>
-                <w:sz w:val="26"/>
-                <w:szCs w:val="26"/>
+                <w:sz w:val="24"/>
+                <w:szCs w:val="24"/>
                 <w:lang w:bidi="ar-SA"/>
               </w:rPr>
               <w:t>CANTIDAD Y SOLVENTE</w:t>
+            </w:r>
+          </w:p>
+          <w:p>
+            <w:pPr>
+              <w:pStyle w:val="Normal"/>
+              <w:widowControl/>
+              <w:tabs>
+                <w:tab w:val="clear" w:pos="708"/>
+                <w:tab w:val="left" w:pos="709" w:leader="none"/>
+              </w:tabs>
+              <w:suppressAutoHyphens w:val="true"/>
+              <w:spacing w:before="0" w:after="0"/>
+              <w:jc w:val="center"/>
+              <w:rPr>
+                <w:rFonts w:ascii="GeoSlab703 MdCn BT" w:hAnsi="GeoSlab703 MdCn BT"/>
+                <w:smallCaps/>
+                <w:color w:themeColor="text1" w:themeTint="f2" w:val="0D0D0D"/>
+                <w:kern w:val="0"/>
+                <w:lang w:bidi="ar-SA"/>
+              </w:rPr>
+            </w:pPr>
+            <w:r>
+              <w:rPr>
+                <w:b/>
+                <w:bCs/>
+                <w:sz w:val="24"/>
+                <w:szCs w:val="24"/>
+              </w:rPr>
             </w:r>
           </w:p>
         </w:tc>
@@ -2924,21 +3145,78 @@
                 <w:rFonts w:ascii="GeoSlab703 MdCn BT" w:hAnsi="GeoSlab703 MdCn BT"/>
                 <w:smallCaps/>
                 <w:color w:themeColor="text1" w:themeTint="f2" w:val="0D0D0D"/>
-                <w:sz w:val="26"/>
-                <w:szCs w:val="26"/>
+                <w:kern w:val="0"/>
+                <w:lang w:bidi="ar-SA"/>
               </w:rPr>
             </w:pPr>
             <w:r>
               <w:rPr>
-                <w:rFonts w:ascii="GeoSlab703 MdCn BT" w:hAnsi="GeoSlab703 MdCn BT"/>
+                <w:b/>
+                <w:bCs/>
+                <w:sz w:val="24"/>
+                <w:szCs w:val="24"/>
+              </w:rPr>
+            </w:r>
+          </w:p>
+          <w:p>
+            <w:pPr>
+              <w:pStyle w:val="Normal"/>
+              <w:widowControl/>
+              <w:tabs>
+                <w:tab w:val="clear" w:pos="708"/>
+                <w:tab w:val="left" w:pos="709" w:leader="none"/>
+              </w:tabs>
+              <w:suppressAutoHyphens w:val="true"/>
+              <w:spacing w:before="0" w:after="0"/>
+              <w:jc w:val="center"/>
+              <w:rPr>
+                <w:b/>
+                <w:bCs/>
+                <w:sz w:val="24"/>
+                <w:szCs w:val="24"/>
+              </w:rPr>
+            </w:pPr>
+            <w:r>
+              <w:rPr>
+                <w:rFonts w:ascii="GeoSlab703 MdCn BT" w:hAnsi="GeoSlab703 MdCn BT"/>
+                <w:b/>
+                <w:bCs/>
                 <w:smallCaps/>
                 <w:color w:themeColor="text1" w:themeTint="f2" w:val="0D0D0D"/>
                 <w:kern w:val="0"/>
-                <w:sz w:val="26"/>
-                <w:szCs w:val="26"/>
+                <w:sz w:val="24"/>
+                <w:szCs w:val="24"/>
                 <w:lang w:bidi="ar-SA"/>
               </w:rPr>
               <w:t>EQUIPO USADO</w:t>
+            </w:r>
+          </w:p>
+          <w:p>
+            <w:pPr>
+              <w:pStyle w:val="Normal"/>
+              <w:widowControl/>
+              <w:tabs>
+                <w:tab w:val="clear" w:pos="708"/>
+                <w:tab w:val="left" w:pos="709" w:leader="none"/>
+              </w:tabs>
+              <w:suppressAutoHyphens w:val="true"/>
+              <w:spacing w:before="0" w:after="0"/>
+              <w:jc w:val="center"/>
+              <w:rPr>
+                <w:rFonts w:ascii="GeoSlab703 MdCn BT" w:hAnsi="GeoSlab703 MdCn BT"/>
+                <w:smallCaps/>
+                <w:color w:themeColor="text1" w:themeTint="f2" w:val="0D0D0D"/>
+                <w:kern w:val="0"/>
+                <w:lang w:bidi="ar-SA"/>
+              </w:rPr>
+            </w:pPr>
+            <w:r>
+              <w:rPr>
+                <w:b/>
+                <w:bCs/>
+                <w:sz w:val="24"/>
+                <w:szCs w:val="24"/>
+              </w:rPr>
             </w:r>
           </w:p>
         </w:tc>
@@ -2960,12 +3238,16 @@
               <w:jc w:val="center"/>
               <w:rPr>
                 <w:rFonts w:ascii="GeoSlab703 MdCn BT" w:hAnsi="GeoSlab703 MdCn BT"/>
-                <w:sz w:val="20"/>
-                <w:szCs w:val="20"/>
+                <w:sz w:val="22"/>
+                <w:szCs w:val="22"/>
               </w:rPr>
             </w:pPr>
             <w:r>
-              <w:rPr/>
+              <w:rPr>
+                <w:rFonts w:ascii="GeoSlab703 MdCn BT" w:hAnsi="GeoSlab703 MdCn BT"/>
+                <w:sz w:val="22"/>
+                <w:szCs w:val="22"/>
+              </w:rPr>
             </w:r>
           </w:p>
           <w:p>
@@ -2974,16 +3256,15 @@
               <w:suppressAutoHyphens w:val="true"/>
               <w:jc w:val="center"/>
               <w:rPr>
-                <w:rFonts w:ascii="GeoSlab703 MdCn BT" w:hAnsi="GeoSlab703 MdCn BT"/>
-                <w:sz w:val="20"/>
-                <w:szCs w:val="20"/>
+                <w:sz w:val="22"/>
+                <w:szCs w:val="22"/>
               </w:rPr>
             </w:pPr>
             <w:r>
               <w:rPr>
                 <w:rFonts w:ascii="GeoSlab703 MdCn BT" w:hAnsi="GeoSlab703 MdCn BT"/>
-                <w:sz w:val="20"/>
-                <w:szCs w:val="20"/>
+                <w:sz w:val="22"/>
+                <w:szCs w:val="22"/>
               </w:rPr>
               <w:t>{product.name}</w:t>
             </w:r>
@@ -2995,12 +3276,16 @@
               <w:jc w:val="center"/>
               <w:rPr>
                 <w:rFonts w:ascii="GeoSlab703 MdCn BT" w:hAnsi="GeoSlab703 MdCn BT"/>
-                <w:sz w:val="20"/>
-                <w:szCs w:val="20"/>
+                <w:sz w:val="22"/>
+                <w:szCs w:val="22"/>
               </w:rPr>
             </w:pPr>
             <w:r>
-              <w:rPr/>
+              <w:rPr>
+                <w:rFonts w:ascii="GeoSlab703 MdCn BT" w:hAnsi="GeoSlab703 MdCn BT"/>
+                <w:sz w:val="22"/>
+                <w:szCs w:val="22"/>
+              </w:rPr>
             </w:r>
           </w:p>
         </w:tc>
@@ -3027,12 +3312,16 @@
               <w:jc w:val="center"/>
               <w:rPr>
                 <w:rFonts w:ascii="GeoSlab703 MdCn BT" w:hAnsi="GeoSlab703 MdCn BT"/>
-                <w:sz w:val="20"/>
-                <w:szCs w:val="20"/>
+                <w:sz w:val="22"/>
+                <w:szCs w:val="22"/>
               </w:rPr>
             </w:pPr>
             <w:r>
-              <w:rPr/>
+              <w:rPr>
+                <w:rFonts w:ascii="GeoSlab703 MdCn BT" w:hAnsi="GeoSlab703 MdCn BT"/>
+                <w:sz w:val="22"/>
+                <w:szCs w:val="22"/>
+              </w:rPr>
             </w:r>
           </w:p>
           <w:p>
@@ -3049,16 +3338,15 @@
               <w:ind w:hanging="0" w:left="89" w:right="0"/>
               <w:jc w:val="center"/>
               <w:rPr>
-                <w:rFonts w:ascii="GeoSlab703 MdCn BT" w:hAnsi="GeoSlab703 MdCn BT"/>
-                <w:sz w:val="20"/>
-                <w:szCs w:val="20"/>
+                <w:sz w:val="22"/>
+                <w:szCs w:val="22"/>
               </w:rPr>
             </w:pPr>
             <w:r>
               <w:rPr>
                 <w:rFonts w:ascii="GeoSlab703 MdCn BT" w:hAnsi="GeoSlab703 MdCn BT"/>
-                <w:sz w:val="20"/>
-                <w:szCs w:val="20"/>
+                <w:sz w:val="22"/>
+                <w:szCs w:val="22"/>
               </w:rPr>
               <w:t>{product.ingredient}</w:t>
             </w:r>
@@ -3078,12 +3366,16 @@
               <w:jc w:val="center"/>
               <w:rPr>
                 <w:rFonts w:ascii="GeoSlab703 MdCn BT" w:hAnsi="GeoSlab703 MdCn BT"/>
-                <w:sz w:val="20"/>
-                <w:szCs w:val="20"/>
+                <w:sz w:val="22"/>
+                <w:szCs w:val="22"/>
               </w:rPr>
             </w:pPr>
             <w:r>
-              <w:rPr/>
+              <w:rPr>
+                <w:rFonts w:ascii="GeoSlab703 MdCn BT" w:hAnsi="GeoSlab703 MdCn BT"/>
+                <w:sz w:val="22"/>
+                <w:szCs w:val="22"/>
+              </w:rPr>
             </w:r>
           </w:p>
         </w:tc>
@@ -3102,12 +3394,16 @@
               <w:jc w:val="center"/>
               <w:rPr>
                 <w:rFonts w:ascii="GeoSlab703 MdCn BT" w:hAnsi="GeoSlab703 MdCn BT"/>
-                <w:sz w:val="20"/>
-                <w:szCs w:val="20"/>
+                <w:sz w:val="22"/>
+                <w:szCs w:val="22"/>
               </w:rPr>
             </w:pPr>
             <w:r>
-              <w:rPr/>
+              <w:rPr>
+                <w:rFonts w:ascii="GeoSlab703 MdCn BT" w:hAnsi="GeoSlab703 MdCn BT"/>
+                <w:sz w:val="22"/>
+                <w:szCs w:val="22"/>
+              </w:rPr>
             </w:r>
           </w:p>
           <w:p>
@@ -3116,16 +3412,15 @@
               <w:suppressAutoHyphens w:val="true"/>
               <w:jc w:val="center"/>
               <w:rPr>
-                <w:rFonts w:ascii="GeoSlab703 MdCn BT" w:hAnsi="GeoSlab703 MdCn BT"/>
-                <w:sz w:val="20"/>
-                <w:szCs w:val="20"/>
+                <w:sz w:val="22"/>
+                <w:szCs w:val="22"/>
               </w:rPr>
             </w:pPr>
             <w:r>
               <w:rPr>
                 <w:rFonts w:ascii="GeoSlab703 MdCn BT" w:hAnsi="GeoSlab703 MdCn BT"/>
-                <w:sz w:val="20"/>
-                <w:szCs w:val="20"/>
+                <w:sz w:val="22"/>
+                <w:szCs w:val="22"/>
               </w:rPr>
               <w:t>{product.amount}</w:t>
             </w:r>
@@ -3137,12 +3432,16 @@
               <w:jc w:val="center"/>
               <w:rPr>
                 <w:rFonts w:ascii="GeoSlab703 MdCn BT" w:hAnsi="GeoSlab703 MdCn BT"/>
-                <w:sz w:val="20"/>
-                <w:szCs w:val="20"/>
+                <w:sz w:val="22"/>
+                <w:szCs w:val="22"/>
               </w:rPr>
             </w:pPr>
             <w:r>
-              <w:rPr/>
+              <w:rPr>
+                <w:rFonts w:ascii="GeoSlab703 MdCn BT" w:hAnsi="GeoSlab703 MdCn BT"/>
+                <w:sz w:val="22"/>
+                <w:szCs w:val="22"/>
+              </w:rPr>
             </w:r>
           </w:p>
         </w:tc>
@@ -3160,12 +3459,16 @@
               <w:jc w:val="center"/>
               <w:rPr>
                 <w:rFonts w:ascii="GeoSlab703 MdCn BT" w:hAnsi="GeoSlab703 MdCn BT"/>
-                <w:sz w:val="20"/>
-                <w:szCs w:val="20"/>
+                <w:sz w:val="22"/>
+                <w:szCs w:val="22"/>
               </w:rPr>
             </w:pPr>
             <w:r>
-              <w:rPr/>
+              <w:rPr>
+                <w:rFonts w:ascii="GeoSlab703 MdCn BT" w:hAnsi="GeoSlab703 MdCn BT"/>
+                <w:sz w:val="22"/>
+                <w:szCs w:val="22"/>
+              </w:rPr>
             </w:r>
           </w:p>
           <w:p>
@@ -3174,16 +3477,15 @@
               <w:suppressAutoHyphens w:val="true"/>
               <w:jc w:val="center"/>
               <w:rPr>
-                <w:rFonts w:ascii="GeoSlab703 MdCn BT" w:hAnsi="GeoSlab703 MdCn BT"/>
-                <w:sz w:val="20"/>
-                <w:szCs w:val="20"/>
+                <w:sz w:val="22"/>
+                <w:szCs w:val="22"/>
               </w:rPr>
             </w:pPr>
             <w:r>
               <w:rPr>
                 <w:rFonts w:ascii="GeoSlab703 MdCn BT" w:hAnsi="GeoSlab703 MdCn BT"/>
-                <w:sz w:val="20"/>
-                <w:szCs w:val="20"/>
+                <w:sz w:val="22"/>
+                <w:szCs w:val="22"/>
               </w:rPr>
               <w:t>{product.equipment}</w:t>
             </w:r>
@@ -3195,12 +3497,16 @@
               <w:jc w:val="center"/>
               <w:rPr>
                 <w:rFonts w:ascii="GeoSlab703 MdCn BT" w:hAnsi="GeoSlab703 MdCn BT"/>
-                <w:sz w:val="20"/>
-                <w:szCs w:val="20"/>
+                <w:sz w:val="22"/>
+                <w:szCs w:val="22"/>
               </w:rPr>
             </w:pPr>
             <w:r>
-              <w:rPr/>
+              <w:rPr>
+                <w:rFonts w:ascii="GeoSlab703 MdCn BT" w:hAnsi="GeoSlab703 MdCn BT"/>
+                <w:sz w:val="22"/>
+                <w:szCs w:val="22"/>
+              </w:rPr>
             </w:r>
           </w:p>
         </w:tc>
@@ -6146,7 +6452,7 @@
                       <w:txbxContent>
                         <w:p>
                           <w:pPr>
-                            <w:pStyle w:val="FrameContentsuser"/>
+                            <w:pStyle w:val="FrameContents"/>
                             <w:rPr>
                               <w:rFonts w:ascii="GeoSlab703 MdCn BT" w:hAnsi="GeoSlab703 MdCn BT"/>
                               <w:sz w:val="20"/>
@@ -6165,7 +6471,7 @@
                         </w:p>
                         <w:p>
                           <w:pPr>
-                            <w:pStyle w:val="FrameContentsuser"/>
+                            <w:pStyle w:val="FrameContents"/>
                             <w:rPr>
                               <w:rFonts w:ascii="GeoSlab703 MdCn BT" w:hAnsi="GeoSlab703 MdCn BT"/>
                               <w:sz w:val="20"/>
@@ -6184,7 +6490,7 @@
                         </w:p>
                         <w:p>
                           <w:pPr>
-                            <w:pStyle w:val="FrameContentsuser"/>
+                            <w:pStyle w:val="FrameContents"/>
                             <w:rPr>
                               <w:rFonts w:ascii="GeoSlab703 MdCn BT" w:hAnsi="GeoSlab703 MdCn BT"/>
                               <w:sz w:val="20"/>
@@ -6222,7 +6528,7 @@
                 <w:txbxContent>
                   <w:p>
                     <w:pPr>
-                      <w:pStyle w:val="FrameContentsuser"/>
+                      <w:pStyle w:val="FrameContents"/>
                       <w:rPr>
                         <w:rFonts w:ascii="GeoSlab703 MdCn BT" w:hAnsi="GeoSlab703 MdCn BT"/>
                         <w:sz w:val="20"/>
@@ -6241,7 +6547,7 @@
                   </w:p>
                   <w:p>
                     <w:pPr>
-                      <w:pStyle w:val="FrameContentsuser"/>
+                      <w:pStyle w:val="FrameContents"/>
                       <w:rPr>
                         <w:rFonts w:ascii="GeoSlab703 MdCn BT" w:hAnsi="GeoSlab703 MdCn BT"/>
                         <w:sz w:val="20"/>
@@ -6260,7 +6566,7 @@
                   </w:p>
                   <w:p>
                     <w:pPr>
-                      <w:pStyle w:val="FrameContentsuser"/>
+                      <w:pStyle w:val="FrameContents"/>
                       <w:rPr>
                         <w:rFonts w:ascii="GeoSlab703 MdCn BT" w:hAnsi="GeoSlab703 MdCn BT"/>
                         <w:sz w:val="20"/>
@@ -6362,7 +6668,7 @@
                       <w:txbxContent>
                         <w:p>
                           <w:pPr>
-                            <w:pStyle w:val="FrameContentsuser"/>
+                            <w:pStyle w:val="FrameContents"/>
                             <w:rPr>
                               <w:rFonts w:ascii="GeoSlab703 MdCn BT" w:hAnsi="GeoSlab703 MdCn BT"/>
                               <w:sz w:val="20"/>
@@ -6381,7 +6687,7 @@
                         </w:p>
                         <w:p>
                           <w:pPr>
-                            <w:pStyle w:val="FrameContentsuser"/>
+                            <w:pStyle w:val="FrameContents"/>
                             <w:rPr>
                               <w:rFonts w:ascii="GeoSlab703 MdCn BT" w:hAnsi="GeoSlab703 MdCn BT"/>
                               <w:sz w:val="20"/>
@@ -6400,7 +6706,7 @@
                         </w:p>
                         <w:p>
                           <w:pPr>
-                            <w:pStyle w:val="FrameContentsuser"/>
+                            <w:pStyle w:val="FrameContents"/>
                             <w:rPr>
                               <w:rFonts w:ascii="GeoSlab703 MdCn BT" w:hAnsi="GeoSlab703 MdCn BT"/>
                               <w:sz w:val="20"/>
@@ -6438,7 +6744,7 @@
                 <w:txbxContent>
                   <w:p>
                     <w:pPr>
-                      <w:pStyle w:val="FrameContentsuser"/>
+                      <w:pStyle w:val="FrameContents"/>
                       <w:rPr>
                         <w:rFonts w:ascii="GeoSlab703 MdCn BT" w:hAnsi="GeoSlab703 MdCn BT"/>
                         <w:sz w:val="20"/>
@@ -6457,7 +6763,7 @@
                   </w:p>
                   <w:p>
                     <w:pPr>
-                      <w:pStyle w:val="FrameContentsuser"/>
+                      <w:pStyle w:val="FrameContents"/>
                       <w:rPr>
                         <w:rFonts w:ascii="GeoSlab703 MdCn BT" w:hAnsi="GeoSlab703 MdCn BT"/>
                         <w:sz w:val="20"/>
@@ -6476,7 +6782,7 @@
                   </w:p>
                   <w:p>
                     <w:pPr>
-                      <w:pStyle w:val="FrameContentsuser"/>
+                      <w:pStyle w:val="FrameContents"/>
                       <w:rPr>
                         <w:rFonts w:ascii="GeoSlab703 MdCn BT" w:hAnsi="GeoSlab703 MdCn BT"/>
                         <w:sz w:val="20"/>
@@ -8757,15 +9063,15 @@
       <w:lang w:val="es-PE" w:eastAsia="en-US" w:bidi="ar-SA"/>
     </w:rPr>
   </w:style>
-  <w:style w:type="paragraph" w:styleId="FrameContentsuser">
-    <w:name w:val="Frame Contents (user)"/>
+  <w:style w:type="paragraph" w:styleId="FrameContents">
+    <w:name w:val="Frame Contents"/>
     <w:basedOn w:val="Normal"/>
     <w:qFormat/>
     <w:pPr/>
     <w:rPr/>
   </w:style>
-  <w:style w:type="paragraph" w:styleId="FrameContents">
-    <w:name w:val="Frame Contents"/>
+  <w:style w:type="paragraph" w:styleId="FrameContentsuser">
+    <w:name w:val="Frame Contents (user)"/>
     <w:basedOn w:val="Normal"/>
     <w:qFormat/>
     <w:pPr/>

</xml_diff>

<commit_message>
feat: enhance WordTemplateService for dynamic report generation
- Replaced mock data with dynamic data retrieval for TreatmentProducts in report generation.
- Improved placeholder replacement logic to handle newlines and maintain formatting in generated documents.
- Streamlined table processing by ensuring robust handling of TreatmentAreas and TreatmentProducts, enhancing report accuracy and maintainability.
</commit_message>
<xml_diff>
--- a/backend/src/Templates/nuevos_informes/informe_01.docx
+++ b/backend/src/Templates/nuevos_informes/informe_01.docx
@@ -9077,6 +9077,29 @@
     <w:pPr/>
     <w:rPr/>
   </w:style>
+  <w:style w:type="paragraph" w:styleId="TableContents">
+    <w:name w:val="Table Contents"/>
+    <w:basedOn w:val="Normal"/>
+    <w:qFormat/>
+    <w:pPr>
+      <w:widowControl w:val="false"/>
+      <w:suppressLineNumbers/>
+    </w:pPr>
+    <w:rPr/>
+  </w:style>
+  <w:style w:type="paragraph" w:styleId="TableHeading">
+    <w:name w:val="Table Heading"/>
+    <w:basedOn w:val="TableContents"/>
+    <w:qFormat/>
+    <w:pPr>
+      <w:suppressLineNumbers/>
+      <w:jc w:val="center"/>
+    </w:pPr>
+    <w:rPr>
+      <w:b/>
+      <w:bCs/>
+    </w:rPr>
+  </w:style>
   <w:style w:type="numbering" w:styleId="NoList" w:default="1">
     <w:name w:val="No List"/>
     <w:uiPriority w:val="99"/>

</xml_diff>

<commit_message>
feat: enhance WordTemplateService with dynamic content insertion and placeholder handling
- Introduced methods for inserting dynamic content sections into Word documents, allowing for rich content generation.
- Improved placeholder replacement logic to handle nested sections and maintain original formatting.
- Added error handling for missing placeholders, ensuring robustness in document generation.
- Refactored content generation methods for better clarity and maintainability.
</commit_message>
<xml_diff>
--- a/backend/src/Templates/nuevos_informes/informe_01.docx
+++ b/backend/src/Templates/nuevos_informes/informe_01.docx
@@ -546,7 +546,7 @@
         <mc:AlternateContent>
           <mc:Choice Requires="wps">
             <w:drawing>
-              <wp:anchor behindDoc="1" distT="0" distB="0" distL="0" distR="0" simplePos="0" locked="0" layoutInCell="1" allowOverlap="1" relativeHeight="25" wp14:anchorId="450E6816">
+              <wp:anchor behindDoc="1" distT="0" distB="0" distL="0" distR="0" simplePos="0" locked="0" layoutInCell="1" allowOverlap="1" relativeHeight="22" wp14:anchorId="450E6816">
                 <wp:simplePos x="0" y="0"/>
                 <wp:positionH relativeFrom="column">
                   <wp:posOffset>1813560</wp:posOffset>
@@ -954,7 +954,7 @@
         <w:pStyle w:val="ListParagraph"/>
         <w:numPr>
           <w:ilvl w:val="0"/>
-          <w:numId w:val="6"/>
+          <w:numId w:val="5"/>
         </w:numPr>
         <w:tabs>
           <w:tab w:val="clear" w:pos="708"/>
@@ -1257,9 +1257,7 @@
             </w:pPr>
             <w:r>
               <w:rPr>
-                <w:rFonts w:ascii="GeoSlab703 MdCn BT" w:hAnsi="GeoSlab703 MdCn BT"/>
-                <w:sz w:val="22"/>
-                <w:szCs w:val="22"/>
+                <w:lang w:bidi="ar-SA"/>
               </w:rPr>
             </w:r>
           </w:p>
@@ -1293,9 +1291,7 @@
             </w:pPr>
             <w:r>
               <w:rPr>
-                <w:rFonts w:ascii="GeoSlab703 MdCn BT" w:hAnsi="GeoSlab703 MdCn BT"/>
-                <w:sz w:val="22"/>
-                <w:szCs w:val="22"/>
+                <w:lang w:bidi="ar-SA"/>
               </w:rPr>
             </w:r>
           </w:p>
@@ -1315,9 +1311,7 @@
             </w:pPr>
             <w:r>
               <w:rPr>
-                <w:rFonts w:ascii="GeoSlab703 MdCn BT" w:hAnsi="GeoSlab703 MdCn BT"/>
-                <w:sz w:val="22"/>
-                <w:szCs w:val="22"/>
+                <w:lang w:bidi="ar-SA"/>
               </w:rPr>
             </w:r>
           </w:p>
@@ -1351,9 +1345,7 @@
             </w:pPr>
             <w:r>
               <w:rPr>
-                <w:rFonts w:ascii="GeoSlab703 MdCn BT" w:hAnsi="GeoSlab703 MdCn BT"/>
-                <w:sz w:val="22"/>
-                <w:szCs w:val="22"/>
+                <w:lang w:bidi="ar-SA"/>
               </w:rPr>
             </w:r>
           </w:p>
@@ -1373,9 +1365,7 @@
             </w:pPr>
             <w:r>
               <w:rPr>
-                <w:rFonts w:ascii="GeoSlab703 MdCn BT" w:hAnsi="GeoSlab703 MdCn BT"/>
-                <w:sz w:val="22"/>
-                <w:szCs w:val="22"/>
+                <w:lang w:bidi="ar-SA"/>
               </w:rPr>
             </w:r>
           </w:p>
@@ -1409,9 +1399,7 @@
             </w:pPr>
             <w:r>
               <w:rPr>
-                <w:rFonts w:ascii="GeoSlab703 MdCn BT" w:hAnsi="GeoSlab703 MdCn BT"/>
-                <w:sz w:val="22"/>
-                <w:szCs w:val="22"/>
+                <w:lang w:bidi="ar-SA"/>
               </w:rPr>
             </w:r>
           </w:p>
@@ -1431,9 +1419,7 @@
             </w:pPr>
             <w:r>
               <w:rPr>
-                <w:rFonts w:ascii="GeoSlab703 MdCn BT" w:hAnsi="GeoSlab703 MdCn BT"/>
-                <w:sz w:val="22"/>
-                <w:szCs w:val="22"/>
+                <w:lang w:bidi="ar-SA"/>
               </w:rPr>
             </w:r>
           </w:p>
@@ -1467,9 +1453,7 @@
             </w:pPr>
             <w:r>
               <w:rPr>
-                <w:rFonts w:ascii="GeoSlab703 MdCn BT" w:hAnsi="GeoSlab703 MdCn BT"/>
-                <w:sz w:val="22"/>
-                <w:szCs w:val="22"/>
+                <w:lang w:bidi="ar-SA"/>
               </w:rPr>
             </w:r>
           </w:p>
@@ -1556,9 +1540,7 @@
             </w:pPr>
             <w:r>
               <w:rPr>
-                <w:rFonts w:ascii="GeoSlab703 MdCn BT" w:hAnsi="GeoSlab703 MdCn BT"/>
-                <w:sz w:val="22"/>
-                <w:szCs w:val="22"/>
+                <w:lang w:bidi="ar-SA"/>
               </w:rPr>
             </w:r>
           </w:p>
@@ -1592,9 +1574,7 @@
             </w:pPr>
             <w:r>
               <w:rPr>
-                <w:rFonts w:ascii="GeoSlab703 MdCn BT" w:hAnsi="GeoSlab703 MdCn BT"/>
-                <w:sz w:val="22"/>
-                <w:szCs w:val="22"/>
+                <w:lang w:bidi="ar-SA"/>
               </w:rPr>
             </w:r>
           </w:p>
@@ -1633,7 +1613,7 @@
         <w:pStyle w:val="Heading1"/>
         <w:numPr>
           <w:ilvl w:val="0"/>
-          <w:numId w:val="6"/>
+          <w:numId w:val="5"/>
         </w:numPr>
         <w:rPr/>
       </w:pPr>
@@ -1790,8 +1770,8 @@
             </w:pPr>
             <w:r>
               <w:rPr>
-                <w:sz w:val="22"/>
-                <w:szCs w:val="22"/>
+                <w:rFonts w:ascii="GeoSlab703 MdCn BT" w:hAnsi="GeoSlab703 MdCn BT"/>
+                <w:color w:themeColor="text1" w:themeTint="f2" w:val="0D0D0D"/>
               </w:rPr>
             </w:r>
           </w:p>
@@ -1825,8 +1805,8 @@
             </w:pPr>
             <w:r>
               <w:rPr>
-                <w:sz w:val="22"/>
-                <w:szCs w:val="22"/>
+                <w:rFonts w:ascii="GeoSlab703 MdCn BT" w:hAnsi="GeoSlab703 MdCn BT"/>
+                <w:color w:themeColor="text1" w:themeTint="f2" w:val="0D0D0D"/>
               </w:rPr>
             </w:r>
           </w:p>
@@ -1853,8 +1833,8 @@
             </w:pPr>
             <w:r>
               <w:rPr>
-                <w:sz w:val="22"/>
-                <w:szCs w:val="22"/>
+                <w:rFonts w:ascii="GeoSlab703 MdCn BT" w:hAnsi="GeoSlab703 MdCn BT"/>
+                <w:color w:themeColor="text1" w:themeTint="f2" w:val="0D0D0D"/>
               </w:rPr>
             </w:r>
           </w:p>
@@ -1888,8 +1868,8 @@
             </w:pPr>
             <w:r>
               <w:rPr>
-                <w:sz w:val="22"/>
-                <w:szCs w:val="22"/>
+                <w:rFonts w:ascii="GeoSlab703 MdCn BT" w:hAnsi="GeoSlab703 MdCn BT"/>
+                <w:color w:themeColor="text1" w:themeTint="f2" w:val="0D0D0D"/>
               </w:rPr>
             </w:r>
           </w:p>
@@ -1915,8 +1895,8 @@
             </w:pPr>
             <w:r>
               <w:rPr>
-                <w:sz w:val="22"/>
-                <w:szCs w:val="22"/>
+                <w:rFonts w:ascii="GeoSlab703 MdCn BT" w:hAnsi="GeoSlab703 MdCn BT"/>
+                <w:color w:themeColor="text1" w:themeTint="f2" w:val="0D0D0D"/>
               </w:rPr>
             </w:r>
           </w:p>
@@ -1950,8 +1930,8 @@
             </w:pPr>
             <w:r>
               <w:rPr>
-                <w:sz w:val="22"/>
-                <w:szCs w:val="22"/>
+                <w:rFonts w:ascii="GeoSlab703 MdCn BT" w:hAnsi="GeoSlab703 MdCn BT"/>
+                <w:color w:themeColor="text1" w:themeTint="f2" w:val="0D0D0D"/>
               </w:rPr>
             </w:r>
           </w:p>
@@ -2823,10 +2803,11 @@
             </w:pPr>
             <w:r>
               <w:rPr>
-                <w:b/>
-                <w:bCs/>
-                <w:sz w:val="24"/>
-                <w:szCs w:val="24"/>
+                <w:rFonts w:ascii="GeoSlab703 MdCn BT" w:hAnsi="GeoSlab703 MdCn BT"/>
+                <w:smallCaps/>
+                <w:color w:themeColor="text1" w:themeTint="f2" w:val="0D0D0D"/>
+                <w:kern w:val="0"/>
+                <w:lang w:bidi="ar-SA"/>
               </w:rPr>
             </w:r>
           </w:p>
@@ -2884,10 +2865,11 @@
             </w:pPr>
             <w:r>
               <w:rPr>
-                <w:b/>
-                <w:bCs/>
-                <w:sz w:val="24"/>
-                <w:szCs w:val="24"/>
+                <w:rFonts w:ascii="GeoSlab703 MdCn BT" w:hAnsi="GeoSlab703 MdCn BT"/>
+                <w:smallCaps/>
+                <w:color w:themeColor="text1" w:themeTint="f2" w:val="0D0D0D"/>
+                <w:kern w:val="0"/>
+                <w:lang w:bidi="ar-SA"/>
               </w:rPr>
             </w:r>
           </w:p>
@@ -2922,10 +2904,11 @@
             </w:pPr>
             <w:r>
               <w:rPr>
-                <w:b/>
-                <w:bCs/>
-                <w:sz w:val="24"/>
-                <w:szCs w:val="24"/>
+                <w:rFonts w:ascii="GeoSlab703 MdCn BT" w:hAnsi="GeoSlab703 MdCn BT"/>
+                <w:smallCaps/>
+                <w:color w:themeColor="text1" w:themeTint="f2" w:val="0D0D0D"/>
+                <w:kern w:val="0"/>
+                <w:lang w:bidi="ar-SA"/>
               </w:rPr>
             </w:r>
           </w:p>
@@ -3016,10 +2999,11 @@
             </w:pPr>
             <w:r>
               <w:rPr>
-                <w:b/>
-                <w:bCs/>
-                <w:sz w:val="24"/>
-                <w:szCs w:val="24"/>
+                <w:rFonts w:ascii="GeoSlab703 MdCn BT" w:hAnsi="GeoSlab703 MdCn BT"/>
+                <w:smallCaps/>
+                <w:color w:themeColor="text1" w:themeTint="f2" w:val="0D0D0D"/>
+                <w:kern w:val="0"/>
+                <w:lang w:bidi="ar-SA"/>
               </w:rPr>
             </w:r>
           </w:p>
@@ -3054,10 +3038,11 @@
             </w:pPr>
             <w:r>
               <w:rPr>
-                <w:b/>
-                <w:bCs/>
-                <w:sz w:val="24"/>
-                <w:szCs w:val="24"/>
+                <w:rFonts w:ascii="GeoSlab703 MdCn BT" w:hAnsi="GeoSlab703 MdCn BT"/>
+                <w:smallCaps/>
+                <w:color w:themeColor="text1" w:themeTint="f2" w:val="0D0D0D"/>
+                <w:kern w:val="0"/>
+                <w:lang w:bidi="ar-SA"/>
               </w:rPr>
             </w:r>
           </w:p>
@@ -3115,10 +3100,11 @@
             </w:pPr>
             <w:r>
               <w:rPr>
-                <w:b/>
-                <w:bCs/>
-                <w:sz w:val="24"/>
-                <w:szCs w:val="24"/>
+                <w:rFonts w:ascii="GeoSlab703 MdCn BT" w:hAnsi="GeoSlab703 MdCn BT"/>
+                <w:smallCaps/>
+                <w:color w:themeColor="text1" w:themeTint="f2" w:val="0D0D0D"/>
+                <w:kern w:val="0"/>
+                <w:lang w:bidi="ar-SA"/>
               </w:rPr>
             </w:r>
           </w:p>
@@ -3151,10 +3137,11 @@
             </w:pPr>
             <w:r>
               <w:rPr>
-                <w:b/>
-                <w:bCs/>
-                <w:sz w:val="24"/>
-                <w:szCs w:val="24"/>
+                <w:rFonts w:ascii="GeoSlab703 MdCn BT" w:hAnsi="GeoSlab703 MdCn BT"/>
+                <w:smallCaps/>
+                <w:color w:themeColor="text1" w:themeTint="f2" w:val="0D0D0D"/>
+                <w:kern w:val="0"/>
+                <w:lang w:bidi="ar-SA"/>
               </w:rPr>
             </w:r>
           </w:p>
@@ -3212,10 +3199,11 @@
             </w:pPr>
             <w:r>
               <w:rPr>
-                <w:b/>
-                <w:bCs/>
-                <w:sz w:val="24"/>
-                <w:szCs w:val="24"/>
+                <w:rFonts w:ascii="GeoSlab703 MdCn BT" w:hAnsi="GeoSlab703 MdCn BT"/>
+                <w:smallCaps/>
+                <w:color w:themeColor="text1" w:themeTint="f2" w:val="0D0D0D"/>
+                <w:kern w:val="0"/>
+                <w:lang w:bidi="ar-SA"/>
               </w:rPr>
             </w:r>
           </w:p>
@@ -3572,362 +3560,32 @@
     </w:p>
     <w:p>
       <w:pPr>
-        <w:pStyle w:val="Normal"/>
-        <w:tabs>
-          <w:tab w:val="clear" w:pos="708"/>
-          <w:tab w:val="left" w:pos="709" w:leader="none"/>
-          <w:tab w:val="left" w:pos="851" w:leader="none"/>
-        </w:tabs>
-        <w:spacing w:before="0" w:after="120"/>
-        <w:ind w:hanging="709" w:left="709"/>
-        <w:rPr>
-          <w:rFonts w:ascii="GeoSlab703 MdCn BT" w:hAnsi="GeoSlab703 MdCn BT"/>
-          <w:b/>
-          <w:smallCaps/>
-          <w:color w:themeColor="text1" w:themeTint="f2" w:val="0D0D0D"/>
-          <w:u w:val="single"/>
-        </w:rPr>
-      </w:pPr>
-      <w:r>
-        <w:rPr>
-          <w:rFonts w:ascii="GeoSlab703 MdCn BT" w:hAnsi="GeoSlab703 MdCn BT"/>
-          <w:b/>
-          <w:smallCaps/>
-          <w:color w:themeColor="text1" w:themeTint="f2" w:val="0D0D0D"/>
-          <w:u w:val="single"/>
-        </w:rPr>
-        <w:t>5.1 - CONTROL DE INSECTOS, (31 de enero del 2025).</w:t>
-      </w:r>
-    </w:p>
-    <w:p>
-      <w:pPr>
-        <w:pStyle w:val="Normal"/>
-        <w:tabs>
-          <w:tab w:val="clear" w:pos="708"/>
-          <w:tab w:val="left" w:pos="709" w:leader="none"/>
-          <w:tab w:val="left" w:pos="851" w:leader="none"/>
-        </w:tabs>
-        <w:spacing w:before="0" w:after="120"/>
-        <w:ind w:hanging="709" w:left="709"/>
-        <w:rPr>
-          <w:rFonts w:ascii="GeoSlab703 MdCn BT" w:hAnsi="GeoSlab703 MdCn BT"/>
-          <w:color w:themeColor="text1" w:themeTint="f2" w:val="0D0D0D"/>
-        </w:rPr>
-      </w:pPr>
-      <w:r>
-        <w:rPr>
-          <w:rFonts w:ascii="GeoSlab703 MdCn BT" w:hAnsi="GeoSlab703 MdCn BT"/>
-          <w:color w:themeColor="text1" w:themeTint="f2" w:val="0D0D0D"/>
-        </w:rPr>
-        <w:t>Para este control de insectos voladores y rastreros se aplicó y se utilizó los siguientes productos:</w:t>
-      </w:r>
-    </w:p>
-    <w:p>
-      <w:pPr>
         <w:pStyle w:val="ListParagraph"/>
-        <w:numPr>
-          <w:ilvl w:val="0"/>
-          <w:numId w:val="4"/>
-        </w:numPr>
-        <w:tabs>
-          <w:tab w:val="clear" w:pos="708"/>
-          <w:tab w:val="left" w:pos="709" w:leader="none"/>
-          <w:tab w:val="left" w:pos="851" w:leader="none"/>
-        </w:tabs>
-        <w:spacing w:before="0" w:after="120"/>
+        <w:widowControl/>
+        <w:suppressAutoHyphens w:val="true"/>
+        <w:bidi w:val="0"/>
+        <w:spacing w:lineRule="auto" w:line="240" w:before="0" w:after="12"/>
+        <w:ind w:hanging="0" w:left="269" w:right="0"/>
         <w:contextualSpacing/>
-        <w:rPr>
-          <w:rFonts w:ascii="GeoSlab703 MdCn BT" w:hAnsi="GeoSlab703 MdCn BT"/>
-          <w:color w:themeColor="text1" w:themeTint="f2" w:val="0D0D0D"/>
-          <w:lang w:val="en-US"/>
-        </w:rPr>
-      </w:pPr>
-      <w:r>
-        <w:rPr>
-          <w:rFonts w:ascii="GeoSlab703 MdCn BT" w:hAnsi="GeoSlab703 MdCn BT"/>
-          <w:color w:themeColor="text1" w:themeTint="f2" w:val="0D0D0D"/>
-          <w:lang w:val="en-US"/>
-        </w:rPr>
-        <w:t>S-Delta  50 SC</w:t>
-      </w:r>
-    </w:p>
-    <w:p>
-      <w:pPr>
-        <w:pStyle w:val="ListParagraph"/>
-        <w:numPr>
-          <w:ilvl w:val="0"/>
-          <w:numId w:val="4"/>
-        </w:numPr>
-        <w:tabs>
-          <w:tab w:val="clear" w:pos="708"/>
-          <w:tab w:val="left" w:pos="709" w:leader="none"/>
-          <w:tab w:val="left" w:pos="851" w:leader="none"/>
-        </w:tabs>
-        <w:spacing w:before="0" w:after="120"/>
-        <w:contextualSpacing/>
-        <w:rPr>
-          <w:rFonts w:ascii="GeoSlab703 MdCn BT" w:hAnsi="GeoSlab703 MdCn BT"/>
-          <w:color w:themeColor="text1" w:themeTint="f2" w:val="0D0D0D"/>
-        </w:rPr>
-      </w:pPr>
-      <w:r>
-        <w:rPr>
-          <w:rFonts w:ascii="GeoSlab703 MdCn BT" w:hAnsi="GeoSlab703 MdCn BT"/>
-          <w:color w:themeColor="text1" w:themeTint="f2" w:val="0D0D0D"/>
-          <w:lang w:val="en-US"/>
-        </w:rPr>
-        <w:t>Alfaphos</w:t>
-      </w:r>
-    </w:p>
-    <w:p>
-      <w:pPr>
-        <w:pStyle w:val="ListParagraph"/>
-        <w:numPr>
-          <w:ilvl w:val="0"/>
-          <w:numId w:val="4"/>
-        </w:numPr>
-        <w:tabs>
-          <w:tab w:val="clear" w:pos="708"/>
-          <w:tab w:val="left" w:pos="709" w:leader="none"/>
-          <w:tab w:val="left" w:pos="851" w:leader="none"/>
-        </w:tabs>
-        <w:spacing w:before="0" w:after="120"/>
-        <w:contextualSpacing/>
-        <w:rPr>
-          <w:rFonts w:ascii="GeoSlab703 MdCn BT" w:hAnsi="GeoSlab703 MdCn BT"/>
-          <w:color w:themeColor="text1" w:themeTint="f2" w:val="0D0D0D"/>
-        </w:rPr>
-      </w:pPr>
-      <w:r>
-        <w:rPr>
-          <w:rFonts w:ascii="GeoSlab703 MdCn BT" w:hAnsi="GeoSlab703 MdCn BT"/>
-          <w:color w:themeColor="text1" w:themeTint="f2" w:val="0D0D0D"/>
-          <w:lang w:val="en-US"/>
-        </w:rPr>
-        <w:t>Chuspisol 10 WG</w:t>
-      </w:r>
-    </w:p>
-    <w:p>
-      <w:pPr>
-        <w:pStyle w:val="ListParagraph"/>
-        <w:tabs>
-          <w:tab w:val="clear" w:pos="708"/>
-          <w:tab w:val="left" w:pos="709" w:leader="none"/>
-          <w:tab w:val="left" w:pos="851" w:leader="none"/>
-        </w:tabs>
-        <w:spacing w:before="0" w:after="120"/>
-        <w:contextualSpacing/>
-        <w:jc w:val="both"/>
-        <w:rPr>
-          <w:rFonts w:ascii="GeoSlab703 MdCn BT" w:hAnsi="GeoSlab703 MdCn BT"/>
-          <w:color w:themeColor="text1" w:themeTint="f2" w:val="0D0D0D"/>
-        </w:rPr>
-      </w:pPr>
-      <w:r>
-        <w:rPr>
-          <w:rFonts w:ascii="GeoSlab703 MdCn BT" w:hAnsi="GeoSlab703 MdCn BT"/>
-          <w:color w:themeColor="text1" w:themeTint="f2" w:val="0D0D0D"/>
-        </w:rPr>
-      </w:r>
-    </w:p>
-    <w:p>
-      <w:pPr>
-        <w:pStyle w:val="ListParagraph"/>
-        <w:tabs>
-          <w:tab w:val="clear" w:pos="708"/>
-          <w:tab w:val="left" w:pos="851" w:leader="none"/>
-        </w:tabs>
-        <w:spacing w:before="0" w:after="120"/>
-        <w:ind w:left="0"/>
-        <w:contextualSpacing/>
-        <w:jc w:val="both"/>
-        <w:rPr>
-          <w:rFonts w:ascii="GeoSlab703 MdCn BT" w:hAnsi="GeoSlab703 MdCn BT"/>
-          <w:color w:themeColor="text1" w:themeTint="f2" w:val="0D0D0D"/>
-        </w:rPr>
-      </w:pPr>
-      <w:r>
-        <w:rPr>
-          <w:rFonts w:ascii="GeoSlab703 MdCn BT" w:hAnsi="GeoSlab703 MdCn BT"/>
-          <w:color w:themeColor="text1" w:themeTint="f2" w:val="0D0D0D"/>
-        </w:rPr>
-        <w:t>La Deltametrina es uno de los piretroides de síntesis más activo biológicamente, que afecta los canales de sodio (Na+) en la membrana nerviosa provocando una intensa actividad repetitiva (bloqueo de la transmisión del influjo nervioso) y en consecuencia la muerte. Tiene acción de contacto e ingestión; también inhibe la alimentación. además de su optima actividad insecticida, éste formulado en suspensión concentrada ha sido desarrollada para tratamientos altamente residuales.</w:t>
-      </w:r>
-    </w:p>
-    <w:p>
-      <w:pPr>
-        <w:pStyle w:val="Normal"/>
-        <w:jc w:val="both"/>
-        <w:rPr>
-          <w:rFonts w:ascii="GeoSlab703 MdCn BT" w:hAnsi="GeoSlab703 MdCn BT"/>
-        </w:rPr>
-      </w:pPr>
-      <w:r>
-        <w:rPr>
-          <w:rFonts w:ascii="GeoSlab703 MdCn BT" w:hAnsi="GeoSlab703 MdCn BT"/>
-          <w:shd w:fill="FFFFFF" w:val="clear"/>
-        </w:rPr>
-        <w:t>El activo alfacipermetrina; penetra con facilidad el tegumento o esqueleto</w:t>
-      </w:r>
-      <w:r>
-        <w:rPr>
-          <w:rFonts w:ascii="GeoSlab703 MdCn BT" w:hAnsi="GeoSlab703 MdCn BT"/>
-        </w:rPr>
-        <w:t xml:space="preserve"> </w:t>
-      </w:r>
-      <w:r>
-        <w:rPr>
-          <w:rFonts w:ascii="GeoSlab703 MdCn BT" w:hAnsi="GeoSlab703 MdCn BT"/>
-          <w:shd w:fill="FFFFFF" w:val="clear"/>
-        </w:rPr>
-        <w:t>externo de los insectos, circulando por la hemolinfa hasta estacionarse en</w:t>
-      </w:r>
-      <w:r>
-        <w:rPr>
-          <w:rFonts w:ascii="GeoSlab703 MdCn BT" w:hAnsi="GeoSlab703 MdCn BT"/>
-        </w:rPr>
-        <w:t xml:space="preserve"> </w:t>
-      </w:r>
-      <w:r>
-        <w:rPr>
-          <w:rFonts w:ascii="GeoSlab703 MdCn BT" w:hAnsi="GeoSlab703 MdCn BT"/>
-          <w:shd w:fill="FFFFFF" w:val="clear"/>
-        </w:rPr>
-        <w:t>los axones neuronales, actuando sobre las bombas de Sodio, abriéndolas y</w:t>
-      </w:r>
-      <w:r>
-        <w:rPr>
-          <w:rFonts w:ascii="GeoSlab703 MdCn BT" w:hAnsi="GeoSlab703 MdCn BT"/>
-        </w:rPr>
-        <w:t xml:space="preserve"> </w:t>
-      </w:r>
-      <w:r>
-        <w:rPr>
-          <w:rFonts w:ascii="GeoSlab703 MdCn BT" w:hAnsi="GeoSlab703 MdCn BT"/>
-          <w:shd w:fill="FFFFFF" w:val="clear"/>
-        </w:rPr>
-        <w:t>produciendo su despolarización anormal y letal; actuando por contacto e</w:t>
-      </w:r>
-      <w:r>
-        <w:rPr>
-          <w:rFonts w:ascii="GeoSlab703 MdCn BT" w:hAnsi="GeoSlab703 MdCn BT"/>
-        </w:rPr>
-        <w:t xml:space="preserve"> </w:t>
-      </w:r>
-      <w:r>
-        <w:rPr>
-          <w:rFonts w:ascii="GeoSlab703 MdCn BT" w:hAnsi="GeoSlab703 MdCn BT"/>
-          <w:shd w:fill="FFFFFF" w:val="clear"/>
-        </w:rPr>
-        <w:t>ingestión, produciendo un alto poder de volteo (efecto Knock Down).</w:t>
-      </w:r>
-      <w:r>
-        <w:rPr>
-          <w:rFonts w:ascii="GeoSlab703 MdCn BT" w:hAnsi="GeoSlab703 MdCn BT"/>
-        </w:rPr>
-        <w:t xml:space="preserve"> </w:t>
-      </w:r>
-      <w:r>
-        <w:rPr>
-          <w:rFonts w:ascii="GeoSlab703 MdCn BT" w:hAnsi="GeoSlab703 MdCn BT"/>
-          <w:shd w:fill="FFFFFF" w:val="clear"/>
-        </w:rPr>
-        <w:t>El activo temephos actúa por contacto e ingestión. Interfiere en la</w:t>
-      </w:r>
-      <w:r>
-        <w:rPr>
-          <w:rFonts w:ascii="GeoSlab703 MdCn BT" w:hAnsi="GeoSlab703 MdCn BT"/>
-        </w:rPr>
-        <w:t xml:space="preserve"> </w:t>
-      </w:r>
-      <w:r>
-        <w:rPr>
-          <w:rFonts w:ascii="GeoSlab703 MdCn BT" w:hAnsi="GeoSlab703 MdCn BT"/>
-          <w:shd w:fill="FFFFFF" w:val="clear"/>
-        </w:rPr>
-        <w:t>transmisión de los impulsos nerviosos por inhibición de la colinesterasa</w:t>
-      </w:r>
-      <w:r>
-        <w:rPr>
-          <w:rFonts w:ascii="GeoSlab703 MdCn BT" w:hAnsi="GeoSlab703 MdCn BT"/>
-        </w:rPr>
-        <w:t xml:space="preserve"> </w:t>
-      </w:r>
-    </w:p>
-    <w:p>
-      <w:pPr>
-        <w:pStyle w:val="Normal"/>
-        <w:jc w:val="both"/>
-        <w:rPr>
-          <w:rFonts w:ascii="GeoSlab703 MdCn BT" w:hAnsi="GeoSlab703 MdCn BT"/>
-          <w:color w:themeColor="text1" w:themeTint="f2" w:val="0D0D0D"/>
-        </w:rPr>
-      </w:pPr>
-      <w:r>
-        <w:rPr>
-          <w:rFonts w:ascii="GeoSlab703 MdCn BT" w:hAnsi="GeoSlab703 MdCn BT"/>
-          <w:color w:themeColor="text1" w:themeTint="f2" w:val="0D0D0D"/>
-        </w:rPr>
-      </w:r>
-    </w:p>
-    <w:p>
-      <w:pPr>
-        <w:pStyle w:val="ListParagraph"/>
-        <w:tabs>
-          <w:tab w:val="clear" w:pos="708"/>
-          <w:tab w:val="left" w:pos="851" w:leader="none"/>
-        </w:tabs>
-        <w:spacing w:before="0" w:after="120"/>
-        <w:ind w:left="0"/>
-        <w:contextualSpacing/>
-        <w:jc w:val="both"/>
-        <w:rPr>
-          <w:rFonts w:ascii="GeoSlab703 MdCn BT" w:hAnsi="GeoSlab703 MdCn BT" w:cs="Arial"/>
-          <w:color w:val="040C28"/>
-        </w:rPr>
-      </w:pPr>
-      <w:r>
-        <w:rPr>
-          <w:rFonts w:cs="Arial" w:ascii="GeoSlab703 MdCn BT" w:hAnsi="GeoSlab703 MdCn BT"/>
-          <w:shd w:fill="FFFFFF" w:val="clear"/>
-        </w:rPr>
-        <w:t xml:space="preserve">El mosquicida es un insecticida efectivo para el control de moscas. Tiene un rápido efecto de derribo, </w:t>
-      </w:r>
-      <w:r>
-        <w:rPr>
-          <w:rFonts w:cs="Arial" w:ascii="GeoSlab703 MdCn BT" w:hAnsi="GeoSlab703 MdCn BT"/>
-          <w:color w:val="040C28"/>
-        </w:rPr>
-        <w:t>se aplicó en lugares donde se posan las moscas: paredes, puertas, ventanas, columnas, tabiques, tuberías, vigas y dinteles</w:t>
-      </w:r>
-    </w:p>
-    <w:p>
-      <w:pPr>
-        <w:pStyle w:val="ListParagraph"/>
-        <w:tabs>
-          <w:tab w:val="clear" w:pos="708"/>
-          <w:tab w:val="left" w:pos="851" w:leader="none"/>
-        </w:tabs>
-        <w:spacing w:before="0" w:after="120"/>
-        <w:ind w:left="0"/>
-        <w:contextualSpacing/>
-        <w:jc w:val="both"/>
-        <w:rPr>
-          <w:rFonts w:ascii="GeoSlab703 MdCn BT" w:hAnsi="GeoSlab703 MdCn BT" w:cs="Arial"/>
-          <w:color w:val="040C28"/>
-        </w:rPr>
-      </w:pPr>
-      <w:r>
-        <w:rPr>
-          <w:rFonts w:cs="Arial" w:ascii="GeoSlab703 MdCn BT" w:hAnsi="GeoSlab703 MdCn BT"/>
-          <w:color w:val="040C28"/>
-        </w:rPr>
-      </w:r>
-    </w:p>
-    <w:p>
-      <w:pPr>
-        <w:pStyle w:val="Normal"/>
-        <w:spacing w:before="0" w:after="12"/>
+        <w:jc w:val="left"/>
+        <w:rPr>
+          <w:rFonts w:ascii="GeoSlab703 MdCn BT" w:hAnsi="GeoSlab703 MdCn BT" w:eastAsia="Calibri" w:cs="GeoSlab703 MdCn BT" w:eastAsiaTheme="minorHAnsi"/>
+          <w:color w:val="000000"/>
+          <w:lang w:val="es-PE" w:eastAsia="en-US"/>
+        </w:rPr>
+      </w:pPr>
+      <w:r>
+        <w:rPr>
+          <w:rFonts w:eastAsia="Calibri" w:cs="GeoSlab703 MdCn BT" w:ascii="GeoSlab703 MdCn BT" w:hAnsi="GeoSlab703 MdCn BT" w:eastAsiaTheme="minorHAnsi"/>
+          <w:color w:val="000000"/>
+          <w:lang w:val="es-PE" w:eastAsia="en-US"/>
+        </w:rPr>
+        <w:t>{section_5}</w:t>
+      </w:r>
+    </w:p>
+    <w:p>
+      <w:pPr>
+        <w:pStyle w:val="Normal"/>
         <w:rPr>
           <w:rFonts w:ascii="GeoSlab703 MdCn BT" w:hAnsi="GeoSlab703 MdCn BT" w:eastAsia="Calibri" w:cs="GeoSlab703 MdCn BT" w:eastAsiaTheme="minorHAnsi"/>
           <w:b/>
@@ -3948,580 +3606,7 @@
           <w:szCs w:val="23"/>
           <w:lang w:val="es-PE" w:eastAsia="en-US"/>
         </w:rPr>
-        <w:t>5</w:t>
-      </w:r>
-      <w:r>
-        <w:rPr>
-          <w:rFonts w:eastAsia="Calibri" w:cs="GeoSlab703 MdCn BT" w:ascii="GeoSlab703 MdCn BT" w:hAnsi="GeoSlab703 MdCn BT" w:eastAsiaTheme="minorHAnsi"/>
-          <w:b/>
-          <w:bCs/>
-          <w:color w:val="000000"/>
-          <w:sz w:val="23"/>
-          <w:szCs w:val="23"/>
-          <w:u w:val="single"/>
-          <w:lang w:val="es-PE" w:eastAsia="en-US"/>
-        </w:rPr>
-        <w:t xml:space="preserve">.2.- ACTIVIDADES PRE -TRATAMIENTO: </w:t>
-      </w:r>
-    </w:p>
-    <w:p>
-      <w:pPr>
-        <w:pStyle w:val="Normal"/>
-        <w:spacing w:before="0" w:after="12"/>
-        <w:rPr>
-          <w:rFonts w:ascii="GeoSlab703 MdCn BT" w:hAnsi="GeoSlab703 MdCn BT" w:eastAsia="Calibri" w:cs="GeoSlab703 MdCn BT" w:eastAsiaTheme="minorHAnsi"/>
-          <w:color w:val="000000"/>
-          <w:sz w:val="23"/>
-          <w:szCs w:val="23"/>
-          <w:lang w:val="es-PE" w:eastAsia="en-US"/>
-        </w:rPr>
-      </w:pPr>
-      <w:r>
-        <w:rPr>
-          <w:rFonts w:eastAsia="Calibri" w:cs="GeoSlab703 MdCn BT" w:eastAsiaTheme="minorHAnsi" w:ascii="GeoSlab703 MdCn BT" w:hAnsi="GeoSlab703 MdCn BT"/>
-          <w:color w:val="000000"/>
-          <w:sz w:val="23"/>
-          <w:szCs w:val="23"/>
-          <w:lang w:val="es-PE" w:eastAsia="en-US"/>
-        </w:rPr>
-      </w:r>
-    </w:p>
-    <w:p>
-      <w:pPr>
-        <w:pStyle w:val="Normal"/>
-        <w:spacing w:before="0" w:after="12"/>
-        <w:rPr>
-          <w:rFonts w:ascii="GeoSlab703 MdCn BT" w:hAnsi="GeoSlab703 MdCn BT" w:eastAsia="Calibri" w:cs="GeoSlab703 MdCn BT" w:eastAsiaTheme="minorHAnsi"/>
-          <w:color w:val="000000"/>
-          <w:sz w:val="23"/>
-          <w:szCs w:val="23"/>
-          <w:lang w:val="es-PE" w:eastAsia="en-US"/>
-        </w:rPr>
-      </w:pPr>
-      <w:r>
-        <w:rPr>
-          <w:rFonts w:eastAsia="Calibri" w:cs="GeoSlab703 MdCn BT" w:ascii="GeoSlab703 MdCn BT" w:hAnsi="GeoSlab703 MdCn BT" w:eastAsiaTheme="minorHAnsi"/>
-          <w:color w:val="000000"/>
-          <w:sz w:val="23"/>
-          <w:szCs w:val="23"/>
-          <w:lang w:val="es-PE" w:eastAsia="en-US"/>
-        </w:rPr>
-        <w:t>Para efectuar el servicio de control de insectos, se ejecutó previamente lo siguiente para lo cual nuestro cliente debió realizar las siguientes acciones antes de aplicar los insecticidas.</w:t>
-      </w:r>
-    </w:p>
-    <w:p>
-      <w:pPr>
-        <w:pStyle w:val="Normal"/>
-        <w:spacing w:before="0" w:after="12"/>
-        <w:rPr>
-          <w:rFonts w:ascii="GeoSlab703 MdCn BT" w:hAnsi="GeoSlab703 MdCn BT" w:eastAsia="Calibri" w:cs="GeoSlab703 MdCn BT" w:eastAsiaTheme="minorHAnsi"/>
-          <w:color w:val="000000"/>
-          <w:sz w:val="23"/>
-          <w:szCs w:val="23"/>
-          <w:lang w:val="es-PE" w:eastAsia="en-US"/>
-        </w:rPr>
-      </w:pPr>
-      <w:r>
-        <w:rPr>
-          <w:rFonts w:eastAsia="Calibri" w:cs="GeoSlab703 MdCn BT" w:eastAsiaTheme="minorHAnsi" w:ascii="GeoSlab703 MdCn BT" w:hAnsi="GeoSlab703 MdCn BT"/>
-          <w:color w:val="000000"/>
-          <w:sz w:val="23"/>
-          <w:szCs w:val="23"/>
-          <w:lang w:val="es-PE" w:eastAsia="en-US"/>
-        </w:rPr>
-      </w:r>
-    </w:p>
-    <w:p>
-      <w:pPr>
-        <w:pStyle w:val="Normal"/>
-        <w:spacing w:before="0" w:after="12"/>
-        <w:rPr>
-          <w:rFonts w:ascii="GeoSlab703 MdCn BT" w:hAnsi="GeoSlab703 MdCn BT" w:eastAsia="Calibri" w:cs="GeoSlab703 MdCn BT" w:eastAsiaTheme="minorHAnsi"/>
-          <w:color w:val="000000"/>
-          <w:sz w:val="23"/>
-          <w:szCs w:val="23"/>
-          <w:lang w:val="es-PE" w:eastAsia="en-US"/>
-        </w:rPr>
-      </w:pPr>
-      <w:r>
-        <w:rPr>
-          <w:rFonts w:eastAsia="Calibri" w:cs="Wingdings" w:ascii="Wingdings" w:hAnsi="Wingdings" w:eastAsiaTheme="minorHAnsi"/>
-          <w:color w:val="000000"/>
-          <w:sz w:val="23"/>
-          <w:szCs w:val="23"/>
-          <w:lang w:val="es-PE" w:eastAsia="en-US"/>
-        </w:rPr>
-        <w:t xml:space="preserve"> </w:t>
-      </w:r>
-      <w:r>
-        <w:rPr>
-          <w:rFonts w:eastAsia="Calibri" w:cs="GeoSlab703 MdCn BT" w:ascii="GeoSlab703 MdCn BT" w:hAnsi="GeoSlab703 MdCn BT" w:eastAsiaTheme="minorHAnsi"/>
-          <w:color w:val="000000"/>
-          <w:sz w:val="23"/>
-          <w:szCs w:val="23"/>
-          <w:lang w:val="es-PE" w:eastAsia="en-US"/>
-        </w:rPr>
-        <w:t xml:space="preserve">Efectuar la limpieza general antes de desarrollar los trabajos, (recojo de basura, escombros, desechos, etc). </w:t>
-      </w:r>
-    </w:p>
-    <w:p>
-      <w:pPr>
-        <w:pStyle w:val="Normal"/>
-        <w:spacing w:before="0" w:after="12"/>
-        <w:rPr>
-          <w:rFonts w:ascii="GeoSlab703 MdCn BT" w:hAnsi="GeoSlab703 MdCn BT" w:eastAsia="Calibri" w:cs="GeoSlab703 MdCn BT" w:eastAsiaTheme="minorHAnsi"/>
-          <w:color w:val="000000"/>
-          <w:sz w:val="23"/>
-          <w:szCs w:val="23"/>
-          <w:lang w:val="es-PE" w:eastAsia="en-US"/>
-        </w:rPr>
-      </w:pPr>
-      <w:r>
-        <w:rPr>
-          <w:rFonts w:eastAsia="Calibri" w:cs="Wingdings" w:ascii="Wingdings" w:hAnsi="Wingdings" w:eastAsiaTheme="minorHAnsi"/>
-          <w:color w:val="000000"/>
-          <w:sz w:val="23"/>
-          <w:szCs w:val="23"/>
-          <w:lang w:val="es-PE" w:eastAsia="en-US"/>
-        </w:rPr>
-        <w:t xml:space="preserve"> </w:t>
-      </w:r>
-      <w:r>
-        <w:rPr>
-          <w:rFonts w:eastAsia="Calibri" w:cs="GeoSlab703 MdCn BT" w:ascii="GeoSlab703 MdCn BT" w:hAnsi="GeoSlab703 MdCn BT" w:eastAsiaTheme="minorHAnsi"/>
-          <w:color w:val="000000"/>
-          <w:sz w:val="23"/>
-          <w:szCs w:val="23"/>
-          <w:lang w:val="es-PE" w:eastAsia="en-US"/>
-        </w:rPr>
-        <w:t xml:space="preserve">Evacuar y dejar abierto todos los ambientes para una mejor aplicación. </w:t>
-      </w:r>
-    </w:p>
-    <w:p>
-      <w:pPr>
-        <w:pStyle w:val="Normal"/>
-        <w:spacing w:before="0" w:after="12"/>
-        <w:rPr>
-          <w:rFonts w:ascii="GeoSlab703 MdCn BT" w:hAnsi="GeoSlab703 MdCn BT" w:eastAsia="Calibri" w:cs="GeoSlab703 MdCn BT" w:eastAsiaTheme="minorHAnsi"/>
-          <w:color w:val="000000"/>
-          <w:sz w:val="23"/>
-          <w:szCs w:val="23"/>
-          <w:lang w:val="es-PE" w:eastAsia="en-US"/>
-        </w:rPr>
-      </w:pPr>
-      <w:r>
-        <w:rPr>
-          <w:rFonts w:eastAsia="Calibri" w:cs="Wingdings" w:ascii="Wingdings" w:hAnsi="Wingdings" w:eastAsiaTheme="minorHAnsi"/>
-          <w:color w:val="000000"/>
-          <w:sz w:val="23"/>
-          <w:szCs w:val="23"/>
-          <w:lang w:val="es-PE" w:eastAsia="en-US"/>
-        </w:rPr>
-        <w:t xml:space="preserve"> </w:t>
-      </w:r>
-      <w:r>
-        <w:rPr>
-          <w:rFonts w:eastAsia="Calibri" w:cs="GeoSlab703 MdCn BT" w:ascii="GeoSlab703 MdCn BT" w:hAnsi="GeoSlab703 MdCn BT" w:eastAsiaTheme="minorHAnsi"/>
-          <w:color w:val="000000"/>
-          <w:sz w:val="23"/>
-          <w:szCs w:val="23"/>
-          <w:lang w:val="es-PE" w:eastAsia="en-US"/>
-        </w:rPr>
-        <w:t xml:space="preserve">Despejar áreas de alimentos frescos, guardándolos en lugares herméticos. </w:t>
-      </w:r>
-    </w:p>
-    <w:p>
-      <w:pPr>
-        <w:pStyle w:val="Normal"/>
-        <w:spacing w:before="0" w:after="12"/>
-        <w:rPr>
-          <w:rFonts w:ascii="GeoSlab703 MdCn BT" w:hAnsi="GeoSlab703 MdCn BT" w:eastAsia="Calibri" w:cs="GeoSlab703 MdCn BT" w:eastAsiaTheme="minorHAnsi"/>
-          <w:color w:val="000000"/>
-          <w:sz w:val="23"/>
-          <w:szCs w:val="23"/>
-          <w:lang w:val="es-PE" w:eastAsia="en-US"/>
-        </w:rPr>
-      </w:pPr>
-      <w:r>
-        <w:rPr>
-          <w:rFonts w:eastAsia="Calibri" w:cs="Wingdings" w:ascii="Wingdings" w:hAnsi="Wingdings" w:eastAsiaTheme="minorHAnsi"/>
-          <w:color w:val="000000"/>
-          <w:sz w:val="23"/>
-          <w:szCs w:val="23"/>
-          <w:lang w:val="es-PE" w:eastAsia="en-US"/>
-        </w:rPr>
-        <w:t xml:space="preserve"> </w:t>
-      </w:r>
-      <w:r>
-        <w:rPr>
-          <w:rFonts w:eastAsia="Calibri" w:cs="GeoSlab703 MdCn BT" w:ascii="GeoSlab703 MdCn BT" w:hAnsi="GeoSlab703 MdCn BT" w:eastAsiaTheme="minorHAnsi"/>
-          <w:color w:val="000000"/>
-          <w:sz w:val="23"/>
-          <w:szCs w:val="23"/>
-          <w:lang w:val="es-PE" w:eastAsia="en-US"/>
-        </w:rPr>
-        <w:t xml:space="preserve">Proteger mediante cubiertas, aquellas máquinas sensibles al contacto de la humedad (vapor, líquido o gas). </w:t>
-      </w:r>
-    </w:p>
-    <w:p>
-      <w:pPr>
-        <w:pStyle w:val="Normal"/>
-        <w:spacing w:before="0" w:after="12"/>
-        <w:rPr>
-          <w:rFonts w:ascii="GeoSlab703 MdCn BT" w:hAnsi="GeoSlab703 MdCn BT" w:eastAsia="Calibri" w:cs="GeoSlab703 MdCn BT" w:eastAsiaTheme="minorHAnsi"/>
-          <w:color w:val="000000"/>
-          <w:sz w:val="23"/>
-          <w:szCs w:val="23"/>
-          <w:lang w:val="es-PE" w:eastAsia="en-US"/>
-        </w:rPr>
-      </w:pPr>
-      <w:r>
-        <w:rPr>
-          <w:rFonts w:eastAsia="Calibri" w:cs="Wingdings" w:ascii="Wingdings" w:hAnsi="Wingdings" w:eastAsiaTheme="minorHAnsi"/>
-          <w:color w:val="000000"/>
-          <w:sz w:val="23"/>
-          <w:szCs w:val="23"/>
-          <w:lang w:val="es-PE" w:eastAsia="en-US"/>
-        </w:rPr>
-        <w:t xml:space="preserve"> </w:t>
-      </w:r>
-      <w:r>
-        <w:rPr>
-          <w:rFonts w:eastAsia="Calibri" w:cs="GeoSlab703 MdCn BT" w:ascii="GeoSlab703 MdCn BT" w:hAnsi="GeoSlab703 MdCn BT" w:eastAsiaTheme="minorHAnsi"/>
-          <w:color w:val="000000"/>
-          <w:sz w:val="23"/>
-          <w:szCs w:val="23"/>
-          <w:lang w:val="es-PE" w:eastAsia="en-US"/>
-        </w:rPr>
-        <w:t xml:space="preserve">Retirar o cubrir el menaje de cocina y alimentos. </w:t>
-      </w:r>
-    </w:p>
-    <w:p>
-      <w:pPr>
-        <w:pStyle w:val="Normal"/>
-        <w:spacing w:before="0" w:after="12"/>
-        <w:rPr>
-          <w:rFonts w:ascii="GeoSlab703 MdCn BT" w:hAnsi="GeoSlab703 MdCn BT" w:eastAsia="Calibri" w:cs="GeoSlab703 MdCn BT" w:eastAsiaTheme="minorHAnsi"/>
-          <w:color w:val="000000"/>
-          <w:sz w:val="23"/>
-          <w:szCs w:val="23"/>
-          <w:lang w:val="es-PE" w:eastAsia="en-US"/>
-        </w:rPr>
-      </w:pPr>
-      <w:r>
-        <w:rPr>
-          <w:rFonts w:eastAsia="Calibri" w:cs="Wingdings" w:ascii="Wingdings" w:hAnsi="Wingdings" w:eastAsiaTheme="minorHAnsi"/>
-          <w:color w:val="000000"/>
-          <w:sz w:val="23"/>
-          <w:szCs w:val="23"/>
-          <w:lang w:val="es-PE" w:eastAsia="en-US"/>
-        </w:rPr>
-        <w:t xml:space="preserve"> </w:t>
-      </w:r>
-      <w:r>
-        <w:rPr>
-          <w:rFonts w:eastAsia="Calibri" w:cs="GeoSlab703 MdCn BT" w:ascii="GeoSlab703 MdCn BT" w:hAnsi="GeoSlab703 MdCn BT" w:eastAsiaTheme="minorHAnsi"/>
-          <w:color w:val="000000"/>
-          <w:sz w:val="23"/>
-          <w:szCs w:val="23"/>
-          <w:lang w:val="es-PE" w:eastAsia="en-US"/>
-        </w:rPr>
-        <w:t xml:space="preserve">Despejar las áreas donde se detecten focos críticos. </w:t>
-      </w:r>
-    </w:p>
-    <w:p>
-      <w:pPr>
-        <w:pStyle w:val="Normal"/>
-        <w:spacing w:before="0" w:after="12"/>
-        <w:rPr>
-          <w:rFonts w:ascii="GeoSlab703 MdCn BT" w:hAnsi="GeoSlab703 MdCn BT" w:eastAsia="Calibri" w:cs="GeoSlab703 MdCn BT" w:eastAsiaTheme="minorHAnsi"/>
-          <w:color w:val="000000"/>
-          <w:sz w:val="23"/>
-          <w:szCs w:val="23"/>
-          <w:lang w:val="es-PE" w:eastAsia="en-US"/>
-        </w:rPr>
-      </w:pPr>
-      <w:r>
-        <w:rPr>
-          <w:rFonts w:eastAsia="Calibri" w:cs="Wingdings" w:ascii="Wingdings" w:hAnsi="Wingdings" w:eastAsiaTheme="minorHAnsi"/>
-          <w:color w:val="000000"/>
-          <w:sz w:val="23"/>
-          <w:szCs w:val="23"/>
-          <w:lang w:val="es-PE" w:eastAsia="en-US"/>
-        </w:rPr>
-        <w:t xml:space="preserve"> </w:t>
-      </w:r>
-      <w:r>
-        <w:rPr>
-          <w:rFonts w:eastAsia="Calibri" w:cs="GeoSlab703 MdCn BT" w:ascii="GeoSlab703 MdCn BT" w:hAnsi="GeoSlab703 MdCn BT" w:eastAsiaTheme="minorHAnsi"/>
-          <w:color w:val="000000"/>
-          <w:sz w:val="23"/>
-          <w:szCs w:val="23"/>
-          <w:lang w:val="es-PE" w:eastAsia="en-US"/>
-        </w:rPr>
-        <w:t xml:space="preserve">Cerrar puertas para evitar el ingreso de terceras personas. </w:t>
-      </w:r>
-    </w:p>
-    <w:p>
-      <w:pPr>
-        <w:pStyle w:val="Normal"/>
-        <w:spacing w:before="0" w:after="12"/>
-        <w:rPr>
-          <w:rFonts w:ascii="GeoSlab703 MdCn BT" w:hAnsi="GeoSlab703 MdCn BT" w:eastAsia="Calibri" w:cs="GeoSlab703 MdCn BT" w:eastAsiaTheme="minorHAnsi"/>
-          <w:color w:val="000000"/>
-          <w:sz w:val="23"/>
-          <w:szCs w:val="23"/>
-          <w:lang w:val="es-PE" w:eastAsia="en-US"/>
-        </w:rPr>
-      </w:pPr>
-      <w:r>
-        <w:rPr>
-          <w:rFonts w:eastAsia="Calibri" w:cs="GeoSlab703 MdCn BT" w:eastAsiaTheme="minorHAnsi" w:ascii="GeoSlab703 MdCn BT" w:hAnsi="GeoSlab703 MdCn BT"/>
-          <w:color w:val="000000"/>
-          <w:sz w:val="23"/>
-          <w:szCs w:val="23"/>
-          <w:lang w:val="es-PE" w:eastAsia="en-US"/>
-        </w:rPr>
-      </w:r>
-    </w:p>
-    <w:p>
-      <w:pPr>
-        <w:pStyle w:val="Normal"/>
-        <w:spacing w:before="0" w:after="12"/>
-        <w:rPr>
-          <w:rFonts w:ascii="GeoSlab703 MdCn BT" w:hAnsi="GeoSlab703 MdCn BT" w:eastAsia="Calibri" w:cs="GeoSlab703 MdCn BT" w:eastAsiaTheme="minorHAnsi"/>
-          <w:b/>
-          <w:bCs/>
-          <w:color w:val="000000"/>
-          <w:sz w:val="23"/>
-          <w:szCs w:val="23"/>
-          <w:u w:val="single"/>
-          <w:lang w:val="es-PE" w:eastAsia="en-US"/>
-        </w:rPr>
-      </w:pPr>
-      <w:r>
-        <w:rPr>
-          <w:rFonts w:eastAsia="Calibri" w:cs="GeoSlab703 MdCn BT" w:ascii="GeoSlab703 MdCn BT" w:hAnsi="GeoSlab703 MdCn BT" w:eastAsiaTheme="minorHAnsi"/>
-          <w:b/>
-          <w:bCs/>
-          <w:color w:val="000000"/>
-          <w:sz w:val="23"/>
-          <w:szCs w:val="23"/>
-          <w:u w:val="single"/>
-          <w:lang w:val="es-PE" w:eastAsia="en-US"/>
-        </w:rPr>
-        <w:t xml:space="preserve">5.2.1.-ACTIVIDADES DURANTE EL TRATAMIENTO: </w:t>
-      </w:r>
-    </w:p>
-    <w:p>
-      <w:pPr>
-        <w:pStyle w:val="Normal"/>
-        <w:spacing w:before="0" w:after="12"/>
-        <w:jc w:val="both"/>
-        <w:rPr>
-          <w:rFonts w:ascii="GeoSlab703 MdCn BT" w:hAnsi="GeoSlab703 MdCn BT" w:eastAsia="Calibri" w:cs="GeoSlab703 MdCn BT" w:eastAsiaTheme="minorHAnsi"/>
-          <w:color w:val="000000"/>
-          <w:sz w:val="23"/>
-          <w:szCs w:val="23"/>
-          <w:lang w:val="es-PE" w:eastAsia="en-US"/>
-        </w:rPr>
-      </w:pPr>
-      <w:r>
-        <w:rPr>
-          <w:rFonts w:eastAsia="Calibri" w:cs="GeoSlab703 MdCn BT" w:eastAsiaTheme="minorHAnsi" w:ascii="GeoSlab703 MdCn BT" w:hAnsi="GeoSlab703 MdCn BT"/>
-          <w:color w:val="000000"/>
-          <w:sz w:val="23"/>
-          <w:szCs w:val="23"/>
-          <w:lang w:val="es-PE" w:eastAsia="en-US"/>
-        </w:rPr>
-      </w:r>
-    </w:p>
-    <w:p>
-      <w:pPr>
-        <w:pStyle w:val="Normal"/>
-        <w:spacing w:before="0" w:after="12"/>
-        <w:jc w:val="both"/>
-        <w:rPr>
-          <w:rFonts w:ascii="GeoSlab703 MdCn BT" w:hAnsi="GeoSlab703 MdCn BT" w:eastAsia="Calibri" w:cs="GeoSlab703 MdCn BT" w:eastAsiaTheme="minorHAnsi"/>
-          <w:color w:val="000000"/>
-          <w:sz w:val="23"/>
-          <w:szCs w:val="23"/>
-          <w:lang w:val="es-PE" w:eastAsia="en-US"/>
-        </w:rPr>
-      </w:pPr>
-      <w:r>
-        <w:rPr>
-          <w:rFonts w:eastAsia="Calibri" w:cs="Wingdings" w:ascii="Wingdings" w:hAnsi="Wingdings" w:eastAsiaTheme="minorHAnsi"/>
-          <w:color w:val="000000"/>
-          <w:sz w:val="23"/>
-          <w:szCs w:val="23"/>
-          <w:lang w:val="es-PE" w:eastAsia="en-US"/>
-        </w:rPr>
-        <w:t xml:space="preserve"> </w:t>
-      </w:r>
-      <w:r>
-        <w:rPr>
-          <w:rFonts w:eastAsia="Calibri" w:cs="GeoSlab703 MdCn BT" w:ascii="GeoSlab703 MdCn BT" w:hAnsi="GeoSlab703 MdCn BT" w:eastAsiaTheme="minorHAnsi"/>
-          <w:color w:val="000000"/>
-          <w:sz w:val="23"/>
-          <w:szCs w:val="23"/>
-          <w:lang w:val="es-PE" w:eastAsia="en-US"/>
-        </w:rPr>
-        <w:t xml:space="preserve">Se coordino y estableció la ruta a seguir con la persona encargada estableciéndose el punto de inicio y recorrido respectivo. </w:t>
-      </w:r>
-    </w:p>
-    <w:p>
-      <w:pPr>
-        <w:pStyle w:val="Normal"/>
-        <w:spacing w:before="0" w:after="12"/>
-        <w:ind w:hanging="284" w:left="284"/>
-        <w:jc w:val="both"/>
-        <w:rPr>
-          <w:rFonts w:ascii="GeoSlab703 MdCn BT" w:hAnsi="GeoSlab703 MdCn BT" w:eastAsia="Calibri" w:cs="GeoSlab703 MdCn BT" w:eastAsiaTheme="minorHAnsi"/>
-          <w:color w:val="000000"/>
-          <w:sz w:val="23"/>
-          <w:szCs w:val="23"/>
-          <w:lang w:val="es-PE" w:eastAsia="en-US"/>
-        </w:rPr>
-      </w:pPr>
-      <w:r>
-        <w:rPr>
-          <w:rFonts w:eastAsia="Calibri" w:cs="Wingdings" w:ascii="Wingdings" w:hAnsi="Wingdings" w:eastAsiaTheme="minorHAnsi"/>
-          <w:color w:val="000000"/>
-          <w:sz w:val="23"/>
-          <w:szCs w:val="23"/>
-          <w:lang w:val="es-PE" w:eastAsia="en-US"/>
-        </w:rPr>
-        <w:t xml:space="preserve"> </w:t>
-      </w:r>
-      <w:r>
-        <w:rPr>
-          <w:rFonts w:eastAsia="Calibri" w:cs="GeoSlab703 MdCn BT" w:ascii="GeoSlab703 MdCn BT" w:hAnsi="GeoSlab703 MdCn BT" w:eastAsiaTheme="minorHAnsi"/>
-          <w:color w:val="000000"/>
-          <w:sz w:val="23"/>
-          <w:szCs w:val="23"/>
-          <w:lang w:val="es-PE" w:eastAsia="en-US"/>
-        </w:rPr>
-        <w:t>Se inicia la sesión con la técnica de pulverizado avanzando en forma integral, donde el supervisor más 01 operario aplicarán el insecticida, en lugares claves y precisos, sin ocasionar daños materiales de ningún tipo, avanzando de área en área, desde el lugar más alejado al acceso del piso respectivo, aplicándose también en los techos que se puedan disponer, dando énfasis en aquellas áreas donde se detecten refugio ó presencia de cualquier plaga (insectos), aquí aplicaremos dos productos uno residual y otro de volteo inmediato.</w:t>
-      </w:r>
-    </w:p>
-    <w:p>
-      <w:pPr>
-        <w:pStyle w:val="ListParagraph"/>
-        <w:numPr>
-          <w:ilvl w:val="0"/>
-          <w:numId w:val="8"/>
-        </w:numPr>
-        <w:spacing w:before="0" w:after="12"/>
-        <w:ind w:hanging="360" w:left="284"/>
-        <w:contextualSpacing/>
-        <w:jc w:val="both"/>
-        <w:rPr>
-          <w:rFonts w:ascii="GeoSlab703 MdCn BT" w:hAnsi="GeoSlab703 MdCn BT" w:eastAsia="Calibri" w:cs="GeoSlab703 MdCn BT" w:eastAsiaTheme="minorHAnsi"/>
-          <w:color w:val="000000"/>
-          <w:sz w:val="23"/>
-          <w:szCs w:val="23"/>
-          <w:lang w:val="es-PE" w:eastAsia="en-US"/>
-        </w:rPr>
-      </w:pPr>
-      <w:r>
-        <w:rPr>
-          <w:rFonts w:eastAsia="Calibri" w:cs="GeoSlab703 MdCn BT" w:ascii="GeoSlab703 MdCn BT" w:hAnsi="GeoSlab703 MdCn BT" w:eastAsiaTheme="minorHAnsi"/>
-          <w:color w:val="000000"/>
-          <w:sz w:val="23"/>
-          <w:szCs w:val="23"/>
-          <w:lang w:val="es-PE" w:eastAsia="en-US"/>
-        </w:rPr>
-        <w:t>de ningún tipo, avanzando de área en área, desde el lugar más alejado al acceso del piso respectivo, aplicándose también en los techos que se puedan disponer, dando énfasis en aquellas áreas donde se detecten refugio ó presencia de cualquier plaga (insectos), aquí aplicaremos dos productos uno residual y otro de volteo inmediato.</w:t>
-      </w:r>
-    </w:p>
-    <w:p>
-      <w:pPr>
-        <w:pStyle w:val="Normal"/>
-        <w:spacing w:before="0" w:after="12"/>
-        <w:ind w:hanging="284" w:left="284"/>
-        <w:rPr>
-          <w:rFonts w:ascii="GeoSlab703 MdCn BT" w:hAnsi="GeoSlab703 MdCn BT" w:eastAsia="Calibri" w:cs="GeoSlab703 MdCn BT" w:eastAsiaTheme="minorHAnsi"/>
-          <w:color w:val="000000"/>
-          <w:sz w:val="23"/>
-          <w:szCs w:val="23"/>
-          <w:lang w:val="es-PE" w:eastAsia="en-US"/>
-        </w:rPr>
-      </w:pPr>
-      <w:r>
-        <w:rPr>
-          <w:rFonts w:eastAsia="Calibri" w:cs="Wingdings" w:ascii="Wingdings" w:hAnsi="Wingdings" w:eastAsiaTheme="minorHAnsi"/>
-          <w:color w:val="000000"/>
-          <w:sz w:val="23"/>
-          <w:szCs w:val="23"/>
-          <w:lang w:val="es-PE" w:eastAsia="en-US"/>
-        </w:rPr>
-        <w:t xml:space="preserve"> </w:t>
-      </w:r>
-      <w:r>
-        <w:rPr>
-          <w:rFonts w:eastAsia="Calibri" w:cs="GeoSlab703 MdCn BT" w:ascii="GeoSlab703 MdCn BT" w:hAnsi="GeoSlab703 MdCn BT" w:eastAsiaTheme="minorHAnsi"/>
-          <w:color w:val="000000"/>
-          <w:sz w:val="23"/>
-          <w:szCs w:val="23"/>
-          <w:lang w:val="es-PE" w:eastAsia="en-US"/>
-        </w:rPr>
-        <w:t xml:space="preserve">Seguiremos con la misma técnica del nebulizado con el cual aplicaremos el desinfectante en oficinas administrativas de planta y SSHH, con este producto dejaremos el ambiente con un olor agradable, eliminado el olor fuete del insecticida aplicado primero con esto también controlaremos la carga microbiana de los ambientes y las posibles enfermedades virales que se encuentran en el ambiente. </w:t>
-      </w:r>
-    </w:p>
-    <w:p>
-      <w:pPr>
-        <w:pStyle w:val="Normal"/>
-        <w:spacing w:before="0" w:after="12"/>
-        <w:ind w:hanging="284" w:left="284"/>
-        <w:rPr>
-          <w:rFonts w:ascii="GeoSlab703 MdCn BT" w:hAnsi="GeoSlab703 MdCn BT" w:eastAsia="Calibri" w:cs="GeoSlab703 MdCn BT" w:eastAsiaTheme="minorHAnsi"/>
-          <w:color w:val="000000"/>
-          <w:sz w:val="23"/>
-          <w:szCs w:val="23"/>
-          <w:lang w:val="es-PE" w:eastAsia="en-US"/>
-        </w:rPr>
-      </w:pPr>
-      <w:r>
-        <w:rPr>
-          <w:rFonts w:eastAsia="Calibri" w:cs="Wingdings" w:ascii="Wingdings" w:hAnsi="Wingdings" w:eastAsiaTheme="minorHAnsi"/>
-          <w:color w:val="000000"/>
-          <w:sz w:val="23"/>
-          <w:szCs w:val="23"/>
-          <w:lang w:val="es-PE" w:eastAsia="en-US"/>
-        </w:rPr>
-        <w:t xml:space="preserve"> </w:t>
-      </w:r>
-      <w:r>
-        <w:rPr>
-          <w:rFonts w:eastAsia="Calibri" w:cs="GeoSlab703 MdCn BT" w:ascii="GeoSlab703 MdCn BT" w:hAnsi="GeoSlab703 MdCn BT" w:eastAsiaTheme="minorHAnsi"/>
-          <w:color w:val="000000"/>
-          <w:sz w:val="23"/>
-          <w:szCs w:val="23"/>
-          <w:lang w:val="es-PE" w:eastAsia="en-US"/>
-        </w:rPr>
-        <w:t>Posteriormente, aplicaremos el mosquicida, con efecto residual, en todos los lugares de refugio y reposo de moscas, en especial comedores y SSHH.</w:t>
-      </w:r>
-    </w:p>
-    <w:p>
-      <w:pPr>
-        <w:pStyle w:val="Normal"/>
-        <w:rPr>
-          <w:rFonts w:ascii="GeoSlab703 MdCn BT" w:hAnsi="GeoSlab703 MdCn BT" w:eastAsia="Calibri" w:cs="GeoSlab703 MdCn BT" w:eastAsiaTheme="minorHAnsi"/>
-          <w:color w:val="000000"/>
-          <w:sz w:val="23"/>
-          <w:szCs w:val="23"/>
-          <w:lang w:val="es-PE" w:eastAsia="en-US"/>
-        </w:rPr>
-      </w:pPr>
-      <w:r>
-        <w:rPr>
-          <w:rFonts w:eastAsia="Calibri" w:cs="GeoSlab703 MdCn BT" w:eastAsiaTheme="minorHAnsi" w:ascii="GeoSlab703 MdCn BT" w:hAnsi="GeoSlab703 MdCn BT"/>
-          <w:color w:val="000000"/>
-          <w:sz w:val="23"/>
-          <w:szCs w:val="23"/>
-          <w:lang w:val="es-PE" w:eastAsia="en-US"/>
-        </w:rPr>
+        <w:t xml:space="preserve">6.- PROCEDIMIENTO DE DESRATIZACIÓN </w:t>
       </w:r>
     </w:p>
     <w:p>
@@ -4547,7 +3632,732 @@
           <w:szCs w:val="23"/>
           <w:lang w:val="es-PE" w:eastAsia="en-US"/>
         </w:rPr>
-        <w:t xml:space="preserve">6.- PROCEDIMIENTO DE DESRATIZACIÓN </w:t>
+        <w:t xml:space="preserve">6.1.-REGISTROS CEBADEROS: </w:t>
+      </w:r>
+    </w:p>
+    <w:p>
+      <w:pPr>
+        <w:pStyle w:val="Normal"/>
+        <w:rPr>
+          <w:rFonts w:ascii="GeoSlab703 MdCn BT" w:hAnsi="GeoSlab703 MdCn BT" w:eastAsia="Calibri" w:cs="GeoSlab703 MdCn BT" w:eastAsiaTheme="minorHAnsi"/>
+          <w:color w:val="000000"/>
+          <w:sz w:val="23"/>
+          <w:szCs w:val="23"/>
+          <w:lang w:val="es-PE" w:eastAsia="en-US"/>
+        </w:rPr>
+      </w:pPr>
+      <w:r>
+        <w:rPr>
+          <w:rFonts w:eastAsia="Calibri" w:cs="GeoSlab703 MdCn BT" w:eastAsiaTheme="minorHAnsi" w:ascii="GeoSlab703 MdCn BT" w:hAnsi="GeoSlab703 MdCn BT"/>
+          <w:color w:val="000000"/>
+          <w:sz w:val="23"/>
+          <w:szCs w:val="23"/>
+          <w:lang w:val="es-PE" w:eastAsia="en-US"/>
+        </w:rPr>
+      </w:r>
+    </w:p>
+    <w:p>
+      <w:pPr>
+        <w:pStyle w:val="ListParagraph"/>
+        <w:numPr>
+          <w:ilvl w:val="0"/>
+          <w:numId w:val="7"/>
+        </w:numPr>
+        <w:spacing w:before="0" w:after="12"/>
+        <w:contextualSpacing/>
+        <w:rPr>
+          <w:rFonts w:ascii="GeoSlab703 MdCn BT" w:hAnsi="GeoSlab703 MdCn BT" w:eastAsia="Calibri" w:cs="GeoSlab703 MdCn BT" w:eastAsiaTheme="minorHAnsi"/>
+          <w:color w:val="000000"/>
+          <w:lang w:val="es-PE" w:eastAsia="en-US"/>
+        </w:rPr>
+      </w:pPr>
+      <w:r>
+        <w:rPr>
+          <w:rFonts w:eastAsia="Calibri" w:cs="GeoSlab703 MdCn BT" w:ascii="GeoSlab703 MdCn BT" w:hAnsi="GeoSlab703 MdCn BT" w:eastAsiaTheme="minorHAnsi"/>
+          <w:color w:val="000000"/>
+          <w:sz w:val="23"/>
+          <w:szCs w:val="23"/>
+          <w:lang w:val="es-PE" w:eastAsia="en-US"/>
+        </w:rPr>
+        <w:t>T</w:t>
+      </w:r>
+      <w:r>
+        <w:rPr>
+          <w:rFonts w:eastAsia="Calibri" w:cs="GeoSlab703 MdCn BT" w:ascii="GeoSlab703 MdCn BT" w:hAnsi="GeoSlab703 MdCn BT" w:eastAsiaTheme="minorHAnsi"/>
+          <w:color w:val="000000"/>
+          <w:lang w:val="es-PE" w:eastAsia="en-US"/>
+        </w:rPr>
+        <w:t>ubos de PVC de 4” y de 30 cm largo cada uno, en este tubo se colocará el rodenticida garantizando que sus características</w:t>
+      </w:r>
+    </w:p>
+    <w:p>
+      <w:pPr>
+        <w:pStyle w:val="ListParagraph"/>
+        <w:numPr>
+          <w:ilvl w:val="0"/>
+          <w:numId w:val="7"/>
+        </w:numPr>
+        <w:spacing w:before="0" w:after="12"/>
+        <w:contextualSpacing/>
+        <w:rPr>
+          <w:rFonts w:ascii="GeoSlab703 MdCn BT" w:hAnsi="GeoSlab703 MdCn BT" w:eastAsia="Calibri" w:cs="GeoSlab703 MdCn BT" w:eastAsiaTheme="minorHAnsi"/>
+          <w:color w:val="000000"/>
+          <w:lang w:val="es-PE" w:eastAsia="en-US"/>
+        </w:rPr>
+      </w:pPr>
+      <w:r>
+        <w:rPr>
+          <w:rFonts w:eastAsia="Calibri" w:cs="GeoSlab703 MdCn BT" w:ascii="GeoSlab703 MdCn BT" w:hAnsi="GeoSlab703 MdCn BT" w:eastAsiaTheme="minorHAnsi"/>
+          <w:color w:val="000000"/>
+          <w:lang w:val="es-PE" w:eastAsia="en-US"/>
+        </w:rPr>
+        <w:t>organolépticas, no sean alteradas por la temperatura, humedad, lluvia, polvo, suciedad o similares.</w:t>
+      </w:r>
+    </w:p>
+    <w:p>
+      <w:pPr>
+        <w:pStyle w:val="ListParagraph"/>
+        <w:numPr>
+          <w:ilvl w:val="0"/>
+          <w:numId w:val="7"/>
+        </w:numPr>
+        <w:spacing w:before="0" w:after="12"/>
+        <w:contextualSpacing/>
+        <w:rPr>
+          <w:rFonts w:ascii="GeoSlab703 MdCn BT" w:hAnsi="GeoSlab703 MdCn BT" w:eastAsia="Calibri" w:cs="GeoSlab703 MdCn BT" w:eastAsiaTheme="minorHAnsi"/>
+          <w:color w:val="000000"/>
+          <w:lang w:val="es-PE" w:eastAsia="en-US"/>
+        </w:rPr>
+      </w:pPr>
+      <w:r>
+        <w:rPr>
+          <w:rFonts w:eastAsia="Calibri" w:cs="GeoSlab703 MdCn BT" w:ascii="GeoSlab703 MdCn BT" w:hAnsi="GeoSlab703 MdCn BT" w:eastAsiaTheme="minorHAnsi"/>
+          <w:color w:val="000000"/>
+          <w:lang w:val="es-PE" w:eastAsia="en-US"/>
+        </w:rPr>
+        <w:t>El uso de estos registros evitará la contaminación química de superficies, manipulación de personal ajeno no capacitado o</w:t>
+      </w:r>
+    </w:p>
+    <w:p>
+      <w:pPr>
+        <w:pStyle w:val="ListParagraph"/>
+        <w:numPr>
+          <w:ilvl w:val="0"/>
+          <w:numId w:val="7"/>
+        </w:numPr>
+        <w:spacing w:before="0" w:after="12"/>
+        <w:contextualSpacing/>
+        <w:rPr>
+          <w:rFonts w:ascii="GeoSlab703 MdCn BT" w:hAnsi="GeoSlab703 MdCn BT" w:eastAsia="Calibri" w:cs="GeoSlab703 MdCn BT" w:eastAsiaTheme="minorHAnsi"/>
+          <w:color w:val="000000"/>
+          <w:lang w:val="es-PE" w:eastAsia="en-US"/>
+        </w:rPr>
+      </w:pPr>
+      <w:r>
+        <w:rPr>
+          <w:rFonts w:eastAsia="Calibri" w:cs="GeoSlab703 MdCn BT" w:ascii="GeoSlab703 MdCn BT" w:hAnsi="GeoSlab703 MdCn BT" w:eastAsiaTheme="minorHAnsi"/>
+          <w:color w:val="000000"/>
+          <w:lang w:val="es-PE" w:eastAsia="en-US"/>
+        </w:rPr>
+        <w:t>consumo de otro tipo de fauna.</w:t>
+      </w:r>
+    </w:p>
+    <w:p>
+      <w:pPr>
+        <w:pStyle w:val="ListParagraph"/>
+        <w:numPr>
+          <w:ilvl w:val="0"/>
+          <w:numId w:val="7"/>
+        </w:numPr>
+        <w:spacing w:before="0" w:after="12"/>
+        <w:contextualSpacing/>
+        <w:rPr>
+          <w:rFonts w:ascii="GeoSlab703 MdCn BT" w:hAnsi="GeoSlab703 MdCn BT" w:eastAsia="Calibri" w:cs="GeoSlab703 MdCn BT" w:eastAsiaTheme="minorHAnsi"/>
+          <w:color w:val="000000"/>
+          <w:lang w:val="es-PE" w:eastAsia="en-US"/>
+        </w:rPr>
+      </w:pPr>
+      <w:r>
+        <w:rPr>
+          <w:rFonts w:eastAsia="Calibri" w:cs="GeoSlab703 MdCn BT" w:ascii="GeoSlab703 MdCn BT" w:hAnsi="GeoSlab703 MdCn BT" w:eastAsiaTheme="minorHAnsi"/>
+          <w:color w:val="000000"/>
+          <w:lang w:val="es-PE" w:eastAsia="en-US"/>
+        </w:rPr>
+        <w:t>Estos registros son utilizados a la vez como sistema de monitoreo de roedores.</w:t>
+      </w:r>
+    </w:p>
+    <w:p>
+      <w:pPr>
+        <w:pStyle w:val="ListParagraph"/>
+        <w:numPr>
+          <w:ilvl w:val="0"/>
+          <w:numId w:val="7"/>
+        </w:numPr>
+        <w:spacing w:before="0" w:after="12"/>
+        <w:contextualSpacing/>
+        <w:rPr>
+          <w:rFonts w:ascii="GeoSlab703 MdCn BT" w:hAnsi="GeoSlab703 MdCn BT" w:eastAsia="Calibri" w:cs="GeoSlab703 MdCn BT" w:eastAsiaTheme="minorHAnsi"/>
+          <w:color w:val="000000"/>
+          <w:lang w:val="es-PE" w:eastAsia="en-US"/>
+        </w:rPr>
+      </w:pPr>
+      <w:r>
+        <w:rPr>
+          <w:rFonts w:eastAsia="Calibri" w:cs="GeoSlab703 MdCn BT" w:ascii="GeoSlab703 MdCn BT" w:hAnsi="GeoSlab703 MdCn BT" w:eastAsiaTheme="minorHAnsi"/>
+          <w:color w:val="000000"/>
+          <w:lang w:val="es-PE" w:eastAsia="en-US"/>
+        </w:rPr>
+        <w:t>En caso de que haya indicios de roedores dentro de algún ambiente cerrado, colocaremos jaulas Tomahawk y planchas</w:t>
+      </w:r>
+    </w:p>
+    <w:p>
+      <w:pPr>
+        <w:pStyle w:val="ListParagraph"/>
+        <w:numPr>
+          <w:ilvl w:val="0"/>
+          <w:numId w:val="7"/>
+        </w:numPr>
+        <w:spacing w:before="0" w:after="12"/>
+        <w:contextualSpacing/>
+        <w:rPr>
+          <w:rFonts w:ascii="GeoSlab703 MdCn BT" w:hAnsi="GeoSlab703 MdCn BT" w:eastAsia="Calibri" w:cs="GeoSlab703 MdCn BT" w:eastAsiaTheme="minorHAnsi"/>
+          <w:color w:val="000000"/>
+          <w:lang w:val="es-PE" w:eastAsia="en-US"/>
+        </w:rPr>
+      </w:pPr>
+      <w:r>
+        <w:rPr>
+          <w:rFonts w:eastAsia="Calibri" w:cs="GeoSlab703 MdCn BT" w:ascii="GeoSlab703 MdCn BT" w:hAnsi="GeoSlab703 MdCn BT" w:eastAsiaTheme="minorHAnsi"/>
+          <w:color w:val="000000"/>
+          <w:lang w:val="es-PE" w:eastAsia="en-US"/>
+        </w:rPr>
+        <w:t>pegantes.</w:t>
+      </w:r>
+    </w:p>
+    <w:p>
+      <w:pPr>
+        <w:pStyle w:val="ListParagraph"/>
+        <w:numPr>
+          <w:ilvl w:val="0"/>
+          <w:numId w:val="7"/>
+        </w:numPr>
+        <w:spacing w:before="0" w:after="12"/>
+        <w:contextualSpacing/>
+        <w:rPr>
+          <w:rFonts w:ascii="GeoSlab703 MdCn BT" w:hAnsi="GeoSlab703 MdCn BT" w:eastAsia="Calibri" w:cs="GeoSlab703 MdCn BT" w:eastAsiaTheme="minorHAnsi"/>
+          <w:color w:val="000000"/>
+          <w:lang w:val="es-PE" w:eastAsia="en-US"/>
+        </w:rPr>
+      </w:pPr>
+      <w:r>
+        <w:rPr>
+          <w:rFonts w:eastAsia="Calibri" w:cs="GeoSlab703 MdCn BT" w:ascii="GeoSlab703 MdCn BT" w:hAnsi="GeoSlab703 MdCn BT" w:eastAsiaTheme="minorHAnsi"/>
+          <w:color w:val="000000"/>
+          <w:lang w:val="es-PE" w:eastAsia="en-US"/>
+        </w:rPr>
+        <w:t>Reconocimiento de la zona para diagnosticar su intervención o información: dependiendo del requerimiento del cliente, el</w:t>
+      </w:r>
+    </w:p>
+    <w:p>
+      <w:pPr>
+        <w:pStyle w:val="ListParagraph"/>
+        <w:numPr>
+          <w:ilvl w:val="0"/>
+          <w:numId w:val="7"/>
+        </w:numPr>
+        <w:spacing w:before="0" w:after="12"/>
+        <w:contextualSpacing/>
+        <w:rPr>
+          <w:rFonts w:ascii="GeoSlab703 MdCn BT" w:hAnsi="GeoSlab703 MdCn BT" w:eastAsia="Calibri" w:cs="GeoSlab703 MdCn BT" w:eastAsiaTheme="minorHAnsi"/>
+          <w:color w:val="000000"/>
+          <w:lang w:val="es-PE" w:eastAsia="en-US"/>
+        </w:rPr>
+      </w:pPr>
+      <w:r>
+        <w:rPr>
+          <w:rFonts w:eastAsia="Calibri" w:cs="GeoSlab703 MdCn BT" w:ascii="GeoSlab703 MdCn BT" w:hAnsi="GeoSlab703 MdCn BT" w:eastAsiaTheme="minorHAnsi"/>
+          <w:color w:val="000000"/>
+          <w:lang w:val="es-PE" w:eastAsia="en-US"/>
+        </w:rPr>
+        <w:t>área de operaciones hará un diagnóstico para determinar de qué manera se realizará el servicio.</w:t>
+      </w:r>
+    </w:p>
+    <w:p>
+      <w:pPr>
+        <w:pStyle w:val="ListParagraph"/>
+        <w:numPr>
+          <w:ilvl w:val="0"/>
+          <w:numId w:val="7"/>
+        </w:numPr>
+        <w:spacing w:before="0" w:after="12"/>
+        <w:contextualSpacing/>
+        <w:rPr>
+          <w:rFonts w:ascii="GeoSlab703 MdCn BT" w:hAnsi="GeoSlab703 MdCn BT" w:eastAsia="Calibri" w:cs="GeoSlab703 MdCn BT" w:eastAsiaTheme="minorHAnsi"/>
+          <w:color w:val="000000"/>
+          <w:lang w:val="es-PE" w:eastAsia="en-US"/>
+        </w:rPr>
+      </w:pPr>
+      <w:r>
+        <w:rPr>
+          <w:rFonts w:eastAsia="Calibri" w:cs="GeoSlab703 MdCn BT" w:ascii="GeoSlab703 MdCn BT" w:hAnsi="GeoSlab703 MdCn BT" w:eastAsiaTheme="minorHAnsi"/>
+          <w:color w:val="000000"/>
+          <w:lang w:val="es-PE" w:eastAsia="en-US"/>
+        </w:rPr>
+        <w:t>Para el tratamiento de áreas externas, falsos techos y zonas de posible presencia de roedores se deberá tener en cuenta el</w:t>
+      </w:r>
+    </w:p>
+    <w:p>
+      <w:pPr>
+        <w:pStyle w:val="ListParagraph"/>
+        <w:numPr>
+          <w:ilvl w:val="0"/>
+          <w:numId w:val="7"/>
+        </w:numPr>
+        <w:spacing w:before="0" w:after="12"/>
+        <w:contextualSpacing/>
+        <w:rPr>
+          <w:rFonts w:ascii="GeoSlab703 MdCn BT" w:hAnsi="GeoSlab703 MdCn BT" w:eastAsia="Calibri" w:cs="GeoSlab703 MdCn BT" w:eastAsiaTheme="minorHAnsi"/>
+          <w:color w:val="000000"/>
+          <w:lang w:val="es-PE" w:eastAsia="en-US"/>
+        </w:rPr>
+      </w:pPr>
+      <w:r>
+        <w:rPr>
+          <w:rFonts w:eastAsia="Calibri" w:cs="GeoSlab703 MdCn BT" w:ascii="GeoSlab703 MdCn BT" w:hAnsi="GeoSlab703 MdCn BT" w:eastAsiaTheme="minorHAnsi"/>
+          <w:color w:val="000000"/>
+          <w:lang w:val="es-PE" w:eastAsia="en-US"/>
+        </w:rPr>
+        <w:t>perímetro en general de todas las instalaciones.</w:t>
+      </w:r>
+    </w:p>
+    <w:p>
+      <w:pPr>
+        <w:pStyle w:val="ListParagraph"/>
+        <w:numPr>
+          <w:ilvl w:val="0"/>
+          <w:numId w:val="7"/>
+        </w:numPr>
+        <w:spacing w:before="0" w:after="12"/>
+        <w:contextualSpacing/>
+        <w:rPr>
+          <w:rFonts w:ascii="GeoSlab703 MdCn BT" w:hAnsi="GeoSlab703 MdCn BT" w:eastAsia="Calibri" w:cs="GeoSlab703 MdCn BT" w:eastAsiaTheme="minorHAnsi"/>
+          <w:color w:val="000000"/>
+          <w:lang w:val="es-PE" w:eastAsia="en-US"/>
+        </w:rPr>
+      </w:pPr>
+      <w:r>
+        <w:rPr>
+          <w:rFonts w:eastAsia="Calibri" w:cs="GeoSlab703 MdCn BT" w:ascii="GeoSlab703 MdCn BT" w:hAnsi="GeoSlab703 MdCn BT" w:eastAsiaTheme="minorHAnsi"/>
+          <w:color w:val="000000"/>
+          <w:lang w:val="es-PE" w:eastAsia="en-US"/>
+        </w:rPr>
+        <w:t>Con la información obtenida se formará un cordón de seguridad con cebaderos permanentes, poniendo mayor cantidad de ellos en los lugares de mayor presencia.</w:t>
+      </w:r>
+    </w:p>
+    <w:p>
+      <w:pPr>
+        <w:pStyle w:val="ListParagraph"/>
+        <w:numPr>
+          <w:ilvl w:val="0"/>
+          <w:numId w:val="7"/>
+        </w:numPr>
+        <w:spacing w:before="0" w:after="12"/>
+        <w:contextualSpacing/>
+        <w:rPr>
+          <w:rFonts w:ascii="GeoSlab703 MdCn BT" w:hAnsi="GeoSlab703 MdCn BT" w:eastAsia="Calibri" w:cs="GeoSlab703 MdCn BT" w:eastAsiaTheme="minorHAnsi"/>
+          <w:color w:val="000000"/>
+          <w:lang w:val="es-PE" w:eastAsia="en-US"/>
+        </w:rPr>
+      </w:pPr>
+      <w:r>
+        <w:rPr>
+          <w:rFonts w:eastAsia="Calibri" w:cs="GeoSlab703 MdCn BT" w:ascii="GeoSlab703 MdCn BT" w:hAnsi="GeoSlab703 MdCn BT" w:eastAsiaTheme="minorHAnsi"/>
+          <w:color w:val="000000"/>
+          <w:lang w:val="es-PE" w:eastAsia="en-US"/>
+        </w:rPr>
+        <w:t>Se aumentará cebaderos en zonas que lo amerite.</w:t>
+      </w:r>
+    </w:p>
+    <w:p>
+      <w:pPr>
+        <w:pStyle w:val="ListParagraph"/>
+        <w:numPr>
+          <w:ilvl w:val="0"/>
+          <w:numId w:val="7"/>
+        </w:numPr>
+        <w:spacing w:before="0" w:after="12"/>
+        <w:contextualSpacing/>
+        <w:rPr>
+          <w:rFonts w:ascii="GeoSlab703 MdCn BT" w:hAnsi="GeoSlab703 MdCn BT" w:eastAsia="Calibri" w:cs="GeoSlab703 MdCn BT" w:eastAsiaTheme="minorHAnsi"/>
+          <w:color w:val="000000"/>
+          <w:lang w:val="es-PE" w:eastAsia="en-US"/>
+        </w:rPr>
+      </w:pPr>
+      <w:r>
+        <w:rPr>
+          <w:rFonts w:eastAsia="Calibri" w:cs="GeoSlab703 MdCn BT" w:ascii="GeoSlab703 MdCn BT" w:hAnsi="GeoSlab703 MdCn BT" w:eastAsiaTheme="minorHAnsi"/>
+          <w:color w:val="000000"/>
+          <w:lang w:val="es-PE" w:eastAsia="en-US"/>
+        </w:rPr>
+        <w:t>Todos los cebaderos serán enumerados y tendrán una ficha de seguridad donde se indica datos de importancia uno de ellos no ser manipulados por personas no capacitadas.</w:t>
+      </w:r>
+    </w:p>
+    <w:p>
+      <w:pPr>
+        <w:pStyle w:val="ListParagraph"/>
+        <w:numPr>
+          <w:ilvl w:val="0"/>
+          <w:numId w:val="7"/>
+        </w:numPr>
+        <w:spacing w:before="0" w:after="12"/>
+        <w:contextualSpacing/>
+        <w:rPr>
+          <w:rFonts w:ascii="GeoSlab703 MdCn BT" w:hAnsi="GeoSlab703 MdCn BT" w:eastAsia="Calibri" w:cs="GeoSlab703 MdCn BT" w:eastAsiaTheme="minorHAnsi"/>
+          <w:color w:val="000000"/>
+          <w:lang w:val="es-PE" w:eastAsia="en-US"/>
+        </w:rPr>
+      </w:pPr>
+      <w:r>
+        <w:rPr>
+          <w:rFonts w:eastAsia="Calibri" w:cs="GeoSlab703 MdCn BT" w:ascii="GeoSlab703 MdCn BT" w:hAnsi="GeoSlab703 MdCn BT" w:eastAsiaTheme="minorHAnsi"/>
+          <w:color w:val="000000"/>
+          <w:lang w:val="es-PE" w:eastAsia="en-US"/>
+        </w:rPr>
+        <w:t>Se levantará mapa murino.</w:t>
+      </w:r>
+    </w:p>
+    <w:p>
+      <w:pPr>
+        <w:pStyle w:val="ListParagraph"/>
+        <w:numPr>
+          <w:ilvl w:val="0"/>
+          <w:numId w:val="7"/>
+        </w:numPr>
+        <w:rPr>
+          <w:rFonts w:ascii="GeoSlab703 MdCn BT" w:hAnsi="GeoSlab703 MdCn BT" w:eastAsia="Calibri" w:cs="GeoSlab703 MdCn BT" w:eastAsiaTheme="minorHAnsi"/>
+          <w:color w:val="000000"/>
+          <w:lang w:val="es-PE" w:eastAsia="en-US"/>
+        </w:rPr>
+      </w:pPr>
+      <w:r>
+        <w:rPr>
+          <w:rFonts w:eastAsia="Calibri" w:cs="GeoSlab703 MdCn BT" w:ascii="GeoSlab703 MdCn BT" w:hAnsi="GeoSlab703 MdCn BT" w:eastAsiaTheme="minorHAnsi"/>
+          <w:color w:val="000000"/>
+          <w:lang w:val="es-PE" w:eastAsia="en-US"/>
+        </w:rPr>
+        <w:t>Se hace recuerdo que, ante cualquier presencia de roedores, nuestra empresa siempre acudirá a atenderlos, ya que nuestros trabajos cuentan con una garantía de 30 días posteriores al servicio.</w:t>
+      </w:r>
+    </w:p>
+    <w:p>
+      <w:pPr>
+        <w:pStyle w:val="ListParagraph"/>
+        <w:ind w:left="862"/>
+        <w:rPr>
+          <w:rFonts w:ascii="GeoSlab703 MdCn BT" w:hAnsi="GeoSlab703 MdCn BT" w:eastAsia="Calibri" w:cs="GeoSlab703 MdCn BT" w:eastAsiaTheme="minorHAnsi"/>
+          <w:color w:val="000000"/>
+          <w:lang w:val="es-PE" w:eastAsia="en-US"/>
+        </w:rPr>
+      </w:pPr>
+      <w:r>
+        <w:rPr>
+          <w:rFonts w:eastAsia="Calibri" w:cs="GeoSlab703 MdCn BT" w:eastAsiaTheme="minorHAnsi" w:ascii="GeoSlab703 MdCn BT" w:hAnsi="GeoSlab703 MdCn BT"/>
+          <w:color w:val="000000"/>
+          <w:lang w:val="es-PE" w:eastAsia="en-US"/>
+        </w:rPr>
+      </w:r>
+    </w:p>
+    <w:p>
+      <w:pPr>
+        <w:pStyle w:val="Normal"/>
+        <w:tabs>
+          <w:tab w:val="clear" w:pos="708"/>
+          <w:tab w:val="left" w:pos="709" w:leader="none"/>
+          <w:tab w:val="left" w:pos="851" w:leader="none"/>
+        </w:tabs>
+        <w:spacing w:before="0" w:after="120"/>
+        <w:ind w:hanging="709" w:left="709"/>
+        <w:rPr>
+          <w:rFonts w:ascii="GeoSlab703 MdCn BT" w:hAnsi="GeoSlab703 MdCn BT"/>
+          <w:b/>
+          <w:smallCaps/>
+          <w:color w:themeColor="text1" w:themeTint="f2" w:val="0D0D0D"/>
+          <w:u w:val="single"/>
+        </w:rPr>
+      </w:pPr>
+      <w:r>
+        <w:rPr>
+          <w:rFonts w:ascii="GeoSlab703 MdCn BT" w:hAnsi="GeoSlab703 MdCn BT"/>
+          <w:b/>
+          <w:smallCaps/>
+          <w:color w:themeColor="text1" w:themeTint="f2" w:val="0D0D0D"/>
+          <w:u w:val="single"/>
+        </w:rPr>
+        <w:t>6.2.- Control de  cebaderos 31 de enero del 2025.</w:t>
+      </w:r>
+    </w:p>
+    <w:p>
+      <w:pPr>
+        <w:pStyle w:val="ListParagraph"/>
+        <w:numPr>
+          <w:ilvl w:val="0"/>
+          <w:numId w:val="3"/>
+        </w:numPr>
+        <w:tabs>
+          <w:tab w:val="clear" w:pos="708"/>
+          <w:tab w:val="left" w:pos="284" w:leader="none"/>
+          <w:tab w:val="left" w:pos="851" w:leader="none"/>
+        </w:tabs>
+        <w:spacing w:before="0" w:after="120"/>
+        <w:ind w:hanging="360" w:left="720"/>
+        <w:contextualSpacing/>
+        <w:jc w:val="both"/>
+        <w:rPr>
+          <w:rFonts w:ascii="GeoSlab703 MdCn BT" w:hAnsi="GeoSlab703 MdCn BT"/>
+          <w:color w:themeColor="text1" w:themeTint="f2" w:val="0D0D0D"/>
+        </w:rPr>
+      </w:pPr>
+      <w:r>
+        <w:rPr>
+          <w:rFonts w:ascii="GeoSlab703 MdCn BT" w:hAnsi="GeoSlab703 MdCn BT"/>
+          <w:color w:themeColor="text1" w:themeTint="f2" w:val="0D0D0D"/>
+          <w:lang w:val="es-PE"/>
+        </w:rPr>
+        <w:t>No se encontró consumo en ninguno de los cebaderos.</w:t>
+      </w:r>
+    </w:p>
+    <w:p>
+      <w:pPr>
+        <w:pStyle w:val="ListParagraph"/>
+        <w:numPr>
+          <w:ilvl w:val="0"/>
+          <w:numId w:val="3"/>
+        </w:numPr>
+        <w:tabs>
+          <w:tab w:val="clear" w:pos="708"/>
+          <w:tab w:val="left" w:pos="284" w:leader="none"/>
+          <w:tab w:val="left" w:pos="851" w:leader="none"/>
+        </w:tabs>
+        <w:spacing w:before="0" w:after="120"/>
+        <w:ind w:hanging="360" w:left="720"/>
+        <w:contextualSpacing/>
+        <w:jc w:val="both"/>
+        <w:rPr>
+          <w:rFonts w:ascii="GeoSlab703 MdCn BT" w:hAnsi="GeoSlab703 MdCn BT"/>
+          <w:color w:themeColor="text1" w:themeTint="f2" w:val="0D0D0D"/>
+        </w:rPr>
+      </w:pPr>
+      <w:r>
+        <w:rPr>
+          <w:rFonts w:ascii="GeoSlab703 MdCn BT" w:hAnsi="GeoSlab703 MdCn BT"/>
+          <w:color w:themeColor="text1" w:themeTint="f2" w:val="0D0D0D"/>
+        </w:rPr>
+        <w:t>Se renovaron has fichas de pared y fichas de cebadero.</w:t>
+      </w:r>
+    </w:p>
+    <w:p>
+      <w:pPr>
+        <w:pStyle w:val="ListParagraph"/>
+        <w:numPr>
+          <w:ilvl w:val="0"/>
+          <w:numId w:val="3"/>
+        </w:numPr>
+        <w:tabs>
+          <w:tab w:val="clear" w:pos="708"/>
+          <w:tab w:val="left" w:pos="284" w:leader="none"/>
+          <w:tab w:val="left" w:pos="851" w:leader="none"/>
+        </w:tabs>
+        <w:spacing w:before="0" w:after="120"/>
+        <w:ind w:hanging="360" w:left="720"/>
+        <w:contextualSpacing/>
+        <w:jc w:val="both"/>
+        <w:rPr>
+          <w:rFonts w:ascii="GeoSlab703 MdCn BT" w:hAnsi="GeoSlab703 MdCn BT"/>
+          <w:color w:themeColor="text1" w:themeTint="f2" w:val="0D0D0D"/>
+        </w:rPr>
+      </w:pPr>
+      <w:r>
+        <w:rPr>
+          <w:rFonts w:ascii="GeoSlab703 MdCn BT" w:hAnsi="GeoSlab703 MdCn BT"/>
+          <w:color w:themeColor="text1" w:themeTint="f2" w:val="0D0D0D"/>
+        </w:rPr>
+        <w:t>Se utilizó el Rodenticida Roemat mini bloque parafinado.</w:t>
+      </w:r>
+    </w:p>
+    <w:p>
+      <w:pPr>
+        <w:pStyle w:val="ListParagraph"/>
+        <w:numPr>
+          <w:ilvl w:val="0"/>
+          <w:numId w:val="3"/>
+        </w:numPr>
+        <w:tabs>
+          <w:tab w:val="clear" w:pos="708"/>
+          <w:tab w:val="left" w:pos="284" w:leader="none"/>
+          <w:tab w:val="left" w:pos="851" w:leader="none"/>
+        </w:tabs>
+        <w:spacing w:before="0" w:after="120"/>
+        <w:ind w:hanging="360" w:left="720"/>
+        <w:contextualSpacing/>
+        <w:jc w:val="both"/>
+        <w:rPr>
+          <w:rFonts w:ascii="GeoSlab703 MdCn BT" w:hAnsi="GeoSlab703 MdCn BT"/>
+          <w:color w:themeColor="text1" w:themeTint="f2" w:val="0D0D0D"/>
+        </w:rPr>
+      </w:pPr>
+      <w:r>
+        <w:rPr>
+          <w:rFonts w:ascii="GeoSlab703 MdCn BT" w:hAnsi="GeoSlab703 MdCn BT"/>
+        </w:rPr>
+        <w:t>El rodenticida utilizado tiene materia activa de brodifacoum tercera generación, contiene un anticoagulante moderno que ocasiona hemorragias internas en los roedores, causándoles la muerte a pocos días luego de su consumo.</w:t>
+      </w:r>
+    </w:p>
+    <w:p>
+      <w:pPr>
+        <w:pStyle w:val="ListParagraph"/>
+        <w:numPr>
+          <w:ilvl w:val="0"/>
+          <w:numId w:val="3"/>
+        </w:numPr>
+        <w:tabs>
+          <w:tab w:val="clear" w:pos="708"/>
+          <w:tab w:val="left" w:pos="284" w:leader="none"/>
+          <w:tab w:val="left" w:pos="851" w:leader="none"/>
+        </w:tabs>
+        <w:spacing w:before="0" w:after="120"/>
+        <w:ind w:hanging="360" w:left="720"/>
+        <w:contextualSpacing/>
+        <w:jc w:val="both"/>
+        <w:rPr>
+          <w:rFonts w:ascii="GeoSlab703 MdCn BT" w:hAnsi="GeoSlab703 MdCn BT"/>
+          <w:color w:themeColor="text1" w:themeTint="f2" w:val="0D0D0D"/>
+        </w:rPr>
+      </w:pPr>
+      <w:r>
+        <w:rPr>
+          <w:rFonts w:ascii="GeoSlab703 MdCn BT" w:hAnsi="GeoSlab703 MdCn BT"/>
+        </w:rPr>
+        <w:t>Este Bloque está formulado con sustancias atrayentes y aroma a “Chocolate”, que lo hacen aún más apetecible para los roedores. El roedor requiere una sola ingesta para consumir su dosis letal</w:t>
+      </w:r>
+      <w:r>
+        <w:rPr>
+          <w:rFonts w:ascii="GeoSlab703 MdCn BT" w:hAnsi="GeoSlab703 MdCn BT"/>
+          <w:color w:themeColor="text1" w:themeTint="f2" w:val="0D0D0D"/>
+        </w:rPr>
+        <w:t>.</w:t>
+      </w:r>
+    </w:p>
+    <w:p>
+      <w:pPr>
+        <w:pStyle w:val="ListParagraph"/>
+        <w:numPr>
+          <w:ilvl w:val="0"/>
+          <w:numId w:val="3"/>
+        </w:numPr>
+        <w:tabs>
+          <w:tab w:val="clear" w:pos="708"/>
+          <w:tab w:val="left" w:pos="284" w:leader="none"/>
+          <w:tab w:val="left" w:pos="851" w:leader="none"/>
+        </w:tabs>
+        <w:spacing w:before="0" w:after="120"/>
+        <w:ind w:hanging="360" w:left="720"/>
+        <w:contextualSpacing/>
+        <w:jc w:val="both"/>
+        <w:rPr>
+          <w:rFonts w:ascii="GeoSlab703 MdCn BT" w:hAnsi="GeoSlab703 MdCn BT"/>
+          <w:color w:themeColor="text1" w:themeTint="f2" w:val="0D0D0D"/>
+        </w:rPr>
+      </w:pPr>
+      <w:r>
+        <w:rPr>
+          <w:rFonts w:ascii="GeoSlab703 MdCn BT" w:hAnsi="GeoSlab703 MdCn BT"/>
+        </w:rPr>
+        <w:t>Este Bloque, contiene benzoato de denatonio, sustancia de sabor amargo lo cual reduce los riesgos de envenenamiento de niños y animales domésticos; sin embargo, para las ratas y ratones es imperceptible.</w:t>
+      </w:r>
+    </w:p>
+    <w:p>
+      <w:pPr>
+        <w:pStyle w:val="ListParagraph"/>
+        <w:numPr>
+          <w:ilvl w:val="0"/>
+          <w:numId w:val="3"/>
+        </w:numPr>
+        <w:tabs>
+          <w:tab w:val="clear" w:pos="708"/>
+          <w:tab w:val="left" w:pos="284" w:leader="none"/>
+          <w:tab w:val="left" w:pos="851" w:leader="none"/>
+        </w:tabs>
+        <w:spacing w:before="0" w:after="120"/>
+        <w:ind w:hanging="360" w:left="720"/>
+        <w:contextualSpacing/>
+        <w:jc w:val="both"/>
+        <w:rPr>
+          <w:rFonts w:ascii="GeoSlab703 MdCn BT" w:hAnsi="GeoSlab703 MdCn BT"/>
+          <w:color w:themeColor="text1" w:themeTint="f2" w:val="0D0D0D"/>
+        </w:rPr>
+      </w:pPr>
+      <w:r>
+        <w:rPr>
+          <w:rFonts w:ascii="GeoSlab703 MdCn BT" w:hAnsi="GeoSlab703 MdCn BT"/>
+          <w:color w:themeColor="text1" w:themeTint="f2" w:val="0D0D0D"/>
+        </w:rPr>
+        <w:t>Se colocó 02 Bloques en cada cebadero, cada uno de.5 gr.</w:t>
+      </w:r>
+    </w:p>
+    <w:p>
+      <w:pPr>
+        <w:pStyle w:val="ListParagraph"/>
+        <w:numPr>
+          <w:ilvl w:val="0"/>
+          <w:numId w:val="3"/>
+        </w:numPr>
+        <w:tabs>
+          <w:tab w:val="clear" w:pos="708"/>
+          <w:tab w:val="left" w:pos="284" w:leader="none"/>
+          <w:tab w:val="left" w:pos="851" w:leader="none"/>
+        </w:tabs>
+        <w:spacing w:before="0" w:after="120"/>
+        <w:ind w:hanging="360" w:left="720"/>
+        <w:contextualSpacing/>
+        <w:jc w:val="both"/>
+        <w:rPr>
+          <w:rFonts w:ascii="GeoSlab703 MdCn BT" w:hAnsi="GeoSlab703 MdCn BT"/>
+          <w:color w:themeColor="text1" w:themeTint="f2" w:val="0D0D0D"/>
+        </w:rPr>
+      </w:pPr>
+      <w:r>
+        <w:rPr>
+          <w:rFonts w:ascii="GeoSlab703 MdCn BT" w:hAnsi="GeoSlab703 MdCn BT"/>
+          <w:color w:themeColor="text1" w:themeTint="f2" w:val="0D0D0D"/>
+        </w:rPr>
+        <w:t>Todos los cebaderos cuentan con su numeración respectiva.</w:t>
+      </w:r>
+    </w:p>
+    <w:p>
+      <w:pPr>
+        <w:pStyle w:val="Normal"/>
+        <w:tabs>
+          <w:tab w:val="clear" w:pos="708"/>
+          <w:tab w:val="left" w:pos="284" w:leader="none"/>
+          <w:tab w:val="left" w:pos="851" w:leader="none"/>
+        </w:tabs>
+        <w:jc w:val="both"/>
+        <w:rPr>
+          <w:rFonts w:ascii="GeoSlab703 MdCn BT" w:hAnsi="GeoSlab703 MdCn BT"/>
+          <w:b/>
+          <w:smallCaps/>
+          <w:color w:themeColor="text1" w:themeTint="f2" w:val="0D0D0D"/>
+          <w:u w:val="single"/>
+        </w:rPr>
+      </w:pPr>
+      <w:r>
+        <w:rPr>
+          <w:rFonts w:ascii="GeoSlab703 MdCn BT" w:hAnsi="GeoSlab703 MdCn BT"/>
+          <w:b/>
+          <w:smallCaps/>
+          <w:color w:themeColor="text1" w:themeTint="f2" w:val="0D0D0D"/>
+          <w:u w:val="single"/>
+        </w:rPr>
+        <w:t>7.- CONTROL DE CARGA MICROBIANA, (31 de enero del 2025).</w:t>
       </w:r>
     </w:p>
     <w:p>
@@ -4573,7 +4383,7 @@
           <w:szCs w:val="23"/>
           <w:lang w:val="es-PE" w:eastAsia="en-US"/>
         </w:rPr>
-        <w:t xml:space="preserve">6.1.-REGISTROS CEBADEROS: </w:t>
+        <w:t xml:space="preserve">7.1.- ACTIVIDADES DURANTE EL TRATAMIENTO </w:t>
       </w:r>
     </w:p>
     <w:p>
@@ -4602,7 +4412,7 @@
         <w:pStyle w:val="ListParagraph"/>
         <w:numPr>
           <w:ilvl w:val="0"/>
-          <w:numId w:val="9"/>
+          <w:numId w:val="8"/>
         </w:numPr>
         <w:spacing w:before="0" w:after="12"/>
         <w:contextualSpacing/>
@@ -4616,19 +4426,33 @@
         <w:rPr>
           <w:rFonts w:eastAsia="Calibri" w:cs="GeoSlab703 MdCn BT" w:ascii="GeoSlab703 MdCn BT" w:hAnsi="GeoSlab703 MdCn BT" w:eastAsiaTheme="minorHAnsi"/>
           <w:color w:val="000000"/>
-          <w:sz w:val="23"/>
-          <w:szCs w:val="23"/>
           <w:lang w:val="es-PE" w:eastAsia="en-US"/>
         </w:rPr>
-        <w:t>T</w:t>
-      </w:r>
+        <w:t xml:space="preserve">El responsable o coordinador, recibirá a nuestro técnico, quien mostrará los insumos a utilizar, considerando las características que se indican en el presente procedimiento. </w:t>
+      </w:r>
+    </w:p>
+    <w:p>
+      <w:pPr>
+        <w:pStyle w:val="ListParagraph"/>
+        <w:numPr>
+          <w:ilvl w:val="0"/>
+          <w:numId w:val="8"/>
+        </w:numPr>
+        <w:spacing w:before="0" w:after="12"/>
+        <w:contextualSpacing/>
+        <w:rPr>
+          <w:rFonts w:ascii="GeoSlab703 MdCn BT" w:hAnsi="GeoSlab703 MdCn BT" w:eastAsia="Calibri" w:cs="GeoSlab703 MdCn BT" w:eastAsiaTheme="minorHAnsi"/>
+          <w:color w:val="000000"/>
+          <w:lang w:val="es-PE" w:eastAsia="en-US"/>
+        </w:rPr>
+      </w:pPr>
       <w:r>
         <w:rPr>
           <w:rFonts w:eastAsia="Calibri" w:cs="GeoSlab703 MdCn BT" w:ascii="GeoSlab703 MdCn BT" w:hAnsi="GeoSlab703 MdCn BT" w:eastAsiaTheme="minorHAnsi"/>
           <w:color w:val="000000"/>
           <w:lang w:val="es-PE" w:eastAsia="en-US"/>
         </w:rPr>
-        <w:t>ubos de PVC de 4” y de 30 cm largo cada uno, en este tubo se colocará el rodenticida garantizando que sus características</w:t>
+        <w:t xml:space="preserve">Se deberá tener cuidado en dejar cerrados todos los ambientes tratados, para iniciar el tiempo de espera antes de su ventilación. Este lapso deberá ser no menor de 1 hora. </w:t>
       </w:r>
     </w:p>
     <w:p>
@@ -4636,10 +4460,8 @@
         <w:pStyle w:val="ListParagraph"/>
         <w:numPr>
           <w:ilvl w:val="0"/>
-          <w:numId w:val="9"/>
+          <w:numId w:val="8"/>
         </w:numPr>
-        <w:spacing w:before="0" w:after="12"/>
-        <w:contextualSpacing/>
         <w:rPr>
           <w:rFonts w:ascii="GeoSlab703 MdCn BT" w:hAnsi="GeoSlab703 MdCn BT" w:eastAsia="Calibri" w:cs="GeoSlab703 MdCn BT" w:eastAsiaTheme="minorHAnsi"/>
           <w:color w:val="000000"/>
@@ -4652,7 +4474,75 @@
           <w:color w:val="000000"/>
           <w:lang w:val="es-PE" w:eastAsia="en-US"/>
         </w:rPr>
-        <w:t>organolépticas, no sean alteradas por la temperatura, humedad, lluvia, polvo, suciedad o similares.</w:t>
+        <w:t xml:space="preserve">Cumplido el tiempo de espera se iniciará el proceso de ventilación de todas las áreas desinfectadas, dando como mínimo cuarenta minutos de oreo antes del ingreso del personal de limpieza quienes efectuarán la higiene general (limpieza de máquinas, escritorios, mouse, etc.) que se desarrolla normalmente. </w:t>
+      </w:r>
+    </w:p>
+    <w:p>
+      <w:pPr>
+        <w:pStyle w:val="Normal"/>
+        <w:tabs>
+          <w:tab w:val="clear" w:pos="708"/>
+          <w:tab w:val="left" w:pos="284" w:leader="none"/>
+          <w:tab w:val="left" w:pos="851" w:leader="none"/>
+        </w:tabs>
+        <w:jc w:val="both"/>
+        <w:rPr>
+          <w:rFonts w:ascii="GeoSlab703 MdCn BT" w:hAnsi="GeoSlab703 MdCn BT"/>
+          <w:b/>
+          <w:color w:themeColor="text1" w:themeTint="f2" w:val="0D0D0D"/>
+        </w:rPr>
+      </w:pPr>
+      <w:r>
+        <w:rPr>
+          <w:rFonts w:ascii="GeoSlab703 MdCn BT" w:hAnsi="GeoSlab703 MdCn BT"/>
+          <w:b/>
+          <w:color w:themeColor="text1" w:themeTint="f2" w:val="0D0D0D"/>
+        </w:rPr>
+      </w:r>
+    </w:p>
+    <w:p>
+      <w:pPr>
+        <w:pStyle w:val="ListParagraph"/>
+        <w:tabs>
+          <w:tab w:val="clear" w:pos="708"/>
+          <w:tab w:val="left" w:pos="284" w:leader="none"/>
+          <w:tab w:val="left" w:pos="851" w:leader="none"/>
+        </w:tabs>
+        <w:ind w:left="0"/>
+        <w:jc w:val="both"/>
+        <w:rPr>
+          <w:rFonts w:ascii="GeoSlab703 MdCn BT" w:hAnsi="GeoSlab703 MdCn BT"/>
+          <w:color w:themeColor="text1" w:themeTint="f2" w:val="0D0D0D"/>
+        </w:rPr>
+      </w:pPr>
+      <w:r>
+        <w:rPr>
+          <w:rFonts w:ascii="GeoSlab703 MdCn BT" w:hAnsi="GeoSlab703 MdCn BT"/>
+          <w:color w:themeColor="text1" w:themeTint="f2" w:val="0D0D0D"/>
+        </w:rPr>
+        <w:t>Para este control se realizó la aplicación de:</w:t>
+      </w:r>
+    </w:p>
+    <w:p>
+      <w:pPr>
+        <w:pStyle w:val="ListParagraph"/>
+        <w:tabs>
+          <w:tab w:val="clear" w:pos="708"/>
+          <w:tab w:val="left" w:pos="284" w:leader="none"/>
+          <w:tab w:val="left" w:pos="851" w:leader="none"/>
+        </w:tabs>
+        <w:ind w:left="0"/>
+        <w:jc w:val="both"/>
+        <w:rPr>
+          <w:rFonts w:ascii="GeoSlab703 MdCn BT" w:hAnsi="GeoSlab703 MdCn BT"/>
+          <w:color w:themeColor="text1" w:themeTint="f2" w:val="0D0D0D"/>
+        </w:rPr>
+      </w:pPr>
+      <w:r>
+        <w:rPr>
+          <w:rFonts w:ascii="GeoSlab703 MdCn BT" w:hAnsi="GeoSlab703 MdCn BT"/>
+          <w:color w:themeColor="text1" w:themeTint="f2" w:val="0D0D0D"/>
+        </w:rPr>
       </w:r>
     </w:p>
     <w:p>
@@ -4660,398 +4550,14 @@
         <w:pStyle w:val="ListParagraph"/>
         <w:numPr>
           <w:ilvl w:val="0"/>
-          <w:numId w:val="9"/>
-        </w:numPr>
-        <w:spacing w:before="0" w:after="12"/>
-        <w:contextualSpacing/>
-        <w:rPr>
-          <w:rFonts w:ascii="GeoSlab703 MdCn BT" w:hAnsi="GeoSlab703 MdCn BT" w:eastAsia="Calibri" w:cs="GeoSlab703 MdCn BT" w:eastAsiaTheme="minorHAnsi"/>
-          <w:color w:val="000000"/>
-          <w:lang w:val="es-PE" w:eastAsia="en-US"/>
-        </w:rPr>
-      </w:pPr>
-      <w:r>
-        <w:rPr>
-          <w:rFonts w:eastAsia="Calibri" w:cs="GeoSlab703 MdCn BT" w:ascii="GeoSlab703 MdCn BT" w:hAnsi="GeoSlab703 MdCn BT" w:eastAsiaTheme="minorHAnsi"/>
-          <w:color w:val="000000"/>
-          <w:lang w:val="es-PE" w:eastAsia="en-US"/>
-        </w:rPr>
-        <w:t>El uso de estos registros evitará la contaminación química de superficies, manipulación de personal ajeno no capacitado o</w:t>
-      </w:r>
-    </w:p>
-    <w:p>
-      <w:pPr>
-        <w:pStyle w:val="ListParagraph"/>
-        <w:numPr>
-          <w:ilvl w:val="0"/>
-          <w:numId w:val="9"/>
-        </w:numPr>
-        <w:spacing w:before="0" w:after="12"/>
-        <w:contextualSpacing/>
-        <w:rPr>
-          <w:rFonts w:ascii="GeoSlab703 MdCn BT" w:hAnsi="GeoSlab703 MdCn BT" w:eastAsia="Calibri" w:cs="GeoSlab703 MdCn BT" w:eastAsiaTheme="minorHAnsi"/>
-          <w:color w:val="000000"/>
-          <w:lang w:val="es-PE" w:eastAsia="en-US"/>
-        </w:rPr>
-      </w:pPr>
-      <w:r>
-        <w:rPr>
-          <w:rFonts w:eastAsia="Calibri" w:cs="GeoSlab703 MdCn BT" w:ascii="GeoSlab703 MdCn BT" w:hAnsi="GeoSlab703 MdCn BT" w:eastAsiaTheme="minorHAnsi"/>
-          <w:color w:val="000000"/>
-          <w:lang w:val="es-PE" w:eastAsia="en-US"/>
-        </w:rPr>
-        <w:t>consumo de otro tipo de fauna.</w:t>
-      </w:r>
-    </w:p>
-    <w:p>
-      <w:pPr>
-        <w:pStyle w:val="ListParagraph"/>
-        <w:numPr>
-          <w:ilvl w:val="0"/>
-          <w:numId w:val="9"/>
-        </w:numPr>
-        <w:spacing w:before="0" w:after="12"/>
-        <w:contextualSpacing/>
-        <w:rPr>
-          <w:rFonts w:ascii="GeoSlab703 MdCn BT" w:hAnsi="GeoSlab703 MdCn BT" w:eastAsia="Calibri" w:cs="GeoSlab703 MdCn BT" w:eastAsiaTheme="minorHAnsi"/>
-          <w:color w:val="000000"/>
-          <w:lang w:val="es-PE" w:eastAsia="en-US"/>
-        </w:rPr>
-      </w:pPr>
-      <w:r>
-        <w:rPr>
-          <w:rFonts w:eastAsia="Calibri" w:cs="GeoSlab703 MdCn BT" w:ascii="GeoSlab703 MdCn BT" w:hAnsi="GeoSlab703 MdCn BT" w:eastAsiaTheme="minorHAnsi"/>
-          <w:color w:val="000000"/>
-          <w:lang w:val="es-PE" w:eastAsia="en-US"/>
-        </w:rPr>
-        <w:t>Estos registros son utilizados a la vez como sistema de monitoreo de roedores.</w:t>
-      </w:r>
-    </w:p>
-    <w:p>
-      <w:pPr>
-        <w:pStyle w:val="ListParagraph"/>
-        <w:numPr>
-          <w:ilvl w:val="0"/>
-          <w:numId w:val="9"/>
-        </w:numPr>
-        <w:spacing w:before="0" w:after="12"/>
-        <w:contextualSpacing/>
-        <w:rPr>
-          <w:rFonts w:ascii="GeoSlab703 MdCn BT" w:hAnsi="GeoSlab703 MdCn BT" w:eastAsia="Calibri" w:cs="GeoSlab703 MdCn BT" w:eastAsiaTheme="minorHAnsi"/>
-          <w:color w:val="000000"/>
-          <w:lang w:val="es-PE" w:eastAsia="en-US"/>
-        </w:rPr>
-      </w:pPr>
-      <w:r>
-        <w:rPr>
-          <w:rFonts w:eastAsia="Calibri" w:cs="GeoSlab703 MdCn BT" w:ascii="GeoSlab703 MdCn BT" w:hAnsi="GeoSlab703 MdCn BT" w:eastAsiaTheme="minorHAnsi"/>
-          <w:color w:val="000000"/>
-          <w:lang w:val="es-PE" w:eastAsia="en-US"/>
-        </w:rPr>
-        <w:t>En caso de que haya indicios de roedores dentro de algún ambiente cerrado, colocaremos jaulas Tomahawk y planchas</w:t>
-      </w:r>
-    </w:p>
-    <w:p>
-      <w:pPr>
-        <w:pStyle w:val="ListParagraph"/>
-        <w:numPr>
-          <w:ilvl w:val="0"/>
-          <w:numId w:val="9"/>
-        </w:numPr>
-        <w:spacing w:before="0" w:after="12"/>
-        <w:contextualSpacing/>
-        <w:rPr>
-          <w:rFonts w:ascii="GeoSlab703 MdCn BT" w:hAnsi="GeoSlab703 MdCn BT" w:eastAsia="Calibri" w:cs="GeoSlab703 MdCn BT" w:eastAsiaTheme="minorHAnsi"/>
-          <w:color w:val="000000"/>
-          <w:lang w:val="es-PE" w:eastAsia="en-US"/>
-        </w:rPr>
-      </w:pPr>
-      <w:r>
-        <w:rPr>
-          <w:rFonts w:eastAsia="Calibri" w:cs="GeoSlab703 MdCn BT" w:ascii="GeoSlab703 MdCn BT" w:hAnsi="GeoSlab703 MdCn BT" w:eastAsiaTheme="minorHAnsi"/>
-          <w:color w:val="000000"/>
-          <w:lang w:val="es-PE" w:eastAsia="en-US"/>
-        </w:rPr>
-        <w:t>pegantes.</w:t>
-      </w:r>
-    </w:p>
-    <w:p>
-      <w:pPr>
-        <w:pStyle w:val="ListParagraph"/>
-        <w:numPr>
-          <w:ilvl w:val="0"/>
-          <w:numId w:val="9"/>
-        </w:numPr>
-        <w:spacing w:before="0" w:after="12"/>
-        <w:contextualSpacing/>
-        <w:rPr>
-          <w:rFonts w:ascii="GeoSlab703 MdCn BT" w:hAnsi="GeoSlab703 MdCn BT" w:eastAsia="Calibri" w:cs="GeoSlab703 MdCn BT" w:eastAsiaTheme="minorHAnsi"/>
-          <w:color w:val="000000"/>
-          <w:lang w:val="es-PE" w:eastAsia="en-US"/>
-        </w:rPr>
-      </w:pPr>
-      <w:r>
-        <w:rPr>
-          <w:rFonts w:eastAsia="Calibri" w:cs="GeoSlab703 MdCn BT" w:ascii="GeoSlab703 MdCn BT" w:hAnsi="GeoSlab703 MdCn BT" w:eastAsiaTheme="minorHAnsi"/>
-          <w:color w:val="000000"/>
-          <w:lang w:val="es-PE" w:eastAsia="en-US"/>
-        </w:rPr>
-        <w:t>Reconocimiento de la zona para diagnosticar su intervención o información: dependiendo del requerimiento del cliente, el</w:t>
-      </w:r>
-    </w:p>
-    <w:p>
-      <w:pPr>
-        <w:pStyle w:val="ListParagraph"/>
-        <w:numPr>
-          <w:ilvl w:val="0"/>
-          <w:numId w:val="9"/>
-        </w:numPr>
-        <w:spacing w:before="0" w:after="12"/>
-        <w:contextualSpacing/>
-        <w:rPr>
-          <w:rFonts w:ascii="GeoSlab703 MdCn BT" w:hAnsi="GeoSlab703 MdCn BT" w:eastAsia="Calibri" w:cs="GeoSlab703 MdCn BT" w:eastAsiaTheme="minorHAnsi"/>
-          <w:color w:val="000000"/>
-          <w:lang w:val="es-PE" w:eastAsia="en-US"/>
-        </w:rPr>
-      </w:pPr>
-      <w:r>
-        <w:rPr>
-          <w:rFonts w:eastAsia="Calibri" w:cs="GeoSlab703 MdCn BT" w:ascii="GeoSlab703 MdCn BT" w:hAnsi="GeoSlab703 MdCn BT" w:eastAsiaTheme="minorHAnsi"/>
-          <w:color w:val="000000"/>
-          <w:lang w:val="es-PE" w:eastAsia="en-US"/>
-        </w:rPr>
-        <w:t>área de operaciones hará un diagnóstico para determinar de qué manera se realizará el servicio.</w:t>
-      </w:r>
-    </w:p>
-    <w:p>
-      <w:pPr>
-        <w:pStyle w:val="ListParagraph"/>
-        <w:numPr>
-          <w:ilvl w:val="0"/>
-          <w:numId w:val="9"/>
-        </w:numPr>
-        <w:spacing w:before="0" w:after="12"/>
-        <w:contextualSpacing/>
-        <w:rPr>
-          <w:rFonts w:ascii="GeoSlab703 MdCn BT" w:hAnsi="GeoSlab703 MdCn BT" w:eastAsia="Calibri" w:cs="GeoSlab703 MdCn BT" w:eastAsiaTheme="minorHAnsi"/>
-          <w:color w:val="000000"/>
-          <w:lang w:val="es-PE" w:eastAsia="en-US"/>
-        </w:rPr>
-      </w:pPr>
-      <w:r>
-        <w:rPr>
-          <w:rFonts w:eastAsia="Calibri" w:cs="GeoSlab703 MdCn BT" w:ascii="GeoSlab703 MdCn BT" w:hAnsi="GeoSlab703 MdCn BT" w:eastAsiaTheme="minorHAnsi"/>
-          <w:color w:val="000000"/>
-          <w:lang w:val="es-PE" w:eastAsia="en-US"/>
-        </w:rPr>
-        <w:t>Para el tratamiento de áreas externas, falsos techos y zonas de posible presencia de roedores se deberá tener en cuenta el</w:t>
-      </w:r>
-    </w:p>
-    <w:p>
-      <w:pPr>
-        <w:pStyle w:val="ListParagraph"/>
-        <w:numPr>
-          <w:ilvl w:val="0"/>
-          <w:numId w:val="9"/>
-        </w:numPr>
-        <w:spacing w:before="0" w:after="12"/>
-        <w:contextualSpacing/>
-        <w:rPr>
-          <w:rFonts w:ascii="GeoSlab703 MdCn BT" w:hAnsi="GeoSlab703 MdCn BT" w:eastAsia="Calibri" w:cs="GeoSlab703 MdCn BT" w:eastAsiaTheme="minorHAnsi"/>
-          <w:color w:val="000000"/>
-          <w:lang w:val="es-PE" w:eastAsia="en-US"/>
-        </w:rPr>
-      </w:pPr>
-      <w:r>
-        <w:rPr>
-          <w:rFonts w:eastAsia="Calibri" w:cs="GeoSlab703 MdCn BT" w:ascii="GeoSlab703 MdCn BT" w:hAnsi="GeoSlab703 MdCn BT" w:eastAsiaTheme="minorHAnsi"/>
-          <w:color w:val="000000"/>
-          <w:lang w:val="es-PE" w:eastAsia="en-US"/>
-        </w:rPr>
-        <w:t>perímetro en general de todas las instalaciones.</w:t>
-      </w:r>
-    </w:p>
-    <w:p>
-      <w:pPr>
-        <w:pStyle w:val="ListParagraph"/>
-        <w:numPr>
-          <w:ilvl w:val="0"/>
-          <w:numId w:val="9"/>
-        </w:numPr>
-        <w:spacing w:before="0" w:after="12"/>
-        <w:contextualSpacing/>
-        <w:rPr>
-          <w:rFonts w:ascii="GeoSlab703 MdCn BT" w:hAnsi="GeoSlab703 MdCn BT" w:eastAsia="Calibri" w:cs="GeoSlab703 MdCn BT" w:eastAsiaTheme="minorHAnsi"/>
-          <w:color w:val="000000"/>
-          <w:lang w:val="es-PE" w:eastAsia="en-US"/>
-        </w:rPr>
-      </w:pPr>
-      <w:r>
-        <w:rPr>
-          <w:rFonts w:eastAsia="Calibri" w:cs="GeoSlab703 MdCn BT" w:ascii="GeoSlab703 MdCn BT" w:hAnsi="GeoSlab703 MdCn BT" w:eastAsiaTheme="minorHAnsi"/>
-          <w:color w:val="000000"/>
-          <w:lang w:val="es-PE" w:eastAsia="en-US"/>
-        </w:rPr>
-        <w:t>Con la información obtenida se formará un cordón de seguridad con cebaderos permanentes, poniendo mayor cantidad de ellos en los lugares de mayor presencia.</w:t>
-      </w:r>
-    </w:p>
-    <w:p>
-      <w:pPr>
-        <w:pStyle w:val="ListParagraph"/>
-        <w:numPr>
-          <w:ilvl w:val="0"/>
-          <w:numId w:val="9"/>
-        </w:numPr>
-        <w:spacing w:before="0" w:after="12"/>
-        <w:contextualSpacing/>
-        <w:rPr>
-          <w:rFonts w:ascii="GeoSlab703 MdCn BT" w:hAnsi="GeoSlab703 MdCn BT" w:eastAsia="Calibri" w:cs="GeoSlab703 MdCn BT" w:eastAsiaTheme="minorHAnsi"/>
-          <w:color w:val="000000"/>
-          <w:lang w:val="es-PE" w:eastAsia="en-US"/>
-        </w:rPr>
-      </w:pPr>
-      <w:r>
-        <w:rPr>
-          <w:rFonts w:eastAsia="Calibri" w:cs="GeoSlab703 MdCn BT" w:ascii="GeoSlab703 MdCn BT" w:hAnsi="GeoSlab703 MdCn BT" w:eastAsiaTheme="minorHAnsi"/>
-          <w:color w:val="000000"/>
-          <w:lang w:val="es-PE" w:eastAsia="en-US"/>
-        </w:rPr>
-        <w:t>Se aumentará cebaderos en zonas que lo amerite.</w:t>
-      </w:r>
-    </w:p>
-    <w:p>
-      <w:pPr>
-        <w:pStyle w:val="ListParagraph"/>
-        <w:numPr>
-          <w:ilvl w:val="0"/>
-          <w:numId w:val="9"/>
-        </w:numPr>
-        <w:spacing w:before="0" w:after="12"/>
-        <w:contextualSpacing/>
-        <w:rPr>
-          <w:rFonts w:ascii="GeoSlab703 MdCn BT" w:hAnsi="GeoSlab703 MdCn BT" w:eastAsia="Calibri" w:cs="GeoSlab703 MdCn BT" w:eastAsiaTheme="minorHAnsi"/>
-          <w:color w:val="000000"/>
-          <w:lang w:val="es-PE" w:eastAsia="en-US"/>
-        </w:rPr>
-      </w:pPr>
-      <w:r>
-        <w:rPr>
-          <w:rFonts w:eastAsia="Calibri" w:cs="GeoSlab703 MdCn BT" w:ascii="GeoSlab703 MdCn BT" w:hAnsi="GeoSlab703 MdCn BT" w:eastAsiaTheme="minorHAnsi"/>
-          <w:color w:val="000000"/>
-          <w:lang w:val="es-PE" w:eastAsia="en-US"/>
-        </w:rPr>
-        <w:t>Todos los cebaderos serán enumerados y tendrán una ficha de seguridad donde se indica datos de importancia uno de ellos no ser manipulados por personas no capacitadas.</w:t>
-      </w:r>
-    </w:p>
-    <w:p>
-      <w:pPr>
-        <w:pStyle w:val="ListParagraph"/>
-        <w:numPr>
-          <w:ilvl w:val="0"/>
-          <w:numId w:val="9"/>
-        </w:numPr>
-        <w:spacing w:before="0" w:after="12"/>
-        <w:contextualSpacing/>
-        <w:rPr>
-          <w:rFonts w:ascii="GeoSlab703 MdCn BT" w:hAnsi="GeoSlab703 MdCn BT" w:eastAsia="Calibri" w:cs="GeoSlab703 MdCn BT" w:eastAsiaTheme="minorHAnsi"/>
-          <w:color w:val="000000"/>
-          <w:lang w:val="es-PE" w:eastAsia="en-US"/>
-        </w:rPr>
-      </w:pPr>
-      <w:r>
-        <w:rPr>
-          <w:rFonts w:eastAsia="Calibri" w:cs="GeoSlab703 MdCn BT" w:ascii="GeoSlab703 MdCn BT" w:hAnsi="GeoSlab703 MdCn BT" w:eastAsiaTheme="minorHAnsi"/>
-          <w:color w:val="000000"/>
-          <w:lang w:val="es-PE" w:eastAsia="en-US"/>
-        </w:rPr>
-        <w:t>Se levantará mapa murino.</w:t>
-      </w:r>
-    </w:p>
-    <w:p>
-      <w:pPr>
-        <w:pStyle w:val="ListParagraph"/>
-        <w:numPr>
-          <w:ilvl w:val="0"/>
-          <w:numId w:val="9"/>
-        </w:numPr>
-        <w:rPr>
-          <w:rFonts w:ascii="GeoSlab703 MdCn BT" w:hAnsi="GeoSlab703 MdCn BT" w:eastAsia="Calibri" w:cs="GeoSlab703 MdCn BT" w:eastAsiaTheme="minorHAnsi"/>
-          <w:color w:val="000000"/>
-          <w:lang w:val="es-PE" w:eastAsia="en-US"/>
-        </w:rPr>
-      </w:pPr>
-      <w:r>
-        <w:rPr>
-          <w:rFonts w:eastAsia="Calibri" w:cs="GeoSlab703 MdCn BT" w:ascii="GeoSlab703 MdCn BT" w:hAnsi="GeoSlab703 MdCn BT" w:eastAsiaTheme="minorHAnsi"/>
-          <w:color w:val="000000"/>
-          <w:lang w:val="es-PE" w:eastAsia="en-US"/>
-        </w:rPr>
-        <w:t>Se hace recuerdo que, ante cualquier presencia de roedores, nuestra empresa siempre acudirá a atenderlos, ya que nuestros trabajos cuentan con una garantía de 30 días posteriores al servicio.</w:t>
-      </w:r>
-    </w:p>
-    <w:p>
-      <w:pPr>
-        <w:pStyle w:val="ListParagraph"/>
-        <w:ind w:left="862"/>
-        <w:rPr>
-          <w:rFonts w:ascii="GeoSlab703 MdCn BT" w:hAnsi="GeoSlab703 MdCn BT" w:eastAsia="Calibri" w:cs="GeoSlab703 MdCn BT" w:eastAsiaTheme="minorHAnsi"/>
-          <w:color w:val="000000"/>
-          <w:lang w:val="es-PE" w:eastAsia="en-US"/>
-        </w:rPr>
-      </w:pPr>
-      <w:r>
-        <w:rPr>
-          <w:rFonts w:eastAsia="Calibri" w:cs="GeoSlab703 MdCn BT" w:eastAsiaTheme="minorHAnsi" w:ascii="GeoSlab703 MdCn BT" w:hAnsi="GeoSlab703 MdCn BT"/>
-          <w:color w:val="000000"/>
-          <w:lang w:val="es-PE" w:eastAsia="en-US"/>
-        </w:rPr>
-      </w:r>
-    </w:p>
-    <w:p>
-      <w:pPr>
-        <w:pStyle w:val="Normal"/>
-        <w:tabs>
-          <w:tab w:val="clear" w:pos="708"/>
-          <w:tab w:val="left" w:pos="709" w:leader="none"/>
-          <w:tab w:val="left" w:pos="851" w:leader="none"/>
-        </w:tabs>
-        <w:spacing w:before="0" w:after="120"/>
-        <w:ind w:hanging="709" w:left="709"/>
-        <w:rPr>
-          <w:rFonts w:ascii="GeoSlab703 MdCn BT" w:hAnsi="GeoSlab703 MdCn BT"/>
-          <w:b/>
-          <w:smallCaps/>
-          <w:color w:themeColor="text1" w:themeTint="f2" w:val="0D0D0D"/>
-          <w:u w:val="single"/>
-        </w:rPr>
-      </w:pPr>
-      <w:r>
-        <w:rPr>
-          <w:rFonts w:ascii="GeoSlab703 MdCn BT" w:hAnsi="GeoSlab703 MdCn BT"/>
-          <w:b/>
-          <w:smallCaps/>
-          <w:color w:themeColor="text1" w:themeTint="f2" w:val="0D0D0D"/>
-          <w:u w:val="single"/>
-        </w:rPr>
-        <w:t>6.2.- Control de  cebaderos 31 de enero del 2025.</w:t>
-      </w:r>
-    </w:p>
-    <w:p>
-      <w:pPr>
-        <w:pStyle w:val="ListParagraph"/>
-        <w:numPr>
-          <w:ilvl w:val="0"/>
-          <w:numId w:val="3"/>
+          <w:numId w:val="6"/>
         </w:numPr>
         <w:tabs>
           <w:tab w:val="clear" w:pos="708"/>
           <w:tab w:val="left" w:pos="284" w:leader="none"/>
           <w:tab w:val="left" w:pos="851" w:leader="none"/>
         </w:tabs>
-        <w:spacing w:before="0" w:after="120"/>
-        <w:ind w:hanging="360" w:left="720"/>
-        <w:contextualSpacing/>
-        <w:jc w:val="both"/>
+        <w:ind w:hanging="360" w:left="709"/>
         <w:rPr>
           <w:rFonts w:ascii="GeoSlab703 MdCn BT" w:hAnsi="GeoSlab703 MdCn BT"/>
           <w:color w:themeColor="text1" w:themeTint="f2" w:val="0D0D0D"/>
@@ -5060,28 +4566,19 @@
       <w:r>
         <w:rPr>
           <w:rFonts w:ascii="GeoSlab703 MdCn BT" w:hAnsi="GeoSlab703 MdCn BT"/>
-          <w:color w:themeColor="text1" w:themeTint="f2" w:val="0D0D0D"/>
-          <w:lang w:val="es-PE"/>
-        </w:rPr>
-        <w:t>No se encontró consumo en ninguno de los cebaderos.</w:t>
+        </w:rPr>
+        <w:t>Glutamonio</w:t>
       </w:r>
     </w:p>
     <w:p>
       <w:pPr>
         <w:pStyle w:val="ListParagraph"/>
-        <w:numPr>
-          <w:ilvl w:val="0"/>
-          <w:numId w:val="3"/>
-        </w:numPr>
         <w:tabs>
           <w:tab w:val="clear" w:pos="708"/>
           <w:tab w:val="left" w:pos="284" w:leader="none"/>
           <w:tab w:val="left" w:pos="851" w:leader="none"/>
         </w:tabs>
-        <w:spacing w:before="0" w:after="120"/>
-        <w:ind w:hanging="360" w:left="720"/>
-        <w:contextualSpacing/>
-        <w:jc w:val="both"/>
+        <w:ind w:left="709"/>
         <w:rPr>
           <w:rFonts w:ascii="GeoSlab703 MdCn BT" w:hAnsi="GeoSlab703 MdCn BT"/>
           <w:color w:themeColor="text1" w:themeTint="f2" w:val="0D0D0D"/>
@@ -5092,454 +4589,16 @@
           <w:rFonts w:ascii="GeoSlab703 MdCn BT" w:hAnsi="GeoSlab703 MdCn BT"/>
           <w:color w:themeColor="text1" w:themeTint="f2" w:val="0D0D0D"/>
         </w:rPr>
-        <w:t>Se renovaron has fichas de pared y fichas de cebadero.</w:t>
-      </w:r>
-    </w:p>
-    <w:p>
-      <w:pPr>
-        <w:pStyle w:val="ListParagraph"/>
-        <w:numPr>
-          <w:ilvl w:val="0"/>
-          <w:numId w:val="3"/>
-        </w:numPr>
+      </w:r>
+    </w:p>
+    <w:p>
+      <w:pPr>
+        <w:pStyle w:val="Normal"/>
         <w:tabs>
           <w:tab w:val="clear" w:pos="708"/>
           <w:tab w:val="left" w:pos="284" w:leader="none"/>
           <w:tab w:val="left" w:pos="851" w:leader="none"/>
         </w:tabs>
-        <w:spacing w:before="0" w:after="120"/>
-        <w:ind w:hanging="360" w:left="720"/>
-        <w:contextualSpacing/>
-        <w:jc w:val="both"/>
-        <w:rPr>
-          <w:rFonts w:ascii="GeoSlab703 MdCn BT" w:hAnsi="GeoSlab703 MdCn BT"/>
-          <w:color w:themeColor="text1" w:themeTint="f2" w:val="0D0D0D"/>
-        </w:rPr>
-      </w:pPr>
-      <w:r>
-        <w:rPr>
-          <w:rFonts w:ascii="GeoSlab703 MdCn BT" w:hAnsi="GeoSlab703 MdCn BT"/>
-          <w:color w:themeColor="text1" w:themeTint="f2" w:val="0D0D0D"/>
-        </w:rPr>
-        <w:t>Se utilizó el Rodenticida Roemat mini bloque parafinado.</w:t>
-      </w:r>
-    </w:p>
-    <w:p>
-      <w:pPr>
-        <w:pStyle w:val="ListParagraph"/>
-        <w:numPr>
-          <w:ilvl w:val="0"/>
-          <w:numId w:val="3"/>
-        </w:numPr>
-        <w:tabs>
-          <w:tab w:val="clear" w:pos="708"/>
-          <w:tab w:val="left" w:pos="284" w:leader="none"/>
-          <w:tab w:val="left" w:pos="851" w:leader="none"/>
-        </w:tabs>
-        <w:spacing w:before="0" w:after="120"/>
-        <w:ind w:hanging="360" w:left="720"/>
-        <w:contextualSpacing/>
-        <w:jc w:val="both"/>
-        <w:rPr>
-          <w:rFonts w:ascii="GeoSlab703 MdCn BT" w:hAnsi="GeoSlab703 MdCn BT"/>
-          <w:color w:themeColor="text1" w:themeTint="f2" w:val="0D0D0D"/>
-        </w:rPr>
-      </w:pPr>
-      <w:r>
-        <w:rPr>
-          <w:rFonts w:ascii="GeoSlab703 MdCn BT" w:hAnsi="GeoSlab703 MdCn BT"/>
-        </w:rPr>
-        <w:t>El rodenticida utilizado tiene materia activa de brodifacoum tercera generación, contiene un anticoagulante moderno que ocasiona hemorragias internas en los roedores, causándoles la muerte a pocos días luego de su consumo.</w:t>
-      </w:r>
-    </w:p>
-    <w:p>
-      <w:pPr>
-        <w:pStyle w:val="ListParagraph"/>
-        <w:numPr>
-          <w:ilvl w:val="0"/>
-          <w:numId w:val="3"/>
-        </w:numPr>
-        <w:tabs>
-          <w:tab w:val="clear" w:pos="708"/>
-          <w:tab w:val="left" w:pos="284" w:leader="none"/>
-          <w:tab w:val="left" w:pos="851" w:leader="none"/>
-        </w:tabs>
-        <w:spacing w:before="0" w:after="120"/>
-        <w:ind w:hanging="360" w:left="720"/>
-        <w:contextualSpacing/>
-        <w:jc w:val="both"/>
-        <w:rPr>
-          <w:rFonts w:ascii="GeoSlab703 MdCn BT" w:hAnsi="GeoSlab703 MdCn BT"/>
-          <w:color w:themeColor="text1" w:themeTint="f2" w:val="0D0D0D"/>
-        </w:rPr>
-      </w:pPr>
-      <w:r>
-        <w:rPr>
-          <w:rFonts w:ascii="GeoSlab703 MdCn BT" w:hAnsi="GeoSlab703 MdCn BT"/>
-        </w:rPr>
-        <w:t>Este Bloque está formulado con sustancias atrayentes y aroma a “Chocolate”, que lo hacen aún más apetecible para los roedores. El roedor requiere una sola ingesta para consumir su dosis letal</w:t>
-      </w:r>
-      <w:r>
-        <w:rPr>
-          <w:rFonts w:ascii="GeoSlab703 MdCn BT" w:hAnsi="GeoSlab703 MdCn BT"/>
-          <w:color w:themeColor="text1" w:themeTint="f2" w:val="0D0D0D"/>
-        </w:rPr>
-        <w:t>.</w:t>
-      </w:r>
-    </w:p>
-    <w:p>
-      <w:pPr>
-        <w:pStyle w:val="ListParagraph"/>
-        <w:numPr>
-          <w:ilvl w:val="0"/>
-          <w:numId w:val="3"/>
-        </w:numPr>
-        <w:tabs>
-          <w:tab w:val="clear" w:pos="708"/>
-          <w:tab w:val="left" w:pos="284" w:leader="none"/>
-          <w:tab w:val="left" w:pos="851" w:leader="none"/>
-        </w:tabs>
-        <w:spacing w:before="0" w:after="120"/>
-        <w:ind w:hanging="360" w:left="720"/>
-        <w:contextualSpacing/>
-        <w:jc w:val="both"/>
-        <w:rPr>
-          <w:rFonts w:ascii="GeoSlab703 MdCn BT" w:hAnsi="GeoSlab703 MdCn BT"/>
-          <w:color w:themeColor="text1" w:themeTint="f2" w:val="0D0D0D"/>
-        </w:rPr>
-      </w:pPr>
-      <w:r>
-        <w:rPr>
-          <w:rFonts w:ascii="GeoSlab703 MdCn BT" w:hAnsi="GeoSlab703 MdCn BT"/>
-        </w:rPr>
-        <w:t>Este Bloque, contiene benzoato de denatonio, sustancia de sabor amargo lo cual reduce los riesgos de envenenamiento de niños y animales domésticos; sin embargo, para las ratas y ratones es imperceptible.</w:t>
-      </w:r>
-    </w:p>
-    <w:p>
-      <w:pPr>
-        <w:pStyle w:val="ListParagraph"/>
-        <w:numPr>
-          <w:ilvl w:val="0"/>
-          <w:numId w:val="3"/>
-        </w:numPr>
-        <w:tabs>
-          <w:tab w:val="clear" w:pos="708"/>
-          <w:tab w:val="left" w:pos="284" w:leader="none"/>
-          <w:tab w:val="left" w:pos="851" w:leader="none"/>
-        </w:tabs>
-        <w:spacing w:before="0" w:after="120"/>
-        <w:ind w:hanging="360" w:left="720"/>
-        <w:contextualSpacing/>
-        <w:jc w:val="both"/>
-        <w:rPr>
-          <w:rFonts w:ascii="GeoSlab703 MdCn BT" w:hAnsi="GeoSlab703 MdCn BT"/>
-          <w:color w:themeColor="text1" w:themeTint="f2" w:val="0D0D0D"/>
-        </w:rPr>
-      </w:pPr>
-      <w:r>
-        <w:rPr>
-          <w:rFonts w:ascii="GeoSlab703 MdCn BT" w:hAnsi="GeoSlab703 MdCn BT"/>
-          <w:color w:themeColor="text1" w:themeTint="f2" w:val="0D0D0D"/>
-        </w:rPr>
-        <w:t>Se colocó 02 Bloques en cada cebadero, cada uno de.5 gr.</w:t>
-      </w:r>
-    </w:p>
-    <w:p>
-      <w:pPr>
-        <w:pStyle w:val="ListParagraph"/>
-        <w:numPr>
-          <w:ilvl w:val="0"/>
-          <w:numId w:val="3"/>
-        </w:numPr>
-        <w:tabs>
-          <w:tab w:val="clear" w:pos="708"/>
-          <w:tab w:val="left" w:pos="284" w:leader="none"/>
-          <w:tab w:val="left" w:pos="851" w:leader="none"/>
-        </w:tabs>
-        <w:spacing w:before="0" w:after="120"/>
-        <w:ind w:hanging="360" w:left="720"/>
-        <w:contextualSpacing/>
-        <w:jc w:val="both"/>
-        <w:rPr>
-          <w:rFonts w:ascii="GeoSlab703 MdCn BT" w:hAnsi="GeoSlab703 MdCn BT"/>
-          <w:color w:themeColor="text1" w:themeTint="f2" w:val="0D0D0D"/>
-        </w:rPr>
-      </w:pPr>
-      <w:r>
-        <w:rPr>
-          <w:rFonts w:ascii="GeoSlab703 MdCn BT" w:hAnsi="GeoSlab703 MdCn BT"/>
-          <w:color w:themeColor="text1" w:themeTint="f2" w:val="0D0D0D"/>
-        </w:rPr>
-        <w:t>Todos los cebaderos cuentan con su numeración respectiva.</w:t>
-      </w:r>
-    </w:p>
-    <w:p>
-      <w:pPr>
-        <w:pStyle w:val="Normal"/>
-        <w:tabs>
-          <w:tab w:val="clear" w:pos="708"/>
-          <w:tab w:val="left" w:pos="284" w:leader="none"/>
-          <w:tab w:val="left" w:pos="851" w:leader="none"/>
-        </w:tabs>
-        <w:jc w:val="both"/>
-        <w:rPr>
-          <w:rFonts w:ascii="GeoSlab703 MdCn BT" w:hAnsi="GeoSlab703 MdCn BT"/>
-          <w:b/>
-          <w:smallCaps/>
-          <w:color w:themeColor="text1" w:themeTint="f2" w:val="0D0D0D"/>
-          <w:u w:val="single"/>
-        </w:rPr>
-      </w:pPr>
-      <w:r>
-        <w:rPr>
-          <w:rFonts w:ascii="GeoSlab703 MdCn BT" w:hAnsi="GeoSlab703 MdCn BT"/>
-          <w:b/>
-          <w:smallCaps/>
-          <w:color w:themeColor="text1" w:themeTint="f2" w:val="0D0D0D"/>
-          <w:u w:val="single"/>
-        </w:rPr>
-        <w:t>7.- CONTROL DE CARGA MICROBIANA, (31 de enero del 2025).</w:t>
-      </w:r>
-    </w:p>
-    <w:p>
-      <w:pPr>
-        <w:pStyle w:val="Normal"/>
-        <w:rPr>
-          <w:rFonts w:ascii="GeoSlab703 MdCn BT" w:hAnsi="GeoSlab703 MdCn BT" w:eastAsia="Calibri" w:cs="GeoSlab703 MdCn BT" w:eastAsiaTheme="minorHAnsi"/>
-          <w:b/>
-          <w:bCs/>
-          <w:color w:val="000000"/>
-          <w:sz w:val="23"/>
-          <w:szCs w:val="23"/>
-          <w:lang w:val="es-PE" w:eastAsia="en-US"/>
-        </w:rPr>
-      </w:pPr>
-      <w:r>
-        <w:rPr>
-          <w:rFonts w:eastAsia="Calibri" w:cs="GeoSlab703 MdCn BT" w:ascii="GeoSlab703 MdCn BT" w:hAnsi="GeoSlab703 MdCn BT" w:eastAsiaTheme="minorHAnsi"/>
-          <w:b/>
-          <w:bCs/>
-          <w:color w:val="000000"/>
-          <w:sz w:val="23"/>
-          <w:szCs w:val="23"/>
-          <w:lang w:val="es-PE" w:eastAsia="en-US"/>
-        </w:rPr>
-        <w:t xml:space="preserve">7.1.- ACTIVIDADES DURANTE EL TRATAMIENTO </w:t>
-      </w:r>
-    </w:p>
-    <w:p>
-      <w:pPr>
-        <w:pStyle w:val="Normal"/>
-        <w:rPr>
-          <w:rFonts w:ascii="GeoSlab703 MdCn BT" w:hAnsi="GeoSlab703 MdCn BT" w:eastAsia="Calibri" w:cs="GeoSlab703 MdCn BT" w:eastAsiaTheme="minorHAnsi"/>
-          <w:color w:val="000000"/>
-          <w:sz w:val="23"/>
-          <w:szCs w:val="23"/>
-          <w:lang w:val="es-PE" w:eastAsia="en-US"/>
-        </w:rPr>
-      </w:pPr>
-      <w:r>
-        <w:rPr>
-          <w:rFonts w:eastAsia="Calibri" w:cs="GeoSlab703 MdCn BT" w:eastAsiaTheme="minorHAnsi" w:ascii="GeoSlab703 MdCn BT" w:hAnsi="GeoSlab703 MdCn BT"/>
-          <w:color w:val="000000"/>
-          <w:sz w:val="23"/>
-          <w:szCs w:val="23"/>
-          <w:lang w:val="es-PE" w:eastAsia="en-US"/>
-        </w:rPr>
-      </w:r>
-    </w:p>
-    <w:p>
-      <w:pPr>
-        <w:pStyle w:val="ListParagraph"/>
-        <w:numPr>
-          <w:ilvl w:val="0"/>
-          <w:numId w:val="10"/>
-        </w:numPr>
-        <w:spacing w:before="0" w:after="12"/>
-        <w:contextualSpacing/>
-        <w:rPr>
-          <w:rFonts w:ascii="GeoSlab703 MdCn BT" w:hAnsi="GeoSlab703 MdCn BT" w:eastAsia="Calibri" w:cs="GeoSlab703 MdCn BT" w:eastAsiaTheme="minorHAnsi"/>
-          <w:color w:val="000000"/>
-          <w:lang w:val="es-PE" w:eastAsia="en-US"/>
-        </w:rPr>
-      </w:pPr>
-      <w:r>
-        <w:rPr>
-          <w:rFonts w:eastAsia="Calibri" w:cs="GeoSlab703 MdCn BT" w:ascii="GeoSlab703 MdCn BT" w:hAnsi="GeoSlab703 MdCn BT" w:eastAsiaTheme="minorHAnsi"/>
-          <w:color w:val="000000"/>
-          <w:lang w:val="es-PE" w:eastAsia="en-US"/>
-        </w:rPr>
-        <w:t xml:space="preserve">El responsable o coordinador, recibirá a nuestro técnico, quien mostrará los insumos a utilizar, considerando las características que se indican en el presente procedimiento. </w:t>
-      </w:r>
-    </w:p>
-    <w:p>
-      <w:pPr>
-        <w:pStyle w:val="ListParagraph"/>
-        <w:numPr>
-          <w:ilvl w:val="0"/>
-          <w:numId w:val="10"/>
-        </w:numPr>
-        <w:spacing w:before="0" w:after="12"/>
-        <w:contextualSpacing/>
-        <w:rPr>
-          <w:rFonts w:ascii="GeoSlab703 MdCn BT" w:hAnsi="GeoSlab703 MdCn BT" w:eastAsia="Calibri" w:cs="GeoSlab703 MdCn BT" w:eastAsiaTheme="minorHAnsi"/>
-          <w:color w:val="000000"/>
-          <w:lang w:val="es-PE" w:eastAsia="en-US"/>
-        </w:rPr>
-      </w:pPr>
-      <w:r>
-        <w:rPr>
-          <w:rFonts w:eastAsia="Calibri" w:cs="GeoSlab703 MdCn BT" w:ascii="GeoSlab703 MdCn BT" w:hAnsi="GeoSlab703 MdCn BT" w:eastAsiaTheme="minorHAnsi"/>
-          <w:color w:val="000000"/>
-          <w:lang w:val="es-PE" w:eastAsia="en-US"/>
-        </w:rPr>
-        <w:t xml:space="preserve">Se deberá tener cuidado en dejar cerrados todos los ambientes tratados, para iniciar el tiempo de espera antes de su ventilación. Este lapso deberá ser no menor de 1 hora. </w:t>
-      </w:r>
-    </w:p>
-    <w:p>
-      <w:pPr>
-        <w:pStyle w:val="ListParagraph"/>
-        <w:numPr>
-          <w:ilvl w:val="0"/>
-          <w:numId w:val="10"/>
-        </w:numPr>
-        <w:rPr>
-          <w:rFonts w:ascii="GeoSlab703 MdCn BT" w:hAnsi="GeoSlab703 MdCn BT" w:eastAsia="Calibri" w:cs="GeoSlab703 MdCn BT" w:eastAsiaTheme="minorHAnsi"/>
-          <w:color w:val="000000"/>
-          <w:lang w:val="es-PE" w:eastAsia="en-US"/>
-        </w:rPr>
-      </w:pPr>
-      <w:r>
-        <w:rPr>
-          <w:rFonts w:eastAsia="Calibri" w:cs="GeoSlab703 MdCn BT" w:ascii="GeoSlab703 MdCn BT" w:hAnsi="GeoSlab703 MdCn BT" w:eastAsiaTheme="minorHAnsi"/>
-          <w:color w:val="000000"/>
-          <w:lang w:val="es-PE" w:eastAsia="en-US"/>
-        </w:rPr>
-        <w:t xml:space="preserve">Cumplido el tiempo de espera se iniciará el proceso de ventilación de todas las áreas desinfectadas, dando como mínimo cuarenta minutos de oreo antes del ingreso del personal de limpieza quienes efectuarán la higiene general (limpieza de máquinas, escritorios, mouse, etc.) que se desarrolla normalmente. </w:t>
-      </w:r>
-    </w:p>
-    <w:p>
-      <w:pPr>
-        <w:pStyle w:val="Normal"/>
-        <w:tabs>
-          <w:tab w:val="clear" w:pos="708"/>
-          <w:tab w:val="left" w:pos="284" w:leader="none"/>
-          <w:tab w:val="left" w:pos="851" w:leader="none"/>
-        </w:tabs>
-        <w:jc w:val="both"/>
-        <w:rPr>
-          <w:rFonts w:ascii="GeoSlab703 MdCn BT" w:hAnsi="GeoSlab703 MdCn BT"/>
-          <w:b/>
-          <w:color w:themeColor="text1" w:themeTint="f2" w:val="0D0D0D"/>
-        </w:rPr>
-      </w:pPr>
-      <w:r>
-        <w:rPr>
-          <w:rFonts w:ascii="GeoSlab703 MdCn BT" w:hAnsi="GeoSlab703 MdCn BT"/>
-          <w:b/>
-          <w:color w:themeColor="text1" w:themeTint="f2" w:val="0D0D0D"/>
-        </w:rPr>
-      </w:r>
-    </w:p>
-    <w:p>
-      <w:pPr>
-        <w:pStyle w:val="ListParagraph"/>
-        <w:tabs>
-          <w:tab w:val="clear" w:pos="708"/>
-          <w:tab w:val="left" w:pos="284" w:leader="none"/>
-          <w:tab w:val="left" w:pos="851" w:leader="none"/>
-        </w:tabs>
-        <w:ind w:left="0"/>
-        <w:jc w:val="both"/>
-        <w:rPr>
-          <w:rFonts w:ascii="GeoSlab703 MdCn BT" w:hAnsi="GeoSlab703 MdCn BT"/>
-          <w:color w:themeColor="text1" w:themeTint="f2" w:val="0D0D0D"/>
-        </w:rPr>
-      </w:pPr>
-      <w:r>
-        <w:rPr>
-          <w:rFonts w:ascii="GeoSlab703 MdCn BT" w:hAnsi="GeoSlab703 MdCn BT"/>
-          <w:color w:themeColor="text1" w:themeTint="f2" w:val="0D0D0D"/>
-        </w:rPr>
-        <w:t>Para este control se realizó la aplicación de:</w:t>
-      </w:r>
-    </w:p>
-    <w:p>
-      <w:pPr>
-        <w:pStyle w:val="ListParagraph"/>
-        <w:tabs>
-          <w:tab w:val="clear" w:pos="708"/>
-          <w:tab w:val="left" w:pos="284" w:leader="none"/>
-          <w:tab w:val="left" w:pos="851" w:leader="none"/>
-        </w:tabs>
-        <w:ind w:left="0"/>
-        <w:jc w:val="both"/>
-        <w:rPr>
-          <w:rFonts w:ascii="GeoSlab703 MdCn BT" w:hAnsi="GeoSlab703 MdCn BT"/>
-          <w:color w:themeColor="text1" w:themeTint="f2" w:val="0D0D0D"/>
-        </w:rPr>
-      </w:pPr>
-      <w:r>
-        <w:rPr>
-          <w:rFonts w:ascii="GeoSlab703 MdCn BT" w:hAnsi="GeoSlab703 MdCn BT"/>
-          <w:color w:themeColor="text1" w:themeTint="f2" w:val="0D0D0D"/>
-        </w:rPr>
-      </w:r>
-    </w:p>
-    <w:p>
-      <w:pPr>
-        <w:pStyle w:val="ListParagraph"/>
-        <w:numPr>
-          <w:ilvl w:val="0"/>
-          <w:numId w:val="7"/>
-        </w:numPr>
-        <w:tabs>
-          <w:tab w:val="clear" w:pos="708"/>
-          <w:tab w:val="left" w:pos="284" w:leader="none"/>
-          <w:tab w:val="left" w:pos="851" w:leader="none"/>
-        </w:tabs>
-        <w:ind w:hanging="360" w:left="709"/>
-        <w:rPr>
-          <w:rFonts w:ascii="GeoSlab703 MdCn BT" w:hAnsi="GeoSlab703 MdCn BT"/>
-          <w:color w:themeColor="text1" w:themeTint="f2" w:val="0D0D0D"/>
-        </w:rPr>
-      </w:pPr>
-      <w:r>
-        <w:rPr>
-          <w:rFonts w:ascii="GeoSlab703 MdCn BT" w:hAnsi="GeoSlab703 MdCn BT"/>
-        </w:rPr>
-        <w:t>Glutamonio</w:t>
-      </w:r>
-    </w:p>
-    <w:p>
-      <w:pPr>
-        <w:pStyle w:val="ListParagraph"/>
-        <w:tabs>
-          <w:tab w:val="clear" w:pos="708"/>
-          <w:tab w:val="left" w:pos="284" w:leader="none"/>
-          <w:tab w:val="left" w:pos="851" w:leader="none"/>
-        </w:tabs>
-        <w:ind w:left="709"/>
-        <w:rPr>
-          <w:rFonts w:ascii="GeoSlab703 MdCn BT" w:hAnsi="GeoSlab703 MdCn BT"/>
-          <w:color w:themeColor="text1" w:themeTint="f2" w:val="0D0D0D"/>
-        </w:rPr>
-      </w:pPr>
-      <w:r>
-        <w:rPr>
-          <w:rFonts w:ascii="GeoSlab703 MdCn BT" w:hAnsi="GeoSlab703 MdCn BT"/>
-          <w:color w:themeColor="text1" w:themeTint="f2" w:val="0D0D0D"/>
-        </w:rPr>
-      </w:r>
-    </w:p>
-    <w:p>
-      <w:pPr>
-        <w:pStyle w:val="Normal"/>
-        <w:tabs>
-          <w:tab w:val="clear" w:pos="708"/>
-          <w:tab w:val="left" w:pos="284" w:leader="none"/>
-          <w:tab w:val="left" w:pos="851" w:leader="none"/>
-        </w:tabs>
         <w:jc w:val="both"/>
         <w:rPr>
           <w:rFonts w:ascii="GeoSlab703 MdCn BT" w:hAnsi="GeoSlab703 MdCn BT"/>
@@ -5649,7 +4708,7 @@
         <mc:AlternateContent>
           <mc:Choice Requires="wps">
             <w:drawing>
-              <wp:anchor behindDoc="1" distT="0" distB="3175" distL="0" distR="0" simplePos="0" locked="0" layoutInCell="1" allowOverlap="1" relativeHeight="24" wp14:anchorId="60AFD325">
+              <wp:anchor behindDoc="1" distT="0" distB="3175" distL="0" distR="0" simplePos="0" locked="0" layoutInCell="1" allowOverlap="1" relativeHeight="21" wp14:anchorId="60AFD325">
                 <wp:simplePos x="0" y="0"/>
                 <wp:positionH relativeFrom="column">
                   <wp:posOffset>4671060</wp:posOffset>
@@ -6199,7 +5258,7 @@
         <mc:AlternateContent>
           <mc:Choice Requires="wps">
             <w:drawing>
-              <wp:anchor behindDoc="1" distT="0" distB="4445" distL="0" distR="0" simplePos="0" locked="0" layoutInCell="1" allowOverlap="1" relativeHeight="26" wp14:anchorId="6DEDD06B">
+              <wp:anchor behindDoc="1" distT="0" distB="4445" distL="0" distR="0" simplePos="0" locked="0" layoutInCell="1" allowOverlap="1" relativeHeight="23" wp14:anchorId="6DEDD06B">
                 <wp:simplePos x="0" y="0"/>
                 <wp:positionH relativeFrom="column">
                   <wp:posOffset>-37465</wp:posOffset>
@@ -6405,7 +5464,7 @@
       <mc:AlternateContent>
         <mc:Choice Requires="wps">
           <w:drawing>
-            <wp:anchor behindDoc="1" distT="635" distB="0" distL="635" distR="0" simplePos="0" locked="0" layoutInCell="1" allowOverlap="1" relativeHeight="21" wp14:anchorId="0EE25D9C">
+            <wp:anchor behindDoc="1" distT="635" distB="0" distL="635" distR="0" simplePos="0" locked="0" layoutInCell="1" allowOverlap="1" relativeHeight="18" wp14:anchorId="0EE25D9C">
               <wp:simplePos x="0" y="0"/>
               <wp:positionH relativeFrom="column">
                 <wp:posOffset>5067300</wp:posOffset>
@@ -6452,7 +5511,7 @@
                       <w:txbxContent>
                         <w:p>
                           <w:pPr>
-                            <w:pStyle w:val="FrameContents"/>
+                            <w:pStyle w:val="FrameContentsuser"/>
                             <w:rPr>
                               <w:rFonts w:ascii="GeoSlab703 MdCn BT" w:hAnsi="GeoSlab703 MdCn BT"/>
                               <w:sz w:val="20"/>
@@ -6471,7 +5530,7 @@
                         </w:p>
                         <w:p>
                           <w:pPr>
-                            <w:pStyle w:val="FrameContents"/>
+                            <w:pStyle w:val="FrameContentsuser"/>
                             <w:rPr>
                               <w:rFonts w:ascii="GeoSlab703 MdCn BT" w:hAnsi="GeoSlab703 MdCn BT"/>
                               <w:sz w:val="20"/>
@@ -6490,7 +5549,7 @@
                         </w:p>
                         <w:p>
                           <w:pPr>
-                            <w:pStyle w:val="FrameContents"/>
+                            <w:pStyle w:val="FrameContentsuser"/>
                             <w:rPr>
                               <w:rFonts w:ascii="GeoSlab703 MdCn BT" w:hAnsi="GeoSlab703 MdCn BT"/>
                               <w:sz w:val="20"/>
@@ -6528,7 +5587,7 @@
                 <w:txbxContent>
                   <w:p>
                     <w:pPr>
-                      <w:pStyle w:val="FrameContents"/>
+                      <w:pStyle w:val="FrameContentsuser"/>
                       <w:rPr>
                         <w:rFonts w:ascii="GeoSlab703 MdCn BT" w:hAnsi="GeoSlab703 MdCn BT"/>
                         <w:sz w:val="20"/>
@@ -6547,7 +5606,7 @@
                   </w:p>
                   <w:p>
                     <w:pPr>
-                      <w:pStyle w:val="FrameContents"/>
+                      <w:pStyle w:val="FrameContentsuser"/>
                       <w:rPr>
                         <w:rFonts w:ascii="GeoSlab703 MdCn BT" w:hAnsi="GeoSlab703 MdCn BT"/>
                         <w:sz w:val="20"/>
@@ -6566,7 +5625,7 @@
                   </w:p>
                   <w:p>
                     <w:pPr>
-                      <w:pStyle w:val="FrameContents"/>
+                      <w:pStyle w:val="FrameContentsuser"/>
                       <w:rPr>
                         <w:rFonts w:ascii="GeoSlab703 MdCn BT" w:hAnsi="GeoSlab703 MdCn BT"/>
                         <w:sz w:val="20"/>
@@ -6621,7 +5680,7 @@
       <mc:AlternateContent>
         <mc:Choice Requires="wps">
           <w:drawing>
-            <wp:anchor behindDoc="1" distT="635" distB="0" distL="635" distR="0" simplePos="0" locked="0" layoutInCell="1" allowOverlap="1" relativeHeight="21" wp14:anchorId="0EE25D9C">
+            <wp:anchor behindDoc="1" distT="635" distB="0" distL="635" distR="0" simplePos="0" locked="0" layoutInCell="1" allowOverlap="1" relativeHeight="18" wp14:anchorId="0EE25D9C">
               <wp:simplePos x="0" y="0"/>
               <wp:positionH relativeFrom="column">
                 <wp:posOffset>5067300</wp:posOffset>
@@ -6668,7 +5727,7 @@
                       <w:txbxContent>
                         <w:p>
                           <w:pPr>
-                            <w:pStyle w:val="FrameContents"/>
+                            <w:pStyle w:val="FrameContentsuser"/>
                             <w:rPr>
                               <w:rFonts w:ascii="GeoSlab703 MdCn BT" w:hAnsi="GeoSlab703 MdCn BT"/>
                               <w:sz w:val="20"/>
@@ -6687,7 +5746,7 @@
                         </w:p>
                         <w:p>
                           <w:pPr>
-                            <w:pStyle w:val="FrameContents"/>
+                            <w:pStyle w:val="FrameContentsuser"/>
                             <w:rPr>
                               <w:rFonts w:ascii="GeoSlab703 MdCn BT" w:hAnsi="GeoSlab703 MdCn BT"/>
                               <w:sz w:val="20"/>
@@ -6706,7 +5765,7 @@
                         </w:p>
                         <w:p>
                           <w:pPr>
-                            <w:pStyle w:val="FrameContents"/>
+                            <w:pStyle w:val="FrameContentsuser"/>
                             <w:rPr>
                               <w:rFonts w:ascii="GeoSlab703 MdCn BT" w:hAnsi="GeoSlab703 MdCn BT"/>
                               <w:sz w:val="20"/>
@@ -6744,7 +5803,7 @@
                 <w:txbxContent>
                   <w:p>
                     <w:pPr>
-                      <w:pStyle w:val="FrameContents"/>
+                      <w:pStyle w:val="FrameContentsuser"/>
                       <w:rPr>
                         <w:rFonts w:ascii="GeoSlab703 MdCn BT" w:hAnsi="GeoSlab703 MdCn BT"/>
                         <w:sz w:val="20"/>
@@ -6763,7 +5822,7 @@
                   </w:p>
                   <w:p>
                     <w:pPr>
-                      <w:pStyle w:val="FrameContents"/>
+                      <w:pStyle w:val="FrameContentsuser"/>
                       <w:rPr>
                         <w:rFonts w:ascii="GeoSlab703 MdCn BT" w:hAnsi="GeoSlab703 MdCn BT"/>
                         <w:sz w:val="20"/>
@@ -6782,7 +5841,7 @@
                   </w:p>
                   <w:p>
                     <w:pPr>
-                      <w:pStyle w:val="FrameContents"/>
+                      <w:pStyle w:val="FrameContentsuser"/>
                       <w:rPr>
                         <w:rFonts w:ascii="GeoSlab703 MdCn BT" w:hAnsi="GeoSlab703 MdCn BT"/>
                         <w:sz w:val="20"/>
@@ -6849,7 +5908,7 @@
     <w:r>
       <w:rPr/>
       <w:drawing>
-        <wp:anchor behindDoc="1" distT="0" distB="0" distL="0" distR="0" simplePos="0" locked="0" layoutInCell="1" allowOverlap="1" relativeHeight="8">
+        <wp:anchor behindDoc="1" distT="0" distB="0" distL="0" distR="0" simplePos="0" locked="0" layoutInCell="1" allowOverlap="1" relativeHeight="7">
           <wp:simplePos x="0" y="0"/>
           <wp:positionH relativeFrom="column">
             <wp:posOffset>-704850</wp:posOffset>
@@ -6918,7 +5977,7 @@
     <w:r>
       <w:rPr/>
       <w:drawing>
-        <wp:anchor behindDoc="1" distT="0" distB="0" distL="0" distR="0" simplePos="0" locked="0" layoutInCell="1" allowOverlap="1" relativeHeight="8">
+        <wp:anchor behindDoc="1" distT="0" distB="0" distL="0" distR="0" simplePos="0" locked="0" layoutInCell="1" allowOverlap="1" relativeHeight="7">
           <wp:simplePos x="0" y="0"/>
           <wp:positionH relativeFrom="column">
             <wp:posOffset>-704850</wp:posOffset>
@@ -7375,138 +6434,120 @@
   <w:abstractNum w:abstractNumId="4">
     <w:lvl w:ilvl="0">
       <w:start w:val="1"/>
-      <w:numFmt w:val="bullet"/>
-      <w:lvlText w:val=""/>
+      <w:numFmt w:val="decimal"/>
+      <w:lvlText w:val="%1."/>
       <w:lvlJc w:val="left"/>
       <w:pPr>
         <w:tabs>
           <w:tab w:val="num" w:pos="0"/>
         </w:tabs>
-        <w:ind w:left="720" w:hanging="360"/>
-      </w:pPr>
-      <w:rPr>
-        <w:rFonts w:ascii="Symbol" w:hAnsi="Symbol" w:cs="Symbol" w:hint="default"/>
-      </w:rPr>
+        <w:ind w:left="360" w:hanging="360"/>
+      </w:pPr>
+      <w:rPr/>
     </w:lvl>
     <w:lvl w:ilvl="1">
       <w:start w:val="1"/>
-      <w:numFmt w:val="bullet"/>
-      <w:lvlText w:val="o"/>
+      <w:numFmt w:val="decimal"/>
+      <w:lvlText w:val="%1.%2."/>
       <w:lvlJc w:val="left"/>
       <w:pPr>
         <w:tabs>
           <w:tab w:val="num" w:pos="0"/>
         </w:tabs>
-        <w:ind w:left="1440" w:hanging="360"/>
-      </w:pPr>
-      <w:rPr>
-        <w:rFonts w:ascii="Courier New" w:hAnsi="Courier New" w:cs="Courier New" w:hint="default"/>
-      </w:rPr>
+        <w:ind w:left="357" w:hanging="357"/>
+      </w:pPr>
+      <w:rPr/>
     </w:lvl>
     <w:lvl w:ilvl="2">
       <w:start w:val="1"/>
-      <w:numFmt w:val="bullet"/>
-      <w:lvlText w:val=""/>
-      <w:lvlJc w:val="left"/>
+      <w:numFmt w:val="lowerRoman"/>
+      <w:lvlText w:val="%3."/>
+      <w:lvlJc w:val="right"/>
       <w:pPr>
         <w:tabs>
           <w:tab w:val="num" w:pos="0"/>
         </w:tabs>
-        <w:ind w:left="2160" w:hanging="360"/>
-      </w:pPr>
-      <w:rPr>
-        <w:rFonts w:ascii="Wingdings" w:hAnsi="Wingdings" w:cs="Wingdings" w:hint="default"/>
-      </w:rPr>
+        <w:ind w:left="1800" w:hanging="180"/>
+      </w:pPr>
+      <w:rPr/>
     </w:lvl>
     <w:lvl w:ilvl="3">
       <w:start w:val="1"/>
-      <w:numFmt w:val="bullet"/>
-      <w:lvlText w:val=""/>
+      <w:numFmt w:val="decimal"/>
+      <w:lvlText w:val="%4."/>
       <w:lvlJc w:val="left"/>
       <w:pPr>
         <w:tabs>
           <w:tab w:val="num" w:pos="0"/>
         </w:tabs>
-        <w:ind w:left="2880" w:hanging="360"/>
-      </w:pPr>
-      <w:rPr>
-        <w:rFonts w:ascii="Symbol" w:hAnsi="Symbol" w:cs="Symbol" w:hint="default"/>
-      </w:rPr>
+        <w:ind w:left="2520" w:hanging="360"/>
+      </w:pPr>
+      <w:rPr/>
     </w:lvl>
     <w:lvl w:ilvl="4">
       <w:start w:val="1"/>
-      <w:numFmt w:val="bullet"/>
-      <w:lvlText w:val="o"/>
+      <w:numFmt w:val="lowerLetter"/>
+      <w:lvlText w:val="%5."/>
       <w:lvlJc w:val="left"/>
       <w:pPr>
         <w:tabs>
           <w:tab w:val="num" w:pos="0"/>
         </w:tabs>
-        <w:ind w:left="3600" w:hanging="360"/>
-      </w:pPr>
-      <w:rPr>
-        <w:rFonts w:ascii="Courier New" w:hAnsi="Courier New" w:cs="Courier New" w:hint="default"/>
-      </w:rPr>
+        <w:ind w:left="3240" w:hanging="360"/>
+      </w:pPr>
+      <w:rPr/>
     </w:lvl>
     <w:lvl w:ilvl="5">
       <w:start w:val="1"/>
-      <w:numFmt w:val="bullet"/>
-      <w:lvlText w:val=""/>
-      <w:lvlJc w:val="left"/>
+      <w:numFmt w:val="lowerRoman"/>
+      <w:lvlText w:val="%6."/>
+      <w:lvlJc w:val="right"/>
       <w:pPr>
         <w:tabs>
           <w:tab w:val="num" w:pos="0"/>
         </w:tabs>
-        <w:ind w:left="4320" w:hanging="360"/>
-      </w:pPr>
-      <w:rPr>
-        <w:rFonts w:ascii="Wingdings" w:hAnsi="Wingdings" w:cs="Wingdings" w:hint="default"/>
-      </w:rPr>
+        <w:ind w:left="3960" w:hanging="180"/>
+      </w:pPr>
+      <w:rPr/>
     </w:lvl>
     <w:lvl w:ilvl="6">
       <w:start w:val="1"/>
-      <w:numFmt w:val="bullet"/>
-      <w:lvlText w:val=""/>
+      <w:numFmt w:val="decimal"/>
+      <w:lvlText w:val="%7."/>
       <w:lvlJc w:val="left"/>
       <w:pPr>
         <w:tabs>
           <w:tab w:val="num" w:pos="0"/>
         </w:tabs>
-        <w:ind w:left="5040" w:hanging="360"/>
-      </w:pPr>
-      <w:rPr>
-        <w:rFonts w:ascii="Symbol" w:hAnsi="Symbol" w:cs="Symbol" w:hint="default"/>
-      </w:rPr>
+        <w:ind w:left="4680" w:hanging="360"/>
+      </w:pPr>
+      <w:rPr/>
     </w:lvl>
     <w:lvl w:ilvl="7">
       <w:start w:val="1"/>
-      <w:numFmt w:val="bullet"/>
-      <w:lvlText w:val="o"/>
+      <w:numFmt w:val="lowerLetter"/>
+      <w:lvlText w:val="%8."/>
       <w:lvlJc w:val="left"/>
       <w:pPr>
         <w:tabs>
           <w:tab w:val="num" w:pos="0"/>
         </w:tabs>
-        <w:ind w:left="5760" w:hanging="360"/>
-      </w:pPr>
-      <w:rPr>
-        <w:rFonts w:ascii="Courier New" w:hAnsi="Courier New" w:cs="Courier New" w:hint="default"/>
-      </w:rPr>
+        <w:ind w:left="5400" w:hanging="360"/>
+      </w:pPr>
+      <w:rPr/>
     </w:lvl>
     <w:lvl w:ilvl="8">
       <w:start w:val="1"/>
-      <w:numFmt w:val="bullet"/>
-      <w:lvlText w:val=""/>
-      <w:lvlJc w:val="left"/>
+      <w:numFmt w:val="lowerRoman"/>
+      <w:lvlText w:val="%9."/>
+      <w:lvlJc w:val="right"/>
       <w:pPr>
         <w:tabs>
           <w:tab w:val="num" w:pos="0"/>
         </w:tabs>
-        <w:ind w:left="6480" w:hanging="360"/>
-      </w:pPr>
-      <w:rPr>
-        <w:rFonts w:ascii="Wingdings" w:hAnsi="Wingdings" w:cs="Wingdings" w:hint="default"/>
-      </w:rPr>
+        <w:ind w:left="6120" w:hanging="180"/>
+      </w:pPr>
+      <w:rPr/>
     </w:lvl>
   </w:abstractNum>
   <w:abstractNum w:abstractNumId="5">
@@ -7519,20 +6560,20 @@
         <w:tabs>
           <w:tab w:val="num" w:pos="0"/>
         </w:tabs>
-        <w:ind w:left="360" w:hanging="360"/>
+        <w:ind w:left="720" w:hanging="360"/>
       </w:pPr>
       <w:rPr/>
     </w:lvl>
     <w:lvl w:ilvl="1">
       <w:start w:val="1"/>
-      <w:numFmt w:val="decimal"/>
-      <w:lvlText w:val="%1.%2."/>
+      <w:numFmt w:val="lowerLetter"/>
+      <w:lvlText w:val="%2."/>
       <w:lvlJc w:val="left"/>
       <w:pPr>
         <w:tabs>
           <w:tab w:val="num" w:pos="0"/>
         </w:tabs>
-        <w:ind w:left="357" w:hanging="357"/>
+        <w:ind w:left="1440" w:hanging="360"/>
       </w:pPr>
       <w:rPr/>
     </w:lvl>
@@ -7545,7 +6586,7 @@
         <w:tabs>
           <w:tab w:val="num" w:pos="0"/>
         </w:tabs>
-        <w:ind w:left="1800" w:hanging="180"/>
+        <w:ind w:left="2160" w:hanging="180"/>
       </w:pPr>
       <w:rPr/>
     </w:lvl>
@@ -7558,7 +6599,7 @@
         <w:tabs>
           <w:tab w:val="num" w:pos="0"/>
         </w:tabs>
-        <w:ind w:left="2520" w:hanging="360"/>
+        <w:ind w:left="2880" w:hanging="360"/>
       </w:pPr>
       <w:rPr/>
     </w:lvl>
@@ -7571,7 +6612,7 @@
         <w:tabs>
           <w:tab w:val="num" w:pos="0"/>
         </w:tabs>
-        <w:ind w:left="3240" w:hanging="360"/>
+        <w:ind w:left="3600" w:hanging="360"/>
       </w:pPr>
       <w:rPr/>
     </w:lvl>
@@ -7584,7 +6625,7 @@
         <w:tabs>
           <w:tab w:val="num" w:pos="0"/>
         </w:tabs>
-        <w:ind w:left="3960" w:hanging="180"/>
+        <w:ind w:left="4320" w:hanging="180"/>
       </w:pPr>
       <w:rPr/>
     </w:lvl>
@@ -7597,7 +6638,7 @@
         <w:tabs>
           <w:tab w:val="num" w:pos="0"/>
         </w:tabs>
-        <w:ind w:left="4680" w:hanging="360"/>
+        <w:ind w:left="5040" w:hanging="360"/>
       </w:pPr>
       <w:rPr/>
     </w:lvl>
@@ -7610,7 +6651,7 @@
         <w:tabs>
           <w:tab w:val="num" w:pos="0"/>
         </w:tabs>
-        <w:ind w:left="5400" w:hanging="360"/>
+        <w:ind w:left="5760" w:hanging="360"/>
       </w:pPr>
       <w:rPr/>
     </w:lvl>
@@ -7623,131 +6664,12 @@
         <w:tabs>
           <w:tab w:val="num" w:pos="0"/>
         </w:tabs>
-        <w:ind w:left="6120" w:hanging="180"/>
+        <w:ind w:left="6480" w:hanging="180"/>
       </w:pPr>
       <w:rPr/>
     </w:lvl>
   </w:abstractNum>
   <w:abstractNum w:abstractNumId="6">
-    <w:lvl w:ilvl="0">
-      <w:start w:val="1"/>
-      <w:numFmt w:val="decimal"/>
-      <w:lvlText w:val="%1."/>
-      <w:lvlJc w:val="left"/>
-      <w:pPr>
-        <w:tabs>
-          <w:tab w:val="num" w:pos="0"/>
-        </w:tabs>
-        <w:ind w:left="720" w:hanging="360"/>
-      </w:pPr>
-      <w:rPr/>
-    </w:lvl>
-    <w:lvl w:ilvl="1">
-      <w:start w:val="1"/>
-      <w:numFmt w:val="lowerLetter"/>
-      <w:lvlText w:val="%2."/>
-      <w:lvlJc w:val="left"/>
-      <w:pPr>
-        <w:tabs>
-          <w:tab w:val="num" w:pos="0"/>
-        </w:tabs>
-        <w:ind w:left="1440" w:hanging="360"/>
-      </w:pPr>
-      <w:rPr/>
-    </w:lvl>
-    <w:lvl w:ilvl="2">
-      <w:start w:val="1"/>
-      <w:numFmt w:val="lowerRoman"/>
-      <w:lvlText w:val="%3."/>
-      <w:lvlJc w:val="right"/>
-      <w:pPr>
-        <w:tabs>
-          <w:tab w:val="num" w:pos="0"/>
-        </w:tabs>
-        <w:ind w:left="2160" w:hanging="180"/>
-      </w:pPr>
-      <w:rPr/>
-    </w:lvl>
-    <w:lvl w:ilvl="3">
-      <w:start w:val="1"/>
-      <w:numFmt w:val="decimal"/>
-      <w:lvlText w:val="%4."/>
-      <w:lvlJc w:val="left"/>
-      <w:pPr>
-        <w:tabs>
-          <w:tab w:val="num" w:pos="0"/>
-        </w:tabs>
-        <w:ind w:left="2880" w:hanging="360"/>
-      </w:pPr>
-      <w:rPr/>
-    </w:lvl>
-    <w:lvl w:ilvl="4">
-      <w:start w:val="1"/>
-      <w:numFmt w:val="lowerLetter"/>
-      <w:lvlText w:val="%5."/>
-      <w:lvlJc w:val="left"/>
-      <w:pPr>
-        <w:tabs>
-          <w:tab w:val="num" w:pos="0"/>
-        </w:tabs>
-        <w:ind w:left="3600" w:hanging="360"/>
-      </w:pPr>
-      <w:rPr/>
-    </w:lvl>
-    <w:lvl w:ilvl="5">
-      <w:start w:val="1"/>
-      <w:numFmt w:val="lowerRoman"/>
-      <w:lvlText w:val="%6."/>
-      <w:lvlJc w:val="right"/>
-      <w:pPr>
-        <w:tabs>
-          <w:tab w:val="num" w:pos="0"/>
-        </w:tabs>
-        <w:ind w:left="4320" w:hanging="180"/>
-      </w:pPr>
-      <w:rPr/>
-    </w:lvl>
-    <w:lvl w:ilvl="6">
-      <w:start w:val="1"/>
-      <w:numFmt w:val="decimal"/>
-      <w:lvlText w:val="%7."/>
-      <w:lvlJc w:val="left"/>
-      <w:pPr>
-        <w:tabs>
-          <w:tab w:val="num" w:pos="0"/>
-        </w:tabs>
-        <w:ind w:left="5040" w:hanging="360"/>
-      </w:pPr>
-      <w:rPr/>
-    </w:lvl>
-    <w:lvl w:ilvl="7">
-      <w:start w:val="1"/>
-      <w:numFmt w:val="lowerLetter"/>
-      <w:lvlText w:val="%8."/>
-      <w:lvlJc w:val="left"/>
-      <w:pPr>
-        <w:tabs>
-          <w:tab w:val="num" w:pos="0"/>
-        </w:tabs>
-        <w:ind w:left="5760" w:hanging="360"/>
-      </w:pPr>
-      <w:rPr/>
-    </w:lvl>
-    <w:lvl w:ilvl="8">
-      <w:start w:val="1"/>
-      <w:numFmt w:val="lowerRoman"/>
-      <w:lvlText w:val="%9."/>
-      <w:lvlJc w:val="right"/>
-      <w:pPr>
-        <w:tabs>
-          <w:tab w:val="num" w:pos="0"/>
-        </w:tabs>
-        <w:ind w:left="6480" w:hanging="180"/>
-      </w:pPr>
-      <w:rPr/>
-    </w:lvl>
-  </w:abstractNum>
-  <w:abstractNum w:abstractNumId="7">
     <w:lvl w:ilvl="0">
       <w:start w:val="1"/>
       <w:numFmt w:val="bullet"/>
@@ -7885,7 +6807,7 @@
       </w:rPr>
     </w:lvl>
   </w:abstractNum>
-  <w:abstractNum w:abstractNumId="8">
+  <w:abstractNum w:abstractNumId="7">
     <w:lvl w:ilvl="0">
       <w:start w:val="1"/>
       <w:numFmt w:val="bullet"/>
@@ -7895,7 +6817,7 @@
         <w:tabs>
           <w:tab w:val="num" w:pos="0"/>
         </w:tabs>
-        <w:ind w:left="720" w:hanging="360"/>
+        <w:ind w:left="862" w:hanging="360"/>
       </w:pPr>
       <w:rPr>
         <w:rFonts w:ascii="Wingdings" w:hAnsi="Wingdings" w:cs="Wingdings" w:hint="default"/>
@@ -7910,7 +6832,7 @@
         <w:tabs>
           <w:tab w:val="num" w:pos="0"/>
         </w:tabs>
-        <w:ind w:left="1440" w:hanging="360"/>
+        <w:ind w:left="1582" w:hanging="360"/>
       </w:pPr>
       <w:rPr>
         <w:rFonts w:ascii="Courier New" w:hAnsi="Courier New" w:cs="Courier New" w:hint="default"/>
@@ -7925,7 +6847,7 @@
         <w:tabs>
           <w:tab w:val="num" w:pos="0"/>
         </w:tabs>
-        <w:ind w:left="2160" w:hanging="360"/>
+        <w:ind w:left="2302" w:hanging="360"/>
       </w:pPr>
       <w:rPr>
         <w:rFonts w:ascii="Wingdings" w:hAnsi="Wingdings" w:cs="Wingdings" w:hint="default"/>
@@ -7940,7 +6862,7 @@
         <w:tabs>
           <w:tab w:val="num" w:pos="0"/>
         </w:tabs>
-        <w:ind w:left="2880" w:hanging="360"/>
+        <w:ind w:left="3022" w:hanging="360"/>
       </w:pPr>
       <w:rPr>
         <w:rFonts w:ascii="Symbol" w:hAnsi="Symbol" w:cs="Symbol" w:hint="default"/>
@@ -7955,7 +6877,7 @@
         <w:tabs>
           <w:tab w:val="num" w:pos="0"/>
         </w:tabs>
-        <w:ind w:left="3600" w:hanging="360"/>
+        <w:ind w:left="3742" w:hanging="360"/>
       </w:pPr>
       <w:rPr>
         <w:rFonts w:ascii="Courier New" w:hAnsi="Courier New" w:cs="Courier New" w:hint="default"/>
@@ -7970,7 +6892,7 @@
         <w:tabs>
           <w:tab w:val="num" w:pos="0"/>
         </w:tabs>
-        <w:ind w:left="4320" w:hanging="360"/>
+        <w:ind w:left="4462" w:hanging="360"/>
       </w:pPr>
       <w:rPr>
         <w:rFonts w:ascii="Wingdings" w:hAnsi="Wingdings" w:cs="Wingdings" w:hint="default"/>
@@ -7985,7 +6907,7 @@
         <w:tabs>
           <w:tab w:val="num" w:pos="0"/>
         </w:tabs>
-        <w:ind w:left="5040" w:hanging="360"/>
+        <w:ind w:left="5182" w:hanging="360"/>
       </w:pPr>
       <w:rPr>
         <w:rFonts w:ascii="Symbol" w:hAnsi="Symbol" w:cs="Symbol" w:hint="default"/>
@@ -8000,7 +6922,7 @@
         <w:tabs>
           <w:tab w:val="num" w:pos="0"/>
         </w:tabs>
-        <w:ind w:left="5760" w:hanging="360"/>
+        <w:ind w:left="5902" w:hanging="360"/>
       </w:pPr>
       <w:rPr>
         <w:rFonts w:ascii="Courier New" w:hAnsi="Courier New" w:cs="Courier New" w:hint="default"/>
@@ -8015,151 +6937,14 @@
         <w:tabs>
           <w:tab w:val="num" w:pos="0"/>
         </w:tabs>
-        <w:ind w:left="6480" w:hanging="360"/>
+        <w:ind w:left="6622" w:hanging="360"/>
       </w:pPr>
       <w:rPr>
         <w:rFonts w:ascii="Wingdings" w:hAnsi="Wingdings" w:cs="Wingdings" w:hint="default"/>
       </w:rPr>
     </w:lvl>
   </w:abstractNum>
-  <w:abstractNum w:abstractNumId="9">
-    <w:lvl w:ilvl="0">
-      <w:start w:val="1"/>
-      <w:numFmt w:val="bullet"/>
-      <w:lvlText w:val=""/>
-      <w:lvlJc w:val="left"/>
-      <w:pPr>
-        <w:tabs>
-          <w:tab w:val="num" w:pos="0"/>
-        </w:tabs>
-        <w:ind w:left="862" w:hanging="360"/>
-      </w:pPr>
-      <w:rPr>
-        <w:rFonts w:ascii="Wingdings" w:hAnsi="Wingdings" w:cs="Wingdings" w:hint="default"/>
-      </w:rPr>
-    </w:lvl>
-    <w:lvl w:ilvl="1">
-      <w:start w:val="1"/>
-      <w:numFmt w:val="bullet"/>
-      <w:lvlText w:val="o"/>
-      <w:lvlJc w:val="left"/>
-      <w:pPr>
-        <w:tabs>
-          <w:tab w:val="num" w:pos="0"/>
-        </w:tabs>
-        <w:ind w:left="1582" w:hanging="360"/>
-      </w:pPr>
-      <w:rPr>
-        <w:rFonts w:ascii="Courier New" w:hAnsi="Courier New" w:cs="Courier New" w:hint="default"/>
-      </w:rPr>
-    </w:lvl>
-    <w:lvl w:ilvl="2">
-      <w:start w:val="1"/>
-      <w:numFmt w:val="bullet"/>
-      <w:lvlText w:val=""/>
-      <w:lvlJc w:val="left"/>
-      <w:pPr>
-        <w:tabs>
-          <w:tab w:val="num" w:pos="0"/>
-        </w:tabs>
-        <w:ind w:left="2302" w:hanging="360"/>
-      </w:pPr>
-      <w:rPr>
-        <w:rFonts w:ascii="Wingdings" w:hAnsi="Wingdings" w:cs="Wingdings" w:hint="default"/>
-      </w:rPr>
-    </w:lvl>
-    <w:lvl w:ilvl="3">
-      <w:start w:val="1"/>
-      <w:numFmt w:val="bullet"/>
-      <w:lvlText w:val=""/>
-      <w:lvlJc w:val="left"/>
-      <w:pPr>
-        <w:tabs>
-          <w:tab w:val="num" w:pos="0"/>
-        </w:tabs>
-        <w:ind w:left="3022" w:hanging="360"/>
-      </w:pPr>
-      <w:rPr>
-        <w:rFonts w:ascii="Symbol" w:hAnsi="Symbol" w:cs="Symbol" w:hint="default"/>
-      </w:rPr>
-    </w:lvl>
-    <w:lvl w:ilvl="4">
-      <w:start w:val="1"/>
-      <w:numFmt w:val="bullet"/>
-      <w:lvlText w:val="o"/>
-      <w:lvlJc w:val="left"/>
-      <w:pPr>
-        <w:tabs>
-          <w:tab w:val="num" w:pos="0"/>
-        </w:tabs>
-        <w:ind w:left="3742" w:hanging="360"/>
-      </w:pPr>
-      <w:rPr>
-        <w:rFonts w:ascii="Courier New" w:hAnsi="Courier New" w:cs="Courier New" w:hint="default"/>
-      </w:rPr>
-    </w:lvl>
-    <w:lvl w:ilvl="5">
-      <w:start w:val="1"/>
-      <w:numFmt w:val="bullet"/>
-      <w:lvlText w:val=""/>
-      <w:lvlJc w:val="left"/>
-      <w:pPr>
-        <w:tabs>
-          <w:tab w:val="num" w:pos="0"/>
-        </w:tabs>
-        <w:ind w:left="4462" w:hanging="360"/>
-      </w:pPr>
-      <w:rPr>
-        <w:rFonts w:ascii="Wingdings" w:hAnsi="Wingdings" w:cs="Wingdings" w:hint="default"/>
-      </w:rPr>
-    </w:lvl>
-    <w:lvl w:ilvl="6">
-      <w:start w:val="1"/>
-      <w:numFmt w:val="bullet"/>
-      <w:lvlText w:val=""/>
-      <w:lvlJc w:val="left"/>
-      <w:pPr>
-        <w:tabs>
-          <w:tab w:val="num" w:pos="0"/>
-        </w:tabs>
-        <w:ind w:left="5182" w:hanging="360"/>
-      </w:pPr>
-      <w:rPr>
-        <w:rFonts w:ascii="Symbol" w:hAnsi="Symbol" w:cs="Symbol" w:hint="default"/>
-      </w:rPr>
-    </w:lvl>
-    <w:lvl w:ilvl="7">
-      <w:start w:val="1"/>
-      <w:numFmt w:val="bullet"/>
-      <w:lvlText w:val="o"/>
-      <w:lvlJc w:val="left"/>
-      <w:pPr>
-        <w:tabs>
-          <w:tab w:val="num" w:pos="0"/>
-        </w:tabs>
-        <w:ind w:left="5902" w:hanging="360"/>
-      </w:pPr>
-      <w:rPr>
-        <w:rFonts w:ascii="Courier New" w:hAnsi="Courier New" w:cs="Courier New" w:hint="default"/>
-      </w:rPr>
-    </w:lvl>
-    <w:lvl w:ilvl="8">
-      <w:start w:val="1"/>
-      <w:numFmt w:val="bullet"/>
-      <w:lvlText w:val=""/>
-      <w:lvlJc w:val="left"/>
-      <w:pPr>
-        <w:tabs>
-          <w:tab w:val="num" w:pos="0"/>
-        </w:tabs>
-        <w:ind w:left="6622" w:hanging="360"/>
-      </w:pPr>
-      <w:rPr>
-        <w:rFonts w:ascii="Wingdings" w:hAnsi="Wingdings" w:cs="Wingdings" w:hint="default"/>
-      </w:rPr>
-    </w:lvl>
-  </w:abstractNum>
-  <w:abstractNum w:abstractNumId="10">
+  <w:abstractNum w:abstractNumId="8">
     <w:lvl w:ilvl="0">
       <w:start w:val="1"/>
       <w:numFmt w:val="bullet"/>
@@ -8319,12 +7104,6 @@
   </w:num>
   <w:num w:numId="8">
     <w:abstractNumId w:val="8"/>
-  </w:num>
-  <w:num w:numId="9">
-    <w:abstractNumId w:val="9"/>
-  </w:num>
-  <w:num w:numId="10">
-    <w:abstractNumId w:val="10"/>
   </w:num>
 </w:numbering>
 </file>
@@ -8754,7 +7533,7 @@
     <w:pPr>
       <w:numPr>
         <w:ilvl w:val="0"/>
-        <w:numId w:val="5"/>
+        <w:numId w:val="4"/>
       </w:numPr>
       <w:spacing w:lineRule="auto" w:line="360"/>
       <w:outlineLvl w:val="0"/>
@@ -9063,15 +7842,15 @@
       <w:lang w:val="es-PE" w:eastAsia="en-US" w:bidi="ar-SA"/>
     </w:rPr>
   </w:style>
-  <w:style w:type="paragraph" w:styleId="FrameContents">
-    <w:name w:val="Frame Contents"/>
+  <w:style w:type="paragraph" w:styleId="FrameContentsuser">
+    <w:name w:val="Frame Contents (user)"/>
     <w:basedOn w:val="Normal"/>
     <w:qFormat/>
     <w:pPr/>
     <w:rPr/>
   </w:style>
-  <w:style w:type="paragraph" w:styleId="FrameContentsuser">
-    <w:name w:val="Frame Contents (user)"/>
+  <w:style w:type="paragraph" w:styleId="FrameContents">
+    <w:name w:val="Frame Contents"/>
     <w:basedOn w:val="Normal"/>
     <w:qFormat/>
     <w:pPr/>

</xml_diff>

<commit_message>
feat: model for first document
</commit_message>
<xml_diff>
--- a/backend/src/Templates/nuevos_informes/informe_01.docx
+++ b/backend/src/Templates/nuevos_informes/informe_01.docx
@@ -72,7 +72,14 @@
           <w:rFonts w:ascii="GeoSlab703 MdCn BT" w:hAnsi="GeoSlab703 MdCn BT"/>
           <w:color w:themeColor="text1" w:themeTint="d9" w:val="262626"/>
         </w:rPr>
-        <w:t>Arequipa, 03 de Febrero del 2025</w:t>
+        <w:t xml:space="preserve">Arequipa, </w:t>
+      </w:r>
+      <w:r>
+        <w:rPr>
+          <w:rFonts w:ascii="GeoSlab703 MdCn BT" w:hAnsi="GeoSlab703 MdCn BT"/>
+          <w:color w:themeColor="text1" w:themeTint="d9" w:val="262626"/>
+        </w:rPr>
+        <w:t>{sign_date}</w:t>
       </w:r>
     </w:p>
     <w:p>
@@ -162,7 +169,7 @@
           <w:sz w:val="27"/>
           <w:szCs w:val="27"/>
         </w:rPr>
-        <w:t>CONCESIONARIO VIRGEN DE COPACABANA EIRL</w:t>
+        <w:t>{client_name}</w:t>
       </w:r>
     </w:p>
     <w:p>
@@ -183,7 +190,7 @@
           <w:rFonts w:cs="Noto Sans" w:ascii="GeoSlab703 MdCn BT" w:hAnsi="GeoSlab703 MdCn BT"/>
           <w:color w:val="252525"/>
         </w:rPr>
-        <w:t>SECTOR I MZA. Q LOTE. 2 PAMPAS CONGATA (ESQUINA DE CANCHA DEPORTIVA)</w:t>
+        <w:t>{client_address}</w:t>
       </w:r>
       <w:r>
         <w:rPr>
@@ -237,7 +244,15 @@
           <w:b/>
           <w:color w:themeColor="text1" w:themeTint="d9" w:val="262626"/>
         </w:rPr>
-        <w:t>ATENCION: Ing. Marcela Durand R.</w:t>
+        <w:t xml:space="preserve">ATENCION: </w:t>
+      </w:r>
+      <w:r>
+        <w:rPr>
+          <w:rFonts w:ascii="GeoSlab703 MdCn BT" w:hAnsi="GeoSlab703 MdCn BT"/>
+          <w:b/>
+          <w:color w:themeColor="text1" w:themeTint="d9" w:val="262626"/>
+        </w:rPr>
+        <w:t>{client_supervisor}</w:t>
       </w:r>
     </w:p>
     <w:p>
@@ -259,7 +274,11 @@
     <w:p>
       <w:pPr>
         <w:pStyle w:val="Normal"/>
-        <w:spacing w:lineRule="auto" w:line="360"/>
+        <w:widowControl/>
+        <w:suppressAutoHyphens w:val="true"/>
+        <w:bidi w:val="0"/>
+        <w:spacing w:lineRule="auto" w:line="360" w:before="0" w:after="0"/>
+        <w:ind w:firstLine="720" w:left="0" w:right="0"/>
         <w:jc w:val="both"/>
         <w:rPr>
           <w:rFonts w:ascii="GeoSlab703 MdCn BT" w:hAnsi="GeoSlab703 MdCn BT"/>
@@ -271,8 +290,7 @@
           <w:rFonts w:ascii="GeoSlab703 MdCn BT" w:hAnsi="GeoSlab703 MdCn BT"/>
           <w:color w:themeColor="text1" w:themeTint="d9" w:val="262626"/>
         </w:rPr>
-        <w:tab/>
-        <w:t xml:space="preserve">Es grato dirigirnos   a   Uds., para   hacerles llegar   nuestro Informe técnico, referente a la Primera </w:t>
+        <w:t xml:space="preserve">Es grato dirigirnos a Uds., para hacerles llegar nuestro Informe técnico, referente a la Primera </w:t>
       </w:r>
       <w:r>
         <w:rPr>
@@ -282,23 +300,64 @@
           <w:smallCaps/>
           <w:color w:themeColor="text1" w:themeTint="d9" w:val="262626"/>
         </w:rPr>
-        <w:t>Desinfección, Desinsectación y Desratización Integral (CONTROL de roedores, insectos rastreros y voladores y carga microbiana)</w:t>
-      </w:r>
-      <w:r>
-        <w:rPr>
-          <w:rFonts w:ascii="GeoSlab703 MdCn BT" w:hAnsi="GeoSlab703 MdCn BT"/>
+        <w:t>Desinfección, Desinsectación y Desratización Integral (CONTROL de roe</w:t>
+      </w:r>
+      <w:r>
+        <w:rPr>
+          <w:rFonts w:ascii="GeoSlab703 MdCn BT" w:hAnsi="GeoSlab703 MdCn BT"/>
+          <w:b/>
           <w:bCs/>
           <w:smallCaps/>
           <w:color w:themeColor="text1" w:themeTint="d9" w:val="262626"/>
         </w:rPr>
-        <w:t>, desarrollada</w:t>
-      </w:r>
-      <w:r>
-        <w:rPr>
-          <w:rFonts w:ascii="GeoSlab703 MdCn BT" w:hAnsi="GeoSlab703 MdCn BT"/>
-          <w:color w:themeColor="text1" w:themeTint="d9" w:val="262626"/>
-        </w:rPr>
-        <w:t xml:space="preserve"> en los diferentes ambientes de su tienda ubicada en su Planta de procesamiento de alimentos.</w:t>
+        <w:t>d</w:t>
+      </w:r>
+      <w:r>
+        <w:rPr>
+          <w:rFonts w:ascii="GeoSlab703 MdCn BT" w:hAnsi="GeoSlab703 MdCn BT"/>
+          <w:b/>
+          <w:bCs/>
+          <w:smallCaps/>
+          <w:color w:themeColor="text1" w:themeTint="d9" w:val="262626"/>
+        </w:rPr>
+        <w:t>ores, insectos rastreros y voladores y carga microbiana)</w:t>
+      </w:r>
+      <w:r>
+        <w:rPr>
+          <w:rFonts w:ascii="GeoSlab703 MdCn BT" w:hAnsi="GeoSlab703 MdCn BT"/>
+          <w:bCs/>
+          <w:smallCaps/>
+          <w:color w:themeColor="text1" w:themeTint="d9" w:val="262626"/>
+        </w:rPr>
+        <w:t xml:space="preserve">, </w:t>
+      </w:r>
+      <w:r>
+        <w:rPr>
+          <w:rFonts w:ascii="GeoSlab703 MdCn BT" w:hAnsi="GeoSlab703 MdCn BT"/>
+          <w:color w:themeColor="text1" w:themeTint="d9" w:val="262626"/>
+        </w:rPr>
+        <w:t xml:space="preserve">desarrollada </w:t>
+      </w:r>
+      <w:r>
+        <w:rPr>
+          <w:rFonts w:ascii="GeoSlab703 MdCn BT" w:hAnsi="GeoSlab703 MdCn BT"/>
+          <w:color w:themeColor="text1" w:themeTint="d9" w:val="262626"/>
+        </w:rPr>
+        <w:t xml:space="preserve">en los diferentes ambientes de su </w:t>
+      </w:r>
+      <w:r>
+        <w:rPr>
+          <w:rFonts w:ascii="GeoSlab703 MdCn BT" w:hAnsi="GeoSlab703 MdCn BT"/>
+          <w:color w:themeColor="text1" w:themeTint="d9" w:val="262626"/>
+        </w:rPr>
+        <w:t>ubicación</w:t>
+      </w:r>
+      <w:r>
+        <w:rPr>
+          <w:rFonts w:ascii="GeoSlab703 MdCn BT" w:hAnsi="GeoSlab703 MdCn BT"/>
+          <w:color w:themeColor="text1" w:themeTint="d9" w:val="262626"/>
+        </w:rPr>
+        <w:t>.</w:t>
       </w:r>
     </w:p>
     <w:p>
@@ -328,10 +387,7 @@
         </w:numPr>
         <w:spacing w:lineRule="auto" w:line="360"/>
         <w:jc w:val="both"/>
-        <w:rPr>
-          <w:rFonts w:ascii="GeoSlab703 MdCn BT" w:hAnsi="GeoSlab703 MdCn BT"/>
-          <w:color w:themeColor="text1" w:themeTint="d9" w:val="262626"/>
-        </w:rPr>
+        <w:rPr/>
       </w:pPr>
       <w:r>
         <w:rPr>
@@ -354,10 +410,7 @@
         </w:numPr>
         <w:spacing w:lineRule="auto" w:line="360"/>
         <w:jc w:val="both"/>
-        <w:rPr>
-          <w:rFonts w:ascii="GeoSlab703 MdCn BT" w:hAnsi="GeoSlab703 MdCn BT"/>
-          <w:color w:themeColor="text1" w:themeTint="d9" w:val="262626"/>
-        </w:rPr>
+        <w:rPr/>
       </w:pPr>
       <w:r>
         <w:rPr>
@@ -533,111 +586,6 @@
         <w:jc w:val="center"/>
         <w:rPr>
           <w:rFonts w:ascii="GeoSlab703 MdCn BT" w:hAnsi="GeoSlab703 MdCn BT"/>
-          <w:color w:themeColor="text1" w:themeTint="d9" w:val="262626"/>
-          <w:lang w:val="pt-BR"/>
-        </w:rPr>
-      </w:pPr>
-      <w:r>
-        <w:rPr>
-          <w:rFonts w:ascii="GeoSlab703 MdCn BT" w:hAnsi="GeoSlab703 MdCn BT"/>
-          <w:color w:themeColor="text1" w:themeTint="d9" w:val="262626"/>
-          <w:lang w:val="pt-BR"/>
-        </w:rPr>
-        <mc:AlternateContent>
-          <mc:Choice Requires="wps">
-            <w:drawing>
-              <wp:anchor behindDoc="1" distT="0" distB="0" distL="0" distR="0" simplePos="0" locked="0" layoutInCell="1" allowOverlap="1" relativeHeight="22" wp14:anchorId="450E6816">
-                <wp:simplePos x="0" y="0"/>
-                <wp:positionH relativeFrom="column">
-                  <wp:posOffset>1813560</wp:posOffset>
-                </wp:positionH>
-                <wp:positionV relativeFrom="paragraph">
-                  <wp:posOffset>156210</wp:posOffset>
-                </wp:positionV>
-                <wp:extent cx="2247265" cy="959485"/>
-                <wp:effectExtent l="0" t="0" r="0" b="0"/>
-                <wp:wrapNone/>
-                <wp:docPr id="1" name="Imagen 14"/>
-                <a:graphic xmlns:a="http://schemas.openxmlformats.org/drawingml/2006/main">
-                  <a:graphicData uri="http://schemas.openxmlformats.org/drawingml/2006/picture">
-                    <pic:pic xmlns:pic="http://schemas.openxmlformats.org/drawingml/2006/picture">
-                      <pic:nvPicPr>
-                        <pic:cNvPr id="2" name="Imagen 14" descr=""/>
-                        <pic:cNvPicPr/>
-                      </pic:nvPicPr>
-                      <pic:blipFill>
-                        <a:blip r:embed="rId2">
-                          <a:grayscl/>
-                          <a:extLst>
-                            <a:ext uri="{BEBA8EAE-BF5A-486C-A8C5-ECC9F3942E4B}">
-                              <a14:imgProps xmlns:a14="http://schemas.microsoft.com/office/drawing/2010/main">
-                                <a14:imgLayer r:embed="rId3">
-                                  <a14:imgEffect>
-                                    <a14:brightnessContrast colorTemp="5900" contrast="20000" sat="66000"/>
-                                  </a14:imgEffect>
-                                </a14:imgLayer>
-                              </a14:imgProps>
-                            </a:ext>
-                          </a:extLst>
-                        </a:blip>
-                        <a:stretch/>
-                      </pic:blipFill>
-                      <pic:spPr>
-                        <a:xfrm>
-                          <a:off x="0" y="0"/>
-                          <a:ext cx="2247120" cy="959400"/>
-                        </a:xfrm>
-                        <a:prstGeom prst="rect">
-                          <a:avLst/>
-                        </a:prstGeom>
-                        <a:noFill/>
-                        <a:ln w="0">
-                          <a:noFill/>
-                        </a:ln>
-                      </pic:spPr>
-                    </pic:pic>
-                  </a:graphicData>
-                </a:graphic>
-              </wp:anchor>
-            </w:drawing>
-          </mc:Choice>
-          <mc:Fallback>
-            <w:pict>
-              <v:shapetype id="_x0000_t75" coordsize="21600,21600" o:spt="75" o:preferrelative="t" path="m@4@5l@4@11@9@11@9@5xe" filled="f" stroked="f">
-                <v:stroke joinstyle="miter"/>
-                <v:formulas>
-                  <v:f eqn="if lineDrawn pixelLineWidth 0"/>
-                  <v:f eqn="sum @0 1 0"/>
-                  <v:f eqn="sum 0 0 @1"/>
-                  <v:f eqn="prod @2 1 2"/>
-                  <v:f eqn="prod @3 21600 pixelWidth"/>
-                  <v:f eqn="prod @3 21600 pixelHeight"/>
-                  <v:f eqn="sum @0 0 1"/>
-                  <v:f eqn="prod @6 1 2"/>
-                  <v:f eqn="prod @7 21600 pixelWidth"/>
-                  <v:f eqn="sum @8 21600 0"/>
-                  <v:f eqn="prod @7 21600 pixelHeight"/>
-                  <v:f eqn="sum @10 21600 0"/>
-                </v:formulas>
-                <v:path o:extrusionok="f" gradientshapeok="t" o:connecttype="rect"/>
-                <o:lock v:ext="edit" aspectratio="t"/>
-              </v:shapetype>
-              <v:shape id="shape_0" ID="Imagen 14" stroked="f" o:allowincell="f" style="position:absolute;margin-left:142.8pt;margin-top:12.3pt;width:176.9pt;height:75.5pt;mso-wrap-style:none;v-text-anchor:middle" wp14:anchorId="450E6816" type="_x0000_t75">
-                <v:imagedata r:id="rId4" o:detectmouseclick="t"/>
-                <v:stroke color="#3465a4" joinstyle="round" endcap="flat"/>
-                <w10:wrap type="none"/>
-              </v:shape>
-            </w:pict>
-          </mc:Fallback>
-        </mc:AlternateContent>
-      </w:r>
-    </w:p>
-    <w:p>
-      <w:pPr>
-        <w:pStyle w:val="Normal"/>
-        <w:jc w:val="center"/>
-        <w:rPr>
-          <w:rFonts w:ascii="GeoSlab703 MdCn BT" w:hAnsi="GeoSlab703 MdCn BT"/>
           <w:b/>
           <w:color w:themeColor="text1" w:themeTint="d9" w:val="262626"/>
           <w:u w:val="single"/>
@@ -651,185 +599,8 @@
           <w:u w:val="single"/>
         </w:rPr>
       </w:r>
-    </w:p>
-    <w:p>
-      <w:pPr>
-        <w:pStyle w:val="Normal"/>
-        <w:jc w:val="center"/>
-        <w:rPr>
-          <w:rFonts w:ascii="GeoSlab703 MdCn BT" w:hAnsi="GeoSlab703 MdCn BT"/>
-          <w:b/>
-          <w:color w:themeColor="text1" w:themeTint="d9" w:val="262626"/>
-          <w:u w:val="single"/>
-        </w:rPr>
-      </w:pPr>
-      <w:r>
-        <w:rPr>
-          <w:rFonts w:ascii="GeoSlab703 MdCn BT" w:hAnsi="GeoSlab703 MdCn BT"/>
-          <w:b/>
-          <w:color w:themeColor="text1" w:themeTint="d9" w:val="262626"/>
-          <w:u w:val="single"/>
-        </w:rPr>
-      </w:r>
-    </w:p>
-    <w:p>
-      <w:pPr>
-        <w:pStyle w:val="Normal"/>
-        <w:jc w:val="center"/>
-        <w:rPr>
-          <w:rFonts w:ascii="GeoSlab703 MdCn BT" w:hAnsi="GeoSlab703 MdCn BT"/>
-          <w:b/>
-          <w:color w:themeColor="text1" w:themeTint="d9" w:val="262626"/>
-          <w:u w:val="single"/>
-        </w:rPr>
-      </w:pPr>
-      <w:r>
-        <w:rPr>
-          <w:rFonts w:ascii="GeoSlab703 MdCn BT" w:hAnsi="GeoSlab703 MdCn BT"/>
-          <w:b/>
-          <w:color w:themeColor="text1" w:themeTint="d9" w:val="262626"/>
-          <w:u w:val="single"/>
-        </w:rPr>
-      </w:r>
-    </w:p>
-    <w:p>
-      <w:pPr>
-        <w:pStyle w:val="Normal"/>
-        <w:jc w:val="center"/>
-        <w:rPr>
-          <w:rFonts w:ascii="GeoSlab703 MdCn BT" w:hAnsi="GeoSlab703 MdCn BT"/>
-          <w:b/>
-          <w:color w:themeColor="text1" w:themeTint="d9" w:val="262626"/>
-          <w:u w:val="single"/>
-        </w:rPr>
-      </w:pPr>
-      <w:r>
-        <w:rPr>
-          <w:rFonts w:ascii="GeoSlab703 MdCn BT" w:hAnsi="GeoSlab703 MdCn BT"/>
-          <w:b/>
-          <w:color w:themeColor="text1" w:themeTint="d9" w:val="262626"/>
-          <w:u w:val="single"/>
-        </w:rPr>
-      </w:r>
-    </w:p>
-    <w:p>
-      <w:pPr>
-        <w:pStyle w:val="Normal"/>
-        <w:jc w:val="center"/>
-        <w:rPr>
-          <w:rFonts w:ascii="GeoSlab703 MdCn BT" w:hAnsi="GeoSlab703 MdCn BT"/>
-          <w:b/>
-          <w:color w:themeColor="text1" w:themeTint="d9" w:val="262626"/>
-          <w:u w:val="single"/>
-        </w:rPr>
-      </w:pPr>
-      <w:r>
-        <w:rPr>
-          <w:rFonts w:ascii="GeoSlab703 MdCn BT" w:hAnsi="GeoSlab703 MdCn BT"/>
-          <w:b/>
-          <w:color w:themeColor="text1" w:themeTint="d9" w:val="262626"/>
-          <w:u w:val="single"/>
-        </w:rPr>
-      </w:r>
-    </w:p>
-    <w:p>
-      <w:pPr>
-        <w:pStyle w:val="Normal"/>
-        <w:jc w:val="center"/>
-        <w:rPr>
-          <w:rFonts w:ascii="GeoSlab703 MdCn BT" w:hAnsi="GeoSlab703 MdCn BT"/>
-          <w:b/>
-          <w:color w:themeColor="text1" w:themeTint="d9" w:val="262626"/>
-          <w:u w:val="single"/>
-        </w:rPr>
-      </w:pPr>
-      <w:r>
-        <w:rPr>
-          <w:rFonts w:ascii="GeoSlab703 MdCn BT" w:hAnsi="GeoSlab703 MdCn BT"/>
-          <w:b/>
-          <w:color w:themeColor="text1" w:themeTint="d9" w:val="262626"/>
-          <w:u w:val="single"/>
-        </w:rPr>
-      </w:r>
-    </w:p>
-    <w:p>
-      <w:pPr>
-        <w:pStyle w:val="Normal"/>
-        <w:jc w:val="center"/>
-        <w:rPr>
-          <w:rFonts w:ascii="GeoSlab703 MdCn BT" w:hAnsi="GeoSlab703 MdCn BT"/>
-          <w:b/>
-          <w:color w:themeColor="text1" w:themeTint="d9" w:val="262626"/>
-          <w:u w:val="single"/>
-        </w:rPr>
-      </w:pPr>
-      <w:r>
-        <w:rPr>
-          <w:rFonts w:ascii="GeoSlab703 MdCn BT" w:hAnsi="GeoSlab703 MdCn BT"/>
-          <w:b/>
-          <w:color w:themeColor="text1" w:themeTint="d9" w:val="262626"/>
-          <w:u w:val="single"/>
-        </w:rPr>
-      </w:r>
-    </w:p>
-    <w:p>
-      <w:pPr>
-        <w:pStyle w:val="Normal"/>
-        <w:jc w:val="center"/>
-        <w:rPr>
-          <w:rFonts w:ascii="GeoSlab703 MdCn BT" w:hAnsi="GeoSlab703 MdCn BT"/>
-          <w:b/>
-          <w:color w:themeColor="text1" w:themeTint="d9" w:val="262626"/>
-          <w:u w:val="single"/>
-        </w:rPr>
-      </w:pPr>
-      <w:r>
-        <w:rPr>
-          <w:rFonts w:ascii="GeoSlab703 MdCn BT" w:hAnsi="GeoSlab703 MdCn BT"/>
-          <w:b/>
-          <w:color w:themeColor="text1" w:themeTint="d9" w:val="262626"/>
-          <w:u w:val="single"/>
-        </w:rPr>
-      </w:r>
-    </w:p>
-    <w:p>
-      <w:pPr>
-        <w:pStyle w:val="Normal"/>
-        <w:jc w:val="center"/>
-        <w:rPr>
-          <w:rFonts w:ascii="GeoSlab703 MdCn BT" w:hAnsi="GeoSlab703 MdCn BT"/>
-          <w:b/>
-          <w:color w:themeColor="text1" w:themeTint="d9" w:val="262626"/>
-          <w:u w:val="single"/>
-        </w:rPr>
-      </w:pPr>
-      <w:r>
-        <w:rPr>
-          <w:rFonts w:ascii="GeoSlab703 MdCn BT" w:hAnsi="GeoSlab703 MdCn BT"/>
-          <w:b/>
-          <w:color w:themeColor="text1" w:themeTint="d9" w:val="262626"/>
-          <w:u w:val="single"/>
-        </w:rPr>
-      </w:r>
-    </w:p>
-    <w:p>
-      <w:pPr>
-        <w:pStyle w:val="Normal"/>
-        <w:jc w:val="center"/>
-        <w:rPr>
-          <w:rFonts w:ascii="GeoSlab703 MdCn BT" w:hAnsi="GeoSlab703 MdCn BT"/>
-          <w:b/>
-          <w:color w:themeColor="text1" w:themeTint="d9" w:val="262626"/>
-          <w:u w:val="single"/>
-        </w:rPr>
-      </w:pPr>
-      <w:r>
-        <w:rPr>
-          <w:rFonts w:ascii="GeoSlab703 MdCn BT" w:hAnsi="GeoSlab703 MdCn BT"/>
-          <w:b/>
-          <w:color w:themeColor="text1" w:themeTint="d9" w:val="262626"/>
-          <w:u w:val="single"/>
-        </w:rPr>
+      <w:r>
+        <w:br w:type="page"/>
       </w:r>
     </w:p>
     <w:p>
@@ -954,7 +725,7 @@
         <w:pStyle w:val="ListParagraph"/>
         <w:numPr>
           <w:ilvl w:val="0"/>
-          <w:numId w:val="5"/>
+          <w:numId w:val="4"/>
         </w:numPr>
         <w:tabs>
           <w:tab w:val="clear" w:pos="708"/>
@@ -1613,7 +1384,7 @@
         <w:pStyle w:val="Heading1"/>
         <w:numPr>
           <w:ilvl w:val="0"/>
-          <w:numId w:val="5"/>
+          <w:numId w:val="4"/>
         </w:numPr>
         <w:rPr/>
       </w:pPr>
@@ -3536,7 +3307,7 @@
           <w:tab w:val="left" w:pos="709" w:leader="none"/>
           <w:tab w:val="left" w:pos="851" w:leader="none"/>
         </w:tabs>
-        <w:spacing w:before="0" w:after="120"/>
+        <w:spacing w:before="58" w:after="58"/>
         <w:rPr>
           <w:rFonts w:ascii="GeoSlab703 MdCn BT" w:hAnsi="GeoSlab703 MdCn BT"/>
           <w:b/>
@@ -3564,15 +3335,11 @@
         <w:widowControl/>
         <w:suppressAutoHyphens w:val="true"/>
         <w:bidi w:val="0"/>
-        <w:spacing w:lineRule="auto" w:line="240" w:before="0" w:after="12"/>
+        <w:spacing w:lineRule="auto" w:line="240" w:before="58" w:after="58"/>
         <w:ind w:hanging="0" w:left="269" w:right="0"/>
-        <w:contextualSpacing/>
+        <w:contextualSpacing w:val="false"/>
         <w:jc w:val="left"/>
-        <w:rPr>
-          <w:rFonts w:ascii="GeoSlab703 MdCn BT" w:hAnsi="GeoSlab703 MdCn BT" w:eastAsia="Calibri" w:cs="GeoSlab703 MdCn BT" w:eastAsiaTheme="minorHAnsi"/>
-          <w:color w:val="000000"/>
-          <w:lang w:val="es-PE" w:eastAsia="en-US"/>
-        </w:rPr>
+        <w:rPr/>
       </w:pPr>
       <w:r>
         <w:rPr>
@@ -3586,15 +3353,8 @@
     <w:p>
       <w:pPr>
         <w:pStyle w:val="Normal"/>
-        <w:rPr>
-          <w:rFonts w:ascii="GeoSlab703 MdCn BT" w:hAnsi="GeoSlab703 MdCn BT" w:eastAsia="Calibri" w:cs="GeoSlab703 MdCn BT" w:eastAsiaTheme="minorHAnsi"/>
-          <w:b/>
-          <w:bCs/>
-          <w:color w:val="000000"/>
-          <w:sz w:val="23"/>
-          <w:szCs w:val="23"/>
-          <w:lang w:val="es-PE" w:eastAsia="en-US"/>
-        </w:rPr>
+        <w:spacing w:before="58" w:after="58"/>
+        <w:rPr/>
       </w:pPr>
       <w:r>
         <w:rPr>
@@ -3611,471 +3371,42 @@
     </w:p>
     <w:p>
       <w:pPr>
-        <w:pStyle w:val="Normal"/>
-        <w:rPr>
-          <w:rFonts w:ascii="GeoSlab703 MdCn BT" w:hAnsi="GeoSlab703 MdCn BT" w:eastAsia="Calibri" w:cs="GeoSlab703 MdCn BT" w:eastAsiaTheme="minorHAnsi"/>
-          <w:b/>
-          <w:bCs/>
+        <w:pStyle w:val="ListParagraph"/>
+        <w:widowControl/>
+        <w:suppressAutoHyphens w:val="true"/>
+        <w:bidi w:val="0"/>
+        <w:spacing w:lineRule="auto" w:line="240" w:before="58" w:after="58"/>
+        <w:ind w:hanging="0" w:left="269" w:right="0"/>
+        <w:contextualSpacing w:val="false"/>
+        <w:jc w:val="left"/>
+        <w:rPr/>
+      </w:pPr>
+      <w:r>
+        <w:rPr>
+          <w:rFonts w:eastAsia="Calibri" w:cs="GeoSlab703 MdCn BT" w:ascii="GeoSlab703 MdCn BT" w:hAnsi="GeoSlab703 MdCn BT" w:eastAsiaTheme="minorHAnsi"/>
+          <w:b w:val="false"/>
+          <w:bCs w:val="false"/>
           <w:color w:val="000000"/>
           <w:sz w:val="23"/>
           <w:szCs w:val="23"/>
           <w:lang w:val="es-PE" w:eastAsia="en-US"/>
         </w:rPr>
-      </w:pPr>
-      <w:r>
-        <w:rPr>
-          <w:rFonts w:eastAsia="Calibri" w:cs="GeoSlab703 MdCn BT" w:ascii="GeoSlab703 MdCn BT" w:hAnsi="GeoSlab703 MdCn BT" w:eastAsiaTheme="minorHAnsi"/>
-          <w:b/>
-          <w:bCs/>
-          <w:color w:val="000000"/>
-          <w:sz w:val="23"/>
-          <w:szCs w:val="23"/>
-          <w:lang w:val="es-PE" w:eastAsia="en-US"/>
-        </w:rPr>
-        <w:t xml:space="preserve">6.1.-REGISTROS CEBADEROS: </w:t>
+        <w:t>{section_6}</w:t>
       </w:r>
     </w:p>
     <w:p>
       <w:pPr>
         <w:pStyle w:val="Normal"/>
-        <w:rPr>
-          <w:rFonts w:ascii="GeoSlab703 MdCn BT" w:hAnsi="GeoSlab703 MdCn BT" w:eastAsia="Calibri" w:cs="GeoSlab703 MdCn BT" w:eastAsiaTheme="minorHAnsi"/>
-          <w:color w:val="000000"/>
-          <w:sz w:val="23"/>
-          <w:szCs w:val="23"/>
-          <w:lang w:val="es-PE" w:eastAsia="en-US"/>
-        </w:rPr>
-      </w:pPr>
-      <w:r>
-        <w:rPr>
-          <w:rFonts w:eastAsia="Calibri" w:cs="GeoSlab703 MdCn BT" w:eastAsiaTheme="minorHAnsi" w:ascii="GeoSlab703 MdCn BT" w:hAnsi="GeoSlab703 MdCn BT"/>
-          <w:color w:val="000000"/>
-          <w:sz w:val="23"/>
-          <w:szCs w:val="23"/>
-          <w:lang w:val="es-PE" w:eastAsia="en-US"/>
-        </w:rPr>
-      </w:r>
-    </w:p>
-    <w:p>
-      <w:pPr>
-        <w:pStyle w:val="ListParagraph"/>
-        <w:numPr>
-          <w:ilvl w:val="0"/>
-          <w:numId w:val="7"/>
-        </w:numPr>
-        <w:spacing w:before="0" w:after="12"/>
-        <w:contextualSpacing/>
-        <w:rPr>
-          <w:rFonts w:ascii="GeoSlab703 MdCn BT" w:hAnsi="GeoSlab703 MdCn BT" w:eastAsia="Calibri" w:cs="GeoSlab703 MdCn BT" w:eastAsiaTheme="minorHAnsi"/>
-          <w:color w:val="000000"/>
-          <w:lang w:val="es-PE" w:eastAsia="en-US"/>
-        </w:rPr>
-      </w:pPr>
-      <w:r>
-        <w:rPr>
-          <w:rFonts w:eastAsia="Calibri" w:cs="GeoSlab703 MdCn BT" w:ascii="GeoSlab703 MdCn BT" w:hAnsi="GeoSlab703 MdCn BT" w:eastAsiaTheme="minorHAnsi"/>
-          <w:color w:val="000000"/>
-          <w:sz w:val="23"/>
-          <w:szCs w:val="23"/>
-          <w:lang w:val="es-PE" w:eastAsia="en-US"/>
-        </w:rPr>
-        <w:t>T</w:t>
-      </w:r>
-      <w:r>
-        <w:rPr>
-          <w:rFonts w:eastAsia="Calibri" w:cs="GeoSlab703 MdCn BT" w:ascii="GeoSlab703 MdCn BT" w:hAnsi="GeoSlab703 MdCn BT" w:eastAsiaTheme="minorHAnsi"/>
-          <w:color w:val="000000"/>
-          <w:lang w:val="es-PE" w:eastAsia="en-US"/>
-        </w:rPr>
-        <w:t>ubos de PVC de 4” y de 30 cm largo cada uno, en este tubo se colocará el rodenticida garantizando que sus características</w:t>
-      </w:r>
-    </w:p>
-    <w:p>
-      <w:pPr>
-        <w:pStyle w:val="ListParagraph"/>
-        <w:numPr>
-          <w:ilvl w:val="0"/>
-          <w:numId w:val="7"/>
-        </w:numPr>
-        <w:spacing w:before="0" w:after="12"/>
-        <w:contextualSpacing/>
-        <w:rPr>
-          <w:rFonts w:ascii="GeoSlab703 MdCn BT" w:hAnsi="GeoSlab703 MdCn BT" w:eastAsia="Calibri" w:cs="GeoSlab703 MdCn BT" w:eastAsiaTheme="minorHAnsi"/>
-          <w:color w:val="000000"/>
-          <w:lang w:val="es-PE" w:eastAsia="en-US"/>
-        </w:rPr>
-      </w:pPr>
-      <w:r>
-        <w:rPr>
-          <w:rFonts w:eastAsia="Calibri" w:cs="GeoSlab703 MdCn BT" w:ascii="GeoSlab703 MdCn BT" w:hAnsi="GeoSlab703 MdCn BT" w:eastAsiaTheme="minorHAnsi"/>
-          <w:color w:val="000000"/>
-          <w:lang w:val="es-PE" w:eastAsia="en-US"/>
-        </w:rPr>
-        <w:t>organolépticas, no sean alteradas por la temperatura, humedad, lluvia, polvo, suciedad o similares.</w:t>
-      </w:r>
-    </w:p>
-    <w:p>
-      <w:pPr>
-        <w:pStyle w:val="ListParagraph"/>
-        <w:numPr>
-          <w:ilvl w:val="0"/>
-          <w:numId w:val="7"/>
-        </w:numPr>
-        <w:spacing w:before="0" w:after="12"/>
-        <w:contextualSpacing/>
-        <w:rPr>
-          <w:rFonts w:ascii="GeoSlab703 MdCn BT" w:hAnsi="GeoSlab703 MdCn BT" w:eastAsia="Calibri" w:cs="GeoSlab703 MdCn BT" w:eastAsiaTheme="minorHAnsi"/>
-          <w:color w:val="000000"/>
-          <w:lang w:val="es-PE" w:eastAsia="en-US"/>
-        </w:rPr>
-      </w:pPr>
-      <w:r>
-        <w:rPr>
-          <w:rFonts w:eastAsia="Calibri" w:cs="GeoSlab703 MdCn BT" w:ascii="GeoSlab703 MdCn BT" w:hAnsi="GeoSlab703 MdCn BT" w:eastAsiaTheme="minorHAnsi"/>
-          <w:color w:val="000000"/>
-          <w:lang w:val="es-PE" w:eastAsia="en-US"/>
-        </w:rPr>
-        <w:t>El uso de estos registros evitará la contaminación química de superficies, manipulación de personal ajeno no capacitado o</w:t>
-      </w:r>
-    </w:p>
-    <w:p>
-      <w:pPr>
-        <w:pStyle w:val="ListParagraph"/>
-        <w:numPr>
-          <w:ilvl w:val="0"/>
-          <w:numId w:val="7"/>
-        </w:numPr>
-        <w:spacing w:before="0" w:after="12"/>
-        <w:contextualSpacing/>
-        <w:rPr>
-          <w:rFonts w:ascii="GeoSlab703 MdCn BT" w:hAnsi="GeoSlab703 MdCn BT" w:eastAsia="Calibri" w:cs="GeoSlab703 MdCn BT" w:eastAsiaTheme="minorHAnsi"/>
-          <w:color w:val="000000"/>
-          <w:lang w:val="es-PE" w:eastAsia="en-US"/>
-        </w:rPr>
-      </w:pPr>
-      <w:r>
-        <w:rPr>
-          <w:rFonts w:eastAsia="Calibri" w:cs="GeoSlab703 MdCn BT" w:ascii="GeoSlab703 MdCn BT" w:hAnsi="GeoSlab703 MdCn BT" w:eastAsiaTheme="minorHAnsi"/>
-          <w:color w:val="000000"/>
-          <w:lang w:val="es-PE" w:eastAsia="en-US"/>
-        </w:rPr>
-        <w:t>consumo de otro tipo de fauna.</w:t>
-      </w:r>
-    </w:p>
-    <w:p>
-      <w:pPr>
-        <w:pStyle w:val="ListParagraph"/>
-        <w:numPr>
-          <w:ilvl w:val="0"/>
-          <w:numId w:val="7"/>
-        </w:numPr>
-        <w:spacing w:before="0" w:after="12"/>
-        <w:contextualSpacing/>
-        <w:rPr>
-          <w:rFonts w:ascii="GeoSlab703 MdCn BT" w:hAnsi="GeoSlab703 MdCn BT" w:eastAsia="Calibri" w:cs="GeoSlab703 MdCn BT" w:eastAsiaTheme="minorHAnsi"/>
-          <w:color w:val="000000"/>
-          <w:lang w:val="es-PE" w:eastAsia="en-US"/>
-        </w:rPr>
-      </w:pPr>
-      <w:r>
-        <w:rPr>
-          <w:rFonts w:eastAsia="Calibri" w:cs="GeoSlab703 MdCn BT" w:ascii="GeoSlab703 MdCn BT" w:hAnsi="GeoSlab703 MdCn BT" w:eastAsiaTheme="minorHAnsi"/>
-          <w:color w:val="000000"/>
-          <w:lang w:val="es-PE" w:eastAsia="en-US"/>
-        </w:rPr>
-        <w:t>Estos registros son utilizados a la vez como sistema de monitoreo de roedores.</w:t>
-      </w:r>
-    </w:p>
-    <w:p>
-      <w:pPr>
-        <w:pStyle w:val="ListParagraph"/>
-        <w:numPr>
-          <w:ilvl w:val="0"/>
-          <w:numId w:val="7"/>
-        </w:numPr>
-        <w:spacing w:before="0" w:after="12"/>
-        <w:contextualSpacing/>
-        <w:rPr>
-          <w:rFonts w:ascii="GeoSlab703 MdCn BT" w:hAnsi="GeoSlab703 MdCn BT" w:eastAsia="Calibri" w:cs="GeoSlab703 MdCn BT" w:eastAsiaTheme="minorHAnsi"/>
-          <w:color w:val="000000"/>
-          <w:lang w:val="es-PE" w:eastAsia="en-US"/>
-        </w:rPr>
-      </w:pPr>
-      <w:r>
-        <w:rPr>
-          <w:rFonts w:eastAsia="Calibri" w:cs="GeoSlab703 MdCn BT" w:ascii="GeoSlab703 MdCn BT" w:hAnsi="GeoSlab703 MdCn BT" w:eastAsiaTheme="minorHAnsi"/>
-          <w:color w:val="000000"/>
-          <w:lang w:val="es-PE" w:eastAsia="en-US"/>
-        </w:rPr>
-        <w:t>En caso de que haya indicios de roedores dentro de algún ambiente cerrado, colocaremos jaulas Tomahawk y planchas</w:t>
-      </w:r>
-    </w:p>
-    <w:p>
-      <w:pPr>
-        <w:pStyle w:val="ListParagraph"/>
-        <w:numPr>
-          <w:ilvl w:val="0"/>
-          <w:numId w:val="7"/>
-        </w:numPr>
-        <w:spacing w:before="0" w:after="12"/>
-        <w:contextualSpacing/>
-        <w:rPr>
-          <w:rFonts w:ascii="GeoSlab703 MdCn BT" w:hAnsi="GeoSlab703 MdCn BT" w:eastAsia="Calibri" w:cs="GeoSlab703 MdCn BT" w:eastAsiaTheme="minorHAnsi"/>
-          <w:color w:val="000000"/>
-          <w:lang w:val="es-PE" w:eastAsia="en-US"/>
-        </w:rPr>
-      </w:pPr>
-      <w:r>
-        <w:rPr>
-          <w:rFonts w:eastAsia="Calibri" w:cs="GeoSlab703 MdCn BT" w:ascii="GeoSlab703 MdCn BT" w:hAnsi="GeoSlab703 MdCn BT" w:eastAsiaTheme="minorHAnsi"/>
-          <w:color w:val="000000"/>
-          <w:lang w:val="es-PE" w:eastAsia="en-US"/>
-        </w:rPr>
-        <w:t>pegantes.</w:t>
-      </w:r>
-    </w:p>
-    <w:p>
-      <w:pPr>
-        <w:pStyle w:val="ListParagraph"/>
-        <w:numPr>
-          <w:ilvl w:val="0"/>
-          <w:numId w:val="7"/>
-        </w:numPr>
-        <w:spacing w:before="0" w:after="12"/>
-        <w:contextualSpacing/>
-        <w:rPr>
-          <w:rFonts w:ascii="GeoSlab703 MdCn BT" w:hAnsi="GeoSlab703 MdCn BT" w:eastAsia="Calibri" w:cs="GeoSlab703 MdCn BT" w:eastAsiaTheme="minorHAnsi"/>
-          <w:color w:val="000000"/>
-          <w:lang w:val="es-PE" w:eastAsia="en-US"/>
-        </w:rPr>
-      </w:pPr>
-      <w:r>
-        <w:rPr>
-          <w:rFonts w:eastAsia="Calibri" w:cs="GeoSlab703 MdCn BT" w:ascii="GeoSlab703 MdCn BT" w:hAnsi="GeoSlab703 MdCn BT" w:eastAsiaTheme="minorHAnsi"/>
-          <w:color w:val="000000"/>
-          <w:lang w:val="es-PE" w:eastAsia="en-US"/>
-        </w:rPr>
-        <w:t>Reconocimiento de la zona para diagnosticar su intervención o información: dependiendo del requerimiento del cliente, el</w:t>
-      </w:r>
-    </w:p>
-    <w:p>
-      <w:pPr>
-        <w:pStyle w:val="ListParagraph"/>
-        <w:numPr>
-          <w:ilvl w:val="0"/>
-          <w:numId w:val="7"/>
-        </w:numPr>
-        <w:spacing w:before="0" w:after="12"/>
-        <w:contextualSpacing/>
-        <w:rPr>
-          <w:rFonts w:ascii="GeoSlab703 MdCn BT" w:hAnsi="GeoSlab703 MdCn BT" w:eastAsia="Calibri" w:cs="GeoSlab703 MdCn BT" w:eastAsiaTheme="minorHAnsi"/>
-          <w:color w:val="000000"/>
-          <w:lang w:val="es-PE" w:eastAsia="en-US"/>
-        </w:rPr>
-      </w:pPr>
-      <w:r>
-        <w:rPr>
-          <w:rFonts w:eastAsia="Calibri" w:cs="GeoSlab703 MdCn BT" w:ascii="GeoSlab703 MdCn BT" w:hAnsi="GeoSlab703 MdCn BT" w:eastAsiaTheme="minorHAnsi"/>
-          <w:color w:val="000000"/>
-          <w:lang w:val="es-PE" w:eastAsia="en-US"/>
-        </w:rPr>
-        <w:t>área de operaciones hará un diagnóstico para determinar de qué manera se realizará el servicio.</w:t>
-      </w:r>
-    </w:p>
-    <w:p>
-      <w:pPr>
-        <w:pStyle w:val="ListParagraph"/>
-        <w:numPr>
-          <w:ilvl w:val="0"/>
-          <w:numId w:val="7"/>
-        </w:numPr>
-        <w:spacing w:before="0" w:after="12"/>
-        <w:contextualSpacing/>
-        <w:rPr>
-          <w:rFonts w:ascii="GeoSlab703 MdCn BT" w:hAnsi="GeoSlab703 MdCn BT" w:eastAsia="Calibri" w:cs="GeoSlab703 MdCn BT" w:eastAsiaTheme="minorHAnsi"/>
-          <w:color w:val="000000"/>
-          <w:lang w:val="es-PE" w:eastAsia="en-US"/>
-        </w:rPr>
-      </w:pPr>
-      <w:r>
-        <w:rPr>
-          <w:rFonts w:eastAsia="Calibri" w:cs="GeoSlab703 MdCn BT" w:ascii="GeoSlab703 MdCn BT" w:hAnsi="GeoSlab703 MdCn BT" w:eastAsiaTheme="minorHAnsi"/>
-          <w:color w:val="000000"/>
-          <w:lang w:val="es-PE" w:eastAsia="en-US"/>
-        </w:rPr>
-        <w:t>Para el tratamiento de áreas externas, falsos techos y zonas de posible presencia de roedores se deberá tener en cuenta el</w:t>
-      </w:r>
-    </w:p>
-    <w:p>
-      <w:pPr>
-        <w:pStyle w:val="ListParagraph"/>
-        <w:numPr>
-          <w:ilvl w:val="0"/>
-          <w:numId w:val="7"/>
-        </w:numPr>
-        <w:spacing w:before="0" w:after="12"/>
-        <w:contextualSpacing/>
-        <w:rPr>
-          <w:rFonts w:ascii="GeoSlab703 MdCn BT" w:hAnsi="GeoSlab703 MdCn BT" w:eastAsia="Calibri" w:cs="GeoSlab703 MdCn BT" w:eastAsiaTheme="minorHAnsi"/>
-          <w:color w:val="000000"/>
-          <w:lang w:val="es-PE" w:eastAsia="en-US"/>
-        </w:rPr>
-      </w:pPr>
-      <w:r>
-        <w:rPr>
-          <w:rFonts w:eastAsia="Calibri" w:cs="GeoSlab703 MdCn BT" w:ascii="GeoSlab703 MdCn BT" w:hAnsi="GeoSlab703 MdCn BT" w:eastAsiaTheme="minorHAnsi"/>
-          <w:color w:val="000000"/>
-          <w:lang w:val="es-PE" w:eastAsia="en-US"/>
-        </w:rPr>
-        <w:t>perímetro en general de todas las instalaciones.</w:t>
-      </w:r>
-    </w:p>
-    <w:p>
-      <w:pPr>
-        <w:pStyle w:val="ListParagraph"/>
-        <w:numPr>
-          <w:ilvl w:val="0"/>
-          <w:numId w:val="7"/>
-        </w:numPr>
-        <w:spacing w:before="0" w:after="12"/>
-        <w:contextualSpacing/>
-        <w:rPr>
-          <w:rFonts w:ascii="GeoSlab703 MdCn BT" w:hAnsi="GeoSlab703 MdCn BT" w:eastAsia="Calibri" w:cs="GeoSlab703 MdCn BT" w:eastAsiaTheme="minorHAnsi"/>
-          <w:color w:val="000000"/>
-          <w:lang w:val="es-PE" w:eastAsia="en-US"/>
-        </w:rPr>
-      </w:pPr>
-      <w:r>
-        <w:rPr>
-          <w:rFonts w:eastAsia="Calibri" w:cs="GeoSlab703 MdCn BT" w:ascii="GeoSlab703 MdCn BT" w:hAnsi="GeoSlab703 MdCn BT" w:eastAsiaTheme="minorHAnsi"/>
-          <w:color w:val="000000"/>
-          <w:lang w:val="es-PE" w:eastAsia="en-US"/>
-        </w:rPr>
-        <w:t>Con la información obtenida se formará un cordón de seguridad con cebaderos permanentes, poniendo mayor cantidad de ellos en los lugares de mayor presencia.</w:t>
-      </w:r>
-    </w:p>
-    <w:p>
-      <w:pPr>
-        <w:pStyle w:val="ListParagraph"/>
-        <w:numPr>
-          <w:ilvl w:val="0"/>
-          <w:numId w:val="7"/>
-        </w:numPr>
-        <w:spacing w:before="0" w:after="12"/>
-        <w:contextualSpacing/>
-        <w:rPr>
-          <w:rFonts w:ascii="GeoSlab703 MdCn BT" w:hAnsi="GeoSlab703 MdCn BT" w:eastAsia="Calibri" w:cs="GeoSlab703 MdCn BT" w:eastAsiaTheme="minorHAnsi"/>
-          <w:color w:val="000000"/>
-          <w:lang w:val="es-PE" w:eastAsia="en-US"/>
-        </w:rPr>
-      </w:pPr>
-      <w:r>
-        <w:rPr>
-          <w:rFonts w:eastAsia="Calibri" w:cs="GeoSlab703 MdCn BT" w:ascii="GeoSlab703 MdCn BT" w:hAnsi="GeoSlab703 MdCn BT" w:eastAsiaTheme="minorHAnsi"/>
-          <w:color w:val="000000"/>
-          <w:lang w:val="es-PE" w:eastAsia="en-US"/>
-        </w:rPr>
-        <w:t>Se aumentará cebaderos en zonas que lo amerite.</w:t>
-      </w:r>
-    </w:p>
-    <w:p>
-      <w:pPr>
-        <w:pStyle w:val="ListParagraph"/>
-        <w:numPr>
-          <w:ilvl w:val="0"/>
-          <w:numId w:val="7"/>
-        </w:numPr>
-        <w:spacing w:before="0" w:after="12"/>
-        <w:contextualSpacing/>
-        <w:rPr>
-          <w:rFonts w:ascii="GeoSlab703 MdCn BT" w:hAnsi="GeoSlab703 MdCn BT" w:eastAsia="Calibri" w:cs="GeoSlab703 MdCn BT" w:eastAsiaTheme="minorHAnsi"/>
-          <w:color w:val="000000"/>
-          <w:lang w:val="es-PE" w:eastAsia="en-US"/>
-        </w:rPr>
-      </w:pPr>
-      <w:r>
-        <w:rPr>
-          <w:rFonts w:eastAsia="Calibri" w:cs="GeoSlab703 MdCn BT" w:ascii="GeoSlab703 MdCn BT" w:hAnsi="GeoSlab703 MdCn BT" w:eastAsiaTheme="minorHAnsi"/>
-          <w:color w:val="000000"/>
-          <w:lang w:val="es-PE" w:eastAsia="en-US"/>
-        </w:rPr>
-        <w:t>Todos los cebaderos serán enumerados y tendrán una ficha de seguridad donde se indica datos de importancia uno de ellos no ser manipulados por personas no capacitadas.</w:t>
-      </w:r>
-    </w:p>
-    <w:p>
-      <w:pPr>
-        <w:pStyle w:val="ListParagraph"/>
-        <w:numPr>
-          <w:ilvl w:val="0"/>
-          <w:numId w:val="7"/>
-        </w:numPr>
-        <w:spacing w:before="0" w:after="12"/>
-        <w:contextualSpacing/>
-        <w:rPr>
-          <w:rFonts w:ascii="GeoSlab703 MdCn BT" w:hAnsi="GeoSlab703 MdCn BT" w:eastAsia="Calibri" w:cs="GeoSlab703 MdCn BT" w:eastAsiaTheme="minorHAnsi"/>
-          <w:color w:val="000000"/>
-          <w:lang w:val="es-PE" w:eastAsia="en-US"/>
-        </w:rPr>
-      </w:pPr>
-      <w:r>
-        <w:rPr>
-          <w:rFonts w:eastAsia="Calibri" w:cs="GeoSlab703 MdCn BT" w:ascii="GeoSlab703 MdCn BT" w:hAnsi="GeoSlab703 MdCn BT" w:eastAsiaTheme="minorHAnsi"/>
-          <w:color w:val="000000"/>
-          <w:lang w:val="es-PE" w:eastAsia="en-US"/>
-        </w:rPr>
-        <w:t>Se levantará mapa murino.</w:t>
-      </w:r>
-    </w:p>
-    <w:p>
-      <w:pPr>
-        <w:pStyle w:val="ListParagraph"/>
-        <w:numPr>
-          <w:ilvl w:val="0"/>
-          <w:numId w:val="7"/>
-        </w:numPr>
-        <w:rPr>
-          <w:rFonts w:ascii="GeoSlab703 MdCn BT" w:hAnsi="GeoSlab703 MdCn BT" w:eastAsia="Calibri" w:cs="GeoSlab703 MdCn BT" w:eastAsiaTheme="minorHAnsi"/>
-          <w:color w:val="000000"/>
-          <w:lang w:val="es-PE" w:eastAsia="en-US"/>
-        </w:rPr>
-      </w:pPr>
-      <w:r>
-        <w:rPr>
-          <w:rFonts w:eastAsia="Calibri" w:cs="GeoSlab703 MdCn BT" w:ascii="GeoSlab703 MdCn BT" w:hAnsi="GeoSlab703 MdCn BT" w:eastAsiaTheme="minorHAnsi"/>
-          <w:color w:val="000000"/>
-          <w:lang w:val="es-PE" w:eastAsia="en-US"/>
-        </w:rPr>
-        <w:t>Se hace recuerdo que, ante cualquier presencia de roedores, nuestra empresa siempre acudirá a atenderlos, ya que nuestros trabajos cuentan con una garantía de 30 días posteriores al servicio.</w:t>
-      </w:r>
-    </w:p>
-    <w:p>
-      <w:pPr>
-        <w:pStyle w:val="ListParagraph"/>
-        <w:ind w:left="862"/>
-        <w:rPr>
-          <w:rFonts w:ascii="GeoSlab703 MdCn BT" w:hAnsi="GeoSlab703 MdCn BT" w:eastAsia="Calibri" w:cs="GeoSlab703 MdCn BT" w:eastAsiaTheme="minorHAnsi"/>
-          <w:color w:val="000000"/>
-          <w:lang w:val="es-PE" w:eastAsia="en-US"/>
-        </w:rPr>
-      </w:pPr>
-      <w:r>
-        <w:rPr>
-          <w:rFonts w:eastAsia="Calibri" w:cs="GeoSlab703 MdCn BT" w:eastAsiaTheme="minorHAnsi" w:ascii="GeoSlab703 MdCn BT" w:hAnsi="GeoSlab703 MdCn BT"/>
-          <w:color w:val="000000"/>
-          <w:lang w:val="es-PE" w:eastAsia="en-US"/>
-        </w:rPr>
-      </w:r>
-    </w:p>
-    <w:p>
-      <w:pPr>
-        <w:pStyle w:val="Normal"/>
         <w:tabs>
           <w:tab w:val="clear" w:pos="708"/>
-          <w:tab w:val="left" w:pos="709" w:leader="none"/>
+          <w:tab w:val="left" w:pos="284" w:leader="none"/>
           <w:tab w:val="left" w:pos="851" w:leader="none"/>
         </w:tabs>
-        <w:spacing w:before="0" w:after="120"/>
-        <w:ind w:hanging="709" w:left="709"/>
+        <w:spacing w:before="58" w:after="58"/>
+        <w:jc w:val="both"/>
+        <w:rPr/>
+      </w:pPr>
+      <w:r>
         <w:rPr>
           <w:rFonts w:ascii="GeoSlab703 MdCn BT" w:hAnsi="GeoSlab703 MdCn BT"/>
           <w:b/>
@@ -4083,703 +3414,130 @@
           <w:color w:themeColor="text1" w:themeTint="f2" w:val="0D0D0D"/>
           <w:u w:val="single"/>
         </w:rPr>
-      </w:pPr>
-      <w:r>
-        <w:rPr>
-          <w:rFonts w:ascii="GeoSlab703 MdCn BT" w:hAnsi="GeoSlab703 MdCn BT"/>
-          <w:b/>
+        <w:t>7.- CONTROL DE CARGA MICROBIANA, (31 de enero del 2025).</w:t>
+      </w:r>
+    </w:p>
+    <w:p>
+      <w:pPr>
+        <w:pStyle w:val="ListParagraph"/>
+        <w:widowControl/>
+        <w:suppressAutoHyphens w:val="true"/>
+        <w:bidi w:val="0"/>
+        <w:spacing w:lineRule="auto" w:line="240" w:before="58" w:after="58"/>
+        <w:ind w:hanging="0" w:left="269" w:right="0"/>
+        <w:contextualSpacing w:val="false"/>
+        <w:jc w:val="left"/>
+        <w:rPr/>
+      </w:pPr>
+      <w:r>
+        <w:rPr>
+          <w:rFonts w:eastAsia="Calibri" w:cs="GeoSlab703 MdCn BT" w:ascii="GeoSlab703 MdCn BT" w:hAnsi="GeoSlab703 MdCn BT" w:eastAsiaTheme="minorHAnsi"/>
+          <w:b w:val="false"/>
+          <w:bCs w:val="false"/>
           <w:smallCaps/>
-          <w:color w:themeColor="text1" w:themeTint="f2" w:val="0D0D0D"/>
-          <w:u w:val="single"/>
-        </w:rPr>
-        <w:t>6.2.- Control de  cebaderos 31 de enero del 2025.</w:t>
-      </w:r>
-    </w:p>
-    <w:p>
-      <w:pPr>
-        <w:pStyle w:val="ListParagraph"/>
-        <w:numPr>
-          <w:ilvl w:val="0"/>
-          <w:numId w:val="3"/>
-        </w:numPr>
-        <w:tabs>
-          <w:tab w:val="clear" w:pos="708"/>
-          <w:tab w:val="left" w:pos="284" w:leader="none"/>
-          <w:tab w:val="left" w:pos="851" w:leader="none"/>
-        </w:tabs>
-        <w:spacing w:before="0" w:after="120"/>
-        <w:ind w:hanging="360" w:left="720"/>
-        <w:contextualSpacing/>
-        <w:jc w:val="both"/>
-        <w:rPr>
-          <w:rFonts w:ascii="GeoSlab703 MdCn BT" w:hAnsi="GeoSlab703 MdCn BT"/>
-          <w:color w:themeColor="text1" w:themeTint="f2" w:val="0D0D0D"/>
-        </w:rPr>
-      </w:pPr>
-      <w:r>
-        <w:rPr>
-          <w:rFonts w:ascii="GeoSlab703 MdCn BT" w:hAnsi="GeoSlab703 MdCn BT"/>
-          <w:color w:themeColor="text1" w:themeTint="f2" w:val="0D0D0D"/>
-          <w:lang w:val="es-PE"/>
-        </w:rPr>
-        <w:t>No se encontró consumo en ninguno de los cebaderos.</w:t>
-      </w:r>
-    </w:p>
-    <w:p>
-      <w:pPr>
-        <w:pStyle w:val="ListParagraph"/>
-        <w:numPr>
-          <w:ilvl w:val="0"/>
-          <w:numId w:val="3"/>
-        </w:numPr>
-        <w:tabs>
-          <w:tab w:val="clear" w:pos="708"/>
-          <w:tab w:val="left" w:pos="284" w:leader="none"/>
-          <w:tab w:val="left" w:pos="851" w:leader="none"/>
-        </w:tabs>
-        <w:spacing w:before="0" w:after="120"/>
-        <w:ind w:hanging="360" w:left="720"/>
-        <w:contextualSpacing/>
-        <w:jc w:val="both"/>
-        <w:rPr>
-          <w:rFonts w:ascii="GeoSlab703 MdCn BT" w:hAnsi="GeoSlab703 MdCn BT"/>
-          <w:color w:themeColor="text1" w:themeTint="f2" w:val="0D0D0D"/>
-        </w:rPr>
-      </w:pPr>
-      <w:r>
-        <w:rPr>
-          <w:rFonts w:ascii="GeoSlab703 MdCn BT" w:hAnsi="GeoSlab703 MdCn BT"/>
-          <w:color w:themeColor="text1" w:themeTint="f2" w:val="0D0D0D"/>
-        </w:rPr>
-        <w:t>Se renovaron has fichas de pared y fichas de cebadero.</w:t>
-      </w:r>
-    </w:p>
-    <w:p>
-      <w:pPr>
-        <w:pStyle w:val="ListParagraph"/>
-        <w:numPr>
-          <w:ilvl w:val="0"/>
-          <w:numId w:val="3"/>
-        </w:numPr>
-        <w:tabs>
-          <w:tab w:val="clear" w:pos="708"/>
-          <w:tab w:val="left" w:pos="284" w:leader="none"/>
-          <w:tab w:val="left" w:pos="851" w:leader="none"/>
-        </w:tabs>
-        <w:spacing w:before="0" w:after="120"/>
-        <w:ind w:hanging="360" w:left="720"/>
-        <w:contextualSpacing/>
-        <w:jc w:val="both"/>
-        <w:rPr>
-          <w:rFonts w:ascii="GeoSlab703 MdCn BT" w:hAnsi="GeoSlab703 MdCn BT"/>
-          <w:color w:themeColor="text1" w:themeTint="f2" w:val="0D0D0D"/>
-        </w:rPr>
-      </w:pPr>
-      <w:r>
-        <w:rPr>
-          <w:rFonts w:ascii="GeoSlab703 MdCn BT" w:hAnsi="GeoSlab703 MdCn BT"/>
-          <w:color w:themeColor="text1" w:themeTint="f2" w:val="0D0D0D"/>
-        </w:rPr>
-        <w:t>Se utilizó el Rodenticida Roemat mini bloque parafinado.</w:t>
-      </w:r>
-    </w:p>
-    <w:p>
-      <w:pPr>
-        <w:pStyle w:val="ListParagraph"/>
-        <w:numPr>
-          <w:ilvl w:val="0"/>
-          <w:numId w:val="3"/>
-        </w:numPr>
-        <w:tabs>
-          <w:tab w:val="clear" w:pos="708"/>
-          <w:tab w:val="left" w:pos="284" w:leader="none"/>
-          <w:tab w:val="left" w:pos="851" w:leader="none"/>
-        </w:tabs>
-        <w:spacing w:before="0" w:after="120"/>
-        <w:ind w:hanging="360" w:left="720"/>
-        <w:contextualSpacing/>
-        <w:jc w:val="both"/>
-        <w:rPr>
-          <w:rFonts w:ascii="GeoSlab703 MdCn BT" w:hAnsi="GeoSlab703 MdCn BT"/>
-          <w:color w:themeColor="text1" w:themeTint="f2" w:val="0D0D0D"/>
-        </w:rPr>
-      </w:pPr>
-      <w:r>
-        <w:rPr>
-          <w:rFonts w:ascii="GeoSlab703 MdCn BT" w:hAnsi="GeoSlab703 MdCn BT"/>
-        </w:rPr>
-        <w:t>El rodenticida utilizado tiene materia activa de brodifacoum tercera generación, contiene un anticoagulante moderno que ocasiona hemorragias internas en los roedores, causándoles la muerte a pocos días luego de su consumo.</w:t>
-      </w:r>
-    </w:p>
-    <w:p>
-      <w:pPr>
-        <w:pStyle w:val="ListParagraph"/>
-        <w:numPr>
-          <w:ilvl w:val="0"/>
-          <w:numId w:val="3"/>
-        </w:numPr>
-        <w:tabs>
-          <w:tab w:val="clear" w:pos="708"/>
-          <w:tab w:val="left" w:pos="284" w:leader="none"/>
-          <w:tab w:val="left" w:pos="851" w:leader="none"/>
-        </w:tabs>
-        <w:spacing w:before="0" w:after="120"/>
-        <w:ind w:hanging="360" w:left="720"/>
-        <w:contextualSpacing/>
-        <w:jc w:val="both"/>
-        <w:rPr>
-          <w:rFonts w:ascii="GeoSlab703 MdCn BT" w:hAnsi="GeoSlab703 MdCn BT"/>
-          <w:color w:themeColor="text1" w:themeTint="f2" w:val="0D0D0D"/>
-        </w:rPr>
-      </w:pPr>
-      <w:r>
-        <w:rPr>
-          <w:rFonts w:ascii="GeoSlab703 MdCn BT" w:hAnsi="GeoSlab703 MdCn BT"/>
-        </w:rPr>
-        <w:t>Este Bloque está formulado con sustancias atrayentes y aroma a “Chocolate”, que lo hacen aún más apetecible para los roedores. El roedor requiere una sola ingesta para consumir su dosis letal</w:t>
-      </w:r>
-      <w:r>
-        <w:rPr>
-          <w:rFonts w:ascii="GeoSlab703 MdCn BT" w:hAnsi="GeoSlab703 MdCn BT"/>
-          <w:color w:themeColor="text1" w:themeTint="f2" w:val="0D0D0D"/>
-        </w:rPr>
-        <w:t>.</w:t>
-      </w:r>
-    </w:p>
-    <w:p>
-      <w:pPr>
-        <w:pStyle w:val="ListParagraph"/>
-        <w:numPr>
-          <w:ilvl w:val="0"/>
-          <w:numId w:val="3"/>
-        </w:numPr>
-        <w:tabs>
-          <w:tab w:val="clear" w:pos="708"/>
-          <w:tab w:val="left" w:pos="284" w:leader="none"/>
-          <w:tab w:val="left" w:pos="851" w:leader="none"/>
-        </w:tabs>
-        <w:spacing w:before="0" w:after="120"/>
-        <w:ind w:hanging="360" w:left="720"/>
-        <w:contextualSpacing/>
-        <w:jc w:val="both"/>
-        <w:rPr>
-          <w:rFonts w:ascii="GeoSlab703 MdCn BT" w:hAnsi="GeoSlab703 MdCn BT"/>
-          <w:color w:themeColor="text1" w:themeTint="f2" w:val="0D0D0D"/>
-        </w:rPr>
-      </w:pPr>
-      <w:r>
-        <w:rPr>
-          <w:rFonts w:ascii="GeoSlab703 MdCn BT" w:hAnsi="GeoSlab703 MdCn BT"/>
-        </w:rPr>
-        <w:t>Este Bloque, contiene benzoato de denatonio, sustancia de sabor amargo lo cual reduce los riesgos de envenenamiento de niños y animales domésticos; sin embargo, para las ratas y ratones es imperceptible.</w:t>
-      </w:r>
-    </w:p>
-    <w:p>
-      <w:pPr>
-        <w:pStyle w:val="ListParagraph"/>
-        <w:numPr>
-          <w:ilvl w:val="0"/>
-          <w:numId w:val="3"/>
-        </w:numPr>
-        <w:tabs>
-          <w:tab w:val="clear" w:pos="708"/>
-          <w:tab w:val="left" w:pos="284" w:leader="none"/>
-          <w:tab w:val="left" w:pos="851" w:leader="none"/>
-        </w:tabs>
-        <w:spacing w:before="0" w:after="120"/>
-        <w:ind w:hanging="360" w:left="720"/>
-        <w:contextualSpacing/>
-        <w:jc w:val="both"/>
-        <w:rPr>
-          <w:rFonts w:ascii="GeoSlab703 MdCn BT" w:hAnsi="GeoSlab703 MdCn BT"/>
-          <w:color w:themeColor="text1" w:themeTint="f2" w:val="0D0D0D"/>
-        </w:rPr>
-      </w:pPr>
-      <w:r>
-        <w:rPr>
-          <w:rFonts w:ascii="GeoSlab703 MdCn BT" w:hAnsi="GeoSlab703 MdCn BT"/>
-          <w:color w:themeColor="text1" w:themeTint="f2" w:val="0D0D0D"/>
-        </w:rPr>
-        <w:t>Se colocó 02 Bloques en cada cebadero, cada uno de.5 gr.</w:t>
-      </w:r>
-    </w:p>
-    <w:p>
-      <w:pPr>
-        <w:pStyle w:val="ListParagraph"/>
-        <w:numPr>
-          <w:ilvl w:val="0"/>
-          <w:numId w:val="3"/>
-        </w:numPr>
-        <w:tabs>
-          <w:tab w:val="clear" w:pos="708"/>
-          <w:tab w:val="left" w:pos="284" w:leader="none"/>
-          <w:tab w:val="left" w:pos="851" w:leader="none"/>
-        </w:tabs>
-        <w:spacing w:before="0" w:after="120"/>
-        <w:ind w:hanging="360" w:left="720"/>
-        <w:contextualSpacing/>
-        <w:jc w:val="both"/>
-        <w:rPr>
-          <w:rFonts w:ascii="GeoSlab703 MdCn BT" w:hAnsi="GeoSlab703 MdCn BT"/>
-          <w:color w:themeColor="text1" w:themeTint="f2" w:val="0D0D0D"/>
-        </w:rPr>
-      </w:pPr>
-      <w:r>
-        <w:rPr>
-          <w:rFonts w:ascii="GeoSlab703 MdCn BT" w:hAnsi="GeoSlab703 MdCn BT"/>
-          <w:color w:themeColor="text1" w:themeTint="f2" w:val="0D0D0D"/>
-        </w:rPr>
-        <w:t>Todos los cebaderos cuentan con su numeración respectiva.</w:t>
-      </w:r>
-    </w:p>
-    <w:p>
-      <w:pPr>
-        <w:pStyle w:val="Normal"/>
-        <w:tabs>
-          <w:tab w:val="clear" w:pos="708"/>
-          <w:tab w:val="left" w:pos="284" w:leader="none"/>
-          <w:tab w:val="left" w:pos="851" w:leader="none"/>
-        </w:tabs>
-        <w:jc w:val="both"/>
-        <w:rPr>
-          <w:rFonts w:ascii="GeoSlab703 MdCn BT" w:hAnsi="GeoSlab703 MdCn BT"/>
-          <w:b/>
-          <w:smallCaps/>
-          <w:color w:themeColor="text1" w:themeTint="f2" w:val="0D0D0D"/>
-          <w:u w:val="single"/>
-        </w:rPr>
-      </w:pPr>
-      <w:r>
-        <w:rPr>
-          <w:rFonts w:ascii="GeoSlab703 MdCn BT" w:hAnsi="GeoSlab703 MdCn BT"/>
-          <w:b/>
-          <w:smallCaps/>
-          <w:color w:themeColor="text1" w:themeTint="f2" w:val="0D0D0D"/>
-          <w:u w:val="single"/>
-        </w:rPr>
-        <w:t>7.- CONTROL DE CARGA MICROBIANA, (31 de enero del 2025).</w:t>
-      </w:r>
-    </w:p>
-    <w:p>
-      <w:pPr>
-        <w:pStyle w:val="Normal"/>
-        <w:rPr>
-          <w:rFonts w:ascii="GeoSlab703 MdCn BT" w:hAnsi="GeoSlab703 MdCn BT" w:eastAsia="Calibri" w:cs="GeoSlab703 MdCn BT" w:eastAsiaTheme="minorHAnsi"/>
-          <w:b/>
-          <w:bCs/>
           <w:color w:val="000000"/>
           <w:sz w:val="23"/>
           <w:szCs w:val="23"/>
+          <w:u w:val="none"/>
           <w:lang w:val="es-PE" w:eastAsia="en-US"/>
         </w:rPr>
+        <w:t>{section_7}</w:t>
+      </w:r>
+    </w:p>
+    <w:p>
+      <w:pPr>
+        <w:pStyle w:val="Normal"/>
+        <w:tabs>
+          <w:tab w:val="clear" w:pos="708"/>
+          <w:tab w:val="left" w:pos="709" w:leader="none"/>
+        </w:tabs>
+        <w:spacing w:before="58" w:after="58"/>
+        <w:rPr/>
+      </w:pPr>
+      <w:r>
+        <w:rPr>
+          <w:rFonts w:ascii="GeoSlab703 MdCn BT" w:hAnsi="GeoSlab703 MdCn BT"/>
+          <w:b/>
+          <w:smallCaps/>
+          <w:color w:themeColor="text1" w:themeTint="d9" w:val="262626"/>
+          <w:u w:val="single"/>
+        </w:rPr>
+        <w:t>8.- OBSERVACION GENERAL</w:t>
+      </w:r>
+    </w:p>
+    <w:p>
+      <w:pPr>
+        <w:pStyle w:val="ListParagraph"/>
+        <w:widowControl/>
+        <w:suppressAutoHyphens w:val="true"/>
+        <w:bidi w:val="0"/>
+        <w:spacing w:lineRule="auto" w:line="240" w:before="58" w:after="58"/>
+        <w:ind w:hanging="0" w:left="269" w:right="0"/>
+        <w:contextualSpacing w:val="false"/>
+        <w:jc w:val="left"/>
+        <w:rPr/>
       </w:pPr>
       <w:r>
         <w:rPr>
           <w:rFonts w:eastAsia="Calibri" w:cs="GeoSlab703 MdCn BT" w:ascii="GeoSlab703 MdCn BT" w:hAnsi="GeoSlab703 MdCn BT" w:eastAsiaTheme="minorHAnsi"/>
-          <w:b/>
-          <w:bCs/>
+          <w:b w:val="false"/>
+          <w:bCs w:val="false"/>
+          <w:smallCaps/>
           <w:color w:val="000000"/>
           <w:sz w:val="23"/>
           <w:szCs w:val="23"/>
+          <w:u w:val="none"/>
           <w:lang w:val="es-PE" w:eastAsia="en-US"/>
         </w:rPr>
-        <w:t xml:space="preserve">7.1.- ACTIVIDADES DURANTE EL TRATAMIENTO </w:t>
+        <w:t>{section_8}</w:t>
       </w:r>
     </w:p>
     <w:p>
       <w:pPr>
         <w:pStyle w:val="Normal"/>
-        <w:rPr>
-          <w:rFonts w:ascii="GeoSlab703 MdCn BT" w:hAnsi="GeoSlab703 MdCn BT" w:eastAsia="Calibri" w:cs="GeoSlab703 MdCn BT" w:eastAsiaTheme="minorHAnsi"/>
+        <w:tabs>
+          <w:tab w:val="clear" w:pos="708"/>
+          <w:tab w:val="left" w:pos="709" w:leader="none"/>
+        </w:tabs>
+        <w:spacing w:before="58" w:after="58"/>
+        <w:rPr/>
+      </w:pPr>
+      <w:r>
+        <w:rPr>
+          <w:rFonts w:ascii="GeoSlab703 MdCn BT" w:hAnsi="GeoSlab703 MdCn BT"/>
+          <w:b/>
+          <w:smallCaps/>
+          <w:color w:themeColor="text1" w:themeTint="d9" w:val="262626"/>
+          <w:u w:val="single"/>
+        </w:rPr>
+        <w:t>9.- RECOMENDACIÓN GENRAL</w:t>
+      </w:r>
+    </w:p>
+    <w:p>
+      <w:pPr>
+        <w:pStyle w:val="ListParagraph"/>
+        <w:widowControl/>
+        <w:suppressAutoHyphens w:val="true"/>
+        <w:bidi w:val="0"/>
+        <w:spacing w:lineRule="auto" w:line="240" w:before="58" w:after="58"/>
+        <w:ind w:hanging="0" w:left="269" w:right="0"/>
+        <w:contextualSpacing w:val="false"/>
+        <w:jc w:val="left"/>
+        <w:rPr/>
+      </w:pPr>
+      <w:r>
+        <w:rPr>
+          <w:rFonts w:eastAsia="Calibri" w:cs="GeoSlab703 MdCn BT" w:ascii="GeoSlab703 MdCn BT" w:hAnsi="GeoSlab703 MdCn BT" w:eastAsiaTheme="minorHAnsi"/>
+          <w:b w:val="false"/>
+          <w:bCs w:val="false"/>
+          <w:smallCaps/>
           <w:color w:val="000000"/>
           <w:sz w:val="23"/>
           <w:szCs w:val="23"/>
+          <w:u w:val="none"/>
           <w:lang w:val="es-PE" w:eastAsia="en-US"/>
         </w:rPr>
-      </w:pPr>
-      <w:r>
-        <w:rPr>
-          <w:rFonts w:eastAsia="Calibri" w:cs="GeoSlab703 MdCn BT" w:eastAsiaTheme="minorHAnsi" w:ascii="GeoSlab703 MdCn BT" w:hAnsi="GeoSlab703 MdCn BT"/>
-          <w:color w:val="000000"/>
-          <w:sz w:val="23"/>
-          <w:szCs w:val="23"/>
-          <w:lang w:val="es-PE" w:eastAsia="en-US"/>
-        </w:rPr>
-      </w:r>
-    </w:p>
-    <w:p>
-      <w:pPr>
-        <w:pStyle w:val="ListParagraph"/>
-        <w:numPr>
-          <w:ilvl w:val="0"/>
-          <w:numId w:val="8"/>
-        </w:numPr>
-        <w:spacing w:before="0" w:after="12"/>
-        <w:contextualSpacing/>
-        <w:rPr>
-          <w:rFonts w:ascii="GeoSlab703 MdCn BT" w:hAnsi="GeoSlab703 MdCn BT" w:eastAsia="Calibri" w:cs="GeoSlab703 MdCn BT" w:eastAsiaTheme="minorHAnsi"/>
-          <w:color w:val="000000"/>
-          <w:lang w:val="es-PE" w:eastAsia="en-US"/>
-        </w:rPr>
-      </w:pPr>
-      <w:r>
-        <w:rPr>
-          <w:rFonts w:eastAsia="Calibri" w:cs="GeoSlab703 MdCn BT" w:ascii="GeoSlab703 MdCn BT" w:hAnsi="GeoSlab703 MdCn BT" w:eastAsiaTheme="minorHAnsi"/>
-          <w:color w:val="000000"/>
-          <w:lang w:val="es-PE" w:eastAsia="en-US"/>
-        </w:rPr>
-        <w:t xml:space="preserve">El responsable o coordinador, recibirá a nuestro técnico, quien mostrará los insumos a utilizar, considerando las características que se indican en el presente procedimiento. </w:t>
-      </w:r>
-    </w:p>
-    <w:p>
-      <w:pPr>
-        <w:pStyle w:val="ListParagraph"/>
-        <w:numPr>
-          <w:ilvl w:val="0"/>
-          <w:numId w:val="8"/>
-        </w:numPr>
-        <w:spacing w:before="0" w:after="12"/>
-        <w:contextualSpacing/>
-        <w:rPr>
-          <w:rFonts w:ascii="GeoSlab703 MdCn BT" w:hAnsi="GeoSlab703 MdCn BT" w:eastAsia="Calibri" w:cs="GeoSlab703 MdCn BT" w:eastAsiaTheme="minorHAnsi"/>
-          <w:color w:val="000000"/>
-          <w:lang w:val="es-PE" w:eastAsia="en-US"/>
-        </w:rPr>
-      </w:pPr>
-      <w:r>
-        <w:rPr>
-          <w:rFonts w:eastAsia="Calibri" w:cs="GeoSlab703 MdCn BT" w:ascii="GeoSlab703 MdCn BT" w:hAnsi="GeoSlab703 MdCn BT" w:eastAsiaTheme="minorHAnsi"/>
-          <w:color w:val="000000"/>
-          <w:lang w:val="es-PE" w:eastAsia="en-US"/>
-        </w:rPr>
-        <w:t xml:space="preserve">Se deberá tener cuidado en dejar cerrados todos los ambientes tratados, para iniciar el tiempo de espera antes de su ventilación. Este lapso deberá ser no menor de 1 hora. </w:t>
-      </w:r>
-    </w:p>
-    <w:p>
-      <w:pPr>
-        <w:pStyle w:val="ListParagraph"/>
-        <w:numPr>
-          <w:ilvl w:val="0"/>
-          <w:numId w:val="8"/>
-        </w:numPr>
-        <w:rPr>
-          <w:rFonts w:ascii="GeoSlab703 MdCn BT" w:hAnsi="GeoSlab703 MdCn BT" w:eastAsia="Calibri" w:cs="GeoSlab703 MdCn BT" w:eastAsiaTheme="minorHAnsi"/>
-          <w:color w:val="000000"/>
-          <w:lang w:val="es-PE" w:eastAsia="en-US"/>
-        </w:rPr>
-      </w:pPr>
-      <w:r>
-        <w:rPr>
-          <w:rFonts w:eastAsia="Calibri" w:cs="GeoSlab703 MdCn BT" w:ascii="GeoSlab703 MdCn BT" w:hAnsi="GeoSlab703 MdCn BT" w:eastAsiaTheme="minorHAnsi"/>
-          <w:color w:val="000000"/>
-          <w:lang w:val="es-PE" w:eastAsia="en-US"/>
-        </w:rPr>
-        <w:t xml:space="preserve">Cumplido el tiempo de espera se iniciará el proceso de ventilación de todas las áreas desinfectadas, dando como mínimo cuarenta minutos de oreo antes del ingreso del personal de limpieza quienes efectuarán la higiene general (limpieza de máquinas, escritorios, mouse, etc.) que se desarrolla normalmente. </w:t>
-      </w:r>
-    </w:p>
-    <w:p>
-      <w:pPr>
-        <w:pStyle w:val="Normal"/>
-        <w:tabs>
-          <w:tab w:val="clear" w:pos="708"/>
-          <w:tab w:val="left" w:pos="284" w:leader="none"/>
-          <w:tab w:val="left" w:pos="851" w:leader="none"/>
-        </w:tabs>
-        <w:jc w:val="both"/>
-        <w:rPr>
-          <w:rFonts w:ascii="GeoSlab703 MdCn BT" w:hAnsi="GeoSlab703 MdCn BT"/>
-          <w:b/>
-          <w:color w:themeColor="text1" w:themeTint="f2" w:val="0D0D0D"/>
-        </w:rPr>
-      </w:pPr>
-      <w:r>
-        <w:rPr>
-          <w:rFonts w:ascii="GeoSlab703 MdCn BT" w:hAnsi="GeoSlab703 MdCn BT"/>
-          <w:b/>
-          <w:color w:themeColor="text1" w:themeTint="f2" w:val="0D0D0D"/>
-        </w:rPr>
-      </w:r>
-    </w:p>
-    <w:p>
-      <w:pPr>
-        <w:pStyle w:val="ListParagraph"/>
-        <w:tabs>
-          <w:tab w:val="clear" w:pos="708"/>
-          <w:tab w:val="left" w:pos="284" w:leader="none"/>
-          <w:tab w:val="left" w:pos="851" w:leader="none"/>
-        </w:tabs>
-        <w:ind w:left="0"/>
-        <w:jc w:val="both"/>
-        <w:rPr>
-          <w:rFonts w:ascii="GeoSlab703 MdCn BT" w:hAnsi="GeoSlab703 MdCn BT"/>
-          <w:color w:themeColor="text1" w:themeTint="f2" w:val="0D0D0D"/>
-        </w:rPr>
-      </w:pPr>
-      <w:r>
-        <w:rPr>
-          <w:rFonts w:ascii="GeoSlab703 MdCn BT" w:hAnsi="GeoSlab703 MdCn BT"/>
-          <w:color w:themeColor="text1" w:themeTint="f2" w:val="0D0D0D"/>
-        </w:rPr>
-        <w:t>Para este control se realizó la aplicación de:</w:t>
-      </w:r>
-    </w:p>
-    <w:p>
-      <w:pPr>
-        <w:pStyle w:val="ListParagraph"/>
-        <w:tabs>
-          <w:tab w:val="clear" w:pos="708"/>
-          <w:tab w:val="left" w:pos="284" w:leader="none"/>
-          <w:tab w:val="left" w:pos="851" w:leader="none"/>
-        </w:tabs>
-        <w:ind w:left="0"/>
-        <w:jc w:val="both"/>
-        <w:rPr>
-          <w:rFonts w:ascii="GeoSlab703 MdCn BT" w:hAnsi="GeoSlab703 MdCn BT"/>
-          <w:color w:themeColor="text1" w:themeTint="f2" w:val="0D0D0D"/>
-        </w:rPr>
-      </w:pPr>
-      <w:r>
-        <w:rPr>
-          <w:rFonts w:ascii="GeoSlab703 MdCn BT" w:hAnsi="GeoSlab703 MdCn BT"/>
-          <w:color w:themeColor="text1" w:themeTint="f2" w:val="0D0D0D"/>
-        </w:rPr>
-      </w:r>
-    </w:p>
-    <w:p>
-      <w:pPr>
-        <w:pStyle w:val="ListParagraph"/>
-        <w:numPr>
-          <w:ilvl w:val="0"/>
-          <w:numId w:val="6"/>
-        </w:numPr>
-        <w:tabs>
-          <w:tab w:val="clear" w:pos="708"/>
-          <w:tab w:val="left" w:pos="284" w:leader="none"/>
-          <w:tab w:val="left" w:pos="851" w:leader="none"/>
-        </w:tabs>
-        <w:ind w:hanging="360" w:left="709"/>
-        <w:rPr>
-          <w:rFonts w:ascii="GeoSlab703 MdCn BT" w:hAnsi="GeoSlab703 MdCn BT"/>
-          <w:color w:themeColor="text1" w:themeTint="f2" w:val="0D0D0D"/>
-        </w:rPr>
-      </w:pPr>
-      <w:r>
-        <w:rPr>
-          <w:rFonts w:ascii="GeoSlab703 MdCn BT" w:hAnsi="GeoSlab703 MdCn BT"/>
-        </w:rPr>
-        <w:t>Glutamonio</w:t>
-      </w:r>
-    </w:p>
-    <w:p>
-      <w:pPr>
-        <w:pStyle w:val="ListParagraph"/>
-        <w:tabs>
-          <w:tab w:val="clear" w:pos="708"/>
-          <w:tab w:val="left" w:pos="284" w:leader="none"/>
-          <w:tab w:val="left" w:pos="851" w:leader="none"/>
-        </w:tabs>
-        <w:ind w:left="709"/>
-        <w:rPr>
-          <w:rFonts w:ascii="GeoSlab703 MdCn BT" w:hAnsi="GeoSlab703 MdCn BT"/>
-          <w:color w:themeColor="text1" w:themeTint="f2" w:val="0D0D0D"/>
-        </w:rPr>
-      </w:pPr>
-      <w:r>
-        <w:rPr>
-          <w:rFonts w:ascii="GeoSlab703 MdCn BT" w:hAnsi="GeoSlab703 MdCn BT"/>
-          <w:color w:themeColor="text1" w:themeTint="f2" w:val="0D0D0D"/>
-        </w:rPr>
-      </w:r>
-    </w:p>
-    <w:p>
-      <w:pPr>
-        <w:pStyle w:val="Normal"/>
-        <w:tabs>
-          <w:tab w:val="clear" w:pos="708"/>
-          <w:tab w:val="left" w:pos="284" w:leader="none"/>
-          <w:tab w:val="left" w:pos="851" w:leader="none"/>
-        </w:tabs>
-        <w:jc w:val="both"/>
-        <w:rPr>
-          <w:rFonts w:ascii="GeoSlab703 MdCn BT" w:hAnsi="GeoSlab703 MdCn BT"/>
-          <w:color w:themeColor="text1" w:themeTint="f2" w:val="0D0D0D"/>
-        </w:rPr>
-      </w:pPr>
-      <w:r>
-        <w:rPr>
-          <w:rFonts w:ascii="GeoSlab703 MdCn BT" w:hAnsi="GeoSlab703 MdCn BT"/>
-          <w:color w:themeColor="text1" w:themeTint="f2" w:val="0D0D0D"/>
-        </w:rPr>
-        <w:t>Este producto se aplicó en todos los amientes de SSHH y Vestuarios, para controlar la carga microbiana de los ambientes.</w:t>
-      </w:r>
-    </w:p>
-    <w:p>
-      <w:pPr>
-        <w:pStyle w:val="Normal"/>
-        <w:tabs>
-          <w:tab w:val="clear" w:pos="708"/>
-          <w:tab w:val="left" w:pos="709" w:leader="none"/>
-        </w:tabs>
-        <w:spacing w:before="0" w:after="120"/>
-        <w:rPr>
-          <w:rFonts w:ascii="GeoSlab703 MdCn BT" w:hAnsi="GeoSlab703 MdCn BT"/>
-          <w:b/>
-          <w:smallCaps/>
-          <w:color w:themeColor="text1" w:themeTint="d9" w:val="262626"/>
-          <w:u w:val="single"/>
-        </w:rPr>
-      </w:pPr>
-      <w:r>
-        <w:rPr>
-          <w:rFonts w:ascii="GeoSlab703 MdCn BT" w:hAnsi="GeoSlab703 MdCn BT"/>
-          <w:b/>
-          <w:smallCaps/>
-          <w:color w:themeColor="text1" w:themeTint="d9" w:val="262626"/>
-          <w:u w:val="single"/>
-        </w:rPr>
-        <w:t>8.- OBSERVACION GENRAL</w:t>
-      </w:r>
-    </w:p>
-    <w:p>
-      <w:pPr>
-        <w:pStyle w:val="Normal"/>
-        <w:spacing w:before="0" w:after="120"/>
-        <w:rPr>
-          <w:rFonts w:ascii="GeoSlab703 MdCn BT" w:hAnsi="GeoSlab703 MdCn BT"/>
-        </w:rPr>
-      </w:pPr>
-      <w:r>
-        <w:rPr>
-          <w:b/>
-        </w:rPr>
-        <w:tab/>
-      </w:r>
-      <w:r>
-        <w:rPr>
-          <w:rFonts w:ascii="GeoSlab703 MdCn BT" w:hAnsi="GeoSlab703 MdCn BT"/>
-          <w:b/>
-        </w:rPr>
-        <w:t>1</w:t>
-      </w:r>
-      <w:r>
-        <w:rPr>
-          <w:rFonts w:ascii="GeoSlab703 MdCn BT" w:hAnsi="GeoSlab703 MdCn BT"/>
-        </w:rPr>
-        <w:t>.- Ninguna.</w:t>
-      </w:r>
-    </w:p>
-    <w:p>
-      <w:pPr>
-        <w:pStyle w:val="Normal"/>
-        <w:tabs>
-          <w:tab w:val="clear" w:pos="708"/>
-          <w:tab w:val="left" w:pos="709" w:leader="none"/>
-        </w:tabs>
-        <w:spacing w:before="0" w:after="120"/>
-        <w:rPr>
-          <w:rFonts w:ascii="GeoSlab703 MdCn BT" w:hAnsi="GeoSlab703 MdCn BT"/>
-          <w:b/>
-          <w:smallCaps/>
-          <w:color w:themeColor="text1" w:themeTint="d9" w:val="262626"/>
-          <w:u w:val="single"/>
-        </w:rPr>
-      </w:pPr>
-      <w:r>
-        <w:rPr>
-          <w:rFonts w:ascii="GeoSlab703 MdCn BT" w:hAnsi="GeoSlab703 MdCn BT"/>
-          <w:b/>
-          <w:smallCaps/>
-          <w:color w:themeColor="text1" w:themeTint="d9" w:val="262626"/>
-          <w:u w:val="single"/>
-        </w:rPr>
-        <w:t>9.- RECOMENDACIÓN GENRAL</w:t>
-      </w:r>
-    </w:p>
-    <w:p>
-      <w:pPr>
-        <w:pStyle w:val="Normal"/>
-        <w:spacing w:before="0" w:after="120"/>
-        <w:jc w:val="both"/>
-        <w:rPr>
-          <w:rFonts w:ascii="GeoSlab703 MdCn BT" w:hAnsi="GeoSlab703 MdCn BT"/>
-        </w:rPr>
-      </w:pPr>
-      <w:r>
-        <mc:AlternateContent>
-          <mc:Choice Requires="wps">
-            <w:drawing>
-              <wp:anchor behindDoc="1" distT="0" distB="3175" distL="0" distR="0" simplePos="0" locked="0" layoutInCell="1" allowOverlap="1" relativeHeight="21" wp14:anchorId="60AFD325">
-                <wp:simplePos x="0" y="0"/>
-                <wp:positionH relativeFrom="column">
-                  <wp:posOffset>4671060</wp:posOffset>
-                </wp:positionH>
-                <wp:positionV relativeFrom="paragraph">
-                  <wp:posOffset>354330</wp:posOffset>
-                </wp:positionV>
-                <wp:extent cx="1733550" cy="740410"/>
-                <wp:effectExtent l="0" t="0" r="0" b="3175"/>
-                <wp:wrapNone/>
-                <wp:docPr id="3" name="Imagen 5"/>
-                <a:graphic xmlns:a="http://schemas.openxmlformats.org/drawingml/2006/main">
-                  <a:graphicData uri="http://schemas.openxmlformats.org/drawingml/2006/picture">
-                    <pic:pic xmlns:pic="http://schemas.openxmlformats.org/drawingml/2006/picture">
-                      <pic:nvPicPr>
-                        <pic:cNvPr id="4" name="Imagen 5" descr=""/>
-                        <pic:cNvPicPr/>
-                      </pic:nvPicPr>
-                      <pic:blipFill>
-                        <a:blip r:embed="rId5">
-                          <a:grayscl/>
-                          <a:alphaModFix amt="85000"/>
-                          <a:extLst>
-                            <a:ext uri="{BEBA8EAE-BF5A-486C-A8C5-ECC9F3942E4B}">
-                              <a14:imgProps xmlns:a14="http://schemas.microsoft.com/office/drawing/2010/main">
-                                <a14:imgLayer r:embed="rId3">
-                                  <a14:imgEffect>
-                                    <a14:brightnessContrast amount="50000" colorTemp="5900" contrast="20000" sat="66000"/>
-                                  </a14:imgEffect>
-                                </a14:imgLayer>
-                              </a14:imgProps>
-                            </a:ext>
-                          </a:extLst>
-                        </a:blip>
-                        <a:stretch/>
-                      </pic:blipFill>
-                      <pic:spPr>
-                        <a:xfrm>
-                          <a:off x="0" y="0"/>
-                          <a:ext cx="1733400" cy="740520"/>
-                        </a:xfrm>
-                        <a:prstGeom prst="rect">
-                          <a:avLst/>
-                        </a:prstGeom>
-                        <a:noFill/>
-                        <a:ln w="0">
-                          <a:noFill/>
-                        </a:ln>
-                      </pic:spPr>
-                    </pic:pic>
-                  </a:graphicData>
-                </a:graphic>
-              </wp:anchor>
-            </w:drawing>
-          </mc:Choice>
-          <mc:Fallback>
-            <w:pict>
-              <v:shape id="shape_0" ID="Imagen 5" stroked="f" o:allowincell="f" style="position:absolute;margin-left:367.8pt;margin-top:27.9pt;width:136.45pt;height:58.25pt;mso-wrap-style:none;v-text-anchor:middle" wp14:anchorId="60AFD325" type="_x0000_t75">
-                <v:imagedata r:id="rId6" o:detectmouseclick="t"/>
-                <v:stroke color="#3465a4" joinstyle="round" endcap="flat"/>
-                <w10:wrap type="none"/>
-              </v:shape>
-            </w:pict>
-          </mc:Fallback>
-        </mc:AlternateContent>
-      </w:r>
-      <w:r>
-        <w:rPr>
-          <w:rFonts w:ascii="GeoSlab703 MdCn BT" w:hAnsi="GeoSlab703 MdCn BT"/>
-        </w:rPr>
-        <w:t>1.- Se sugiere seguir manteniendo los protocolos de limpieza y orden en todos los ambientes de la empresa, ya que estos nos ayudaran a prevenir la aparición de insectos rastreros, voladores o roedores.</w:t>
+        <w:t>{section_9}</w:t>
       </w:r>
     </w:p>
     <w:p>
@@ -4801,6 +3559,35 @@
     <w:p>
       <w:pPr>
         <w:pStyle w:val="Normal"/>
+        <w:widowControl/>
+        <w:suppressAutoHyphens w:val="true"/>
+        <w:bidi w:val="0"/>
+        <w:spacing w:lineRule="auto" w:line="240" w:before="0" w:after="0"/>
+        <w:ind w:hanging="0" w:left="0" w:right="0"/>
+        <w:jc w:val="center"/>
+        <w:rPr>
+          <w:rFonts w:ascii="GeoSlab703 MdCn BT" w:hAnsi="GeoSlab703 MdCn BT"/>
+          <w:shd w:fill="FFFFFF" w:val="clear"/>
+        </w:rPr>
+      </w:pPr>
+      <w:r>
+        <w:rPr>
+          <w:rFonts w:ascii="GeoSlab703 MdCn BT" w:hAnsi="GeoSlab703 MdCn BT"/>
+          <w:shd w:fill="FFFFFF" w:val="clear"/>
+        </w:rPr>
+        <w:t xml:space="preserve">Arequipa, </w:t>
+      </w:r>
+      <w:r>
+        <w:rPr>
+          <w:rFonts w:ascii="GeoSlab703 MdCn BT" w:hAnsi="GeoSlab703 MdCn BT"/>
+          <w:shd w:fill="FFFFFF" w:val="clear"/>
+        </w:rPr>
+        <w:t>{sign_date}</w:t>
+      </w:r>
+    </w:p>
+    <w:p>
+      <w:pPr>
+        <w:pStyle w:val="Normal"/>
         <w:ind w:firstLine="708" w:left="3540"/>
         <w:rPr>
           <w:rFonts w:ascii="GeoSlab703 MdCn BT" w:hAnsi="GeoSlab703 MdCn BT"/>
@@ -4812,7 +3599,9 @@
           <w:rFonts w:ascii="GeoSlab703 MdCn BT" w:hAnsi="GeoSlab703 MdCn BT"/>
           <w:shd w:fill="FFFFFF" w:val="clear"/>
         </w:rPr>
-        <w:t>Arequipa, 03 de Febrero del 2025</w:t>
+      </w:r>
+      <w:r>
+        <w:br w:type="page"/>
       </w:r>
     </w:p>
     <w:p>
@@ -4822,6 +3611,7 @@
           <w:tab w:val="clear" w:pos="708"/>
           <w:tab w:val="left" w:pos="851" w:leader="none"/>
         </w:tabs>
+        <w:spacing w:before="0" w:after="0"/>
         <w:jc w:val="center"/>
         <w:rPr>
           <w:rFonts w:ascii="GeoSlab703 MdCn BT" w:hAnsi="GeoSlab703 MdCn BT" w:cs="Helvetica"/>
@@ -4837,6 +3627,7 @@
           <w:u w:val="thick"/>
           <w:shd w:fill="F5F5F5" w:val="clear"/>
         </w:rPr>
+        <w:t>ANEXOS</w:t>
       </w:r>
     </w:p>
     <w:p>
@@ -4861,9 +3652,7 @@
           <w:u w:val="thick"/>
           <w:shd w:fill="F5F5F5" w:val="clear"/>
         </w:rPr>
-      </w:r>
-      <w:r>
-        <w:br w:type="page"/>
+        <w:t>DESRATIZACIÓN</w:t>
       </w:r>
     </w:p>
     <w:p>
@@ -4873,7 +3662,6 @@
           <w:tab w:val="clear" w:pos="708"/>
           <w:tab w:val="left" w:pos="851" w:leader="none"/>
         </w:tabs>
-        <w:spacing w:before="0" w:after="0"/>
         <w:jc w:val="center"/>
         <w:rPr>
           <w:rFonts w:ascii="GeoSlab703 MdCn BT" w:hAnsi="GeoSlab703 MdCn BT" w:cs="Helvetica"/>
@@ -4889,7 +3677,6 @@
           <w:u w:val="thick"/>
           <w:shd w:fill="F5F5F5" w:val="clear"/>
         </w:rPr>
-        <w:t>ANEXOS</w:t>
       </w:r>
     </w:p>
     <w:p>
@@ -4909,12 +3696,96 @@
       </w:pPr>
       <w:r>
         <w:rPr>
-          <w:rFonts w:cs="Helvetica" w:ascii="GeoSlab703 MdCn BT" w:hAnsi="GeoSlab703 MdCn BT"/>
+          <w:rFonts w:ascii="GeoSlab703 MdCn BT" w:hAnsi="GeoSlab703 MdCn BT"/>
+          <w:shd w:fill="FFFFFF" w:val="clear"/>
+        </w:rPr>
+      </w:r>
+    </w:p>
+    <w:p>
+      <w:pPr>
+        <w:pStyle w:val="Normal"/>
+        <w:rPr>
+          <w:rFonts w:ascii="GeoSlab703 MdCn BT" w:hAnsi="GeoSlab703 MdCn BT"/>
+          <w:shd w:fill="FFFFFF" w:val="clear"/>
+        </w:rPr>
+      </w:pPr>
+      <w:r>
+        <w:rPr>
+          <w:rFonts w:ascii="GeoSlab703 MdCn BT" w:hAnsi="GeoSlab703 MdCn BT"/>
+          <w:shd w:fill="FFFFFF" w:val="clear"/>
+        </w:rPr>
+        <w:t xml:space="preserve">  </w:t>
+      </w:r>
+      <w:r>
+        <w:rPr>
+          <w:rFonts w:ascii="GeoSlab703 MdCn BT" w:hAnsi="GeoSlab703 MdCn BT"/>
+          <w:shd w:fill="FFFFFF" w:val="clear"/>
+        </w:rPr>
+        <w:t xml:space="preserve">Arequipa, </w:t>
+      </w:r>
+      <w:r>
+        <w:rPr>
+          <w:rFonts w:ascii="GeoSlab703 MdCn BT" w:hAnsi="GeoSlab703 MdCn BT"/>
+          <w:shd w:fill="FFFFFF" w:val="clear"/>
+        </w:rPr>
+        <w:t>{sign_date}</w:t>
+      </w:r>
+    </w:p>
+    <w:p>
+      <w:pPr>
+        <w:pStyle w:val="Normal"/>
+        <w:tabs>
+          <w:tab w:val="clear" w:pos="708"/>
+          <w:tab w:val="left" w:pos="851" w:leader="none"/>
+        </w:tabs>
+        <w:jc w:val="center"/>
+        <w:rPr>
+          <w:rFonts w:ascii="GeoSlab703 MdCn BT" w:hAnsi="GeoSlab703 MdCn BT" w:cs="Helvetica"/>
           <w:color w:themeColor="text1" w:themeTint="d9" w:val="262626"/>
           <w:u w:val="thick"/>
           <w:shd w:fill="F5F5F5" w:val="clear"/>
         </w:rPr>
-        <w:t>DESRATIZACIÓN</w:t>
+      </w:pPr>
+      <w:r>
+        <w:rPr>
+          <w:rFonts w:cs="Helvetica" w:ascii="GeoSlab703 MdCn BT" w:hAnsi="GeoSlab703 MdCn BT"/>
+          <w:color w:themeColor="text1" w:themeTint="d9" w:val="262626"/>
+          <w:u w:val="thick"/>
+          <w:shd w:fill="F5F5F5" w:val="clear"/>
+        </w:rPr>
+      </w:r>
+    </w:p>
+    <w:p>
+      <w:pPr>
+        <w:pStyle w:val="Normal"/>
+        <w:ind w:firstLine="708" w:left="3540"/>
+        <w:rPr>
+          <w:rFonts w:ascii="GeoSlab703 MdCn BT" w:hAnsi="GeoSlab703 MdCn BT"/>
+          <w:shd w:fill="FFFFFF" w:val="clear"/>
+        </w:rPr>
+      </w:pPr>
+      <w:r>
+        <w:rPr>
+          <w:rFonts w:ascii="GeoSlab703 MdCn BT" w:hAnsi="GeoSlab703 MdCn BT"/>
+          <w:shd w:fill="FFFFFF" w:val="clear"/>
+        </w:rPr>
+      </w:r>
+    </w:p>
+    <w:p>
+      <w:pPr>
+        <w:pStyle w:val="Normal"/>
+        <w:ind w:firstLine="708" w:left="3540"/>
+        <w:rPr>
+          <w:rFonts w:ascii="GeoSlab703 MdCn BT" w:hAnsi="GeoSlab703 MdCn BT"/>
+          <w:shd w:fill="FFFFFF" w:val="clear"/>
+        </w:rPr>
+      </w:pPr>
+      <w:r>
+        <w:rPr>
+          <w:rFonts w:ascii="GeoSlab703 MdCn BT" w:hAnsi="GeoSlab703 MdCn BT"/>
+          <w:shd w:fill="FFFFFF" w:val="clear"/>
+        </w:rPr>
+        <w:t xml:space="preserve"> </w:t>
       </w:r>
     </w:p>
     <w:p>
@@ -4968,464 +3839,23 @@
     <w:p>
       <w:pPr>
         <w:pStyle w:val="Normal"/>
-        <w:tabs>
-          <w:tab w:val="clear" w:pos="708"/>
-          <w:tab w:val="left" w:pos="851" w:leader="none"/>
-        </w:tabs>
-        <w:jc w:val="center"/>
         <w:rPr>
           <w:rFonts w:ascii="GeoSlab703 MdCn BT" w:hAnsi="GeoSlab703 MdCn BT" w:cs="Helvetica"/>
-          <w:color w:themeColor="text1" w:themeTint="d9" w:val="262626"/>
-          <w:u w:val="thick"/>
-          <w:shd w:fill="F5F5F5" w:val="clear"/>
         </w:rPr>
       </w:pPr>
       <w:r>
         <w:rPr>
           <w:rFonts w:cs="Helvetica" w:ascii="GeoSlab703 MdCn BT" w:hAnsi="GeoSlab703 MdCn BT"/>
-          <w:color w:themeColor="text1" w:themeTint="d9" w:val="262626"/>
-          <w:u w:val="thick"/>
-          <w:shd w:fill="F5F5F5" w:val="clear"/>
-        </w:rPr>
-      </w:r>
-    </w:p>
-    <w:p>
-      <w:pPr>
-        <w:pStyle w:val="Normal"/>
-        <w:tabs>
-          <w:tab w:val="clear" w:pos="708"/>
-          <w:tab w:val="left" w:pos="851" w:leader="none"/>
-        </w:tabs>
-        <w:jc w:val="center"/>
-        <w:rPr>
-          <w:rFonts w:ascii="GeoSlab703 MdCn BT" w:hAnsi="GeoSlab703 MdCn BT" w:cs="Helvetica"/>
-          <w:color w:themeColor="text1" w:themeTint="d9" w:val="262626"/>
-          <w:u w:val="thick"/>
-          <w:shd w:fill="F5F5F5" w:val="clear"/>
-        </w:rPr>
-      </w:pPr>
-      <w:r>
-        <w:rPr>
-          <w:rFonts w:cs="Helvetica" w:ascii="GeoSlab703 MdCn BT" w:hAnsi="GeoSlab703 MdCn BT"/>
-          <w:color w:themeColor="text1" w:themeTint="d9" w:val="262626"/>
-          <w:u w:val="thick"/>
-          <w:shd w:fill="F5F5F5" w:val="clear"/>
-        </w:rPr>
-      </w:r>
-    </w:p>
-    <w:p>
-      <w:pPr>
-        <w:pStyle w:val="Normal"/>
-        <w:tabs>
-          <w:tab w:val="clear" w:pos="708"/>
-          <w:tab w:val="left" w:pos="851" w:leader="none"/>
-        </w:tabs>
-        <w:jc w:val="center"/>
-        <w:rPr>
-          <w:rFonts w:ascii="GeoSlab703 MdCn BT" w:hAnsi="GeoSlab703 MdCn BT" w:cs="Helvetica"/>
-          <w:color w:themeColor="text1" w:themeTint="d9" w:val="262626"/>
-          <w:u w:val="thick"/>
-          <w:shd w:fill="F5F5F5" w:val="clear"/>
-        </w:rPr>
-      </w:pPr>
-      <w:r>
-        <w:rPr>
-          <w:rFonts w:cs="Helvetica" w:ascii="GeoSlab703 MdCn BT" w:hAnsi="GeoSlab703 MdCn BT"/>
-          <w:color w:themeColor="text1" w:themeTint="d9" w:val="262626"/>
-          <w:u w:val="thick"/>
-          <w:shd w:fill="F5F5F5" w:val="clear"/>
-        </w:rPr>
-      </w:r>
-      <w:r>
-        <w:br w:type="page"/>
-      </w:r>
-    </w:p>
-    <w:p>
-      <w:pPr>
-        <w:pStyle w:val="Normal"/>
-        <w:tabs>
-          <w:tab w:val="clear" w:pos="708"/>
-          <w:tab w:val="left" w:pos="851" w:leader="none"/>
-        </w:tabs>
-        <w:spacing w:before="0" w:after="0"/>
-        <w:jc w:val="center"/>
-        <w:rPr>
-          <w:rFonts w:ascii="GeoSlab703 MdCn BT" w:hAnsi="GeoSlab703 MdCn BT" w:cs="Helvetica"/>
-          <w:color w:themeColor="text1" w:themeTint="d9" w:val="262626"/>
-          <w:u w:val="thick"/>
-          <w:shd w:fill="F5F5F5" w:val="clear"/>
-        </w:rPr>
-      </w:pPr>
-      <w:r>
-        <w:rPr>
-          <w:rFonts w:cs="Helvetica" w:ascii="GeoSlab703 MdCn BT" w:hAnsi="GeoSlab703 MdCn BT"/>
-          <w:color w:themeColor="text1" w:themeTint="d9" w:val="262626"/>
-          <w:u w:val="thick"/>
-          <w:shd w:fill="F5F5F5" w:val="clear"/>
-        </w:rPr>
-      </w:r>
-    </w:p>
-    <w:p>
-      <w:pPr>
-        <w:pStyle w:val="Normal"/>
-        <w:tabs>
-          <w:tab w:val="clear" w:pos="708"/>
-          <w:tab w:val="left" w:pos="851" w:leader="none"/>
-        </w:tabs>
-        <w:jc w:val="center"/>
-        <w:rPr>
-          <w:rFonts w:ascii="GeoSlab703 MdCn BT" w:hAnsi="GeoSlab703 MdCn BT" w:cs="Helvetica"/>
-          <w:color w:themeColor="text1" w:themeTint="d9" w:val="262626"/>
-          <w:u w:val="thick"/>
-          <w:shd w:fill="F5F5F5" w:val="clear"/>
-        </w:rPr>
-      </w:pPr>
-      <w:r>
-        <w:rPr>
-          <w:rFonts w:cs="Helvetica" w:ascii="GeoSlab703 MdCn BT" w:hAnsi="GeoSlab703 MdCn BT"/>
-          <w:color w:themeColor="text1" w:themeTint="d9" w:val="262626"/>
-          <w:u w:val="thick"/>
-          <w:shd w:fill="F5F5F5" w:val="clear"/>
-        </w:rPr>
-        <w:t>ANEXOS</w:t>
-      </w:r>
-    </w:p>
-    <w:p>
-      <w:pPr>
-        <w:pStyle w:val="Normal"/>
-        <w:tabs>
-          <w:tab w:val="clear" w:pos="708"/>
-          <w:tab w:val="left" w:pos="851" w:leader="none"/>
-        </w:tabs>
-        <w:jc w:val="center"/>
-        <w:rPr>
-          <w:rFonts w:ascii="GeoSlab703 MdCn BT" w:hAnsi="GeoSlab703 MdCn BT" w:cs="Helvetica"/>
-          <w:color w:themeColor="text1" w:themeTint="d9" w:val="262626"/>
-          <w:u w:val="thick"/>
-          <w:shd w:fill="F5F5F5" w:val="clear"/>
-        </w:rPr>
-      </w:pPr>
-      <w:r>
-        <w:rPr>
-          <w:rFonts w:cs="Helvetica" w:ascii="GeoSlab703 MdCn BT" w:hAnsi="GeoSlab703 MdCn BT"/>
-          <w:color w:themeColor="text1" w:themeTint="d9" w:val="262626"/>
-          <w:u w:val="thick"/>
-          <w:shd w:fill="F5F5F5" w:val="clear"/>
-        </w:rPr>
-        <w:t>DESINSECTACIÓN</w:t>
-      </w:r>
-    </w:p>
-    <w:p>
-      <w:pPr>
-        <w:pStyle w:val="Normal"/>
-        <w:ind w:firstLine="708" w:left="3540"/>
-        <w:rPr>
-          <w:rFonts w:ascii="GeoSlab703 MdCn BT" w:hAnsi="GeoSlab703 MdCn BT"/>
-          <w:shd w:fill="FFFFFF" w:val="clear"/>
-        </w:rPr>
-      </w:pPr>
-      <w:r>
-        <w:rPr>
-          <w:rFonts w:ascii="GeoSlab703 MdCn BT" w:hAnsi="GeoSlab703 MdCn BT"/>
-          <w:shd w:fill="FFFFFF" w:val="clear"/>
-        </w:rPr>
-      </w:r>
-    </w:p>
-    <w:p>
-      <w:pPr>
-        <w:pStyle w:val="Normal"/>
-        <w:ind w:firstLine="708" w:left="3540"/>
-        <w:rPr>
-          <w:rFonts w:ascii="GeoSlab703 MdCn BT" w:hAnsi="GeoSlab703 MdCn BT"/>
-          <w:shd w:fill="FFFFFF" w:val="clear"/>
-        </w:rPr>
-      </w:pPr>
-      <w:r>
-        <w:rPr>
-          <w:rFonts w:ascii="GeoSlab703 MdCn BT" w:hAnsi="GeoSlab703 MdCn BT"/>
-          <w:shd w:fill="FFFFFF" w:val="clear"/>
-        </w:rPr>
-      </w:r>
-    </w:p>
-    <w:p>
-      <w:pPr>
-        <w:pStyle w:val="Normal"/>
-        <w:ind w:firstLine="708" w:left="3540"/>
-        <w:rPr>
-          <w:rFonts w:ascii="GeoSlab703 MdCn BT" w:hAnsi="GeoSlab703 MdCn BT"/>
-          <w:shd w:fill="FFFFFF" w:val="clear"/>
-        </w:rPr>
-      </w:pPr>
-      <w:r>
-        <w:rPr>
-          <w:rFonts w:ascii="GeoSlab703 MdCn BT" w:hAnsi="GeoSlab703 MdCn BT"/>
-          <w:shd w:fill="FFFFFF" w:val="clear"/>
-        </w:rPr>
-      </w:r>
-    </w:p>
-    <w:p>
-      <w:pPr>
-        <w:pStyle w:val="Normal"/>
-        <w:ind w:firstLine="708" w:left="3540"/>
-        <w:rPr>
-          <w:rFonts w:ascii="GeoSlab703 MdCn BT" w:hAnsi="GeoSlab703 MdCn BT"/>
-          <w:shd w:fill="FFFFFF" w:val="clear"/>
-        </w:rPr>
-      </w:pPr>
-      <w:r>
-        <w:rPr>
-          <w:rFonts w:ascii="GeoSlab703 MdCn BT" w:hAnsi="GeoSlab703 MdCn BT"/>
-          <w:shd w:fill="FFFFFF" w:val="clear"/>
-        </w:rPr>
-      </w:r>
-    </w:p>
-    <w:p>
-      <w:pPr>
-        <w:pStyle w:val="Normal"/>
-        <w:ind w:firstLine="708" w:left="3540"/>
-        <w:rPr>
-          <w:rFonts w:ascii="GeoSlab703 MdCn BT" w:hAnsi="GeoSlab703 MdCn BT"/>
-          <w:shd w:fill="FFFFFF" w:val="clear"/>
-        </w:rPr>
-      </w:pPr>
-      <w:r>
-        <w:rPr>
-          <w:rFonts w:ascii="GeoSlab703 MdCn BT" w:hAnsi="GeoSlab703 MdCn BT"/>
-          <w:shd w:fill="FFFFFF" w:val="clear"/>
-        </w:rPr>
-      </w:r>
-    </w:p>
-    <w:p>
-      <w:pPr>
-        <w:pStyle w:val="Normal"/>
-        <w:rPr>
-          <w:rFonts w:ascii="GeoSlab703 MdCn BT" w:hAnsi="GeoSlab703 MdCn BT"/>
-          <w:shd w:fill="FFFFFF" w:val="clear"/>
-        </w:rPr>
-      </w:pPr>
-      <w:r>
-        <w:rPr>
-          <w:rFonts w:ascii="GeoSlab703 MdCn BT" w:hAnsi="GeoSlab703 MdCn BT"/>
-          <w:shd w:fill="FFFFFF" w:val="clear"/>
-        </w:rPr>
-      </w:r>
-    </w:p>
-    <w:p>
-      <w:pPr>
-        <w:pStyle w:val="Normal"/>
-        <w:rPr>
-          <w:rFonts w:ascii="GeoSlab703 MdCn BT" w:hAnsi="GeoSlab703 MdCn BT"/>
-          <w:shd w:fill="FFFFFF" w:val="clear"/>
-        </w:rPr>
-      </w:pPr>
-      <w:r>
-        <w:rPr>
-          <w:rFonts w:ascii="GeoSlab703 MdCn BT" w:hAnsi="GeoSlab703 MdCn BT"/>
-          <w:shd w:fill="FFFFFF" w:val="clear"/>
-        </w:rPr>
-        <w:t xml:space="preserve">  </w:t>
-      </w:r>
-      <w:r>
-        <w:rPr>
-          <w:rFonts w:ascii="GeoSlab703 MdCn BT" w:hAnsi="GeoSlab703 MdCn BT"/>
-          <w:shd w:fill="FFFFFF" w:val="clear"/>
-        </w:rPr>
-        <w:t>Arequipa, 03 de Febrero del 2025</w:t>
-      </w:r>
-    </w:p>
-    <w:p>
-      <w:pPr>
-        <w:pStyle w:val="Normal"/>
-        <w:tabs>
-          <w:tab w:val="clear" w:pos="708"/>
-          <w:tab w:val="left" w:pos="851" w:leader="none"/>
-        </w:tabs>
-        <w:jc w:val="center"/>
-        <w:rPr>
-          <w:rFonts w:ascii="GeoSlab703 MdCn BT" w:hAnsi="GeoSlab703 MdCn BT" w:cs="Helvetica"/>
-          <w:color w:themeColor="text1" w:themeTint="d9" w:val="262626"/>
-          <w:u w:val="thick"/>
-          <w:shd w:fill="F5F5F5" w:val="clear"/>
-        </w:rPr>
-      </w:pPr>
-      <w:r>
-        <w:rPr>
-          <w:rFonts w:cs="Helvetica" w:ascii="GeoSlab703 MdCn BT" w:hAnsi="GeoSlab703 MdCn BT"/>
-          <w:color w:themeColor="text1" w:themeTint="d9" w:val="262626"/>
-          <w:u w:val="thick"/>
-          <w:shd w:fill="F5F5F5" w:val="clear"/>
-        </w:rPr>
-        <mc:AlternateContent>
-          <mc:Choice Requires="wps">
-            <w:drawing>
-              <wp:anchor behindDoc="1" distT="0" distB="4445" distL="0" distR="0" simplePos="0" locked="0" layoutInCell="1" allowOverlap="1" relativeHeight="23" wp14:anchorId="6DEDD06B">
-                <wp:simplePos x="0" y="0"/>
-                <wp:positionH relativeFrom="column">
-                  <wp:posOffset>-37465</wp:posOffset>
-                </wp:positionH>
-                <wp:positionV relativeFrom="paragraph">
-                  <wp:posOffset>63500</wp:posOffset>
-                </wp:positionV>
-                <wp:extent cx="1819275" cy="776605"/>
-                <wp:effectExtent l="0" t="0" r="0" b="4445"/>
-                <wp:wrapNone/>
-                <wp:docPr id="5" name="Imagen 13"/>
-                <a:graphic xmlns:a="http://schemas.openxmlformats.org/drawingml/2006/main">
-                  <a:graphicData uri="http://schemas.openxmlformats.org/drawingml/2006/picture">
-                    <pic:pic xmlns:pic="http://schemas.openxmlformats.org/drawingml/2006/picture">
-                      <pic:nvPicPr>
-                        <pic:cNvPr id="6" name="Imagen 13" descr=""/>
-                        <pic:cNvPicPr/>
-                      </pic:nvPicPr>
-                      <pic:blipFill>
-                        <a:blip r:embed="rId7">
-                          <a:grayscl/>
-                          <a:extLst>
-                            <a:ext uri="{BEBA8EAE-BF5A-486C-A8C5-ECC9F3942E4B}">
-                              <a14:imgProps xmlns:a14="http://schemas.microsoft.com/office/drawing/2010/main">
-                                <a14:imgLayer r:embed="rId3">
-                                  <a14:imgEffect>
-                                    <a14:brightnessContrast colorTemp="5900" contrast="20000" sat="66000"/>
-                                  </a14:imgEffect>
-                                </a14:imgLayer>
-                              </a14:imgProps>
-                            </a:ext>
-                          </a:extLst>
-                        </a:blip>
-                        <a:stretch/>
-                      </pic:blipFill>
-                      <pic:spPr>
-                        <a:xfrm>
-                          <a:off x="0" y="0"/>
-                          <a:ext cx="1819440" cy="776520"/>
-                        </a:xfrm>
-                        <a:prstGeom prst="rect">
-                          <a:avLst/>
-                        </a:prstGeom>
-                        <a:noFill/>
-                        <a:ln w="0">
-                          <a:noFill/>
-                        </a:ln>
-                      </pic:spPr>
-                    </pic:pic>
-                  </a:graphicData>
-                </a:graphic>
-              </wp:anchor>
-            </w:drawing>
-          </mc:Choice>
-          <mc:Fallback>
-            <w:pict>
-              <v:shape id="shape_0" ID="Imagen 13" stroked="f" o:allowincell="f" style="position:absolute;margin-left:-2.95pt;margin-top:5pt;width:143.2pt;height:61.1pt;mso-wrap-style:none;v-text-anchor:middle" wp14:anchorId="6DEDD06B" type="_x0000_t75">
-                <v:imagedata r:id="rId8" o:detectmouseclick="t"/>
-                <v:stroke color="#3465a4" joinstyle="round" endcap="flat"/>
-                <w10:wrap type="none"/>
-              </v:shape>
-            </w:pict>
-          </mc:Fallback>
-        </mc:AlternateContent>
-      </w:r>
-    </w:p>
-    <w:p>
-      <w:pPr>
-        <w:pStyle w:val="Normal"/>
-        <w:ind w:firstLine="708" w:left="3540"/>
-        <w:rPr>
-          <w:rFonts w:ascii="GeoSlab703 MdCn BT" w:hAnsi="GeoSlab703 MdCn BT"/>
-          <w:shd w:fill="FFFFFF" w:val="clear"/>
-        </w:rPr>
-      </w:pPr>
-      <w:r>
-        <w:rPr>
-          <w:rFonts w:ascii="GeoSlab703 MdCn BT" w:hAnsi="GeoSlab703 MdCn BT"/>
-          <w:shd w:fill="FFFFFF" w:val="clear"/>
-        </w:rPr>
-      </w:r>
-    </w:p>
-    <w:p>
-      <w:pPr>
-        <w:pStyle w:val="Normal"/>
-        <w:ind w:firstLine="708" w:left="3540"/>
-        <w:rPr>
-          <w:rFonts w:ascii="GeoSlab703 MdCn BT" w:hAnsi="GeoSlab703 MdCn BT"/>
-          <w:shd w:fill="FFFFFF" w:val="clear"/>
-        </w:rPr>
-      </w:pPr>
-      <w:r>
-        <w:rPr>
-          <w:rFonts w:ascii="GeoSlab703 MdCn BT" w:hAnsi="GeoSlab703 MdCn BT"/>
-          <w:shd w:fill="FFFFFF" w:val="clear"/>
-        </w:rPr>
-        <w:t xml:space="preserve"> </w:t>
-      </w:r>
-    </w:p>
-    <w:p>
-      <w:pPr>
-        <w:pStyle w:val="Normal"/>
-        <w:tabs>
-          <w:tab w:val="clear" w:pos="708"/>
-          <w:tab w:val="left" w:pos="851" w:leader="none"/>
-        </w:tabs>
-        <w:jc w:val="center"/>
-        <w:rPr>
-          <w:rFonts w:ascii="GeoSlab703 MdCn BT" w:hAnsi="GeoSlab703 MdCn BT" w:cs="Helvetica"/>
-          <w:color w:themeColor="text1" w:themeTint="d9" w:val="262626"/>
-          <w:u w:val="thick"/>
-          <w:shd w:fill="F5F5F5" w:val="clear"/>
-        </w:rPr>
-      </w:pPr>
-      <w:r>
-        <w:rPr>
-          <w:rFonts w:cs="Helvetica" w:ascii="GeoSlab703 MdCn BT" w:hAnsi="GeoSlab703 MdCn BT"/>
-          <w:color w:themeColor="text1" w:themeTint="d9" w:val="262626"/>
-          <w:u w:val="thick"/>
-          <w:shd w:fill="F5F5F5" w:val="clear"/>
-        </w:rPr>
-      </w:r>
-    </w:p>
-    <w:p>
-      <w:pPr>
-        <w:pStyle w:val="Normal"/>
-        <w:tabs>
-          <w:tab w:val="clear" w:pos="708"/>
-          <w:tab w:val="left" w:pos="851" w:leader="none"/>
-        </w:tabs>
-        <w:jc w:val="center"/>
-        <w:rPr>
-          <w:rFonts w:ascii="GeoSlab703 MdCn BT" w:hAnsi="GeoSlab703 MdCn BT" w:cs="Helvetica"/>
-          <w:color w:themeColor="text1" w:themeTint="d9" w:val="262626"/>
-          <w:u w:val="thick"/>
-          <w:shd w:fill="F5F5F5" w:val="clear"/>
-        </w:rPr>
-      </w:pPr>
-      <w:r>
-        <w:rPr>
-          <w:rFonts w:cs="Helvetica" w:ascii="GeoSlab703 MdCn BT" w:hAnsi="GeoSlab703 MdCn BT"/>
-          <w:color w:themeColor="text1" w:themeTint="d9" w:val="262626"/>
-          <w:u w:val="thick"/>
-          <w:shd w:fill="F5F5F5" w:val="clear"/>
-        </w:rPr>
-      </w:r>
-    </w:p>
-    <w:p>
-      <w:pPr>
-        <w:pStyle w:val="Normal"/>
-        <w:rPr>
-          <w:rFonts w:ascii="GeoSlab703 MdCn BT" w:hAnsi="GeoSlab703 MdCn BT" w:cs="Helvetica"/>
-        </w:rPr>
-      </w:pPr>
-      <w:r>
-        <w:rPr>
-          <w:rFonts w:cs="Helvetica" w:ascii="GeoSlab703 MdCn BT" w:hAnsi="GeoSlab703 MdCn BT"/>
         </w:rPr>
       </w:r>
     </w:p>
     <w:sectPr>
-      <w:headerReference w:type="even" r:id="rId9"/>
-      <w:headerReference w:type="default" r:id="rId10"/>
-      <w:headerReference w:type="first" r:id="rId11"/>
-      <w:footerReference w:type="even" r:id="rId12"/>
-      <w:footerReference w:type="default" r:id="rId13"/>
-      <w:footerReference w:type="first" r:id="rId14"/>
+      <w:headerReference w:type="even" r:id="rId2"/>
+      <w:headerReference w:type="default" r:id="rId3"/>
+      <w:headerReference w:type="first" r:id="rId4"/>
+      <w:footerReference w:type="even" r:id="rId5"/>
+      <w:footerReference w:type="default" r:id="rId6"/>
+      <w:footerReference w:type="first" r:id="rId7"/>
       <w:type w:val="nextPage"/>
       <w:pgSz w:w="11906" w:h="16838"/>
       <w:pgMar w:left="1134" w:right="1416" w:gutter="0" w:header="709" w:top="2268" w:footer="828" w:bottom="885"/>
@@ -5464,7 +3894,7 @@
       <mc:AlternateContent>
         <mc:Choice Requires="wps">
           <w:drawing>
-            <wp:anchor behindDoc="1" distT="635" distB="0" distL="635" distR="0" simplePos="0" locked="0" layoutInCell="1" allowOverlap="1" relativeHeight="18" wp14:anchorId="0EE25D9C">
+            <wp:anchor behindDoc="1" distT="635" distB="0" distL="635" distR="0" simplePos="0" locked="0" layoutInCell="1" allowOverlap="1" relativeHeight="12" wp14:anchorId="0EE25D9C">
               <wp:simplePos x="0" y="0"/>
               <wp:positionH relativeFrom="column">
                 <wp:posOffset>5067300</wp:posOffset>
@@ -5475,7 +3905,7 @@
               <wp:extent cx="1419225" cy="638175"/>
               <wp:effectExtent l="635" t="635" r="0" b="0"/>
               <wp:wrapNone/>
-              <wp:docPr id="9" name="Rectángulo 8"/>
+              <wp:docPr id="3" name="Rectángulo 8"/>
               <a:graphic xmlns:a="http://schemas.openxmlformats.org/drawingml/2006/main">
                 <a:graphicData uri="http://schemas.microsoft.com/office/word/2010/wordprocessingShape">
                   <wps:wsp>
@@ -5680,7 +4110,7 @@
       <mc:AlternateContent>
         <mc:Choice Requires="wps">
           <w:drawing>
-            <wp:anchor behindDoc="1" distT="635" distB="0" distL="635" distR="0" simplePos="0" locked="0" layoutInCell="1" allowOverlap="1" relativeHeight="18" wp14:anchorId="0EE25D9C">
+            <wp:anchor behindDoc="1" distT="635" distB="0" distL="635" distR="0" simplePos="0" locked="0" layoutInCell="1" allowOverlap="1" relativeHeight="12" wp14:anchorId="0EE25D9C">
               <wp:simplePos x="0" y="0"/>
               <wp:positionH relativeFrom="column">
                 <wp:posOffset>5067300</wp:posOffset>
@@ -5691,7 +4121,7 @@
               <wp:extent cx="1419225" cy="638175"/>
               <wp:effectExtent l="635" t="635" r="0" b="0"/>
               <wp:wrapNone/>
-              <wp:docPr id="10" name="Rectángulo 8"/>
+              <wp:docPr id="4" name="Rectángulo 8"/>
               <a:graphic xmlns:a="http://schemas.openxmlformats.org/drawingml/2006/main">
                 <a:graphicData uri="http://schemas.microsoft.com/office/word/2010/wordprocessingShape">
                   <wps:wsp>
@@ -5908,7 +4338,7 @@
     <w:r>
       <w:rPr/>
       <w:drawing>
-        <wp:anchor behindDoc="1" distT="0" distB="0" distL="0" distR="0" simplePos="0" locked="0" layoutInCell="1" allowOverlap="1" relativeHeight="7">
+        <wp:anchor behindDoc="1" distT="0" distB="0" distL="0" distR="0" simplePos="0" locked="0" layoutInCell="1" allowOverlap="1" relativeHeight="5">
           <wp:simplePos x="0" y="0"/>
           <wp:positionH relativeFrom="column">
             <wp:posOffset>-704850</wp:posOffset>
@@ -5919,7 +4349,7 @@
           <wp:extent cx="7560310" cy="10692130"/>
           <wp:effectExtent l="0" t="0" r="0" b="0"/>
           <wp:wrapNone/>
-          <wp:docPr id="7" name="Imagen 2" descr=""/>
+          <wp:docPr id="1" name="Imagen 2" descr=""/>
           <wp:cNvGraphicFramePr>
             <a:graphicFrameLocks xmlns:a="http://schemas.openxmlformats.org/drawingml/2006/main" noChangeAspect="1"/>
           </wp:cNvGraphicFramePr>
@@ -5927,7 +4357,7 @@
             <a:graphicData uri="http://schemas.openxmlformats.org/drawingml/2006/picture">
               <pic:pic xmlns:pic="http://schemas.openxmlformats.org/drawingml/2006/picture">
                 <pic:nvPicPr>
-                  <pic:cNvPr id="7" name="Imagen 2" descr=""/>
+                  <pic:cNvPr id="1" name="Imagen 2" descr=""/>
                   <pic:cNvPicPr>
                     <a:picLocks noChangeAspect="1" noChangeArrowheads="1"/>
                   </pic:cNvPicPr>
@@ -5977,7 +4407,7 @@
     <w:r>
       <w:rPr/>
       <w:drawing>
-        <wp:anchor behindDoc="1" distT="0" distB="0" distL="0" distR="0" simplePos="0" locked="0" layoutInCell="1" allowOverlap="1" relativeHeight="7">
+        <wp:anchor behindDoc="1" distT="0" distB="0" distL="0" distR="0" simplePos="0" locked="0" layoutInCell="1" allowOverlap="1" relativeHeight="5">
           <wp:simplePos x="0" y="0"/>
           <wp:positionH relativeFrom="column">
             <wp:posOffset>-704850</wp:posOffset>
@@ -5988,7 +4418,7 @@
           <wp:extent cx="7560310" cy="10692130"/>
           <wp:effectExtent l="0" t="0" r="0" b="0"/>
           <wp:wrapNone/>
-          <wp:docPr id="8" name="Imagen 2" descr=""/>
+          <wp:docPr id="2" name="Imagen 2" descr=""/>
           <wp:cNvGraphicFramePr>
             <a:graphicFrameLocks xmlns:a="http://schemas.openxmlformats.org/drawingml/2006/main" noChangeAspect="1"/>
           </wp:cNvGraphicFramePr>
@@ -5996,7 +4426,7 @@
             <a:graphicData uri="http://schemas.openxmlformats.org/drawingml/2006/picture">
               <pic:pic xmlns:pic="http://schemas.openxmlformats.org/drawingml/2006/picture">
                 <pic:nvPicPr>
-                  <pic:cNvPr id="8" name="Imagen 2" descr=""/>
+                  <pic:cNvPr id="2" name="Imagen 2" descr=""/>
                   <pic:cNvPicPr>
                     <a:picLocks noChangeAspect="1" noChangeArrowheads="1"/>
                   </pic:cNvPicPr>
@@ -6161,7 +4591,7 @@
     <w:lvl w:ilvl="0">
       <w:start w:val="1"/>
       <w:numFmt w:val="bullet"/>
-      <w:lvlText w:val=""/>
+      <w:lvlText w:val=""/>
       <w:lvlJc w:val="left"/>
       <w:pPr>
         <w:tabs>
@@ -6170,7 +4600,7 @@
         <w:ind w:left="720" w:hanging="360"/>
       </w:pPr>
       <w:rPr>
-        <w:rFonts w:ascii="Wingdings" w:hAnsi="Wingdings" w:cs="Wingdings" w:hint="default"/>
+        <w:rFonts w:ascii="Symbol" w:hAnsi="Symbol" w:cs="Symbol" w:hint="default"/>
       </w:rPr>
     </w:lvl>
     <w:lvl w:ilvl="1">
@@ -6297,8 +4727,8 @@
   <w:abstractNum w:abstractNumId="3">
     <w:lvl w:ilvl="0">
       <w:start w:val="1"/>
-      <w:numFmt w:val="bullet"/>
-      <w:lvlText w:val=""/>
+      <w:numFmt w:val="decimal"/>
+      <w:lvlText w:val="%1."/>
       <w:lvlJc w:val="left"/>
       <w:pPr>
         <w:tabs>
@@ -6306,44 +4736,38 @@
         </w:tabs>
         <w:ind w:left="360" w:hanging="360"/>
       </w:pPr>
-      <w:rPr>
-        <w:rFonts w:ascii="Symbol" w:hAnsi="Symbol" w:cs="Symbol" w:hint="default"/>
-      </w:rPr>
+      <w:rPr/>
     </w:lvl>
     <w:lvl w:ilvl="1">
       <w:start w:val="1"/>
-      <w:numFmt w:val="bullet"/>
-      <w:lvlText w:val="o"/>
+      <w:numFmt w:val="decimal"/>
+      <w:lvlText w:val="%1.%2."/>
       <w:lvlJc w:val="left"/>
       <w:pPr>
         <w:tabs>
           <w:tab w:val="num" w:pos="0"/>
         </w:tabs>
-        <w:ind w:left="1080" w:hanging="360"/>
-      </w:pPr>
-      <w:rPr>
-        <w:rFonts w:ascii="Courier New" w:hAnsi="Courier New" w:cs="Courier New" w:hint="default"/>
-      </w:rPr>
+        <w:ind w:left="357" w:hanging="357"/>
+      </w:pPr>
+      <w:rPr/>
     </w:lvl>
     <w:lvl w:ilvl="2">
       <w:start w:val="1"/>
-      <w:numFmt w:val="bullet"/>
-      <w:lvlText w:val=""/>
-      <w:lvlJc w:val="left"/>
+      <w:numFmt w:val="lowerRoman"/>
+      <w:lvlText w:val="%3."/>
+      <w:lvlJc w:val="right"/>
       <w:pPr>
         <w:tabs>
           <w:tab w:val="num" w:pos="0"/>
         </w:tabs>
-        <w:ind w:left="1800" w:hanging="360"/>
-      </w:pPr>
-      <w:rPr>
-        <w:rFonts w:ascii="Wingdings" w:hAnsi="Wingdings" w:cs="Wingdings" w:hint="default"/>
-      </w:rPr>
+        <w:ind w:left="1800" w:hanging="180"/>
+      </w:pPr>
+      <w:rPr/>
     </w:lvl>
     <w:lvl w:ilvl="3">
       <w:start w:val="1"/>
-      <w:numFmt w:val="bullet"/>
-      <w:lvlText w:val=""/>
+      <w:numFmt w:val="decimal"/>
+      <w:lvlText w:val="%4."/>
       <w:lvlJc w:val="left"/>
       <w:pPr>
         <w:tabs>
@@ -6351,14 +4775,12 @@
         </w:tabs>
         <w:ind w:left="2520" w:hanging="360"/>
       </w:pPr>
-      <w:rPr>
-        <w:rFonts w:ascii="Symbol" w:hAnsi="Symbol" w:cs="Symbol" w:hint="default"/>
-      </w:rPr>
+      <w:rPr/>
     </w:lvl>
     <w:lvl w:ilvl="4">
       <w:start w:val="1"/>
-      <w:numFmt w:val="bullet"/>
-      <w:lvlText w:val="o"/>
+      <w:numFmt w:val="lowerLetter"/>
+      <w:lvlText w:val="%5."/>
       <w:lvlJc w:val="left"/>
       <w:pPr>
         <w:tabs>
@@ -6366,29 +4788,25 @@
         </w:tabs>
         <w:ind w:left="3240" w:hanging="360"/>
       </w:pPr>
-      <w:rPr>
-        <w:rFonts w:ascii="Courier New" w:hAnsi="Courier New" w:cs="Courier New" w:hint="default"/>
-      </w:rPr>
+      <w:rPr/>
     </w:lvl>
     <w:lvl w:ilvl="5">
       <w:start w:val="1"/>
-      <w:numFmt w:val="bullet"/>
-      <w:lvlText w:val=""/>
-      <w:lvlJc w:val="left"/>
+      <w:numFmt w:val="lowerRoman"/>
+      <w:lvlText w:val="%6."/>
+      <w:lvlJc w:val="right"/>
       <w:pPr>
         <w:tabs>
           <w:tab w:val="num" w:pos="0"/>
         </w:tabs>
-        <w:ind w:left="3960" w:hanging="360"/>
-      </w:pPr>
-      <w:rPr>
-        <w:rFonts w:ascii="Wingdings" w:hAnsi="Wingdings" w:cs="Wingdings" w:hint="default"/>
-      </w:rPr>
+        <w:ind w:left="3960" w:hanging="180"/>
+      </w:pPr>
+      <w:rPr/>
     </w:lvl>
     <w:lvl w:ilvl="6">
       <w:start w:val="1"/>
-      <w:numFmt w:val="bullet"/>
-      <w:lvlText w:val=""/>
+      <w:numFmt w:val="decimal"/>
+      <w:lvlText w:val="%7."/>
       <w:lvlJc w:val="left"/>
       <w:pPr>
         <w:tabs>
@@ -6396,14 +4814,12 @@
         </w:tabs>
         <w:ind w:left="4680" w:hanging="360"/>
       </w:pPr>
-      <w:rPr>
-        <w:rFonts w:ascii="Symbol" w:hAnsi="Symbol" w:cs="Symbol" w:hint="default"/>
-      </w:rPr>
+      <w:rPr/>
     </w:lvl>
     <w:lvl w:ilvl="7">
       <w:start w:val="1"/>
-      <w:numFmt w:val="bullet"/>
-      <w:lvlText w:val="o"/>
+      <w:numFmt w:val="lowerLetter"/>
+      <w:lvlText w:val="%8."/>
       <w:lvlJc w:val="left"/>
       <w:pPr>
         <w:tabs>
@@ -6411,24 +4827,20 @@
         </w:tabs>
         <w:ind w:left="5400" w:hanging="360"/>
       </w:pPr>
-      <w:rPr>
-        <w:rFonts w:ascii="Courier New" w:hAnsi="Courier New" w:cs="Courier New" w:hint="default"/>
-      </w:rPr>
+      <w:rPr/>
     </w:lvl>
     <w:lvl w:ilvl="8">
       <w:start w:val="1"/>
-      <w:numFmt w:val="bullet"/>
-      <w:lvlText w:val=""/>
-      <w:lvlJc w:val="left"/>
+      <w:numFmt w:val="lowerRoman"/>
+      <w:lvlText w:val="%9."/>
+      <w:lvlJc w:val="right"/>
       <w:pPr>
         <w:tabs>
           <w:tab w:val="num" w:pos="0"/>
         </w:tabs>
-        <w:ind w:left="6120" w:hanging="360"/>
-      </w:pPr>
-      <w:rPr>
-        <w:rFonts w:ascii="Wingdings" w:hAnsi="Wingdings" w:cs="Wingdings" w:hint="default"/>
-      </w:rPr>
+        <w:ind w:left="6120" w:hanging="180"/>
+      </w:pPr>
+      <w:rPr/>
     </w:lvl>
   </w:abstractNum>
   <w:abstractNum w:abstractNumId="4">
@@ -6441,20 +4853,20 @@
         <w:tabs>
           <w:tab w:val="num" w:pos="0"/>
         </w:tabs>
-        <w:ind w:left="360" w:hanging="360"/>
+        <w:ind w:left="720" w:hanging="360"/>
       </w:pPr>
       <w:rPr/>
     </w:lvl>
     <w:lvl w:ilvl="1">
       <w:start w:val="1"/>
-      <w:numFmt w:val="decimal"/>
-      <w:lvlText w:val="%1.%2."/>
+      <w:numFmt w:val="lowerLetter"/>
+      <w:lvlText w:val="%2."/>
       <w:lvlJc w:val="left"/>
       <w:pPr>
         <w:tabs>
           <w:tab w:val="num" w:pos="0"/>
         </w:tabs>
-        <w:ind w:left="357" w:hanging="357"/>
+        <w:ind w:left="1440" w:hanging="360"/>
       </w:pPr>
       <w:rPr/>
     </w:lvl>
@@ -6467,7 +4879,7 @@
         <w:tabs>
           <w:tab w:val="num" w:pos="0"/>
         </w:tabs>
-        <w:ind w:left="1800" w:hanging="180"/>
+        <w:ind w:left="2160" w:hanging="180"/>
       </w:pPr>
       <w:rPr/>
     </w:lvl>
@@ -6480,7 +4892,7 @@
         <w:tabs>
           <w:tab w:val="num" w:pos="0"/>
         </w:tabs>
-        <w:ind w:left="2520" w:hanging="360"/>
+        <w:ind w:left="2880" w:hanging="360"/>
       </w:pPr>
       <w:rPr/>
     </w:lvl>
@@ -6493,7 +4905,7 @@
         <w:tabs>
           <w:tab w:val="num" w:pos="0"/>
         </w:tabs>
-        <w:ind w:left="3240" w:hanging="360"/>
+        <w:ind w:left="3600" w:hanging="360"/>
       </w:pPr>
       <w:rPr/>
     </w:lvl>
@@ -6506,7 +4918,7 @@
         <w:tabs>
           <w:tab w:val="num" w:pos="0"/>
         </w:tabs>
-        <w:ind w:left="3960" w:hanging="180"/>
+        <w:ind w:left="4320" w:hanging="180"/>
       </w:pPr>
       <w:rPr/>
     </w:lvl>
@@ -6519,7 +4931,7 @@
         <w:tabs>
           <w:tab w:val="num" w:pos="0"/>
         </w:tabs>
-        <w:ind w:left="4680" w:hanging="360"/>
+        <w:ind w:left="5040" w:hanging="360"/>
       </w:pPr>
       <w:rPr/>
     </w:lvl>
@@ -6532,7 +4944,7 @@
         <w:tabs>
           <w:tab w:val="num" w:pos="0"/>
         </w:tabs>
-        <w:ind w:left="5400" w:hanging="360"/>
+        <w:ind w:left="5760" w:hanging="360"/>
       </w:pPr>
       <w:rPr/>
     </w:lvl>
@@ -6545,540 +4957,9 @@
         <w:tabs>
           <w:tab w:val="num" w:pos="0"/>
         </w:tabs>
-        <w:ind w:left="6120" w:hanging="180"/>
+        <w:ind w:left="6480" w:hanging="180"/>
       </w:pPr>
       <w:rPr/>
-    </w:lvl>
-  </w:abstractNum>
-  <w:abstractNum w:abstractNumId="5">
-    <w:lvl w:ilvl="0">
-      <w:start w:val="1"/>
-      <w:numFmt w:val="decimal"/>
-      <w:lvlText w:val="%1."/>
-      <w:lvlJc w:val="left"/>
-      <w:pPr>
-        <w:tabs>
-          <w:tab w:val="num" w:pos="0"/>
-        </w:tabs>
-        <w:ind w:left="720" w:hanging="360"/>
-      </w:pPr>
-      <w:rPr/>
-    </w:lvl>
-    <w:lvl w:ilvl="1">
-      <w:start w:val="1"/>
-      <w:numFmt w:val="lowerLetter"/>
-      <w:lvlText w:val="%2."/>
-      <w:lvlJc w:val="left"/>
-      <w:pPr>
-        <w:tabs>
-          <w:tab w:val="num" w:pos="0"/>
-        </w:tabs>
-        <w:ind w:left="1440" w:hanging="360"/>
-      </w:pPr>
-      <w:rPr/>
-    </w:lvl>
-    <w:lvl w:ilvl="2">
-      <w:start w:val="1"/>
-      <w:numFmt w:val="lowerRoman"/>
-      <w:lvlText w:val="%3."/>
-      <w:lvlJc w:val="right"/>
-      <w:pPr>
-        <w:tabs>
-          <w:tab w:val="num" w:pos="0"/>
-        </w:tabs>
-        <w:ind w:left="2160" w:hanging="180"/>
-      </w:pPr>
-      <w:rPr/>
-    </w:lvl>
-    <w:lvl w:ilvl="3">
-      <w:start w:val="1"/>
-      <w:numFmt w:val="decimal"/>
-      <w:lvlText w:val="%4."/>
-      <w:lvlJc w:val="left"/>
-      <w:pPr>
-        <w:tabs>
-          <w:tab w:val="num" w:pos="0"/>
-        </w:tabs>
-        <w:ind w:left="2880" w:hanging="360"/>
-      </w:pPr>
-      <w:rPr/>
-    </w:lvl>
-    <w:lvl w:ilvl="4">
-      <w:start w:val="1"/>
-      <w:numFmt w:val="lowerLetter"/>
-      <w:lvlText w:val="%5."/>
-      <w:lvlJc w:val="left"/>
-      <w:pPr>
-        <w:tabs>
-          <w:tab w:val="num" w:pos="0"/>
-        </w:tabs>
-        <w:ind w:left="3600" w:hanging="360"/>
-      </w:pPr>
-      <w:rPr/>
-    </w:lvl>
-    <w:lvl w:ilvl="5">
-      <w:start w:val="1"/>
-      <w:numFmt w:val="lowerRoman"/>
-      <w:lvlText w:val="%6."/>
-      <w:lvlJc w:val="right"/>
-      <w:pPr>
-        <w:tabs>
-          <w:tab w:val="num" w:pos="0"/>
-        </w:tabs>
-        <w:ind w:left="4320" w:hanging="180"/>
-      </w:pPr>
-      <w:rPr/>
-    </w:lvl>
-    <w:lvl w:ilvl="6">
-      <w:start w:val="1"/>
-      <w:numFmt w:val="decimal"/>
-      <w:lvlText w:val="%7."/>
-      <w:lvlJc w:val="left"/>
-      <w:pPr>
-        <w:tabs>
-          <w:tab w:val="num" w:pos="0"/>
-        </w:tabs>
-        <w:ind w:left="5040" w:hanging="360"/>
-      </w:pPr>
-      <w:rPr/>
-    </w:lvl>
-    <w:lvl w:ilvl="7">
-      <w:start w:val="1"/>
-      <w:numFmt w:val="lowerLetter"/>
-      <w:lvlText w:val="%8."/>
-      <w:lvlJc w:val="left"/>
-      <w:pPr>
-        <w:tabs>
-          <w:tab w:val="num" w:pos="0"/>
-        </w:tabs>
-        <w:ind w:left="5760" w:hanging="360"/>
-      </w:pPr>
-      <w:rPr/>
-    </w:lvl>
-    <w:lvl w:ilvl="8">
-      <w:start w:val="1"/>
-      <w:numFmt w:val="lowerRoman"/>
-      <w:lvlText w:val="%9."/>
-      <w:lvlJc w:val="right"/>
-      <w:pPr>
-        <w:tabs>
-          <w:tab w:val="num" w:pos="0"/>
-        </w:tabs>
-        <w:ind w:left="6480" w:hanging="180"/>
-      </w:pPr>
-      <w:rPr/>
-    </w:lvl>
-  </w:abstractNum>
-  <w:abstractNum w:abstractNumId="6">
-    <w:lvl w:ilvl="0">
-      <w:start w:val="1"/>
-      <w:numFmt w:val="bullet"/>
-      <w:lvlText w:val=""/>
-      <w:lvlJc w:val="left"/>
-      <w:pPr>
-        <w:tabs>
-          <w:tab w:val="num" w:pos="0"/>
-        </w:tabs>
-        <w:ind w:left="1440" w:hanging="360"/>
-      </w:pPr>
-      <w:rPr>
-        <w:rFonts w:ascii="Symbol" w:hAnsi="Symbol" w:cs="Symbol" w:hint="default"/>
-        <w:color w:val="auto"/>
-      </w:rPr>
-    </w:lvl>
-    <w:lvl w:ilvl="1">
-      <w:start w:val="1"/>
-      <w:numFmt w:val="bullet"/>
-      <w:lvlText w:val="o"/>
-      <w:lvlJc w:val="left"/>
-      <w:pPr>
-        <w:tabs>
-          <w:tab w:val="num" w:pos="0"/>
-        </w:tabs>
-        <w:ind w:left="2160" w:hanging="360"/>
-      </w:pPr>
-      <w:rPr>
-        <w:rFonts w:ascii="Courier New" w:hAnsi="Courier New" w:cs="Courier New" w:hint="default"/>
-      </w:rPr>
-    </w:lvl>
-    <w:lvl w:ilvl="2">
-      <w:start w:val="1"/>
-      <w:numFmt w:val="bullet"/>
-      <w:lvlText w:val=""/>
-      <w:lvlJc w:val="left"/>
-      <w:pPr>
-        <w:tabs>
-          <w:tab w:val="num" w:pos="0"/>
-        </w:tabs>
-        <w:ind w:left="2880" w:hanging="360"/>
-      </w:pPr>
-      <w:rPr>
-        <w:rFonts w:ascii="Wingdings" w:hAnsi="Wingdings" w:cs="Wingdings" w:hint="default"/>
-      </w:rPr>
-    </w:lvl>
-    <w:lvl w:ilvl="3">
-      <w:start w:val="1"/>
-      <w:numFmt w:val="bullet"/>
-      <w:lvlText w:val=""/>
-      <w:lvlJc w:val="left"/>
-      <w:pPr>
-        <w:tabs>
-          <w:tab w:val="num" w:pos="0"/>
-        </w:tabs>
-        <w:ind w:left="3600" w:hanging="360"/>
-      </w:pPr>
-      <w:rPr>
-        <w:rFonts w:ascii="Symbol" w:hAnsi="Symbol" w:cs="Symbol" w:hint="default"/>
-      </w:rPr>
-    </w:lvl>
-    <w:lvl w:ilvl="4">
-      <w:start w:val="1"/>
-      <w:numFmt w:val="bullet"/>
-      <w:lvlText w:val="o"/>
-      <w:lvlJc w:val="left"/>
-      <w:pPr>
-        <w:tabs>
-          <w:tab w:val="num" w:pos="0"/>
-        </w:tabs>
-        <w:ind w:left="4320" w:hanging="360"/>
-      </w:pPr>
-      <w:rPr>
-        <w:rFonts w:ascii="Courier New" w:hAnsi="Courier New" w:cs="Courier New" w:hint="default"/>
-      </w:rPr>
-    </w:lvl>
-    <w:lvl w:ilvl="5">
-      <w:start w:val="1"/>
-      <w:numFmt w:val="bullet"/>
-      <w:lvlText w:val=""/>
-      <w:lvlJc w:val="left"/>
-      <w:pPr>
-        <w:tabs>
-          <w:tab w:val="num" w:pos="0"/>
-        </w:tabs>
-        <w:ind w:left="5040" w:hanging="360"/>
-      </w:pPr>
-      <w:rPr>
-        <w:rFonts w:ascii="Wingdings" w:hAnsi="Wingdings" w:cs="Wingdings" w:hint="default"/>
-      </w:rPr>
-    </w:lvl>
-    <w:lvl w:ilvl="6">
-      <w:start w:val="1"/>
-      <w:numFmt w:val="bullet"/>
-      <w:lvlText w:val=""/>
-      <w:lvlJc w:val="left"/>
-      <w:pPr>
-        <w:tabs>
-          <w:tab w:val="num" w:pos="0"/>
-        </w:tabs>
-        <w:ind w:left="5760" w:hanging="360"/>
-      </w:pPr>
-      <w:rPr>
-        <w:rFonts w:ascii="Symbol" w:hAnsi="Symbol" w:cs="Symbol" w:hint="default"/>
-      </w:rPr>
-    </w:lvl>
-    <w:lvl w:ilvl="7">
-      <w:start w:val="1"/>
-      <w:numFmt w:val="bullet"/>
-      <w:lvlText w:val="o"/>
-      <w:lvlJc w:val="left"/>
-      <w:pPr>
-        <w:tabs>
-          <w:tab w:val="num" w:pos="0"/>
-        </w:tabs>
-        <w:ind w:left="6480" w:hanging="360"/>
-      </w:pPr>
-      <w:rPr>
-        <w:rFonts w:ascii="Courier New" w:hAnsi="Courier New" w:cs="Courier New" w:hint="default"/>
-      </w:rPr>
-    </w:lvl>
-    <w:lvl w:ilvl="8">
-      <w:start w:val="1"/>
-      <w:numFmt w:val="bullet"/>
-      <w:lvlText w:val=""/>
-      <w:lvlJc w:val="left"/>
-      <w:pPr>
-        <w:tabs>
-          <w:tab w:val="num" w:pos="0"/>
-        </w:tabs>
-        <w:ind w:left="7200" w:hanging="360"/>
-      </w:pPr>
-      <w:rPr>
-        <w:rFonts w:ascii="Wingdings" w:hAnsi="Wingdings" w:cs="Wingdings" w:hint="default"/>
-      </w:rPr>
-    </w:lvl>
-  </w:abstractNum>
-  <w:abstractNum w:abstractNumId="7">
-    <w:lvl w:ilvl="0">
-      <w:start w:val="1"/>
-      <w:numFmt w:val="bullet"/>
-      <w:lvlText w:val=""/>
-      <w:lvlJc w:val="left"/>
-      <w:pPr>
-        <w:tabs>
-          <w:tab w:val="num" w:pos="0"/>
-        </w:tabs>
-        <w:ind w:left="862" w:hanging="360"/>
-      </w:pPr>
-      <w:rPr>
-        <w:rFonts w:ascii="Wingdings" w:hAnsi="Wingdings" w:cs="Wingdings" w:hint="default"/>
-      </w:rPr>
-    </w:lvl>
-    <w:lvl w:ilvl="1">
-      <w:start w:val="1"/>
-      <w:numFmt w:val="bullet"/>
-      <w:lvlText w:val="o"/>
-      <w:lvlJc w:val="left"/>
-      <w:pPr>
-        <w:tabs>
-          <w:tab w:val="num" w:pos="0"/>
-        </w:tabs>
-        <w:ind w:left="1582" w:hanging="360"/>
-      </w:pPr>
-      <w:rPr>
-        <w:rFonts w:ascii="Courier New" w:hAnsi="Courier New" w:cs="Courier New" w:hint="default"/>
-      </w:rPr>
-    </w:lvl>
-    <w:lvl w:ilvl="2">
-      <w:start w:val="1"/>
-      <w:numFmt w:val="bullet"/>
-      <w:lvlText w:val=""/>
-      <w:lvlJc w:val="left"/>
-      <w:pPr>
-        <w:tabs>
-          <w:tab w:val="num" w:pos="0"/>
-        </w:tabs>
-        <w:ind w:left="2302" w:hanging="360"/>
-      </w:pPr>
-      <w:rPr>
-        <w:rFonts w:ascii="Wingdings" w:hAnsi="Wingdings" w:cs="Wingdings" w:hint="default"/>
-      </w:rPr>
-    </w:lvl>
-    <w:lvl w:ilvl="3">
-      <w:start w:val="1"/>
-      <w:numFmt w:val="bullet"/>
-      <w:lvlText w:val=""/>
-      <w:lvlJc w:val="left"/>
-      <w:pPr>
-        <w:tabs>
-          <w:tab w:val="num" w:pos="0"/>
-        </w:tabs>
-        <w:ind w:left="3022" w:hanging="360"/>
-      </w:pPr>
-      <w:rPr>
-        <w:rFonts w:ascii="Symbol" w:hAnsi="Symbol" w:cs="Symbol" w:hint="default"/>
-      </w:rPr>
-    </w:lvl>
-    <w:lvl w:ilvl="4">
-      <w:start w:val="1"/>
-      <w:numFmt w:val="bullet"/>
-      <w:lvlText w:val="o"/>
-      <w:lvlJc w:val="left"/>
-      <w:pPr>
-        <w:tabs>
-          <w:tab w:val="num" w:pos="0"/>
-        </w:tabs>
-        <w:ind w:left="3742" w:hanging="360"/>
-      </w:pPr>
-      <w:rPr>
-        <w:rFonts w:ascii="Courier New" w:hAnsi="Courier New" w:cs="Courier New" w:hint="default"/>
-      </w:rPr>
-    </w:lvl>
-    <w:lvl w:ilvl="5">
-      <w:start w:val="1"/>
-      <w:numFmt w:val="bullet"/>
-      <w:lvlText w:val=""/>
-      <w:lvlJc w:val="left"/>
-      <w:pPr>
-        <w:tabs>
-          <w:tab w:val="num" w:pos="0"/>
-        </w:tabs>
-        <w:ind w:left="4462" w:hanging="360"/>
-      </w:pPr>
-      <w:rPr>
-        <w:rFonts w:ascii="Wingdings" w:hAnsi="Wingdings" w:cs="Wingdings" w:hint="default"/>
-      </w:rPr>
-    </w:lvl>
-    <w:lvl w:ilvl="6">
-      <w:start w:val="1"/>
-      <w:numFmt w:val="bullet"/>
-      <w:lvlText w:val=""/>
-      <w:lvlJc w:val="left"/>
-      <w:pPr>
-        <w:tabs>
-          <w:tab w:val="num" w:pos="0"/>
-        </w:tabs>
-        <w:ind w:left="5182" w:hanging="360"/>
-      </w:pPr>
-      <w:rPr>
-        <w:rFonts w:ascii="Symbol" w:hAnsi="Symbol" w:cs="Symbol" w:hint="default"/>
-      </w:rPr>
-    </w:lvl>
-    <w:lvl w:ilvl="7">
-      <w:start w:val="1"/>
-      <w:numFmt w:val="bullet"/>
-      <w:lvlText w:val="o"/>
-      <w:lvlJc w:val="left"/>
-      <w:pPr>
-        <w:tabs>
-          <w:tab w:val="num" w:pos="0"/>
-        </w:tabs>
-        <w:ind w:left="5902" w:hanging="360"/>
-      </w:pPr>
-      <w:rPr>
-        <w:rFonts w:ascii="Courier New" w:hAnsi="Courier New" w:cs="Courier New" w:hint="default"/>
-      </w:rPr>
-    </w:lvl>
-    <w:lvl w:ilvl="8">
-      <w:start w:val="1"/>
-      <w:numFmt w:val="bullet"/>
-      <w:lvlText w:val=""/>
-      <w:lvlJc w:val="left"/>
-      <w:pPr>
-        <w:tabs>
-          <w:tab w:val="num" w:pos="0"/>
-        </w:tabs>
-        <w:ind w:left="6622" w:hanging="360"/>
-      </w:pPr>
-      <w:rPr>
-        <w:rFonts w:ascii="Wingdings" w:hAnsi="Wingdings" w:cs="Wingdings" w:hint="default"/>
-      </w:rPr>
-    </w:lvl>
-  </w:abstractNum>
-  <w:abstractNum w:abstractNumId="8">
-    <w:lvl w:ilvl="0">
-      <w:start w:val="1"/>
-      <w:numFmt w:val="bullet"/>
-      <w:lvlText w:val=""/>
-      <w:lvlJc w:val="left"/>
-      <w:pPr>
-        <w:tabs>
-          <w:tab w:val="num" w:pos="0"/>
-        </w:tabs>
-        <w:ind w:left="720" w:hanging="360"/>
-      </w:pPr>
-      <w:rPr>
-        <w:rFonts w:ascii="Wingdings" w:hAnsi="Wingdings" w:cs="Wingdings" w:hint="default"/>
-      </w:rPr>
-    </w:lvl>
-    <w:lvl w:ilvl="1">
-      <w:start w:val="1"/>
-      <w:numFmt w:val="bullet"/>
-      <w:lvlText w:val="o"/>
-      <w:lvlJc w:val="left"/>
-      <w:pPr>
-        <w:tabs>
-          <w:tab w:val="num" w:pos="0"/>
-        </w:tabs>
-        <w:ind w:left="1440" w:hanging="360"/>
-      </w:pPr>
-      <w:rPr>
-        <w:rFonts w:ascii="Courier New" w:hAnsi="Courier New" w:cs="Courier New" w:hint="default"/>
-      </w:rPr>
-    </w:lvl>
-    <w:lvl w:ilvl="2">
-      <w:start w:val="1"/>
-      <w:numFmt w:val="bullet"/>
-      <w:lvlText w:val=""/>
-      <w:lvlJc w:val="left"/>
-      <w:pPr>
-        <w:tabs>
-          <w:tab w:val="num" w:pos="0"/>
-        </w:tabs>
-        <w:ind w:left="2160" w:hanging="360"/>
-      </w:pPr>
-      <w:rPr>
-        <w:rFonts w:ascii="Wingdings" w:hAnsi="Wingdings" w:cs="Wingdings" w:hint="default"/>
-      </w:rPr>
-    </w:lvl>
-    <w:lvl w:ilvl="3">
-      <w:start w:val="1"/>
-      <w:numFmt w:val="bullet"/>
-      <w:lvlText w:val=""/>
-      <w:lvlJc w:val="left"/>
-      <w:pPr>
-        <w:tabs>
-          <w:tab w:val="num" w:pos="0"/>
-        </w:tabs>
-        <w:ind w:left="2880" w:hanging="360"/>
-      </w:pPr>
-      <w:rPr>
-        <w:rFonts w:ascii="Symbol" w:hAnsi="Symbol" w:cs="Symbol" w:hint="default"/>
-      </w:rPr>
-    </w:lvl>
-    <w:lvl w:ilvl="4">
-      <w:start w:val="1"/>
-      <w:numFmt w:val="bullet"/>
-      <w:lvlText w:val="o"/>
-      <w:lvlJc w:val="left"/>
-      <w:pPr>
-        <w:tabs>
-          <w:tab w:val="num" w:pos="0"/>
-        </w:tabs>
-        <w:ind w:left="3600" w:hanging="360"/>
-      </w:pPr>
-      <w:rPr>
-        <w:rFonts w:ascii="Courier New" w:hAnsi="Courier New" w:cs="Courier New" w:hint="default"/>
-      </w:rPr>
-    </w:lvl>
-    <w:lvl w:ilvl="5">
-      <w:start w:val="1"/>
-      <w:numFmt w:val="bullet"/>
-      <w:lvlText w:val=""/>
-      <w:lvlJc w:val="left"/>
-      <w:pPr>
-        <w:tabs>
-          <w:tab w:val="num" w:pos="0"/>
-        </w:tabs>
-        <w:ind w:left="4320" w:hanging="360"/>
-      </w:pPr>
-      <w:rPr>
-        <w:rFonts w:ascii="Wingdings" w:hAnsi="Wingdings" w:cs="Wingdings" w:hint="default"/>
-      </w:rPr>
-    </w:lvl>
-    <w:lvl w:ilvl="6">
-      <w:start w:val="1"/>
-      <w:numFmt w:val="bullet"/>
-      <w:lvlText w:val=""/>
-      <w:lvlJc w:val="left"/>
-      <w:pPr>
-        <w:tabs>
-          <w:tab w:val="num" w:pos="0"/>
-        </w:tabs>
-        <w:ind w:left="5040" w:hanging="360"/>
-      </w:pPr>
-      <w:rPr>
-        <w:rFonts w:ascii="Symbol" w:hAnsi="Symbol" w:cs="Symbol" w:hint="default"/>
-      </w:rPr>
-    </w:lvl>
-    <w:lvl w:ilvl="7">
-      <w:start w:val="1"/>
-      <w:numFmt w:val="bullet"/>
-      <w:lvlText w:val="o"/>
-      <w:lvlJc w:val="left"/>
-      <w:pPr>
-        <w:tabs>
-          <w:tab w:val="num" w:pos="0"/>
-        </w:tabs>
-        <w:ind w:left="5760" w:hanging="360"/>
-      </w:pPr>
-      <w:rPr>
-        <w:rFonts w:ascii="Courier New" w:hAnsi="Courier New" w:cs="Courier New" w:hint="default"/>
-      </w:rPr>
-    </w:lvl>
-    <w:lvl w:ilvl="8">
-      <w:start w:val="1"/>
-      <w:numFmt w:val="bullet"/>
-      <w:lvlText w:val=""/>
-      <w:lvlJc w:val="left"/>
-      <w:pPr>
-        <w:tabs>
-          <w:tab w:val="num" w:pos="0"/>
-        </w:tabs>
-        <w:ind w:left="6480" w:hanging="360"/>
-      </w:pPr>
-      <w:rPr>
-        <w:rFonts w:ascii="Wingdings" w:hAnsi="Wingdings" w:cs="Wingdings" w:hint="default"/>
-      </w:rPr>
     </w:lvl>
   </w:abstractNum>
   <w:num w:numId="1">
@@ -7092,18 +4973,6 @@
   </w:num>
   <w:num w:numId="4">
     <w:abstractNumId w:val="4"/>
-  </w:num>
-  <w:num w:numId="5">
-    <w:abstractNumId w:val="5"/>
-  </w:num>
-  <w:num w:numId="6">
-    <w:abstractNumId w:val="6"/>
-  </w:num>
-  <w:num w:numId="7">
-    <w:abstractNumId w:val="7"/>
-  </w:num>
-  <w:num w:numId="8">
-    <w:abstractNumId w:val="8"/>
   </w:num>
 </w:numbering>
 </file>
@@ -7533,7 +5402,7 @@
     <w:pPr>
       <w:numPr>
         <w:ilvl w:val="0"/>
-        <w:numId w:val="4"/>
+        <w:numId w:val="3"/>
       </w:numPr>
       <w:spacing w:lineRule="auto" w:line="360"/>
       <w:outlineLvl w:val="0"/>
@@ -7659,6 +5528,13 @@
     <w:rPr>
       <w:color w:val="0000FF"/>
       <w:u w:val="single"/>
+    </w:rPr>
+  </w:style>
+  <w:style w:type="character" w:styleId="Bullets">
+    <w:name w:val="Bullets"/>
+    <w:qFormat/>
+    <w:rPr>
+      <w:rFonts w:ascii="OpenSymbol" w:hAnsi="OpenSymbol" w:eastAsia="OpenSymbol" w:cs="OpenSymbol"/>
     </w:rPr>
   </w:style>
   <w:style w:type="paragraph" w:styleId="Heading">

</xml_diff>

<commit_message>
refactor: change report model types
</commit_message>
<xml_diff>
--- a/backend/src/Templates/nuevos_informes/informe_01.docx
+++ b/backend/src/Templates/nuevos_informes/informe_01.docx
@@ -3510,7 +3510,27 @@
           <w:color w:themeColor="text1" w:themeTint="d9" w:val="262626"/>
           <w:u w:val="single"/>
         </w:rPr>
-        <w:t>9.- RECOMENDACIÓN GENRAL</w:t>
+        <w:t>9.- RECOMENDACIÓN GEN</w:t>
+      </w:r>
+      <w:r>
+        <w:rPr>
+          <w:rFonts w:ascii="GeoSlab703 MdCn BT" w:hAnsi="GeoSlab703 MdCn BT"/>
+          <w:b/>
+          <w:smallCaps/>
+          <w:color w:themeColor="text1" w:themeTint="d9" w:val="262626"/>
+          <w:u w:val="single"/>
+        </w:rPr>
+        <w:t>E</w:t>
+      </w:r>
+      <w:r>
+        <w:rPr>
+          <w:rFonts w:ascii="GeoSlab703 MdCn BT" w:hAnsi="GeoSlab703 MdCn BT"/>
+          <w:b/>
+          <w:smallCaps/>
+          <w:color w:themeColor="text1" w:themeTint="d9" w:val="262626"/>
+          <w:u w:val="single"/>
+        </w:rPr>
+        <w:t>RAL</w:t>
       </w:r>
     </w:p>
     <w:p>

</xml_diff>

<commit_message>
refactor: use paragraph instead of lists on report 10
</commit_message>
<xml_diff>
--- a/backend/src/Templates/nuevos_informes/informe_01.docx
+++ b/backend/src/Templates/nuevos_informes/informe_01.docx
@@ -72,14 +72,7 @@
           <w:rFonts w:ascii="GeoSlab703 MdCn BT" w:hAnsi="GeoSlab703 MdCn BT"/>
           <w:color w:themeColor="text1" w:themeTint="d9" w:val="262626"/>
         </w:rPr>
-        <w:t xml:space="preserve">Arequipa, </w:t>
-      </w:r>
-      <w:r>
-        <w:rPr>
-          <w:rFonts w:ascii="GeoSlab703 MdCn BT" w:hAnsi="GeoSlab703 MdCn BT"/>
-          <w:color w:themeColor="text1" w:themeTint="d9" w:val="262626"/>
-        </w:rPr>
-        <w:t>{sign_date}</w:t>
+        <w:t>Arequipa, {sign_date}</w:t>
       </w:r>
     </w:p>
     <w:p>
@@ -244,15 +237,7 @@
           <w:b/>
           <w:color w:themeColor="text1" w:themeTint="d9" w:val="262626"/>
         </w:rPr>
-        <w:t xml:space="preserve">ATENCION: </w:t>
-      </w:r>
-      <w:r>
-        <w:rPr>
-          <w:rFonts w:ascii="GeoSlab703 MdCn BT" w:hAnsi="GeoSlab703 MdCn BT"/>
-          <w:b/>
-          <w:color w:themeColor="text1" w:themeTint="d9" w:val="262626"/>
-        </w:rPr>
-        <w:t>{client_supervisor}</w:t>
+        <w:t>ATENCION: {client_supervisor}</w:t>
       </w:r>
     </w:p>
     <w:p>
@@ -300,35 +285,15 @@
           <w:smallCaps/>
           <w:color w:themeColor="text1" w:themeTint="d9" w:val="262626"/>
         </w:rPr>
-        <w:t>Desinfección, Desinsectación y Desratización Integral (CONTROL de roe</w:t>
-      </w:r>
-      <w:r>
-        <w:rPr>
-          <w:rFonts w:ascii="GeoSlab703 MdCn BT" w:hAnsi="GeoSlab703 MdCn BT"/>
-          <w:b/>
+        <w:t>Desinfección, Desinsectación y Desratización Integral (CONTROL de roedores, insectos rastreros y voladores y carga microbiana)</w:t>
+      </w:r>
+      <w:r>
+        <w:rPr>
+          <w:rFonts w:ascii="GeoSlab703 MdCn BT" w:hAnsi="GeoSlab703 MdCn BT"/>
           <w:bCs/>
           <w:smallCaps/>
           <w:color w:themeColor="text1" w:themeTint="d9" w:val="262626"/>
         </w:rPr>
-        <w:t>d</w:t>
-      </w:r>
-      <w:r>
-        <w:rPr>
-          <w:rFonts w:ascii="GeoSlab703 MdCn BT" w:hAnsi="GeoSlab703 MdCn BT"/>
-          <w:b/>
-          <w:bCs/>
-          <w:smallCaps/>
-          <w:color w:themeColor="text1" w:themeTint="d9" w:val="262626"/>
-        </w:rPr>
-        <w:t>ores, insectos rastreros y voladores y carga microbiana)</w:t>
-      </w:r>
-      <w:r>
-        <w:rPr>
-          <w:rFonts w:ascii="GeoSlab703 MdCn BT" w:hAnsi="GeoSlab703 MdCn BT"/>
-          <w:bCs/>
-          <w:smallCaps/>
-          <w:color w:themeColor="text1" w:themeTint="d9" w:val="262626"/>
-        </w:rPr>
         <w:t xml:space="preserve">, </w:t>
       </w:r>
       <w:r>
@@ -336,28 +301,7 @@
           <w:rFonts w:ascii="GeoSlab703 MdCn BT" w:hAnsi="GeoSlab703 MdCn BT"/>
           <w:color w:themeColor="text1" w:themeTint="d9" w:val="262626"/>
         </w:rPr>
-        <w:t xml:space="preserve">desarrollada </w:t>
-      </w:r>
-      <w:r>
-        <w:rPr>
-          <w:rFonts w:ascii="GeoSlab703 MdCn BT" w:hAnsi="GeoSlab703 MdCn BT"/>
-          <w:color w:themeColor="text1" w:themeTint="d9" w:val="262626"/>
-        </w:rPr>
-        <w:t xml:space="preserve">en los diferentes ambientes de su </w:t>
-      </w:r>
-      <w:r>
-        <w:rPr>
-          <w:rFonts w:ascii="GeoSlab703 MdCn BT" w:hAnsi="GeoSlab703 MdCn BT"/>
-          <w:color w:themeColor="text1" w:themeTint="d9" w:val="262626"/>
-        </w:rPr>
-        <w:t>ubicación</w:t>
-      </w:r>
-      <w:r>
-        <w:rPr>
-          <w:rFonts w:ascii="GeoSlab703 MdCn BT" w:hAnsi="GeoSlab703 MdCn BT"/>
-          <w:color w:themeColor="text1" w:themeTint="d9" w:val="262626"/>
-        </w:rPr>
-        <w:t>.</w:t>
+        <w:t>desarrollada en los diferentes ambientes de su ubicación.</w:t>
       </w:r>
     </w:p>
     <w:p>
@@ -383,7 +327,7 @@
         <w:pStyle w:val="ListParagraph"/>
         <w:numPr>
           <w:ilvl w:val="0"/>
-          <w:numId w:val="2"/>
+          <w:numId w:val="1"/>
         </w:numPr>
         <w:spacing w:lineRule="auto" w:line="360"/>
         <w:jc w:val="both"/>
@@ -406,7 +350,7 @@
         <w:pStyle w:val="ListParagraph"/>
         <w:numPr>
           <w:ilvl w:val="0"/>
-          <w:numId w:val="2"/>
+          <w:numId w:val="1"/>
         </w:numPr>
         <w:spacing w:lineRule="auto" w:line="360"/>
         <w:jc w:val="both"/>
@@ -427,7 +371,7 @@
         <w:pStyle w:val="ListParagraph"/>
         <w:numPr>
           <w:ilvl w:val="0"/>
-          <w:numId w:val="2"/>
+          <w:numId w:val="1"/>
         </w:numPr>
         <w:spacing w:lineRule="auto" w:line="360"/>
         <w:jc w:val="both"/>
@@ -606,6 +550,7 @@
     <w:p>
       <w:pPr>
         <w:pStyle w:val="Normal"/>
+        <w:spacing w:before="0" w:after="0"/>
         <w:jc w:val="center"/>
         <w:rPr>
           <w:rFonts w:ascii="GeoSlab703 MdCn BT" w:hAnsi="GeoSlab703 MdCn BT"/>
@@ -725,7 +670,7 @@
         <w:pStyle w:val="ListParagraph"/>
         <w:numPr>
           <w:ilvl w:val="0"/>
-          <w:numId w:val="4"/>
+          <w:numId w:val="3"/>
         </w:numPr>
         <w:tabs>
           <w:tab w:val="clear" w:pos="708"/>
@@ -1384,7 +1329,7 @@
         <w:pStyle w:val="Heading1"/>
         <w:numPr>
           <w:ilvl w:val="0"/>
-          <w:numId w:val="4"/>
+          <w:numId w:val="3"/>
         </w:numPr>
         <w:rPr/>
       </w:pPr>
@@ -3318,15 +3263,7 @@
         </w:rPr>
       </w:pPr>
       <w:r>
-        <w:rPr>
-          <w:rFonts w:ascii="GeoSlab703 MdCn BT" w:hAnsi="GeoSlab703 MdCn BT"/>
-          <w:b/>
-          <w:smallCaps/>
-          <w:color w:themeColor="text1" w:themeTint="f2" w:val="0D0D0D"/>
-          <w:sz w:val="26"/>
-          <w:szCs w:val="26"/>
-        </w:rPr>
-        <w:t>5.- desarrollo de trabajos</w:t>
+        <w:rPr/>
       </w:r>
     </w:p>
     <w:p>
@@ -3336,228 +3273,23 @@
         <w:suppressAutoHyphens w:val="true"/>
         <w:bidi w:val="0"/>
         <w:spacing w:lineRule="auto" w:line="240" w:before="58" w:after="58"/>
-        <w:ind w:hanging="0" w:left="269" w:right="0"/>
+        <w:ind w:hanging="0" w:left="0" w:right="0"/>
         <w:contextualSpacing w:val="false"/>
         <w:jc w:val="left"/>
-        <w:rPr/>
+        <w:rPr>
+          <w:sz w:val="26"/>
+          <w:szCs w:val="26"/>
+        </w:rPr>
       </w:pPr>
       <w:r>
         <w:rPr>
           <w:rFonts w:eastAsia="Calibri" w:cs="GeoSlab703 MdCn BT" w:ascii="GeoSlab703 MdCn BT" w:hAnsi="GeoSlab703 MdCn BT" w:eastAsiaTheme="minorHAnsi"/>
           <w:color w:val="000000"/>
+          <w:sz w:val="26"/>
+          <w:szCs w:val="26"/>
           <w:lang w:val="es-PE" w:eastAsia="en-US"/>
         </w:rPr>
         <w:t>{section_5}</w:t>
-      </w:r>
-    </w:p>
-    <w:p>
-      <w:pPr>
-        <w:pStyle w:val="Normal"/>
-        <w:spacing w:before="58" w:after="58"/>
-        <w:rPr/>
-      </w:pPr>
-      <w:r>
-        <w:rPr>
-          <w:rFonts w:eastAsia="Calibri" w:cs="GeoSlab703 MdCn BT" w:ascii="GeoSlab703 MdCn BT" w:hAnsi="GeoSlab703 MdCn BT" w:eastAsiaTheme="minorHAnsi"/>
-          <w:b/>
-          <w:bCs/>
-          <w:color w:val="000000"/>
-          <w:sz w:val="23"/>
-          <w:szCs w:val="23"/>
-          <w:lang w:val="es-PE" w:eastAsia="en-US"/>
-        </w:rPr>
-        <w:t xml:space="preserve">6.- PROCEDIMIENTO DE DESRATIZACIÓN </w:t>
-      </w:r>
-    </w:p>
-    <w:p>
-      <w:pPr>
-        <w:pStyle w:val="ListParagraph"/>
-        <w:widowControl/>
-        <w:suppressAutoHyphens w:val="true"/>
-        <w:bidi w:val="0"/>
-        <w:spacing w:lineRule="auto" w:line="240" w:before="58" w:after="58"/>
-        <w:ind w:hanging="0" w:left="269" w:right="0"/>
-        <w:contextualSpacing w:val="false"/>
-        <w:jc w:val="left"/>
-        <w:rPr/>
-      </w:pPr>
-      <w:r>
-        <w:rPr>
-          <w:rFonts w:eastAsia="Calibri" w:cs="GeoSlab703 MdCn BT" w:ascii="GeoSlab703 MdCn BT" w:hAnsi="GeoSlab703 MdCn BT" w:eastAsiaTheme="minorHAnsi"/>
-          <w:b w:val="false"/>
-          <w:bCs w:val="false"/>
-          <w:color w:val="000000"/>
-          <w:sz w:val="23"/>
-          <w:szCs w:val="23"/>
-          <w:lang w:val="es-PE" w:eastAsia="en-US"/>
-        </w:rPr>
-        <w:t>{section_6}</w:t>
-      </w:r>
-    </w:p>
-    <w:p>
-      <w:pPr>
-        <w:pStyle w:val="Normal"/>
-        <w:tabs>
-          <w:tab w:val="clear" w:pos="708"/>
-          <w:tab w:val="left" w:pos="284" w:leader="none"/>
-          <w:tab w:val="left" w:pos="851" w:leader="none"/>
-        </w:tabs>
-        <w:spacing w:before="58" w:after="58"/>
-        <w:jc w:val="both"/>
-        <w:rPr/>
-      </w:pPr>
-      <w:r>
-        <w:rPr>
-          <w:rFonts w:ascii="GeoSlab703 MdCn BT" w:hAnsi="GeoSlab703 MdCn BT"/>
-          <w:b/>
-          <w:smallCaps/>
-          <w:color w:themeColor="text1" w:themeTint="f2" w:val="0D0D0D"/>
-          <w:u w:val="single"/>
-        </w:rPr>
-        <w:t>7.- CONTROL DE CARGA MICROBIANA, (31 de enero del 2025).</w:t>
-      </w:r>
-    </w:p>
-    <w:p>
-      <w:pPr>
-        <w:pStyle w:val="ListParagraph"/>
-        <w:widowControl/>
-        <w:suppressAutoHyphens w:val="true"/>
-        <w:bidi w:val="0"/>
-        <w:spacing w:lineRule="auto" w:line="240" w:before="58" w:after="58"/>
-        <w:ind w:hanging="0" w:left="269" w:right="0"/>
-        <w:contextualSpacing w:val="false"/>
-        <w:jc w:val="left"/>
-        <w:rPr/>
-      </w:pPr>
-      <w:r>
-        <w:rPr>
-          <w:rFonts w:eastAsia="Calibri" w:cs="GeoSlab703 MdCn BT" w:ascii="GeoSlab703 MdCn BT" w:hAnsi="GeoSlab703 MdCn BT" w:eastAsiaTheme="minorHAnsi"/>
-          <w:b w:val="false"/>
-          <w:bCs w:val="false"/>
-          <w:smallCaps/>
-          <w:color w:val="000000"/>
-          <w:sz w:val="23"/>
-          <w:szCs w:val="23"/>
-          <w:u w:val="none"/>
-          <w:lang w:val="es-PE" w:eastAsia="en-US"/>
-        </w:rPr>
-        <w:t>{section_7}</w:t>
-      </w:r>
-    </w:p>
-    <w:p>
-      <w:pPr>
-        <w:pStyle w:val="Normal"/>
-        <w:tabs>
-          <w:tab w:val="clear" w:pos="708"/>
-          <w:tab w:val="left" w:pos="709" w:leader="none"/>
-        </w:tabs>
-        <w:spacing w:before="58" w:after="58"/>
-        <w:rPr/>
-      </w:pPr>
-      <w:r>
-        <w:rPr>
-          <w:rFonts w:ascii="GeoSlab703 MdCn BT" w:hAnsi="GeoSlab703 MdCn BT"/>
-          <w:b/>
-          <w:smallCaps/>
-          <w:color w:themeColor="text1" w:themeTint="d9" w:val="262626"/>
-          <w:u w:val="single"/>
-        </w:rPr>
-        <w:t>8.- OBSERVACION GENERAL</w:t>
-      </w:r>
-    </w:p>
-    <w:p>
-      <w:pPr>
-        <w:pStyle w:val="ListParagraph"/>
-        <w:widowControl/>
-        <w:suppressAutoHyphens w:val="true"/>
-        <w:bidi w:val="0"/>
-        <w:spacing w:lineRule="auto" w:line="240" w:before="58" w:after="58"/>
-        <w:ind w:hanging="0" w:left="269" w:right="0"/>
-        <w:contextualSpacing w:val="false"/>
-        <w:jc w:val="left"/>
-        <w:rPr/>
-      </w:pPr>
-      <w:r>
-        <w:rPr>
-          <w:rFonts w:eastAsia="Calibri" w:cs="GeoSlab703 MdCn BT" w:ascii="GeoSlab703 MdCn BT" w:hAnsi="GeoSlab703 MdCn BT" w:eastAsiaTheme="minorHAnsi"/>
-          <w:b w:val="false"/>
-          <w:bCs w:val="false"/>
-          <w:smallCaps/>
-          <w:color w:val="000000"/>
-          <w:sz w:val="23"/>
-          <w:szCs w:val="23"/>
-          <w:u w:val="none"/>
-          <w:lang w:val="es-PE" w:eastAsia="en-US"/>
-        </w:rPr>
-        <w:t>{section_8}</w:t>
-      </w:r>
-    </w:p>
-    <w:p>
-      <w:pPr>
-        <w:pStyle w:val="Normal"/>
-        <w:tabs>
-          <w:tab w:val="clear" w:pos="708"/>
-          <w:tab w:val="left" w:pos="709" w:leader="none"/>
-        </w:tabs>
-        <w:spacing w:before="58" w:after="58"/>
-        <w:rPr/>
-      </w:pPr>
-      <w:r>
-        <w:rPr>
-          <w:rFonts w:ascii="GeoSlab703 MdCn BT" w:hAnsi="GeoSlab703 MdCn BT"/>
-          <w:b/>
-          <w:smallCaps/>
-          <w:color w:themeColor="text1" w:themeTint="d9" w:val="262626"/>
-          <w:u w:val="single"/>
-        </w:rPr>
-        <w:t>9.- RECOMENDACIÓN GEN</w:t>
-      </w:r>
-      <w:r>
-        <w:rPr>
-          <w:rFonts w:ascii="GeoSlab703 MdCn BT" w:hAnsi="GeoSlab703 MdCn BT"/>
-          <w:b/>
-          <w:smallCaps/>
-          <w:color w:themeColor="text1" w:themeTint="d9" w:val="262626"/>
-          <w:u w:val="single"/>
-        </w:rPr>
-        <w:t>E</w:t>
-      </w:r>
-      <w:r>
-        <w:rPr>
-          <w:rFonts w:ascii="GeoSlab703 MdCn BT" w:hAnsi="GeoSlab703 MdCn BT"/>
-          <w:b/>
-          <w:smallCaps/>
-          <w:color w:themeColor="text1" w:themeTint="d9" w:val="262626"/>
-          <w:u w:val="single"/>
-        </w:rPr>
-        <w:t>RAL</w:t>
-      </w:r>
-    </w:p>
-    <w:p>
-      <w:pPr>
-        <w:pStyle w:val="ListParagraph"/>
-        <w:widowControl/>
-        <w:suppressAutoHyphens w:val="true"/>
-        <w:bidi w:val="0"/>
-        <w:spacing w:lineRule="auto" w:line="240" w:before="58" w:after="58"/>
-        <w:ind w:hanging="0" w:left="269" w:right="0"/>
-        <w:contextualSpacing w:val="false"/>
-        <w:jc w:val="left"/>
-        <w:rPr/>
-      </w:pPr>
-      <w:r>
-        <w:rPr>
-          <w:rFonts w:eastAsia="Calibri" w:cs="GeoSlab703 MdCn BT" w:ascii="GeoSlab703 MdCn BT" w:hAnsi="GeoSlab703 MdCn BT" w:eastAsiaTheme="minorHAnsi"/>
-          <w:b w:val="false"/>
-          <w:bCs w:val="false"/>
-          <w:smallCaps/>
-          <w:color w:val="000000"/>
-          <w:sz w:val="23"/>
-          <w:szCs w:val="23"/>
-          <w:u w:val="none"/>
-          <w:lang w:val="es-PE" w:eastAsia="en-US"/>
-        </w:rPr>
-        <w:t>{section_9}</w:t>
       </w:r>
     </w:p>
     <w:p>
@@ -3595,14 +3327,7 @@
           <w:rFonts w:ascii="GeoSlab703 MdCn BT" w:hAnsi="GeoSlab703 MdCn BT"/>
           <w:shd w:fill="FFFFFF" w:val="clear"/>
         </w:rPr>
-        <w:t xml:space="preserve">Arequipa, </w:t>
-      </w:r>
-      <w:r>
-        <w:rPr>
-          <w:rFonts w:ascii="GeoSlab703 MdCn BT" w:hAnsi="GeoSlab703 MdCn BT"/>
-          <w:shd w:fill="FFFFFF" w:val="clear"/>
-        </w:rPr>
-        <w:t>{sign_date}</w:t>
+        <w:t>Arequipa, {sign_date}</w:t>
       </w:r>
     </w:p>
     <w:p>
@@ -3716,39 +3441,34 @@
       </w:pPr>
       <w:r>
         <w:rPr>
+          <w:rFonts w:cs="Helvetica" w:ascii="GeoSlab703 MdCn BT" w:hAnsi="GeoSlab703 MdCn BT"/>
+          <w:color w:themeColor="text1" w:themeTint="d9" w:val="262626"/>
+          <w:u w:val="thick"/>
+          <w:shd w:fill="F5F5F5" w:val="clear"/>
+        </w:rPr>
+      </w:r>
+    </w:p>
+    <w:p>
+      <w:pPr>
+        <w:pStyle w:val="Normal"/>
+        <w:rPr>
           <w:rFonts w:ascii="GeoSlab703 MdCn BT" w:hAnsi="GeoSlab703 MdCn BT"/>
           <w:shd w:fill="FFFFFF" w:val="clear"/>
         </w:rPr>
-      </w:r>
-    </w:p>
-    <w:p>
-      <w:pPr>
-        <w:pStyle w:val="Normal"/>
+      </w:pPr>
+      <w:r>
         <w:rPr>
           <w:rFonts w:ascii="GeoSlab703 MdCn BT" w:hAnsi="GeoSlab703 MdCn BT"/>
           <w:shd w:fill="FFFFFF" w:val="clear"/>
         </w:rPr>
-      </w:pPr>
+        <w:t xml:space="preserve">  </w:t>
+      </w:r>
       <w:r>
         <w:rPr>
           <w:rFonts w:ascii="GeoSlab703 MdCn BT" w:hAnsi="GeoSlab703 MdCn BT"/>
           <w:shd w:fill="FFFFFF" w:val="clear"/>
         </w:rPr>
-        <w:t xml:space="preserve">  </w:t>
-      </w:r>
-      <w:r>
-        <w:rPr>
-          <w:rFonts w:ascii="GeoSlab703 MdCn BT" w:hAnsi="GeoSlab703 MdCn BT"/>
-          <w:shd w:fill="FFFFFF" w:val="clear"/>
-        </w:rPr>
-        <w:t xml:space="preserve">Arequipa, </w:t>
-      </w:r>
-      <w:r>
-        <w:rPr>
-          <w:rFonts w:ascii="GeoSlab703 MdCn BT" w:hAnsi="GeoSlab703 MdCn BT"/>
-          <w:shd w:fill="FFFFFF" w:val="clear"/>
-        </w:rPr>
-        <w:t>{sign_date}</w:t>
+        <w:t>Arequipa, {sign_date}</w:t>
       </w:r>
     </w:p>
     <w:p>
@@ -3961,7 +3681,7 @@
                       <w:txbxContent>
                         <w:p>
                           <w:pPr>
-                            <w:pStyle w:val="FrameContentsuser"/>
+                            <w:pStyle w:val="FrameContents"/>
                             <w:rPr>
                               <w:rFonts w:ascii="GeoSlab703 MdCn BT" w:hAnsi="GeoSlab703 MdCn BT"/>
                               <w:sz w:val="20"/>
@@ -3980,7 +3700,7 @@
                         </w:p>
                         <w:p>
                           <w:pPr>
-                            <w:pStyle w:val="FrameContentsuser"/>
+                            <w:pStyle w:val="FrameContents"/>
                             <w:rPr>
                               <w:rFonts w:ascii="GeoSlab703 MdCn BT" w:hAnsi="GeoSlab703 MdCn BT"/>
                               <w:sz w:val="20"/>
@@ -3999,7 +3719,7 @@
                         </w:p>
                         <w:p>
                           <w:pPr>
-                            <w:pStyle w:val="FrameContentsuser"/>
+                            <w:pStyle w:val="FrameContents"/>
                             <w:rPr>
                               <w:rFonts w:ascii="GeoSlab703 MdCn BT" w:hAnsi="GeoSlab703 MdCn BT"/>
                               <w:sz w:val="20"/>
@@ -4037,7 +3757,7 @@
                 <w:txbxContent>
                   <w:p>
                     <w:pPr>
-                      <w:pStyle w:val="FrameContentsuser"/>
+                      <w:pStyle w:val="FrameContents"/>
                       <w:rPr>
                         <w:rFonts w:ascii="GeoSlab703 MdCn BT" w:hAnsi="GeoSlab703 MdCn BT"/>
                         <w:sz w:val="20"/>
@@ -4056,7 +3776,7 @@
                   </w:p>
                   <w:p>
                     <w:pPr>
-                      <w:pStyle w:val="FrameContentsuser"/>
+                      <w:pStyle w:val="FrameContents"/>
                       <w:rPr>
                         <w:rFonts w:ascii="GeoSlab703 MdCn BT" w:hAnsi="GeoSlab703 MdCn BT"/>
                         <w:sz w:val="20"/>
@@ -4075,7 +3795,7 @@
                   </w:p>
                   <w:p>
                     <w:pPr>
-                      <w:pStyle w:val="FrameContentsuser"/>
+                      <w:pStyle w:val="FrameContents"/>
                       <w:rPr>
                         <w:rFonts w:ascii="GeoSlab703 MdCn BT" w:hAnsi="GeoSlab703 MdCn BT"/>
                         <w:sz w:val="20"/>
@@ -4177,7 +3897,7 @@
                       <w:txbxContent>
                         <w:p>
                           <w:pPr>
-                            <w:pStyle w:val="FrameContentsuser"/>
+                            <w:pStyle w:val="FrameContents"/>
                             <w:rPr>
                               <w:rFonts w:ascii="GeoSlab703 MdCn BT" w:hAnsi="GeoSlab703 MdCn BT"/>
                               <w:sz w:val="20"/>
@@ -4196,7 +3916,7 @@
                         </w:p>
                         <w:p>
                           <w:pPr>
-                            <w:pStyle w:val="FrameContentsuser"/>
+                            <w:pStyle w:val="FrameContents"/>
                             <w:rPr>
                               <w:rFonts w:ascii="GeoSlab703 MdCn BT" w:hAnsi="GeoSlab703 MdCn BT"/>
                               <w:sz w:val="20"/>
@@ -4215,7 +3935,7 @@
                         </w:p>
                         <w:p>
                           <w:pPr>
-                            <w:pStyle w:val="FrameContentsuser"/>
+                            <w:pStyle w:val="FrameContents"/>
                             <w:rPr>
                               <w:rFonts w:ascii="GeoSlab703 MdCn BT" w:hAnsi="GeoSlab703 MdCn BT"/>
                               <w:sz w:val="20"/>
@@ -4253,7 +3973,7 @@
                 <w:txbxContent>
                   <w:p>
                     <w:pPr>
-                      <w:pStyle w:val="FrameContentsuser"/>
+                      <w:pStyle w:val="FrameContents"/>
                       <w:rPr>
                         <w:rFonts w:ascii="GeoSlab703 MdCn BT" w:hAnsi="GeoSlab703 MdCn BT"/>
                         <w:sz w:val="20"/>
@@ -4272,7 +3992,7 @@
                   </w:p>
                   <w:p>
                     <w:pPr>
-                      <w:pStyle w:val="FrameContentsuser"/>
+                      <w:pStyle w:val="FrameContents"/>
                       <w:rPr>
                         <w:rFonts w:ascii="GeoSlab703 MdCn BT" w:hAnsi="GeoSlab703 MdCn BT"/>
                         <w:sz w:val="20"/>
@@ -4291,7 +4011,7 @@
                   </w:p>
                   <w:p>
                     <w:pPr>
-                      <w:pStyle w:val="FrameContentsuser"/>
+                      <w:pStyle w:val="FrameContents"/>
                       <w:rPr>
                         <w:rFonts w:ascii="GeoSlab703 MdCn BT" w:hAnsi="GeoSlab703 MdCn BT"/>
                         <w:sz w:val="20"/>
@@ -4491,125 +4211,6 @@
   <w:abstractNum w:abstractNumId="1">
     <w:lvl w:ilvl="0">
       <w:start w:val="1"/>
-      <w:numFmt w:val="none"/>
-      <w:suff w:val="nothing"/>
-      <w:lvlText w:val=""/>
-      <w:lvlJc w:val="left"/>
-      <w:pPr>
-        <w:tabs>
-          <w:tab w:val="num" w:pos="0"/>
-        </w:tabs>
-        <w:ind w:left="0" w:hanging="0"/>
-      </w:pPr>
-    </w:lvl>
-    <w:lvl w:ilvl="1">
-      <w:start w:val="1"/>
-      <w:numFmt w:val="none"/>
-      <w:suff w:val="nothing"/>
-      <w:lvlText w:val=""/>
-      <w:lvlJc w:val="left"/>
-      <w:pPr>
-        <w:tabs>
-          <w:tab w:val="num" w:pos="0"/>
-        </w:tabs>
-        <w:ind w:left="0" w:hanging="0"/>
-      </w:pPr>
-    </w:lvl>
-    <w:lvl w:ilvl="2">
-      <w:start w:val="1"/>
-      <w:numFmt w:val="none"/>
-      <w:suff w:val="nothing"/>
-      <w:lvlText w:val=""/>
-      <w:lvlJc w:val="left"/>
-      <w:pPr>
-        <w:tabs>
-          <w:tab w:val="num" w:pos="0"/>
-        </w:tabs>
-        <w:ind w:left="0" w:hanging="0"/>
-      </w:pPr>
-    </w:lvl>
-    <w:lvl w:ilvl="3">
-      <w:start w:val="1"/>
-      <w:numFmt w:val="none"/>
-      <w:suff w:val="nothing"/>
-      <w:lvlText w:val=""/>
-      <w:lvlJc w:val="left"/>
-      <w:pPr>
-        <w:tabs>
-          <w:tab w:val="num" w:pos="0"/>
-        </w:tabs>
-        <w:ind w:left="0" w:hanging="0"/>
-      </w:pPr>
-    </w:lvl>
-    <w:lvl w:ilvl="4">
-      <w:start w:val="1"/>
-      <w:numFmt w:val="none"/>
-      <w:suff w:val="nothing"/>
-      <w:lvlText w:val=""/>
-      <w:lvlJc w:val="left"/>
-      <w:pPr>
-        <w:tabs>
-          <w:tab w:val="num" w:pos="0"/>
-        </w:tabs>
-        <w:ind w:left="0" w:hanging="0"/>
-      </w:pPr>
-    </w:lvl>
-    <w:lvl w:ilvl="5">
-      <w:start w:val="1"/>
-      <w:numFmt w:val="none"/>
-      <w:suff w:val="nothing"/>
-      <w:lvlText w:val=""/>
-      <w:lvlJc w:val="left"/>
-      <w:pPr>
-        <w:tabs>
-          <w:tab w:val="num" w:pos="0"/>
-        </w:tabs>
-        <w:ind w:left="0" w:hanging="0"/>
-      </w:pPr>
-    </w:lvl>
-    <w:lvl w:ilvl="6">
-      <w:start w:val="1"/>
-      <w:numFmt w:val="none"/>
-      <w:suff w:val="nothing"/>
-      <w:lvlText w:val=""/>
-      <w:lvlJc w:val="left"/>
-      <w:pPr>
-        <w:tabs>
-          <w:tab w:val="num" w:pos="0"/>
-        </w:tabs>
-        <w:ind w:left="0" w:hanging="0"/>
-      </w:pPr>
-    </w:lvl>
-    <w:lvl w:ilvl="7">
-      <w:start w:val="1"/>
-      <w:numFmt w:val="none"/>
-      <w:suff w:val="nothing"/>
-      <w:lvlText w:val=""/>
-      <w:lvlJc w:val="left"/>
-      <w:pPr>
-        <w:tabs>
-          <w:tab w:val="num" w:pos="0"/>
-        </w:tabs>
-        <w:ind w:left="0" w:hanging="0"/>
-      </w:pPr>
-    </w:lvl>
-    <w:lvl w:ilvl="8">
-      <w:start w:val="1"/>
-      <w:numFmt w:val="none"/>
-      <w:suff w:val="nothing"/>
-      <w:lvlText w:val=""/>
-      <w:lvlJc w:val="left"/>
-      <w:pPr>
-        <w:tabs>
-          <w:tab w:val="num" w:pos="0"/>
-        </w:tabs>
-        <w:ind w:left="0" w:hanging="0"/>
-      </w:pPr>
-    </w:lvl>
-  </w:abstractNum>
-  <w:abstractNum w:abstractNumId="2">
-    <w:lvl w:ilvl="0">
-      <w:start w:val="1"/>
       <w:numFmt w:val="bullet"/>
       <w:lvlText w:val=""/>
       <w:lvlJc w:val="left"/>
@@ -4744,7 +4345,7 @@
       </w:rPr>
     </w:lvl>
   </w:abstractNum>
-  <w:abstractNum w:abstractNumId="3">
+  <w:abstractNum w:abstractNumId="2">
     <w:lvl w:ilvl="0">
       <w:start w:val="1"/>
       <w:numFmt w:val="decimal"/>
@@ -4863,7 +4464,7 @@
       <w:rPr/>
     </w:lvl>
   </w:abstractNum>
-  <w:abstractNum w:abstractNumId="4">
+  <w:abstractNum w:abstractNumId="3">
     <w:lvl w:ilvl="0">
       <w:start w:val="1"/>
       <w:numFmt w:val="decimal"/>
@@ -4980,6 +4581,125 @@
         <w:ind w:left="6480" w:hanging="180"/>
       </w:pPr>
       <w:rPr/>
+    </w:lvl>
+  </w:abstractNum>
+  <w:abstractNum w:abstractNumId="4">
+    <w:lvl w:ilvl="0">
+      <w:start w:val="1"/>
+      <w:numFmt w:val="none"/>
+      <w:suff w:val="nothing"/>
+      <w:lvlText w:val=""/>
+      <w:lvlJc w:val="left"/>
+      <w:pPr>
+        <w:tabs>
+          <w:tab w:val="num" w:pos="0"/>
+        </w:tabs>
+        <w:ind w:left="0" w:hanging="0"/>
+      </w:pPr>
+    </w:lvl>
+    <w:lvl w:ilvl="1">
+      <w:start w:val="1"/>
+      <w:numFmt w:val="none"/>
+      <w:suff w:val="nothing"/>
+      <w:lvlText w:val=""/>
+      <w:lvlJc w:val="left"/>
+      <w:pPr>
+        <w:tabs>
+          <w:tab w:val="num" w:pos="0"/>
+        </w:tabs>
+        <w:ind w:left="0" w:hanging="0"/>
+      </w:pPr>
+    </w:lvl>
+    <w:lvl w:ilvl="2">
+      <w:start w:val="1"/>
+      <w:numFmt w:val="none"/>
+      <w:suff w:val="nothing"/>
+      <w:lvlText w:val=""/>
+      <w:lvlJc w:val="left"/>
+      <w:pPr>
+        <w:tabs>
+          <w:tab w:val="num" w:pos="0"/>
+        </w:tabs>
+        <w:ind w:left="0" w:hanging="0"/>
+      </w:pPr>
+    </w:lvl>
+    <w:lvl w:ilvl="3">
+      <w:start w:val="1"/>
+      <w:numFmt w:val="none"/>
+      <w:suff w:val="nothing"/>
+      <w:lvlText w:val=""/>
+      <w:lvlJc w:val="left"/>
+      <w:pPr>
+        <w:tabs>
+          <w:tab w:val="num" w:pos="0"/>
+        </w:tabs>
+        <w:ind w:left="0" w:hanging="0"/>
+      </w:pPr>
+    </w:lvl>
+    <w:lvl w:ilvl="4">
+      <w:start w:val="1"/>
+      <w:numFmt w:val="none"/>
+      <w:suff w:val="nothing"/>
+      <w:lvlText w:val=""/>
+      <w:lvlJc w:val="left"/>
+      <w:pPr>
+        <w:tabs>
+          <w:tab w:val="num" w:pos="0"/>
+        </w:tabs>
+        <w:ind w:left="0" w:hanging="0"/>
+      </w:pPr>
+    </w:lvl>
+    <w:lvl w:ilvl="5">
+      <w:start w:val="1"/>
+      <w:numFmt w:val="none"/>
+      <w:suff w:val="nothing"/>
+      <w:lvlText w:val=""/>
+      <w:lvlJc w:val="left"/>
+      <w:pPr>
+        <w:tabs>
+          <w:tab w:val="num" w:pos="0"/>
+        </w:tabs>
+        <w:ind w:left="0" w:hanging="0"/>
+      </w:pPr>
+    </w:lvl>
+    <w:lvl w:ilvl="6">
+      <w:start w:val="1"/>
+      <w:numFmt w:val="none"/>
+      <w:suff w:val="nothing"/>
+      <w:lvlText w:val=""/>
+      <w:lvlJc w:val="left"/>
+      <w:pPr>
+        <w:tabs>
+          <w:tab w:val="num" w:pos="0"/>
+        </w:tabs>
+        <w:ind w:left="0" w:hanging="0"/>
+      </w:pPr>
+    </w:lvl>
+    <w:lvl w:ilvl="7">
+      <w:start w:val="1"/>
+      <w:numFmt w:val="none"/>
+      <w:suff w:val="nothing"/>
+      <w:lvlText w:val=""/>
+      <w:lvlJc w:val="left"/>
+      <w:pPr>
+        <w:tabs>
+          <w:tab w:val="num" w:pos="0"/>
+        </w:tabs>
+        <w:ind w:left="0" w:hanging="0"/>
+      </w:pPr>
+    </w:lvl>
+    <w:lvl w:ilvl="8">
+      <w:start w:val="1"/>
+      <w:numFmt w:val="none"/>
+      <w:suff w:val="nothing"/>
+      <w:lvlText w:val=""/>
+      <w:lvlJc w:val="left"/>
+      <w:pPr>
+        <w:tabs>
+          <w:tab w:val="num" w:pos="0"/>
+        </w:tabs>
+        <w:ind w:left="0" w:hanging="0"/>
+      </w:pPr>
     </w:lvl>
   </w:abstractNum>
   <w:num w:numId="1">
@@ -5422,7 +5142,7 @@
     <w:pPr>
       <w:numPr>
         <w:ilvl w:val="0"/>
-        <w:numId w:val="3"/>
+        <w:numId w:val="2"/>
       </w:numPr>
       <w:spacing w:lineRule="auto" w:line="360"/>
       <w:outlineLvl w:val="0"/>
@@ -5738,15 +5458,15 @@
       <w:lang w:val="es-PE" w:eastAsia="en-US" w:bidi="ar-SA"/>
     </w:rPr>
   </w:style>
-  <w:style w:type="paragraph" w:styleId="FrameContentsuser">
-    <w:name w:val="Frame Contents (user)"/>
+  <w:style w:type="paragraph" w:styleId="FrameContents">
+    <w:name w:val="Frame Contents"/>
     <w:basedOn w:val="Normal"/>
     <w:qFormat/>
     <w:pPr/>
     <w:rPr/>
   </w:style>
-  <w:style w:type="paragraph" w:styleId="FrameContents">
-    <w:name w:val="Frame Contents"/>
+  <w:style w:type="paragraph" w:styleId="FrameContentsuser">
+    <w:name w:val="Frame Contents (user)"/>
     <w:basedOn w:val="Normal"/>
     <w:qFormat/>
     <w:pPr/>

</xml_diff>

<commit_message>
feat: integrate 2 reports
</commit_message>
<xml_diff>
--- a/backend/src/Templates/nuevos_informes/informe_01.docx
+++ b/backend/src/Templates/nuevos_informes/informe_01.docx
@@ -342,7 +342,14 @@
         <w:tab/>
         <w:tab/>
         <w:tab/>
-        <w:t xml:space="preserve">  31 de Enero del 2025.</w:t>
+        <w:t xml:space="preserve">  </w:t>
+      </w:r>
+      <w:r>
+        <w:rPr>
+          <w:rFonts w:ascii="GeoSlab703 MdCn BT" w:hAnsi="GeoSlab703 MdCn BT"/>
+          <w:color w:themeColor="text1" w:themeTint="d9" w:val="262626"/>
+        </w:rPr>
+        <w:t>{service_date}</w:t>
       </w:r>
     </w:p>
     <w:p>
@@ -363,7 +370,14 @@
         </w:rPr>
         <w:t xml:space="preserve">Desinsectación Integral                          </w:t>
         <w:tab/>
-        <w:t xml:space="preserve">  31 de Enero del 2025.</w:t>
+        <w:t xml:space="preserve">  </w:t>
+      </w:r>
+      <w:r>
+        <w:rPr>
+          <w:rFonts w:ascii="GeoSlab703 MdCn BT" w:hAnsi="GeoSlab703 MdCn BT"/>
+          <w:color w:themeColor="text1" w:themeTint="d9" w:val="262626"/>
+        </w:rPr>
+        <w:t>{service_date}</w:t>
       </w:r>
     </w:p>
     <w:p>
@@ -387,7 +401,14 @@
         </w:rPr>
         <w:t xml:space="preserve">Desratización Integral                            </w:t>
         <w:tab/>
-        <w:t xml:space="preserve">  31 de Enero del 2025.</w:t>
+        <w:t xml:space="preserve">  </w:t>
+      </w:r>
+      <w:r>
+        <w:rPr>
+          <w:rFonts w:ascii="GeoSlab703 MdCn BT" w:hAnsi="GeoSlab703 MdCn BT"/>
+          <w:color w:themeColor="text1" w:themeTint="d9" w:val="262626"/>
+        </w:rPr>
+        <w:t>{service_date}</w:t>
       </w:r>
     </w:p>
     <w:p>
@@ -3688,7 +3709,7 @@
                       <w:txbxContent>
                         <w:p>
                           <w:pPr>
-                            <w:pStyle w:val="FrameContentsuser"/>
+                            <w:pStyle w:val="FrameContents"/>
                             <w:rPr>
                               <w:rFonts w:ascii="GeoSlab703 MdCn BT" w:hAnsi="GeoSlab703 MdCn BT"/>
                               <w:sz w:val="20"/>
@@ -3707,7 +3728,7 @@
                         </w:p>
                         <w:p>
                           <w:pPr>
-                            <w:pStyle w:val="FrameContentsuser"/>
+                            <w:pStyle w:val="FrameContents"/>
                             <w:rPr>
                               <w:rFonts w:ascii="GeoSlab703 MdCn BT" w:hAnsi="GeoSlab703 MdCn BT"/>
                               <w:sz w:val="20"/>
@@ -3726,7 +3747,7 @@
                         </w:p>
                         <w:p>
                           <w:pPr>
-                            <w:pStyle w:val="FrameContentsuser"/>
+                            <w:pStyle w:val="FrameContents"/>
                             <w:rPr>
                               <w:rFonts w:ascii="GeoSlab703 MdCn BT" w:hAnsi="GeoSlab703 MdCn BT"/>
                               <w:sz w:val="20"/>
@@ -3764,7 +3785,7 @@
                 <w:txbxContent>
                   <w:p>
                     <w:pPr>
-                      <w:pStyle w:val="FrameContentsuser"/>
+                      <w:pStyle w:val="FrameContents"/>
                       <w:rPr>
                         <w:rFonts w:ascii="GeoSlab703 MdCn BT" w:hAnsi="GeoSlab703 MdCn BT"/>
                         <w:sz w:val="20"/>
@@ -3783,7 +3804,7 @@
                   </w:p>
                   <w:p>
                     <w:pPr>
-                      <w:pStyle w:val="FrameContentsuser"/>
+                      <w:pStyle w:val="FrameContents"/>
                       <w:rPr>
                         <w:rFonts w:ascii="GeoSlab703 MdCn BT" w:hAnsi="GeoSlab703 MdCn BT"/>
                         <w:sz w:val="20"/>
@@ -3802,7 +3823,7 @@
                   </w:p>
                   <w:p>
                     <w:pPr>
-                      <w:pStyle w:val="FrameContentsuser"/>
+                      <w:pStyle w:val="FrameContents"/>
                       <w:rPr>
                         <w:rFonts w:ascii="GeoSlab703 MdCn BT" w:hAnsi="GeoSlab703 MdCn BT"/>
                         <w:sz w:val="20"/>
@@ -3904,7 +3925,7 @@
                       <w:txbxContent>
                         <w:p>
                           <w:pPr>
-                            <w:pStyle w:val="FrameContentsuser"/>
+                            <w:pStyle w:val="FrameContents"/>
                             <w:rPr>
                               <w:rFonts w:ascii="GeoSlab703 MdCn BT" w:hAnsi="GeoSlab703 MdCn BT"/>
                               <w:sz w:val="20"/>
@@ -3923,7 +3944,7 @@
                         </w:p>
                         <w:p>
                           <w:pPr>
-                            <w:pStyle w:val="FrameContentsuser"/>
+                            <w:pStyle w:val="FrameContents"/>
                             <w:rPr>
                               <w:rFonts w:ascii="GeoSlab703 MdCn BT" w:hAnsi="GeoSlab703 MdCn BT"/>
                               <w:sz w:val="20"/>
@@ -3942,7 +3963,7 @@
                         </w:p>
                         <w:p>
                           <w:pPr>
-                            <w:pStyle w:val="FrameContentsuser"/>
+                            <w:pStyle w:val="FrameContents"/>
                             <w:rPr>
                               <w:rFonts w:ascii="GeoSlab703 MdCn BT" w:hAnsi="GeoSlab703 MdCn BT"/>
                               <w:sz w:val="20"/>
@@ -3980,7 +4001,7 @@
                 <w:txbxContent>
                   <w:p>
                     <w:pPr>
-                      <w:pStyle w:val="FrameContentsuser"/>
+                      <w:pStyle w:val="FrameContents"/>
                       <w:rPr>
                         <w:rFonts w:ascii="GeoSlab703 MdCn BT" w:hAnsi="GeoSlab703 MdCn BT"/>
                         <w:sz w:val="20"/>
@@ -3999,7 +4020,7 @@
                   </w:p>
                   <w:p>
                     <w:pPr>
-                      <w:pStyle w:val="FrameContentsuser"/>
+                      <w:pStyle w:val="FrameContents"/>
                       <w:rPr>
                         <w:rFonts w:ascii="GeoSlab703 MdCn BT" w:hAnsi="GeoSlab703 MdCn BT"/>
                         <w:sz w:val="20"/>
@@ -4018,7 +4039,7 @@
                   </w:p>
                   <w:p>
                     <w:pPr>
-                      <w:pStyle w:val="FrameContentsuser"/>
+                      <w:pStyle w:val="FrameContents"/>
                       <w:rPr>
                         <w:rFonts w:ascii="GeoSlab703 MdCn BT" w:hAnsi="GeoSlab703 MdCn BT"/>
                         <w:sz w:val="20"/>
@@ -5465,15 +5486,15 @@
       <w:lang w:val="es-PE" w:eastAsia="en-US" w:bidi="ar-SA"/>
     </w:rPr>
   </w:style>
-  <w:style w:type="paragraph" w:styleId="FrameContentsuser">
-    <w:name w:val="Frame Contents (user)"/>
+  <w:style w:type="paragraph" w:styleId="FrameContents">
+    <w:name w:val="Frame Contents"/>
     <w:basedOn w:val="Normal"/>
     <w:qFormat/>
     <w:pPr/>
     <w:rPr/>
   </w:style>
-  <w:style w:type="paragraph" w:styleId="FrameContents">
-    <w:name w:val="Frame Contents"/>
+  <w:style w:type="paragraph" w:styleId="FrameContentsuser">
+    <w:name w:val="Frame Contents (user)"/>
     <w:basedOn w:val="Normal"/>
     <w:qFormat/>
     <w:pPr/>

</xml_diff>

<commit_message>
chore: adjust report generation
</commit_message>
<xml_diff>
--- a/backend/src/Templates/nuevos_informes/informe_01.docx
+++ b/backend/src/Templates/nuevos_informes/informe_01.docx
@@ -327,7 +327,7 @@
         <w:pStyle w:val="ListParagraph"/>
         <w:numPr>
           <w:ilvl w:val="0"/>
-          <w:numId w:val="1"/>
+          <w:numId w:val="2"/>
         </w:numPr>
         <w:spacing w:lineRule="auto" w:line="360"/>
         <w:jc w:val="both"/>
@@ -342,14 +342,7 @@
         <w:tab/>
         <w:tab/>
         <w:tab/>
-        <w:t xml:space="preserve">  </w:t>
-      </w:r>
-      <w:r>
-        <w:rPr>
-          <w:rFonts w:ascii="GeoSlab703 MdCn BT" w:hAnsi="GeoSlab703 MdCn BT"/>
-          <w:color w:themeColor="text1" w:themeTint="d9" w:val="262626"/>
-        </w:rPr>
-        <w:t>{service_date}</w:t>
+        <w:t xml:space="preserve">  {service_date}</w:t>
       </w:r>
     </w:p>
     <w:p>
@@ -357,7 +350,7 @@
         <w:pStyle w:val="ListParagraph"/>
         <w:numPr>
           <w:ilvl w:val="0"/>
-          <w:numId w:val="1"/>
+          <w:numId w:val="2"/>
         </w:numPr>
         <w:spacing w:lineRule="auto" w:line="360"/>
         <w:jc w:val="both"/>
@@ -370,14 +363,7 @@
         </w:rPr>
         <w:t xml:space="preserve">Desinsectación Integral                          </w:t>
         <w:tab/>
-        <w:t xml:space="preserve">  </w:t>
-      </w:r>
-      <w:r>
-        <w:rPr>
-          <w:rFonts w:ascii="GeoSlab703 MdCn BT" w:hAnsi="GeoSlab703 MdCn BT"/>
-          <w:color w:themeColor="text1" w:themeTint="d9" w:val="262626"/>
-        </w:rPr>
-        <w:t>{service_date}</w:t>
+        <w:t xml:space="preserve">  {service_date}</w:t>
       </w:r>
     </w:p>
     <w:p>
@@ -385,7 +371,7 @@
         <w:pStyle w:val="ListParagraph"/>
         <w:numPr>
           <w:ilvl w:val="0"/>
-          <w:numId w:val="1"/>
+          <w:numId w:val="2"/>
         </w:numPr>
         <w:spacing w:lineRule="auto" w:line="360"/>
         <w:jc w:val="both"/>
@@ -401,14 +387,7 @@
         </w:rPr>
         <w:t xml:space="preserve">Desratización Integral                            </w:t>
         <w:tab/>
-        <w:t xml:space="preserve">  </w:t>
-      </w:r>
-      <w:r>
-        <w:rPr>
-          <w:rFonts w:ascii="GeoSlab703 MdCn BT" w:hAnsi="GeoSlab703 MdCn BT"/>
-          <w:color w:themeColor="text1" w:themeTint="d9" w:val="262626"/>
-        </w:rPr>
-        <w:t>{service_date}</w:t>
+        <w:t xml:space="preserve">  {service_date}</w:t>
       </w:r>
     </w:p>
     <w:p>
@@ -691,7 +670,7 @@
         <w:pStyle w:val="ListParagraph"/>
         <w:numPr>
           <w:ilvl w:val="0"/>
-          <w:numId w:val="3"/>
+          <w:numId w:val="4"/>
         </w:numPr>
         <w:tabs>
           <w:tab w:val="clear" w:pos="708"/>
@@ -1015,7 +994,25 @@
                 <w:szCs w:val="22"/>
                 <w:lang w:bidi="ar-SA"/>
               </w:rPr>
-              <w:t>{service_date}</w:t>
+              <w:t>{service_date</w:t>
+            </w:r>
+            <w:r>
+              <w:rPr>
+                <w:rFonts w:ascii="GeoSlab703 MdCn BT" w:hAnsi="GeoSlab703 MdCn BT"/>
+                <w:sz w:val="22"/>
+                <w:szCs w:val="22"/>
+                <w:lang w:bidi="ar-SA"/>
+              </w:rPr>
+              <w:t>_table</w:t>
+            </w:r>
+            <w:r>
+              <w:rPr>
+                <w:rFonts w:ascii="GeoSlab703 MdCn BT" w:hAnsi="GeoSlab703 MdCn BT"/>
+                <w:sz w:val="22"/>
+                <w:szCs w:val="22"/>
+                <w:lang w:bidi="ar-SA"/>
+              </w:rPr>
+              <w:t>}</w:t>
             </w:r>
           </w:p>
           <w:p>
@@ -1350,7 +1347,7 @@
         <w:pStyle w:val="Heading1"/>
         <w:numPr>
           <w:ilvl w:val="0"/>
-          <w:numId w:val="3"/>
+          <w:numId w:val="4"/>
         </w:numPr>
         <w:rPr/>
       </w:pPr>
@@ -3709,7 +3706,7 @@
                       <w:txbxContent>
                         <w:p>
                           <w:pPr>
-                            <w:pStyle w:val="FrameContents"/>
+                            <w:pStyle w:val="FrameContentsuser"/>
                             <w:rPr>
                               <w:rFonts w:ascii="GeoSlab703 MdCn BT" w:hAnsi="GeoSlab703 MdCn BT"/>
                               <w:sz w:val="20"/>
@@ -3728,7 +3725,7 @@
                         </w:p>
                         <w:p>
                           <w:pPr>
-                            <w:pStyle w:val="FrameContents"/>
+                            <w:pStyle w:val="FrameContentsuser"/>
                             <w:rPr>
                               <w:rFonts w:ascii="GeoSlab703 MdCn BT" w:hAnsi="GeoSlab703 MdCn BT"/>
                               <w:sz w:val="20"/>
@@ -3747,7 +3744,7 @@
                         </w:p>
                         <w:p>
                           <w:pPr>
-                            <w:pStyle w:val="FrameContents"/>
+                            <w:pStyle w:val="FrameContentsuser"/>
                             <w:rPr>
                               <w:rFonts w:ascii="GeoSlab703 MdCn BT" w:hAnsi="GeoSlab703 MdCn BT"/>
                               <w:sz w:val="20"/>
@@ -3785,7 +3782,7 @@
                 <w:txbxContent>
                   <w:p>
                     <w:pPr>
-                      <w:pStyle w:val="FrameContents"/>
+                      <w:pStyle w:val="FrameContentsuser"/>
                       <w:rPr>
                         <w:rFonts w:ascii="GeoSlab703 MdCn BT" w:hAnsi="GeoSlab703 MdCn BT"/>
                         <w:sz w:val="20"/>
@@ -3804,7 +3801,7 @@
                   </w:p>
                   <w:p>
                     <w:pPr>
-                      <w:pStyle w:val="FrameContents"/>
+                      <w:pStyle w:val="FrameContentsuser"/>
                       <w:rPr>
                         <w:rFonts w:ascii="GeoSlab703 MdCn BT" w:hAnsi="GeoSlab703 MdCn BT"/>
                         <w:sz w:val="20"/>
@@ -3823,7 +3820,7 @@
                   </w:p>
                   <w:p>
                     <w:pPr>
-                      <w:pStyle w:val="FrameContents"/>
+                      <w:pStyle w:val="FrameContentsuser"/>
                       <w:rPr>
                         <w:rFonts w:ascii="GeoSlab703 MdCn BT" w:hAnsi="GeoSlab703 MdCn BT"/>
                         <w:sz w:val="20"/>
@@ -3925,7 +3922,7 @@
                       <w:txbxContent>
                         <w:p>
                           <w:pPr>
-                            <w:pStyle w:val="FrameContents"/>
+                            <w:pStyle w:val="FrameContentsuser"/>
                             <w:rPr>
                               <w:rFonts w:ascii="GeoSlab703 MdCn BT" w:hAnsi="GeoSlab703 MdCn BT"/>
                               <w:sz w:val="20"/>
@@ -3944,7 +3941,7 @@
                         </w:p>
                         <w:p>
                           <w:pPr>
-                            <w:pStyle w:val="FrameContents"/>
+                            <w:pStyle w:val="FrameContentsuser"/>
                             <w:rPr>
                               <w:rFonts w:ascii="GeoSlab703 MdCn BT" w:hAnsi="GeoSlab703 MdCn BT"/>
                               <w:sz w:val="20"/>
@@ -3963,7 +3960,7 @@
                         </w:p>
                         <w:p>
                           <w:pPr>
-                            <w:pStyle w:val="FrameContents"/>
+                            <w:pStyle w:val="FrameContentsuser"/>
                             <w:rPr>
                               <w:rFonts w:ascii="GeoSlab703 MdCn BT" w:hAnsi="GeoSlab703 MdCn BT"/>
                               <w:sz w:val="20"/>
@@ -4001,7 +3998,7 @@
                 <w:txbxContent>
                   <w:p>
                     <w:pPr>
-                      <w:pStyle w:val="FrameContents"/>
+                      <w:pStyle w:val="FrameContentsuser"/>
                       <w:rPr>
                         <w:rFonts w:ascii="GeoSlab703 MdCn BT" w:hAnsi="GeoSlab703 MdCn BT"/>
                         <w:sz w:val="20"/>
@@ -4020,7 +4017,7 @@
                   </w:p>
                   <w:p>
                     <w:pPr>
-                      <w:pStyle w:val="FrameContents"/>
+                      <w:pStyle w:val="FrameContentsuser"/>
                       <w:rPr>
                         <w:rFonts w:ascii="GeoSlab703 MdCn BT" w:hAnsi="GeoSlab703 MdCn BT"/>
                         <w:sz w:val="20"/>
@@ -4039,7 +4036,7 @@
                   </w:p>
                   <w:p>
                     <w:pPr>
-                      <w:pStyle w:val="FrameContents"/>
+                      <w:pStyle w:val="FrameContentsuser"/>
                       <w:rPr>
                         <w:rFonts w:ascii="GeoSlab703 MdCn BT" w:hAnsi="GeoSlab703 MdCn BT"/>
                         <w:sz w:val="20"/>
@@ -4239,6 +4236,125 @@
   <w:abstractNum w:abstractNumId="1">
     <w:lvl w:ilvl="0">
       <w:start w:val="1"/>
+      <w:numFmt w:val="none"/>
+      <w:suff w:val="nothing"/>
+      <w:lvlText w:val=""/>
+      <w:lvlJc w:val="left"/>
+      <w:pPr>
+        <w:tabs>
+          <w:tab w:val="num" w:pos="0"/>
+        </w:tabs>
+        <w:ind w:left="0" w:hanging="0"/>
+      </w:pPr>
+    </w:lvl>
+    <w:lvl w:ilvl="1">
+      <w:start w:val="1"/>
+      <w:numFmt w:val="none"/>
+      <w:suff w:val="nothing"/>
+      <w:lvlText w:val=""/>
+      <w:lvlJc w:val="left"/>
+      <w:pPr>
+        <w:tabs>
+          <w:tab w:val="num" w:pos="0"/>
+        </w:tabs>
+        <w:ind w:left="0" w:hanging="0"/>
+      </w:pPr>
+    </w:lvl>
+    <w:lvl w:ilvl="2">
+      <w:start w:val="1"/>
+      <w:numFmt w:val="none"/>
+      <w:suff w:val="nothing"/>
+      <w:lvlText w:val=""/>
+      <w:lvlJc w:val="left"/>
+      <w:pPr>
+        <w:tabs>
+          <w:tab w:val="num" w:pos="0"/>
+        </w:tabs>
+        <w:ind w:left="0" w:hanging="0"/>
+      </w:pPr>
+    </w:lvl>
+    <w:lvl w:ilvl="3">
+      <w:start w:val="1"/>
+      <w:numFmt w:val="none"/>
+      <w:suff w:val="nothing"/>
+      <w:lvlText w:val=""/>
+      <w:lvlJc w:val="left"/>
+      <w:pPr>
+        <w:tabs>
+          <w:tab w:val="num" w:pos="0"/>
+        </w:tabs>
+        <w:ind w:left="0" w:hanging="0"/>
+      </w:pPr>
+    </w:lvl>
+    <w:lvl w:ilvl="4">
+      <w:start w:val="1"/>
+      <w:numFmt w:val="none"/>
+      <w:suff w:val="nothing"/>
+      <w:lvlText w:val=""/>
+      <w:lvlJc w:val="left"/>
+      <w:pPr>
+        <w:tabs>
+          <w:tab w:val="num" w:pos="0"/>
+        </w:tabs>
+        <w:ind w:left="0" w:hanging="0"/>
+      </w:pPr>
+    </w:lvl>
+    <w:lvl w:ilvl="5">
+      <w:start w:val="1"/>
+      <w:numFmt w:val="none"/>
+      <w:suff w:val="nothing"/>
+      <w:lvlText w:val=""/>
+      <w:lvlJc w:val="left"/>
+      <w:pPr>
+        <w:tabs>
+          <w:tab w:val="num" w:pos="0"/>
+        </w:tabs>
+        <w:ind w:left="0" w:hanging="0"/>
+      </w:pPr>
+    </w:lvl>
+    <w:lvl w:ilvl="6">
+      <w:start w:val="1"/>
+      <w:numFmt w:val="none"/>
+      <w:suff w:val="nothing"/>
+      <w:lvlText w:val=""/>
+      <w:lvlJc w:val="left"/>
+      <w:pPr>
+        <w:tabs>
+          <w:tab w:val="num" w:pos="0"/>
+        </w:tabs>
+        <w:ind w:left="0" w:hanging="0"/>
+      </w:pPr>
+    </w:lvl>
+    <w:lvl w:ilvl="7">
+      <w:start w:val="1"/>
+      <w:numFmt w:val="none"/>
+      <w:suff w:val="nothing"/>
+      <w:lvlText w:val=""/>
+      <w:lvlJc w:val="left"/>
+      <w:pPr>
+        <w:tabs>
+          <w:tab w:val="num" w:pos="0"/>
+        </w:tabs>
+        <w:ind w:left="0" w:hanging="0"/>
+      </w:pPr>
+    </w:lvl>
+    <w:lvl w:ilvl="8">
+      <w:start w:val="1"/>
+      <w:numFmt w:val="none"/>
+      <w:suff w:val="nothing"/>
+      <w:lvlText w:val=""/>
+      <w:lvlJc w:val="left"/>
+      <w:pPr>
+        <w:tabs>
+          <w:tab w:val="num" w:pos="0"/>
+        </w:tabs>
+        <w:ind w:left="0" w:hanging="0"/>
+      </w:pPr>
+    </w:lvl>
+  </w:abstractNum>
+  <w:abstractNum w:abstractNumId="2">
+    <w:lvl w:ilvl="0">
+      <w:start w:val="1"/>
       <w:numFmt w:val="bullet"/>
       <w:lvlText w:val=""/>
       <w:lvlJc w:val="left"/>
@@ -4373,7 +4489,7 @@
       </w:rPr>
     </w:lvl>
   </w:abstractNum>
-  <w:abstractNum w:abstractNumId="2">
+  <w:abstractNum w:abstractNumId="3">
     <w:lvl w:ilvl="0">
       <w:start w:val="1"/>
       <w:numFmt w:val="decimal"/>
@@ -4492,7 +4608,7 @@
       <w:rPr/>
     </w:lvl>
   </w:abstractNum>
-  <w:abstractNum w:abstractNumId="3">
+  <w:abstractNum w:abstractNumId="4">
     <w:lvl w:ilvl="0">
       <w:start w:val="1"/>
       <w:numFmt w:val="decimal"/>
@@ -4609,125 +4725,6 @@
         <w:ind w:left="6480" w:hanging="180"/>
       </w:pPr>
       <w:rPr/>
-    </w:lvl>
-  </w:abstractNum>
-  <w:abstractNum w:abstractNumId="4">
-    <w:lvl w:ilvl="0">
-      <w:start w:val="1"/>
-      <w:numFmt w:val="none"/>
-      <w:suff w:val="nothing"/>
-      <w:lvlText w:val=""/>
-      <w:lvlJc w:val="left"/>
-      <w:pPr>
-        <w:tabs>
-          <w:tab w:val="num" w:pos="0"/>
-        </w:tabs>
-        <w:ind w:left="0" w:hanging="0"/>
-      </w:pPr>
-    </w:lvl>
-    <w:lvl w:ilvl="1">
-      <w:start w:val="1"/>
-      <w:numFmt w:val="none"/>
-      <w:suff w:val="nothing"/>
-      <w:lvlText w:val=""/>
-      <w:lvlJc w:val="left"/>
-      <w:pPr>
-        <w:tabs>
-          <w:tab w:val="num" w:pos="0"/>
-        </w:tabs>
-        <w:ind w:left="0" w:hanging="0"/>
-      </w:pPr>
-    </w:lvl>
-    <w:lvl w:ilvl="2">
-      <w:start w:val="1"/>
-      <w:numFmt w:val="none"/>
-      <w:suff w:val="nothing"/>
-      <w:lvlText w:val=""/>
-      <w:lvlJc w:val="left"/>
-      <w:pPr>
-        <w:tabs>
-          <w:tab w:val="num" w:pos="0"/>
-        </w:tabs>
-        <w:ind w:left="0" w:hanging="0"/>
-      </w:pPr>
-    </w:lvl>
-    <w:lvl w:ilvl="3">
-      <w:start w:val="1"/>
-      <w:numFmt w:val="none"/>
-      <w:suff w:val="nothing"/>
-      <w:lvlText w:val=""/>
-      <w:lvlJc w:val="left"/>
-      <w:pPr>
-        <w:tabs>
-          <w:tab w:val="num" w:pos="0"/>
-        </w:tabs>
-        <w:ind w:left="0" w:hanging="0"/>
-      </w:pPr>
-    </w:lvl>
-    <w:lvl w:ilvl="4">
-      <w:start w:val="1"/>
-      <w:numFmt w:val="none"/>
-      <w:suff w:val="nothing"/>
-      <w:lvlText w:val=""/>
-      <w:lvlJc w:val="left"/>
-      <w:pPr>
-        <w:tabs>
-          <w:tab w:val="num" w:pos="0"/>
-        </w:tabs>
-        <w:ind w:left="0" w:hanging="0"/>
-      </w:pPr>
-    </w:lvl>
-    <w:lvl w:ilvl="5">
-      <w:start w:val="1"/>
-      <w:numFmt w:val="none"/>
-      <w:suff w:val="nothing"/>
-      <w:lvlText w:val=""/>
-      <w:lvlJc w:val="left"/>
-      <w:pPr>
-        <w:tabs>
-          <w:tab w:val="num" w:pos="0"/>
-        </w:tabs>
-        <w:ind w:left="0" w:hanging="0"/>
-      </w:pPr>
-    </w:lvl>
-    <w:lvl w:ilvl="6">
-      <w:start w:val="1"/>
-      <w:numFmt w:val="none"/>
-      <w:suff w:val="nothing"/>
-      <w:lvlText w:val=""/>
-      <w:lvlJc w:val="left"/>
-      <w:pPr>
-        <w:tabs>
-          <w:tab w:val="num" w:pos="0"/>
-        </w:tabs>
-        <w:ind w:left="0" w:hanging="0"/>
-      </w:pPr>
-    </w:lvl>
-    <w:lvl w:ilvl="7">
-      <w:start w:val="1"/>
-      <w:numFmt w:val="none"/>
-      <w:suff w:val="nothing"/>
-      <w:lvlText w:val=""/>
-      <w:lvlJc w:val="left"/>
-      <w:pPr>
-        <w:tabs>
-          <w:tab w:val="num" w:pos="0"/>
-        </w:tabs>
-        <w:ind w:left="0" w:hanging="0"/>
-      </w:pPr>
-    </w:lvl>
-    <w:lvl w:ilvl="8">
-      <w:start w:val="1"/>
-      <w:numFmt w:val="none"/>
-      <w:suff w:val="nothing"/>
-      <w:lvlText w:val=""/>
-      <w:lvlJc w:val="left"/>
-      <w:pPr>
-        <w:tabs>
-          <w:tab w:val="num" w:pos="0"/>
-        </w:tabs>
-        <w:ind w:left="0" w:hanging="0"/>
-      </w:pPr>
     </w:lvl>
   </w:abstractNum>
   <w:num w:numId="1">
@@ -5170,7 +5167,7 @@
     <w:pPr>
       <w:numPr>
         <w:ilvl w:val="0"/>
-        <w:numId w:val="2"/>
+        <w:numId w:val="3"/>
       </w:numPr>
       <w:spacing w:lineRule="auto" w:line="360"/>
       <w:outlineLvl w:val="0"/>
@@ -5486,15 +5483,15 @@
       <w:lang w:val="es-PE" w:eastAsia="en-US" w:bidi="ar-SA"/>
     </w:rPr>
   </w:style>
-  <w:style w:type="paragraph" w:styleId="FrameContents">
-    <w:name w:val="Frame Contents"/>
+  <w:style w:type="paragraph" w:styleId="FrameContentsuser">
+    <w:name w:val="Frame Contents (user)"/>
     <w:basedOn w:val="Normal"/>
     <w:qFormat/>
     <w:pPr/>
     <w:rPr/>
   </w:style>
-  <w:style w:type="paragraph" w:styleId="FrameContentsuser">
-    <w:name w:val="Frame Contents (user)"/>
+  <w:style w:type="paragraph" w:styleId="FrameContents">
+    <w:name w:val="Frame Contents"/>
     <w:basedOn w:val="Normal"/>
     <w:qFormat/>
     <w:pPr/>

</xml_diff>

<commit_message>
fix: report generation dates/hours
</commit_message>
<xml_diff>
--- a/backend/src/Templates/nuevos_informes/informe_01.docx
+++ b/backend/src/Templates/nuevos_informes/informe_01.docx
@@ -327,7 +327,7 @@
         <w:pStyle w:val="ListParagraph"/>
         <w:numPr>
           <w:ilvl w:val="0"/>
-          <w:numId w:val="2"/>
+          <w:numId w:val="1"/>
         </w:numPr>
         <w:spacing w:lineRule="auto" w:line="360"/>
         <w:jc w:val="both"/>
@@ -350,7 +350,7 @@
         <w:pStyle w:val="ListParagraph"/>
         <w:numPr>
           <w:ilvl w:val="0"/>
-          <w:numId w:val="2"/>
+          <w:numId w:val="1"/>
         </w:numPr>
         <w:spacing w:lineRule="auto" w:line="360"/>
         <w:jc w:val="both"/>
@@ -371,7 +371,7 @@
         <w:pStyle w:val="ListParagraph"/>
         <w:numPr>
           <w:ilvl w:val="0"/>
-          <w:numId w:val="2"/>
+          <w:numId w:val="1"/>
         </w:numPr>
         <w:spacing w:lineRule="auto" w:line="360"/>
         <w:jc w:val="both"/>
@@ -670,7 +670,7 @@
         <w:pStyle w:val="ListParagraph"/>
         <w:numPr>
           <w:ilvl w:val="0"/>
-          <w:numId w:val="4"/>
+          <w:numId w:val="3"/>
         </w:numPr>
         <w:tabs>
           <w:tab w:val="clear" w:pos="708"/>
@@ -994,25 +994,7 @@
                 <w:szCs w:val="22"/>
                 <w:lang w:bidi="ar-SA"/>
               </w:rPr>
-              <w:t>{service_date</w:t>
-            </w:r>
-            <w:r>
-              <w:rPr>
-                <w:rFonts w:ascii="GeoSlab703 MdCn BT" w:hAnsi="GeoSlab703 MdCn BT"/>
-                <w:sz w:val="22"/>
-                <w:szCs w:val="22"/>
-                <w:lang w:bidi="ar-SA"/>
-              </w:rPr>
-              <w:t>_table</w:t>
-            </w:r>
-            <w:r>
-              <w:rPr>
-                <w:rFonts w:ascii="GeoSlab703 MdCn BT" w:hAnsi="GeoSlab703 MdCn BT"/>
-                <w:sz w:val="22"/>
-                <w:szCs w:val="22"/>
-                <w:lang w:bidi="ar-SA"/>
-              </w:rPr>
-              <w:t>}</w:t>
+              <w:t>{service_date_table}</w:t>
             </w:r>
           </w:p>
           <w:p>
@@ -1347,7 +1329,7 @@
         <w:pStyle w:val="Heading1"/>
         <w:numPr>
           <w:ilvl w:val="0"/>
-          <w:numId w:val="4"/>
+          <w:numId w:val="3"/>
         </w:numPr>
         <w:rPr/>
       </w:pPr>
@@ -3706,7 +3688,7 @@
                       <w:txbxContent>
                         <w:p>
                           <w:pPr>
-                            <w:pStyle w:val="FrameContentsuser"/>
+                            <w:pStyle w:val="FrameContents"/>
                             <w:rPr>
                               <w:rFonts w:ascii="GeoSlab703 MdCn BT" w:hAnsi="GeoSlab703 MdCn BT"/>
                               <w:sz w:val="20"/>
@@ -3725,7 +3707,7 @@
                         </w:p>
                         <w:p>
                           <w:pPr>
-                            <w:pStyle w:val="FrameContentsuser"/>
+                            <w:pStyle w:val="FrameContents"/>
                             <w:rPr>
                               <w:rFonts w:ascii="GeoSlab703 MdCn BT" w:hAnsi="GeoSlab703 MdCn BT"/>
                               <w:sz w:val="20"/>
@@ -3744,7 +3726,7 @@
                         </w:p>
                         <w:p>
                           <w:pPr>
-                            <w:pStyle w:val="FrameContentsuser"/>
+                            <w:pStyle w:val="FrameContents"/>
                             <w:rPr>
                               <w:rFonts w:ascii="GeoSlab703 MdCn BT" w:hAnsi="GeoSlab703 MdCn BT"/>
                               <w:sz w:val="20"/>
@@ -3782,7 +3764,7 @@
                 <w:txbxContent>
                   <w:p>
                     <w:pPr>
-                      <w:pStyle w:val="FrameContentsuser"/>
+                      <w:pStyle w:val="FrameContents"/>
                       <w:rPr>
                         <w:rFonts w:ascii="GeoSlab703 MdCn BT" w:hAnsi="GeoSlab703 MdCn BT"/>
                         <w:sz w:val="20"/>
@@ -3801,7 +3783,7 @@
                   </w:p>
                   <w:p>
                     <w:pPr>
-                      <w:pStyle w:val="FrameContentsuser"/>
+                      <w:pStyle w:val="FrameContents"/>
                       <w:rPr>
                         <w:rFonts w:ascii="GeoSlab703 MdCn BT" w:hAnsi="GeoSlab703 MdCn BT"/>
                         <w:sz w:val="20"/>
@@ -3820,7 +3802,7 @@
                   </w:p>
                   <w:p>
                     <w:pPr>
-                      <w:pStyle w:val="FrameContentsuser"/>
+                      <w:pStyle w:val="FrameContents"/>
                       <w:rPr>
                         <w:rFonts w:ascii="GeoSlab703 MdCn BT" w:hAnsi="GeoSlab703 MdCn BT"/>
                         <w:sz w:val="20"/>
@@ -3922,7 +3904,7 @@
                       <w:txbxContent>
                         <w:p>
                           <w:pPr>
-                            <w:pStyle w:val="FrameContentsuser"/>
+                            <w:pStyle w:val="FrameContents"/>
                             <w:rPr>
                               <w:rFonts w:ascii="GeoSlab703 MdCn BT" w:hAnsi="GeoSlab703 MdCn BT"/>
                               <w:sz w:val="20"/>
@@ -3941,7 +3923,7 @@
                         </w:p>
                         <w:p>
                           <w:pPr>
-                            <w:pStyle w:val="FrameContentsuser"/>
+                            <w:pStyle w:val="FrameContents"/>
                             <w:rPr>
                               <w:rFonts w:ascii="GeoSlab703 MdCn BT" w:hAnsi="GeoSlab703 MdCn BT"/>
                               <w:sz w:val="20"/>
@@ -3960,7 +3942,7 @@
                         </w:p>
                         <w:p>
                           <w:pPr>
-                            <w:pStyle w:val="FrameContentsuser"/>
+                            <w:pStyle w:val="FrameContents"/>
                             <w:rPr>
                               <w:rFonts w:ascii="GeoSlab703 MdCn BT" w:hAnsi="GeoSlab703 MdCn BT"/>
                               <w:sz w:val="20"/>
@@ -3998,7 +3980,7 @@
                 <w:txbxContent>
                   <w:p>
                     <w:pPr>
-                      <w:pStyle w:val="FrameContentsuser"/>
+                      <w:pStyle w:val="FrameContents"/>
                       <w:rPr>
                         <w:rFonts w:ascii="GeoSlab703 MdCn BT" w:hAnsi="GeoSlab703 MdCn BT"/>
                         <w:sz w:val="20"/>
@@ -4017,7 +3999,7 @@
                   </w:p>
                   <w:p>
                     <w:pPr>
-                      <w:pStyle w:val="FrameContentsuser"/>
+                      <w:pStyle w:val="FrameContents"/>
                       <w:rPr>
                         <w:rFonts w:ascii="GeoSlab703 MdCn BT" w:hAnsi="GeoSlab703 MdCn BT"/>
                         <w:sz w:val="20"/>
@@ -4036,7 +4018,7 @@
                   </w:p>
                   <w:p>
                     <w:pPr>
-                      <w:pStyle w:val="FrameContentsuser"/>
+                      <w:pStyle w:val="FrameContents"/>
                       <w:rPr>
                         <w:rFonts w:ascii="GeoSlab703 MdCn BT" w:hAnsi="GeoSlab703 MdCn BT"/>
                         <w:sz w:val="20"/>
@@ -4236,125 +4218,6 @@
   <w:abstractNum w:abstractNumId="1">
     <w:lvl w:ilvl="0">
       <w:start w:val="1"/>
-      <w:numFmt w:val="none"/>
-      <w:suff w:val="nothing"/>
-      <w:lvlText w:val=""/>
-      <w:lvlJc w:val="left"/>
-      <w:pPr>
-        <w:tabs>
-          <w:tab w:val="num" w:pos="0"/>
-        </w:tabs>
-        <w:ind w:left="0" w:hanging="0"/>
-      </w:pPr>
-    </w:lvl>
-    <w:lvl w:ilvl="1">
-      <w:start w:val="1"/>
-      <w:numFmt w:val="none"/>
-      <w:suff w:val="nothing"/>
-      <w:lvlText w:val=""/>
-      <w:lvlJc w:val="left"/>
-      <w:pPr>
-        <w:tabs>
-          <w:tab w:val="num" w:pos="0"/>
-        </w:tabs>
-        <w:ind w:left="0" w:hanging="0"/>
-      </w:pPr>
-    </w:lvl>
-    <w:lvl w:ilvl="2">
-      <w:start w:val="1"/>
-      <w:numFmt w:val="none"/>
-      <w:suff w:val="nothing"/>
-      <w:lvlText w:val=""/>
-      <w:lvlJc w:val="left"/>
-      <w:pPr>
-        <w:tabs>
-          <w:tab w:val="num" w:pos="0"/>
-        </w:tabs>
-        <w:ind w:left="0" w:hanging="0"/>
-      </w:pPr>
-    </w:lvl>
-    <w:lvl w:ilvl="3">
-      <w:start w:val="1"/>
-      <w:numFmt w:val="none"/>
-      <w:suff w:val="nothing"/>
-      <w:lvlText w:val=""/>
-      <w:lvlJc w:val="left"/>
-      <w:pPr>
-        <w:tabs>
-          <w:tab w:val="num" w:pos="0"/>
-        </w:tabs>
-        <w:ind w:left="0" w:hanging="0"/>
-      </w:pPr>
-    </w:lvl>
-    <w:lvl w:ilvl="4">
-      <w:start w:val="1"/>
-      <w:numFmt w:val="none"/>
-      <w:suff w:val="nothing"/>
-      <w:lvlText w:val=""/>
-      <w:lvlJc w:val="left"/>
-      <w:pPr>
-        <w:tabs>
-          <w:tab w:val="num" w:pos="0"/>
-        </w:tabs>
-        <w:ind w:left="0" w:hanging="0"/>
-      </w:pPr>
-    </w:lvl>
-    <w:lvl w:ilvl="5">
-      <w:start w:val="1"/>
-      <w:numFmt w:val="none"/>
-      <w:suff w:val="nothing"/>
-      <w:lvlText w:val=""/>
-      <w:lvlJc w:val="left"/>
-      <w:pPr>
-        <w:tabs>
-          <w:tab w:val="num" w:pos="0"/>
-        </w:tabs>
-        <w:ind w:left="0" w:hanging="0"/>
-      </w:pPr>
-    </w:lvl>
-    <w:lvl w:ilvl="6">
-      <w:start w:val="1"/>
-      <w:numFmt w:val="none"/>
-      <w:suff w:val="nothing"/>
-      <w:lvlText w:val=""/>
-      <w:lvlJc w:val="left"/>
-      <w:pPr>
-        <w:tabs>
-          <w:tab w:val="num" w:pos="0"/>
-        </w:tabs>
-        <w:ind w:left="0" w:hanging="0"/>
-      </w:pPr>
-    </w:lvl>
-    <w:lvl w:ilvl="7">
-      <w:start w:val="1"/>
-      <w:numFmt w:val="none"/>
-      <w:suff w:val="nothing"/>
-      <w:lvlText w:val=""/>
-      <w:lvlJc w:val="left"/>
-      <w:pPr>
-        <w:tabs>
-          <w:tab w:val="num" w:pos="0"/>
-        </w:tabs>
-        <w:ind w:left="0" w:hanging="0"/>
-      </w:pPr>
-    </w:lvl>
-    <w:lvl w:ilvl="8">
-      <w:start w:val="1"/>
-      <w:numFmt w:val="none"/>
-      <w:suff w:val="nothing"/>
-      <w:lvlText w:val=""/>
-      <w:lvlJc w:val="left"/>
-      <w:pPr>
-        <w:tabs>
-          <w:tab w:val="num" w:pos="0"/>
-        </w:tabs>
-        <w:ind w:left="0" w:hanging="0"/>
-      </w:pPr>
-    </w:lvl>
-  </w:abstractNum>
-  <w:abstractNum w:abstractNumId="2">
-    <w:lvl w:ilvl="0">
-      <w:start w:val="1"/>
       <w:numFmt w:val="bullet"/>
       <w:lvlText w:val=""/>
       <w:lvlJc w:val="left"/>
@@ -4489,7 +4352,7 @@
       </w:rPr>
     </w:lvl>
   </w:abstractNum>
-  <w:abstractNum w:abstractNumId="3">
+  <w:abstractNum w:abstractNumId="2">
     <w:lvl w:ilvl="0">
       <w:start w:val="1"/>
       <w:numFmt w:val="decimal"/>
@@ -4608,7 +4471,7 @@
       <w:rPr/>
     </w:lvl>
   </w:abstractNum>
-  <w:abstractNum w:abstractNumId="4">
+  <w:abstractNum w:abstractNumId="3">
     <w:lvl w:ilvl="0">
       <w:start w:val="1"/>
       <w:numFmt w:val="decimal"/>
@@ -4725,6 +4588,125 @@
         <w:ind w:left="6480" w:hanging="180"/>
       </w:pPr>
       <w:rPr/>
+    </w:lvl>
+  </w:abstractNum>
+  <w:abstractNum w:abstractNumId="4">
+    <w:lvl w:ilvl="0">
+      <w:start w:val="1"/>
+      <w:numFmt w:val="none"/>
+      <w:suff w:val="nothing"/>
+      <w:lvlText w:val=""/>
+      <w:lvlJc w:val="left"/>
+      <w:pPr>
+        <w:tabs>
+          <w:tab w:val="num" w:pos="0"/>
+        </w:tabs>
+        <w:ind w:left="0" w:hanging="0"/>
+      </w:pPr>
+    </w:lvl>
+    <w:lvl w:ilvl="1">
+      <w:start w:val="1"/>
+      <w:numFmt w:val="none"/>
+      <w:suff w:val="nothing"/>
+      <w:lvlText w:val=""/>
+      <w:lvlJc w:val="left"/>
+      <w:pPr>
+        <w:tabs>
+          <w:tab w:val="num" w:pos="0"/>
+        </w:tabs>
+        <w:ind w:left="0" w:hanging="0"/>
+      </w:pPr>
+    </w:lvl>
+    <w:lvl w:ilvl="2">
+      <w:start w:val="1"/>
+      <w:numFmt w:val="none"/>
+      <w:suff w:val="nothing"/>
+      <w:lvlText w:val=""/>
+      <w:lvlJc w:val="left"/>
+      <w:pPr>
+        <w:tabs>
+          <w:tab w:val="num" w:pos="0"/>
+        </w:tabs>
+        <w:ind w:left="0" w:hanging="0"/>
+      </w:pPr>
+    </w:lvl>
+    <w:lvl w:ilvl="3">
+      <w:start w:val="1"/>
+      <w:numFmt w:val="none"/>
+      <w:suff w:val="nothing"/>
+      <w:lvlText w:val=""/>
+      <w:lvlJc w:val="left"/>
+      <w:pPr>
+        <w:tabs>
+          <w:tab w:val="num" w:pos="0"/>
+        </w:tabs>
+        <w:ind w:left="0" w:hanging="0"/>
+      </w:pPr>
+    </w:lvl>
+    <w:lvl w:ilvl="4">
+      <w:start w:val="1"/>
+      <w:numFmt w:val="none"/>
+      <w:suff w:val="nothing"/>
+      <w:lvlText w:val=""/>
+      <w:lvlJc w:val="left"/>
+      <w:pPr>
+        <w:tabs>
+          <w:tab w:val="num" w:pos="0"/>
+        </w:tabs>
+        <w:ind w:left="0" w:hanging="0"/>
+      </w:pPr>
+    </w:lvl>
+    <w:lvl w:ilvl="5">
+      <w:start w:val="1"/>
+      <w:numFmt w:val="none"/>
+      <w:suff w:val="nothing"/>
+      <w:lvlText w:val=""/>
+      <w:lvlJc w:val="left"/>
+      <w:pPr>
+        <w:tabs>
+          <w:tab w:val="num" w:pos="0"/>
+        </w:tabs>
+        <w:ind w:left="0" w:hanging="0"/>
+      </w:pPr>
+    </w:lvl>
+    <w:lvl w:ilvl="6">
+      <w:start w:val="1"/>
+      <w:numFmt w:val="none"/>
+      <w:suff w:val="nothing"/>
+      <w:lvlText w:val=""/>
+      <w:lvlJc w:val="left"/>
+      <w:pPr>
+        <w:tabs>
+          <w:tab w:val="num" w:pos="0"/>
+        </w:tabs>
+        <w:ind w:left="0" w:hanging="0"/>
+      </w:pPr>
+    </w:lvl>
+    <w:lvl w:ilvl="7">
+      <w:start w:val="1"/>
+      <w:numFmt w:val="none"/>
+      <w:suff w:val="nothing"/>
+      <w:lvlText w:val=""/>
+      <w:lvlJc w:val="left"/>
+      <w:pPr>
+        <w:tabs>
+          <w:tab w:val="num" w:pos="0"/>
+        </w:tabs>
+        <w:ind w:left="0" w:hanging="0"/>
+      </w:pPr>
+    </w:lvl>
+    <w:lvl w:ilvl="8">
+      <w:start w:val="1"/>
+      <w:numFmt w:val="none"/>
+      <w:suff w:val="nothing"/>
+      <w:lvlText w:val=""/>
+      <w:lvlJc w:val="left"/>
+      <w:pPr>
+        <w:tabs>
+          <w:tab w:val="num" w:pos="0"/>
+        </w:tabs>
+        <w:ind w:left="0" w:hanging="0"/>
+      </w:pPr>
     </w:lvl>
   </w:abstractNum>
   <w:num w:numId="1">
@@ -5167,7 +5149,7 @@
     <w:pPr>
       <w:numPr>
         <w:ilvl w:val="0"/>
-        <w:numId w:val="3"/>
+        <w:numId w:val="2"/>
       </w:numPr>
       <w:spacing w:lineRule="auto" w:line="360"/>
       <w:outlineLvl w:val="0"/>
@@ -5483,15 +5465,15 @@
       <w:lang w:val="es-PE" w:eastAsia="en-US" w:bidi="ar-SA"/>
     </w:rPr>
   </w:style>
-  <w:style w:type="paragraph" w:styleId="FrameContentsuser">
-    <w:name w:val="Frame Contents (user)"/>
+  <w:style w:type="paragraph" w:styleId="FrameContents">
+    <w:name w:val="Frame Contents"/>
     <w:basedOn w:val="Normal"/>
     <w:qFormat/>
     <w:pPr/>
     <w:rPr/>
   </w:style>
-  <w:style w:type="paragraph" w:styleId="FrameContents">
-    <w:name w:val="Frame Contents"/>
+  <w:style w:type="paragraph" w:styleId="FrameContentsuser">
+    <w:name w:val="Frame Contents (user)"/>
     <w:basedOn w:val="Normal"/>
     <w:qFormat/>
     <w:pPr/>

</xml_diff>